<commit_message>
Mise à jour du journal de travail + ajout dans le rapport
</commit_message>
<xml_diff>
--- a/00-Documentation/00-Rapport/X-CodeTris-Rapport-Alexandre King.docx
+++ b/00-Documentation/00-Rapport/X-CodeTris-Rapport-Alexandre King.docx
@@ -1,6 +1,6 @@
 
 <file path=word/document.xml><?xml version="1.0" encoding="utf-8"?>
-<w:document xmlns:wpc="http://schemas.microsoft.com/office/word/2010/wordprocessingCanvas" xmlns:cx="http://schemas.microsoft.com/office/drawing/2014/chartex" xmlns:cx1="http://schemas.microsoft.com/office/drawing/2015/9/8/chartex" xmlns:cx2="http://schemas.microsoft.com/office/drawing/2015/10/21/chartex" xmlns:cx3="http://schemas.microsoft.com/office/drawing/2016/5/9/chartex" xmlns:cx4="http://schemas.microsoft.com/office/drawing/2016/5/10/chartex" xmlns:cx5="http://schemas.microsoft.com/office/drawing/2016/5/11/chartex" xmlns:cx6="http://schemas.microsoft.com/office/drawing/2016/5/12/chartex" xmlns:cx7="http://schemas.microsoft.com/office/drawing/2016/5/13/chartex" xmlns:cx8="http://schemas.microsoft.com/office/drawing/2016/5/14/chartex" xmlns:mc="http://schemas.openxmlformats.org/markup-compatibility/2006" xmlns:aink="http://schemas.microsoft.com/office/drawing/2016/ink" xmlns:am3d="http://schemas.microsoft.com/office/drawing/2017/model3d" xmlns:o="urn:schemas-microsoft-com:office:office" xmlns:r="http://schemas.openxmlformats.org/officeDocument/2006/relationships" xmlns:m="http://schemas.openxmlformats.org/officeDocument/2006/math" xmlns:v="urn:schemas-microsoft-com:vml" xmlns:wp14="http://schemas.microsoft.com/office/word/2010/wordprocessingDrawing" xmlns:wp="http://schemas.openxmlformats.org/drawingml/2006/wordprocessingDrawing" xmlns:w10="urn:schemas-microsoft-com:office:word" xmlns:w="http://schemas.openxmlformats.org/wordprocessingml/2006/main" xmlns:w14="http://schemas.microsoft.com/office/word/2010/wordml" xmlns:w15="http://schemas.microsoft.com/office/word/2012/wordml" xmlns:w16cid="http://schemas.microsoft.com/office/word/2016/wordml/cid" xmlns:w16se="http://schemas.microsoft.com/office/word/2015/wordml/symex" xmlns:wpg="http://schemas.microsoft.com/office/word/2010/wordprocessingGroup" xmlns:wpi="http://schemas.microsoft.com/office/word/2010/wordprocessingInk" xmlns:wne="http://schemas.microsoft.com/office/word/2006/wordml" xmlns:wps="http://schemas.microsoft.com/office/word/2010/wordprocessingShape" mc:Ignorable="w14 w15 w16se w16cid wp14">
+<w:document xmlns:wpc="http://schemas.microsoft.com/office/word/2010/wordprocessingCanvas" xmlns:cx="http://schemas.microsoft.com/office/drawing/2014/chartex" xmlns:cx1="http://schemas.microsoft.com/office/drawing/2015/9/8/chartex" xmlns:cx2="http://schemas.microsoft.com/office/drawing/2015/10/21/chartex" xmlns:cx3="http://schemas.microsoft.com/office/drawing/2016/5/9/chartex" xmlns:cx4="http://schemas.microsoft.com/office/drawing/2016/5/10/chartex" xmlns:cx5="http://schemas.microsoft.com/office/drawing/2016/5/11/chartex" xmlns:cx6="http://schemas.microsoft.com/office/drawing/2016/5/12/chartex" xmlns:cx7="http://schemas.microsoft.com/office/drawing/2016/5/13/chartex" xmlns:cx8="http://schemas.microsoft.com/office/drawing/2016/5/14/chartex" xmlns:mc="http://schemas.openxmlformats.org/markup-compatibility/2006" xmlns:aink="http://schemas.microsoft.com/office/drawing/2016/ink" xmlns:am3d="http://schemas.microsoft.com/office/drawing/2017/model3d" xmlns:o="urn:schemas-microsoft-com:office:office" xmlns:oel="http://schemas.microsoft.com/office/2019/extlst" xmlns:r="http://schemas.openxmlformats.org/officeDocument/2006/relationships" xmlns:m="http://schemas.openxmlformats.org/officeDocument/2006/math" xmlns:v="urn:schemas-microsoft-com:vml" xmlns:wp14="http://schemas.microsoft.com/office/word/2010/wordprocessingDrawing" xmlns:wp="http://schemas.openxmlformats.org/drawingml/2006/wordprocessingDrawing" xmlns:w10="urn:schemas-microsoft-com:office:word" xmlns:w="http://schemas.openxmlformats.org/wordprocessingml/2006/main" xmlns:w14="http://schemas.microsoft.com/office/word/2010/wordml" xmlns:w15="http://schemas.microsoft.com/office/word/2012/wordml" xmlns:w16cex="http://schemas.microsoft.com/office/word/2018/wordml/cex" xmlns:w16cid="http://schemas.microsoft.com/office/word/2016/wordml/cid" xmlns:w16="http://schemas.microsoft.com/office/word/2018/wordml" xmlns:w16sdtdh="http://schemas.microsoft.com/office/word/2020/wordml/sdtdatahash" xmlns:w16se="http://schemas.microsoft.com/office/word/2015/wordml/symex" xmlns:wpg="http://schemas.microsoft.com/office/word/2010/wordprocessingGroup" xmlns:wpi="http://schemas.microsoft.com/office/word/2010/wordprocessingInk" xmlns:wne="http://schemas.microsoft.com/office/word/2006/wordml" xmlns:wps="http://schemas.microsoft.com/office/word/2010/wordprocessingShape" mc:Ignorable="w14 w15 w16se w16cid w16 w16cex w16sdtdh wp14">
   <w:body>
     <w:p>
       <w:pPr>
@@ -30,10 +30,10 @@
           <w:szCs w:val="22"/>
         </w:rPr>
         <w:drawing>
-          <wp:inline distT="0" distB="0" distL="0" distR="0" wp14:anchorId="51AABB2B" wp14:editId="1DDB38F7">
-            <wp:extent cx="3134995" cy="2558415"/>
-            <wp:effectExtent l="19050" t="0" r="8255" b="0"/>
-            <wp:docPr id="3" name="Image 3"/>
+          <wp:inline distT="0" distB="0" distL="0" distR="0" wp14:anchorId="512A0820" wp14:editId="6379D498">
+            <wp:extent cx="4199861" cy="4199861"/>
+            <wp:effectExtent l="0" t="0" r="0" b="0"/>
+            <wp:docPr id="1" name="Image 1"/>
             <wp:cNvGraphicFramePr>
               <a:graphicFrameLocks xmlns:a="http://schemas.openxmlformats.org/drawingml/2006/main" noChangeAspect="1"/>
             </wp:cNvGraphicFramePr>
@@ -41,13 +41,19 @@
               <a:graphicData uri="http://schemas.openxmlformats.org/drawingml/2006/picture">
                 <pic:pic xmlns:pic="http://schemas.openxmlformats.org/drawingml/2006/picture">
                   <pic:nvPicPr>
-                    <pic:cNvPr id="0" name="Picture 3"/>
+                    <pic:cNvPr id="0" name="Picture 2"/>
                     <pic:cNvPicPr>
                       <a:picLocks noChangeAspect="1" noChangeArrowheads="1"/>
                     </pic:cNvPicPr>
                   </pic:nvPicPr>
                   <pic:blipFill>
-                    <a:blip r:embed="rId11" cstate="print"/>
+                    <a:blip r:embed="rId11">
+                      <a:extLst>
+                        <a:ext uri="{28A0092B-C50C-407E-A947-70E740481C1C}">
+                          <a14:useLocalDpi xmlns:a14="http://schemas.microsoft.com/office/drawing/2010/main" val="0"/>
+                        </a:ext>
+                      </a:extLst>
+                    </a:blip>
                     <a:srcRect/>
                     <a:stretch>
                       <a:fillRect/>
@@ -56,17 +62,14 @@
                   <pic:spPr bwMode="auto">
                     <a:xfrm>
                       <a:off x="0" y="0"/>
-                      <a:ext cx="3134995" cy="2558415"/>
+                      <a:ext cx="4216595" cy="4216595"/>
                     </a:xfrm>
                     <a:prstGeom prst="rect">
                       <a:avLst/>
                     </a:prstGeom>
                     <a:noFill/>
-                    <a:ln w="9525">
+                    <a:ln>
                       <a:noFill/>
-                      <a:miter lim="800000"/>
-                      <a:headEnd/>
-                      <a:tailEnd/>
                     </a:ln>
                   </pic:spPr>
                 </pic:pic>
@@ -78,20 +81,6 @@
     </w:p>
     <w:p>
       <w:pPr>
-        <w:jc w:val="center"/>
-      </w:pPr>
-      <w:r>
-        <w:t>(</w:t>
-      </w:r>
-      <w:r>
-        <w:t>Une</w:t>
-      </w:r>
-      <w:r>
-        <w:t xml:space="preserve"> image originale représentant le projet)</w:t>
-      </w:r>
-    </w:p>
-    <w:p>
-      <w:pPr>
         <w:spacing w:before="2000"/>
         <w:jc w:val="center"/>
       </w:pPr>
@@ -144,7 +133,6 @@
         <w:t>Table des matières</w:t>
       </w:r>
     </w:p>
-    <w:bookmarkStart w:id="0" w:name="_GoBack"/>
     <w:p>
       <w:pPr>
         <w:pStyle w:val="TM10"/>
@@ -1025,7 +1013,7 @@
             <w:noProof/>
             <w:webHidden/>
           </w:rPr>
-          <w:t>3</w:t>
+          <w:t>4</w:t>
         </w:r>
         <w:r>
           <w:rPr>
@@ -1119,7 +1107,7 @@
             <w:noProof/>
             <w:webHidden/>
           </w:rPr>
-          <w:t>3</w:t>
+          <w:t>4</w:t>
         </w:r>
         <w:r>
           <w:rPr>
@@ -1401,7 +1389,7 @@
             <w:noProof/>
             <w:webHidden/>
           </w:rPr>
-          <w:t>4</w:t>
+          <w:t>5</w:t>
         </w:r>
         <w:r>
           <w:rPr>
@@ -1687,7 +1675,7 @@
             <w:noProof/>
             <w:webHidden/>
           </w:rPr>
-          <w:t>5</w:t>
+          <w:t>6</w:t>
         </w:r>
         <w:r>
           <w:rPr>
@@ -1785,7 +1773,7 @@
             <w:noProof/>
             <w:webHidden/>
           </w:rPr>
-          <w:t>5</w:t>
+          <w:t>6</w:t>
         </w:r>
         <w:r>
           <w:rPr>
@@ -1879,7 +1867,7 @@
             <w:noProof/>
             <w:webHidden/>
           </w:rPr>
-          <w:t>5</w:t>
+          <w:t>6</w:t>
         </w:r>
         <w:r>
           <w:rPr>
@@ -2259,7 +2247,7 @@
             <w:noProof/>
             <w:webHidden/>
           </w:rPr>
-          <w:t>6</w:t>
+          <w:t>7</w:t>
         </w:r>
         <w:r>
           <w:rPr>
@@ -2357,7 +2345,7 @@
             <w:noProof/>
             <w:webHidden/>
           </w:rPr>
-          <w:t>6</w:t>
+          <w:t>7</w:t>
         </w:r>
         <w:r>
           <w:rPr>
@@ -2451,7 +2439,7 @@
             <w:noProof/>
             <w:webHidden/>
           </w:rPr>
-          <w:t>6</w:t>
+          <w:t>7</w:t>
         </w:r>
         <w:r>
           <w:rPr>
@@ -2545,7 +2533,7 @@
             <w:noProof/>
             <w:webHidden/>
           </w:rPr>
-          <w:t>6</w:t>
+          <w:t>7</w:t>
         </w:r>
         <w:r>
           <w:rPr>
@@ -2643,7 +2631,7 @@
             <w:noProof/>
             <w:webHidden/>
           </w:rPr>
-          <w:t>6</w:t>
+          <w:t>7</w:t>
         </w:r>
         <w:r>
           <w:rPr>
@@ -2674,10 +2662,9 @@
       <w:pPr>
         <w:pStyle w:val="Titre1"/>
       </w:pPr>
-      <w:bookmarkStart w:id="1" w:name="_Toc532179955"/>
-      <w:bookmarkStart w:id="2" w:name="_Toc165969637"/>
-      <w:bookmarkStart w:id="3" w:name="_Toc165295498"/>
-      <w:bookmarkEnd w:id="0"/>
+      <w:bookmarkStart w:id="0" w:name="_Toc532179955"/>
+      <w:bookmarkStart w:id="1" w:name="_Toc165969637"/>
+      <w:bookmarkStart w:id="2" w:name="_Toc165295498"/>
       <w:r>
         <w:lastRenderedPageBreak/>
         <w:t>Résumer</w:t>
@@ -2698,32 +2685,63 @@
       <w:r>
         <w:t>Spécifications</w:t>
       </w:r>
+      <w:bookmarkEnd w:id="0"/>
       <w:bookmarkEnd w:id="1"/>
       <w:bookmarkEnd w:id="2"/>
+    </w:p>
+    <w:p>
+      <w:pPr>
+        <w:pStyle w:val="Corpsdetexte"/>
+      </w:pPr>
+    </w:p>
+    <w:p>
+      <w:pPr>
+        <w:pStyle w:val="Titre2"/>
+      </w:pPr>
+      <w:bookmarkStart w:id="3" w:name="_Toc165295499"/>
+      <w:bookmarkStart w:id="4" w:name="_Toc532179969"/>
+      <w:bookmarkStart w:id="5" w:name="_Toc165969639"/>
+      <w:r>
+        <w:t>T</w:t>
+      </w:r>
+      <w:r>
+        <w:t>itr</w:t>
+      </w:r>
+      <w:r>
+        <w:t>e</w:t>
+      </w:r>
       <w:bookmarkEnd w:id="3"/>
     </w:p>
     <w:p>
       <w:pPr>
-        <w:pStyle w:val="Corpsdetexte"/>
+        <w:pStyle w:val="Retraitcorpsdetexte"/>
+      </w:pPr>
+      <w:proofErr w:type="spellStart"/>
+      <w:r>
+        <w:t>CodeTris</w:t>
+      </w:r>
+      <w:proofErr w:type="spellEnd"/>
+      <w:r>
+        <w:t> : Le bloc de la programmation</w:t>
+      </w:r>
+      <w:r>
+        <w:t xml:space="preserve"> </w:t>
+      </w:r>
+    </w:p>
+    <w:p>
+      <w:pPr>
+        <w:pStyle w:val="Retraitcorpsdetexte"/>
       </w:pPr>
     </w:p>
     <w:p>
       <w:pPr>
         <w:pStyle w:val="Titre2"/>
       </w:pPr>
-      <w:bookmarkStart w:id="4" w:name="_Toc165295499"/>
-      <w:bookmarkStart w:id="5" w:name="_Toc532179969"/>
-      <w:bookmarkStart w:id="6" w:name="_Toc165969639"/>
-      <w:r>
-        <w:t>T</w:t>
-      </w:r>
-      <w:r>
-        <w:t>itr</w:t>
-      </w:r>
-      <w:r>
-        <w:t>e</w:t>
-      </w:r>
-      <w:bookmarkEnd w:id="4"/>
+      <w:bookmarkStart w:id="6" w:name="_Toc165295500"/>
+      <w:r>
+        <w:t>Description</w:t>
+      </w:r>
+      <w:bookmarkEnd w:id="6"/>
     </w:p>
     <w:p>
       <w:pPr>
@@ -2735,10 +2753,7 @@
       </w:r>
       <w:proofErr w:type="spellEnd"/>
       <w:r>
-        <w:t> : Le bloc de la programmation</w:t>
-      </w:r>
-      <w:r>
-        <w:t xml:space="preserve"> </w:t>
+        <w:t xml:space="preserve"> est un jeu éducatif qui intègre des questions de programmation dans le jeu d’arcade Tetris. </w:t>
       </w:r>
     </w:p>
     <w:p>
@@ -2748,67 +2763,39 @@
     </w:p>
     <w:p>
       <w:pPr>
+        <w:pStyle w:val="Retraitcorpsdetexte"/>
+      </w:pPr>
+      <w:r>
+        <w:t xml:space="preserve">L’objectif de ce projet est de créer une expérience ludique et éducative, encourageant les joueurs à renforcer leurs compétences en programmation tout en jouant à un jeu classique. </w:t>
+      </w:r>
+    </w:p>
+    <w:p>
+      <w:pPr>
+        <w:pStyle w:val="Retraitcorpsdetexte"/>
+      </w:pPr>
+    </w:p>
+    <w:p>
+      <w:pPr>
+        <w:pStyle w:val="Retraitcorpsdetexte"/>
+      </w:pPr>
+      <w:r>
+        <w:t>Ce jeu pourrait être utilisé par exemple comme accroche lors des modules de programmation de 1ère année.</w:t>
+      </w:r>
+    </w:p>
+    <w:p>
+      <w:pPr>
+        <w:pStyle w:val="Retraitcorpsdetexte"/>
+      </w:pPr>
+    </w:p>
+    <w:p>
+      <w:pPr>
         <w:pStyle w:val="Titre2"/>
       </w:pPr>
-      <w:bookmarkStart w:id="7" w:name="_Toc165295500"/>
-      <w:r>
-        <w:t>Description</w:t>
+      <w:bookmarkStart w:id="7" w:name="_Toc165295501"/>
+      <w:r>
+        <w:t>Matériel et logiciels à disposition</w:t>
       </w:r>
       <w:bookmarkEnd w:id="7"/>
-    </w:p>
-    <w:p>
-      <w:pPr>
-        <w:pStyle w:val="Retraitcorpsdetexte"/>
-      </w:pPr>
-      <w:proofErr w:type="spellStart"/>
-      <w:r>
-        <w:t>CodeTris</w:t>
-      </w:r>
-      <w:proofErr w:type="spellEnd"/>
-      <w:r>
-        <w:t xml:space="preserve"> est un jeu éducatif qui intègre des questions de programmation dans le jeu d’arcade Tetris. </w:t>
-      </w:r>
-    </w:p>
-    <w:p>
-      <w:pPr>
-        <w:pStyle w:val="Retraitcorpsdetexte"/>
-      </w:pPr>
-    </w:p>
-    <w:p>
-      <w:pPr>
-        <w:pStyle w:val="Retraitcorpsdetexte"/>
-      </w:pPr>
-      <w:r>
-        <w:t xml:space="preserve">L’objectif de ce projet est de créer une expérience ludique et éducative, encourageant les joueurs à renforcer leurs compétences en programmation tout en jouant à un jeu classique. </w:t>
-      </w:r>
-    </w:p>
-    <w:p>
-      <w:pPr>
-        <w:pStyle w:val="Retraitcorpsdetexte"/>
-      </w:pPr>
-    </w:p>
-    <w:p>
-      <w:pPr>
-        <w:pStyle w:val="Retraitcorpsdetexte"/>
-      </w:pPr>
-      <w:r>
-        <w:t>Ce jeu pourrait être utilisé par exemple comme accroche lors des modules de programmation de 1ère année.</w:t>
-      </w:r>
-    </w:p>
-    <w:p>
-      <w:pPr>
-        <w:pStyle w:val="Retraitcorpsdetexte"/>
-      </w:pPr>
-    </w:p>
-    <w:p>
-      <w:pPr>
-        <w:pStyle w:val="Titre2"/>
-      </w:pPr>
-      <w:bookmarkStart w:id="8" w:name="_Toc165295501"/>
-      <w:r>
-        <w:t>Matériel et logiciels à disposition</w:t>
-      </w:r>
-      <w:bookmarkEnd w:id="8"/>
     </w:p>
     <w:p>
       <w:pPr>
@@ -2868,29 +2855,29 @@
       <w:pPr>
         <w:pStyle w:val="Titre2"/>
       </w:pPr>
-      <w:bookmarkStart w:id="9" w:name="_Toc165295502"/>
+      <w:bookmarkStart w:id="8" w:name="_Toc165295502"/>
       <w:r>
         <w:t>Cahier des charges</w:t>
       </w:r>
+      <w:bookmarkEnd w:id="8"/>
+    </w:p>
+    <w:p>
+      <w:pPr>
+        <w:pStyle w:val="Retraitcorpsdetexte3"/>
+      </w:pPr>
+      <w:r>
+        <w:t>Voir annexes</w:t>
+      </w:r>
+    </w:p>
+    <w:p>
+      <w:pPr>
+        <w:pStyle w:val="Titre2"/>
+      </w:pPr>
+      <w:bookmarkStart w:id="9" w:name="_Toc165295503"/>
+      <w:r>
+        <w:t>Les points suivants seront évalués</w:t>
+      </w:r>
       <w:bookmarkEnd w:id="9"/>
-    </w:p>
-    <w:p>
-      <w:pPr>
-        <w:pStyle w:val="Retraitcorpsdetexte3"/>
-      </w:pPr>
-      <w:r>
-        <w:t>Voir annexes</w:t>
-      </w:r>
-    </w:p>
-    <w:p>
-      <w:pPr>
-        <w:pStyle w:val="Titre2"/>
-      </w:pPr>
-      <w:bookmarkStart w:id="10" w:name="_Toc165295503"/>
-      <w:r>
-        <w:t>Les points suivants seront évalués</w:t>
-      </w:r>
-      <w:bookmarkEnd w:id="10"/>
     </w:p>
     <w:p>
       <w:pPr>
@@ -2971,11 +2958,11 @@
       <w:pPr>
         <w:pStyle w:val="Titre2"/>
       </w:pPr>
-      <w:bookmarkStart w:id="11" w:name="_Toc165295504"/>
+      <w:bookmarkStart w:id="10" w:name="_Toc165295504"/>
       <w:r>
         <w:t>Validation et conditions de réussite</w:t>
       </w:r>
-      <w:bookmarkEnd w:id="11"/>
+      <w:bookmarkEnd w:id="10"/>
     </w:p>
     <w:p>
       <w:pPr>
@@ -3017,16 +3004,16 @@
       <w:pPr>
         <w:pStyle w:val="Titre1"/>
       </w:pPr>
-      <w:bookmarkStart w:id="12" w:name="_Toc165295505"/>
+      <w:bookmarkStart w:id="11" w:name="_Toc165295505"/>
       <w:r>
         <w:t>Planification</w:t>
       </w:r>
+      <w:bookmarkEnd w:id="4"/>
       <w:bookmarkEnd w:id="5"/>
-      <w:bookmarkEnd w:id="6"/>
       <w:r>
         <w:t xml:space="preserve"> Initiale</w:t>
       </w:r>
-      <w:bookmarkEnd w:id="12"/>
+      <w:bookmarkEnd w:id="11"/>
     </w:p>
     <w:p>
       <w:pPr>
@@ -3034,6 +3021,55 @@
       </w:pPr>
       <w:r>
         <w:t>//Début TPI</w:t>
+      </w:r>
+    </w:p>
+    <w:p>
+      <w:pPr>
+        <w:pStyle w:val="Corpsdetexte"/>
+      </w:pPr>
+      <w:r>
+        <w:t>//Tableau avec pourcentage de répartition du temps selon les tâches (Analyse, Rapport, Réalisation</w:t>
+      </w:r>
+    </w:p>
+    <w:p>
+      <w:pPr>
+        <w:pStyle w:val="Corpsdetexte"/>
+      </w:pPr>
+      <w:r>
+        <w:t xml:space="preserve">//donner les jours fériés et screen avec la </w:t>
+      </w:r>
+      <w:proofErr w:type="spellStart"/>
+      <w:r>
+        <w:t>planif</w:t>
+      </w:r>
+      <w:proofErr w:type="spellEnd"/>
+      <w:r>
+        <w:t xml:space="preserve"> initial (copie du </w:t>
+      </w:r>
+      <w:proofErr w:type="spellStart"/>
+      <w:r>
+        <w:t>excel</w:t>
+      </w:r>
+      <w:proofErr w:type="spellEnd"/>
+      <w:r>
+        <w:t xml:space="preserve"> et retirer la partie journal)</w:t>
+      </w:r>
+    </w:p>
+    <w:p>
+      <w:pPr>
+        <w:pStyle w:val="Corpsdetexte"/>
+      </w:pPr>
+      <w:r>
+        <w:t xml:space="preserve">//spécifiés que la date de fin est déplacée au jeudi 30 mai + modifications du planning </w:t>
+      </w:r>
+    </w:p>
+    <w:p>
+      <w:pPr>
+        <w:pStyle w:val="Corpsdetexte"/>
+      </w:pPr>
+      <w:r>
+        <w:lastRenderedPageBreak/>
+        <w:t>//Méthode d’organisation utilisée (6 pas)</w:t>
       </w:r>
     </w:p>
     <w:p>
@@ -3091,26 +3127,25 @@
       <w:pPr>
         <w:pStyle w:val="Titre1"/>
       </w:pPr>
-      <w:bookmarkStart w:id="13" w:name="_Toc532179957"/>
-      <w:bookmarkStart w:id="14" w:name="_Toc165969641"/>
-      <w:bookmarkStart w:id="15" w:name="_Toc165295506"/>
-      <w:r>
-        <w:lastRenderedPageBreak/>
+      <w:bookmarkStart w:id="12" w:name="_Toc532179957"/>
+      <w:bookmarkStart w:id="13" w:name="_Toc165969641"/>
+      <w:bookmarkStart w:id="14" w:name="_Toc165295506"/>
+      <w:r>
         <w:t>Analyse</w:t>
       </w:r>
+      <w:bookmarkEnd w:id="12"/>
       <w:bookmarkEnd w:id="13"/>
       <w:bookmarkEnd w:id="14"/>
+    </w:p>
+    <w:p>
+      <w:pPr>
+        <w:pStyle w:val="Titre2"/>
+      </w:pPr>
+      <w:bookmarkStart w:id="15" w:name="_Toc165295507"/>
+      <w:r>
+        <w:t>Opportunités</w:t>
+      </w:r>
       <w:bookmarkEnd w:id="15"/>
-    </w:p>
-    <w:p>
-      <w:pPr>
-        <w:pStyle w:val="Titre2"/>
-      </w:pPr>
-      <w:bookmarkStart w:id="16" w:name="_Toc165295507"/>
-      <w:r>
-        <w:t>Opportunités</w:t>
-      </w:r>
-      <w:bookmarkEnd w:id="16"/>
     </w:p>
     <w:p>
       <w:pPr>
@@ -3151,6 +3186,19 @@
     <w:p>
       <w:pPr>
         <w:pStyle w:val="Retraitcorpsdetexte"/>
+      </w:pPr>
+    </w:p>
+    <w:p>
+      <w:pPr>
+        <w:pStyle w:val="Retraitcorpsdetexte"/>
+      </w:pPr>
+      <w:r>
+        <w:t>//parler un peu des objectifs du programme</w:t>
+      </w:r>
+    </w:p>
+    <w:p>
+      <w:pPr>
+        <w:pStyle w:val="Retraitcorpsdetexte"/>
         <w:ind w:left="1854"/>
       </w:pPr>
     </w:p>
@@ -3158,18 +3206,26 @@
       <w:pPr>
         <w:pStyle w:val="Titre2"/>
       </w:pPr>
-      <w:bookmarkStart w:id="17" w:name="_Toc532179959"/>
-      <w:bookmarkStart w:id="18" w:name="_Toc165969643"/>
-      <w:bookmarkStart w:id="19" w:name="_Toc165295508"/>
+      <w:bookmarkStart w:id="16" w:name="_Toc532179959"/>
+      <w:bookmarkStart w:id="17" w:name="_Toc165969643"/>
+      <w:bookmarkStart w:id="18" w:name="_Toc165295508"/>
       <w:r>
         <w:t>Document d’analyse</w:t>
       </w:r>
+      <w:bookmarkEnd w:id="16"/>
       <w:bookmarkEnd w:id="17"/>
+      <w:r>
+        <w:t xml:space="preserve"> et conception</w:t>
+      </w:r>
       <w:bookmarkEnd w:id="18"/>
-      <w:r>
-        <w:t xml:space="preserve"> et conception</w:t>
-      </w:r>
-      <w:bookmarkEnd w:id="19"/>
+    </w:p>
+    <w:p>
+      <w:pPr>
+        <w:pStyle w:val="Titre3"/>
+      </w:pPr>
+      <w:r>
+        <w:t>Analyse de l’application</w:t>
+      </w:r>
     </w:p>
     <w:p>
       <w:pPr>
@@ -3186,6 +3242,9 @@
       <w:pPr>
         <w:pStyle w:val="Retraitcorpsdetexte"/>
       </w:pPr>
+      <w:r>
+        <w:t>Maquettes UML, Visuelles</w:t>
+      </w:r>
     </w:p>
     <w:p>
       <w:pPr>
@@ -3195,15 +3254,53 @@
         <w:t>Jeu</w:t>
       </w:r>
       <w:r>
+        <w:t xml:space="preserve"> (avec le visuel)</w:t>
+      </w:r>
+    </w:p>
+    <w:p>
+      <w:pPr>
+        <w:pStyle w:val="Retraitcorpsdetexte"/>
+      </w:pPr>
+      <w:r>
+        <w:t>Score</w:t>
+      </w:r>
+    </w:p>
+    <w:p>
+      <w:pPr>
+        <w:pStyle w:val="Retraitcorpsdetexte"/>
+      </w:pPr>
+      <w:r>
+        <w:t xml:space="preserve">DB (qu’est qui est mis en </w:t>
+      </w:r>
+      <w:proofErr w:type="spellStart"/>
+      <w:r>
+        <w:t>db</w:t>
+      </w:r>
+      <w:proofErr w:type="spellEnd"/>
+      <w:r>
+        <w:t>, pourquoi ?)</w:t>
+      </w:r>
+      <w:r>
         <w:t xml:space="preserve"> </w:t>
       </w:r>
+      <w:r>
+        <w:t>(MCD, MLD, dictionnaires de données)</w:t>
+      </w:r>
     </w:p>
     <w:p>
       <w:pPr>
         <w:pStyle w:val="Retraitcorpsdetexte"/>
       </w:pPr>
       <w:r>
-        <w:t>Score</w:t>
+        <w:t xml:space="preserve">UML (classe, </w:t>
+      </w:r>
+      <w:proofErr w:type="spellStart"/>
+      <w:r>
+        <w:t>event</w:t>
+      </w:r>
+      <w:proofErr w:type="spellEnd"/>
+      <w:r>
+        <w:t>)</w:t>
       </w:r>
     </w:p>
     <w:p>
@@ -3211,21 +3308,44 @@
         <w:pStyle w:val="Retraitcorpsdetexte"/>
       </w:pPr>
       <w:r>
-        <w:t xml:space="preserve">DB (qu’est qui est mis en </w:t>
+        <w:t>Éléments supplémentaires qui pourraient être ajoutés. Quels avantages cela aurait ? (</w:t>
+      </w:r>
+      <w:proofErr w:type="gramStart"/>
+      <w:r>
+        <w:t>menu</w:t>
+      </w:r>
+      <w:proofErr w:type="gramEnd"/>
+      <w:r>
+        <w:t xml:space="preserve"> pause, musiques)</w:t>
+      </w:r>
+    </w:p>
+    <w:p>
+      <w:pPr>
+        <w:pStyle w:val="Retraitcorpsdetexte"/>
+      </w:pPr>
+    </w:p>
+    <w:p>
+      <w:pPr>
+        <w:pStyle w:val="Retraitcorpsdetexte"/>
+      </w:pPr>
+      <w:r>
+        <w:t xml:space="preserve">4.2.2 Conception de l’application </w:t>
+      </w:r>
+    </w:p>
+    <w:p>
+      <w:pPr>
+        <w:pStyle w:val="Retraitcorpsdetexte"/>
+      </w:pPr>
+      <w:r>
+        <w:t xml:space="preserve">Jeu (tableau 2 dimension pour la grille </w:t>
       </w:r>
       <w:proofErr w:type="spellStart"/>
       <w:r>
-        <w:t>db</w:t>
+        <w:t>tetris</w:t>
       </w:r>
       <w:proofErr w:type="spellEnd"/>
       <w:r>
-        <w:t>, pourquoi ?)</w:t>
-      </w:r>
-      <w:r>
-        <w:t xml:space="preserve"> </w:t>
-      </w:r>
-      <w:r>
-        <w:t>(MCD, MLD, dictionnaires de données)</w:t>
+        <w:t>)</w:t>
       </w:r>
     </w:p>
     <w:p>
@@ -3233,15 +3353,7 @@
         <w:pStyle w:val="Retraitcorpsdetexte"/>
       </w:pPr>
       <w:r>
-        <w:t xml:space="preserve">UML (classe, </w:t>
-      </w:r>
-      <w:proofErr w:type="spellStart"/>
-      <w:r>
-        <w:t>event</w:t>
-      </w:r>
-      <w:proofErr w:type="spellEnd"/>
-      <w:r>
-        <w:t>)</w:t>
+        <w:t>Pas de thread (aide pour l’optimisation)</w:t>
       </w:r>
     </w:p>
     <w:p>
@@ -3401,15 +3513,15 @@
       <w:pPr>
         <w:pStyle w:val="Titre2"/>
       </w:pPr>
-      <w:bookmarkStart w:id="20" w:name="_Toc532179967"/>
-      <w:bookmarkStart w:id="21" w:name="_Toc165969651"/>
-      <w:bookmarkStart w:id="22" w:name="_Toc165295509"/>
+      <w:bookmarkStart w:id="19" w:name="_Toc532179967"/>
+      <w:bookmarkStart w:id="20" w:name="_Toc165969651"/>
+      <w:bookmarkStart w:id="21" w:name="_Toc165295509"/>
       <w:r>
         <w:t>Conception des tests</w:t>
       </w:r>
+      <w:bookmarkEnd w:id="19"/>
       <w:bookmarkEnd w:id="20"/>
       <w:bookmarkEnd w:id="21"/>
-      <w:bookmarkEnd w:id="22"/>
     </w:p>
     <w:p>
       <w:pPr>
@@ -3737,6 +3849,7 @@
               <w:jc w:val="left"/>
             </w:pPr>
             <w:r>
+              <w:lastRenderedPageBreak/>
               <w:t>Options</w:t>
             </w:r>
           </w:p>
@@ -3977,7 +4090,6 @@
               <w:jc w:val="left"/>
             </w:pPr>
             <w:r>
-              <w:lastRenderedPageBreak/>
               <w:t>Questions</w:t>
             </w:r>
           </w:p>
@@ -4346,90 +4458,38 @@
         </w:numPr>
         <w:ind w:left="1134"/>
       </w:pPr>
-      <w:bookmarkStart w:id="23" w:name="_Toc165295510"/>
-      <w:bookmarkStart w:id="24" w:name="_Toc532179961"/>
-    </w:p>
-    <w:p>
-      <w:pPr>
-        <w:pStyle w:val="Titre2"/>
-      </w:pPr>
-      <w:r>
-        <w:t>Planification</w:t>
-      </w:r>
-      <w:r>
-        <w:t xml:space="preserve"> détaillé</w:t>
-      </w:r>
-      <w:r>
-        <w:t>e</w:t>
-      </w:r>
+      <w:bookmarkStart w:id="22" w:name="_Toc165295510"/>
+      <w:bookmarkStart w:id="23" w:name="_Toc532179961"/>
+    </w:p>
+    <w:p>
+      <w:pPr>
+        <w:pStyle w:val="Titre1"/>
+      </w:pPr>
+      <w:bookmarkStart w:id="24" w:name="_Toc532179964"/>
+      <w:bookmarkStart w:id="25" w:name="_Toc165969648"/>
+      <w:bookmarkStart w:id="26" w:name="_Toc165295511"/>
+      <w:bookmarkEnd w:id="22"/>
       <w:bookmarkEnd w:id="23"/>
-    </w:p>
-    <w:p>
-      <w:pPr>
-        <w:pStyle w:val="Retraitcorpsdetexte"/>
-      </w:pPr>
-      <w:r>
-        <w:t>//Début TPI</w:t>
-      </w:r>
-    </w:p>
-    <w:p>
-      <w:pPr>
-        <w:pStyle w:val="Informations"/>
-        <w:numPr>
-          <w:ilvl w:val="5"/>
-          <w:numId w:val="19"/>
-        </w:numPr>
-      </w:pPr>
-      <w:r>
-        <w:t>A ce stade, après l’analyse complète du projet, un planning détaillé et complet (avec tâches, sous-tâches, dépendances, durée</w:t>
-      </w:r>
-      <w:r>
-        <w:t>, …) peut être finalisé.</w:t>
-      </w:r>
-    </w:p>
-    <w:p>
-      <w:pPr>
-        <w:pStyle w:val="Informations"/>
-        <w:numPr>
-          <w:ilvl w:val="5"/>
-          <w:numId w:val="19"/>
-        </w:numPr>
-      </w:pPr>
-      <w:r>
-        <w:t>Le planning détaillé doit s’inscrire dans le planning initial.</w:t>
-      </w:r>
-      <w:r>
-        <w:t xml:space="preserve"> Il faut que l’on puisse situer cette planification détaillée par rapport à la planification initiale.</w:t>
-      </w:r>
-    </w:p>
-    <w:p>
-      <w:pPr>
-        <w:pStyle w:val="Titre1"/>
-      </w:pPr>
-      <w:bookmarkStart w:id="25" w:name="_Toc532179964"/>
-      <w:bookmarkStart w:id="26" w:name="_Toc165969648"/>
-      <w:bookmarkStart w:id="27" w:name="_Toc165295511"/>
+      <w:r>
+        <w:t>Réalisation</w:t>
+      </w:r>
       <w:bookmarkEnd w:id="24"/>
-      <w:r>
-        <w:t>Réalisation</w:t>
-      </w:r>
       <w:bookmarkEnd w:id="25"/>
       <w:bookmarkEnd w:id="26"/>
+    </w:p>
+    <w:p>
+      <w:pPr>
+        <w:pStyle w:val="Titre2"/>
+      </w:pPr>
+      <w:bookmarkStart w:id="27" w:name="_Toc532179965"/>
+      <w:bookmarkStart w:id="28" w:name="_Toc165969649"/>
+      <w:bookmarkStart w:id="29" w:name="_Toc165295512"/>
+      <w:r>
+        <w:t>Dossier de Réalisation</w:t>
+      </w:r>
       <w:bookmarkEnd w:id="27"/>
-    </w:p>
-    <w:p>
-      <w:pPr>
-        <w:pStyle w:val="Titre2"/>
-      </w:pPr>
-      <w:bookmarkStart w:id="28" w:name="_Toc532179965"/>
-      <w:bookmarkStart w:id="29" w:name="_Toc165969649"/>
-      <w:bookmarkStart w:id="30" w:name="_Toc165295512"/>
-      <w:r>
-        <w:t>Dossier de Réalisation</w:t>
-      </w:r>
       <w:bookmarkEnd w:id="28"/>
       <w:bookmarkEnd w:id="29"/>
-      <w:bookmarkEnd w:id="30"/>
     </w:p>
     <w:p>
       <w:pPr>
@@ -4460,6 +4520,14 @@
         <w:pStyle w:val="Retraitcorpsdetexte"/>
       </w:pPr>
       <w:r>
+        <w:t>Qu’est qui a finalement été fait en comparaison avec la conception</w:t>
+      </w:r>
+    </w:p>
+    <w:p>
+      <w:pPr>
+        <w:pStyle w:val="Retraitcorpsdetexte"/>
+      </w:pPr>
+      <w:r>
         <w:t>Mise en place du git -&gt; projet VS2022 (</w:t>
       </w:r>
       <w:proofErr w:type="spellStart"/>
@@ -4468,15 +4536,7 @@
       </w:r>
       <w:proofErr w:type="spellEnd"/>
       <w:r>
-        <w:t>)-&gt;Classes-&gt;Code important -&gt; Gestion Thread (+</w:t>
-      </w:r>
-      <w:proofErr w:type="gramStart"/>
-      <w:r>
-        <w:t>optimisation)-</w:t>
-      </w:r>
-      <w:proofErr w:type="gramEnd"/>
-      <w:r>
-        <w:t xml:space="preserve">&gt; DB </w:t>
+        <w:t xml:space="preserve">)-&gt;Classes-&gt;Code important -&gt;DB </w:t>
       </w:r>
     </w:p>
     <w:p>
@@ -4574,7 +4634,6 @@
         </w:numPr>
       </w:pPr>
       <w:r>
-        <w:lastRenderedPageBreak/>
         <w:t xml:space="preserve">Code source </w:t>
       </w:r>
       <w:r>
@@ -4645,11 +4704,11 @@
       <w:pPr>
         <w:pStyle w:val="Titre2"/>
       </w:pPr>
-      <w:bookmarkStart w:id="31" w:name="_Toc165295513"/>
+      <w:bookmarkStart w:id="30" w:name="_Toc165295513"/>
       <w:r>
         <w:t>Points supplémentaires</w:t>
       </w:r>
-      <w:bookmarkEnd w:id="31"/>
+      <w:bookmarkEnd w:id="30"/>
     </w:p>
     <w:p>
       <w:pPr>
@@ -4867,33 +4926,33 @@
       <w:pPr>
         <w:pStyle w:val="Titre1"/>
       </w:pPr>
-      <w:bookmarkStart w:id="32" w:name="_Tests"/>
-      <w:bookmarkStart w:id="33" w:name="_Toc532179966"/>
-      <w:bookmarkStart w:id="34" w:name="_Toc165969650"/>
-      <w:bookmarkStart w:id="35" w:name="_Toc165295514"/>
+      <w:bookmarkStart w:id="31" w:name="_Tests"/>
+      <w:bookmarkStart w:id="32" w:name="_Toc532179966"/>
+      <w:bookmarkStart w:id="33" w:name="_Toc165969650"/>
+      <w:bookmarkStart w:id="34" w:name="_Toc165295514"/>
+      <w:bookmarkEnd w:id="31"/>
+      <w:r>
+        <w:t>Tests</w:t>
+      </w:r>
       <w:bookmarkEnd w:id="32"/>
-      <w:r>
-        <w:t>Tests</w:t>
-      </w:r>
       <w:bookmarkEnd w:id="33"/>
       <w:bookmarkEnd w:id="34"/>
+    </w:p>
+    <w:p>
+      <w:pPr>
+        <w:pStyle w:val="Titre2"/>
+      </w:pPr>
+      <w:bookmarkStart w:id="35" w:name="_Toc532179968"/>
+      <w:bookmarkStart w:id="36" w:name="_Toc165969652"/>
+      <w:bookmarkStart w:id="37" w:name="_Ref308525868"/>
+      <w:bookmarkStart w:id="38" w:name="_Toc165295515"/>
+      <w:r>
+        <w:t>Dossier des tests</w:t>
+      </w:r>
       <w:bookmarkEnd w:id="35"/>
-    </w:p>
-    <w:p>
-      <w:pPr>
-        <w:pStyle w:val="Titre2"/>
-      </w:pPr>
-      <w:bookmarkStart w:id="36" w:name="_Toc532179968"/>
-      <w:bookmarkStart w:id="37" w:name="_Toc165969652"/>
-      <w:bookmarkStart w:id="38" w:name="_Ref308525868"/>
-      <w:bookmarkStart w:id="39" w:name="_Toc165295515"/>
-      <w:r>
-        <w:t>Dossier des tests</w:t>
-      </w:r>
       <w:bookmarkEnd w:id="36"/>
       <w:bookmarkEnd w:id="37"/>
       <w:bookmarkEnd w:id="38"/>
-      <w:bookmarkEnd w:id="39"/>
     </w:p>
     <w:p>
       <w:pPr>
@@ -5455,28 +5514,29 @@
       <w:pPr>
         <w:pStyle w:val="Titre1"/>
       </w:pPr>
-      <w:bookmarkStart w:id="40" w:name="_Toc165969653"/>
-      <w:bookmarkStart w:id="41" w:name="_Toc165295516"/>
-      <w:r>
+      <w:bookmarkStart w:id="39" w:name="_Toc165969653"/>
+      <w:bookmarkStart w:id="40" w:name="_Toc165295516"/>
+      <w:r>
+        <w:lastRenderedPageBreak/>
         <w:t>Conclusion</w:t>
       </w:r>
+      <w:bookmarkEnd w:id="39"/>
       <w:bookmarkEnd w:id="40"/>
+    </w:p>
+    <w:p>
+      <w:pPr>
+        <w:pStyle w:val="Titre2"/>
+      </w:pPr>
+      <w:bookmarkStart w:id="41" w:name="_Toc165969654"/>
+      <w:bookmarkStart w:id="42" w:name="_Toc165295517"/>
+      <w:r>
+        <w:t xml:space="preserve">Bilan des </w:t>
+      </w:r>
       <w:bookmarkEnd w:id="41"/>
-    </w:p>
-    <w:p>
-      <w:pPr>
-        <w:pStyle w:val="Titre2"/>
-      </w:pPr>
-      <w:bookmarkStart w:id="42" w:name="_Toc165969654"/>
-      <w:bookmarkStart w:id="43" w:name="_Toc165295517"/>
-      <w:r>
-        <w:t xml:space="preserve">Bilan des </w:t>
+      <w:r>
+        <w:t>fonctionnalités demandées</w:t>
       </w:r>
       <w:bookmarkEnd w:id="42"/>
-      <w:r>
-        <w:t>fonctionnalités demandées</w:t>
-      </w:r>
-      <w:bookmarkEnd w:id="43"/>
     </w:p>
     <w:p>
       <w:pPr>
@@ -5523,13 +5583,13 @@
       <w:pPr>
         <w:pStyle w:val="Titre2"/>
       </w:pPr>
-      <w:bookmarkStart w:id="44" w:name="_Toc165969655"/>
-      <w:bookmarkStart w:id="45" w:name="_Toc165295518"/>
+      <w:bookmarkStart w:id="43" w:name="_Toc165969655"/>
+      <w:bookmarkStart w:id="44" w:name="_Toc165295518"/>
       <w:r>
         <w:t>Bilan de la planification</w:t>
       </w:r>
+      <w:bookmarkEnd w:id="43"/>
       <w:bookmarkEnd w:id="44"/>
-      <w:bookmarkEnd w:id="45"/>
     </w:p>
     <w:p>
       <w:pPr>
@@ -5556,7 +5616,6 @@
         </w:numPr>
       </w:pPr>
       <w:r>
-        <w:lastRenderedPageBreak/>
         <w:t xml:space="preserve">Distinguer </w:t>
       </w:r>
       <w:r>
@@ -5587,13 +5646,13 @@
       <w:pPr>
         <w:pStyle w:val="Titre2"/>
       </w:pPr>
-      <w:bookmarkStart w:id="46" w:name="_Toc165969656"/>
-      <w:bookmarkStart w:id="47" w:name="_Toc165295519"/>
+      <w:bookmarkStart w:id="45" w:name="_Toc165969656"/>
+      <w:bookmarkStart w:id="46" w:name="_Toc165295519"/>
       <w:r>
         <w:t>Bilan personnel</w:t>
       </w:r>
+      <w:bookmarkEnd w:id="45"/>
       <w:bookmarkEnd w:id="46"/>
-      <w:bookmarkEnd w:id="47"/>
     </w:p>
     <w:p>
       <w:pPr>
@@ -5700,29 +5759,29 @@
       <w:pPr>
         <w:pStyle w:val="Titre1"/>
       </w:pPr>
-      <w:bookmarkStart w:id="48" w:name="_Toc532179971"/>
-      <w:bookmarkStart w:id="49" w:name="_Toc165969657"/>
-      <w:bookmarkStart w:id="50" w:name="_Toc165295520"/>
+      <w:bookmarkStart w:id="47" w:name="_Toc532179971"/>
+      <w:bookmarkStart w:id="48" w:name="_Toc165969657"/>
+      <w:bookmarkStart w:id="49" w:name="_Toc165295520"/>
       <w:r>
         <w:t>Divers</w:t>
       </w:r>
+      <w:bookmarkEnd w:id="47"/>
       <w:bookmarkEnd w:id="48"/>
       <w:bookmarkEnd w:id="49"/>
+    </w:p>
+    <w:p>
+      <w:pPr>
+        <w:pStyle w:val="Titre2"/>
+      </w:pPr>
+      <w:bookmarkStart w:id="50" w:name="_Toc532179972"/>
+      <w:bookmarkStart w:id="51" w:name="_Toc165969658"/>
+      <w:bookmarkStart w:id="52" w:name="_Toc165295521"/>
+      <w:r>
+        <w:t>Journal de travail</w:t>
+      </w:r>
       <w:bookmarkEnd w:id="50"/>
-    </w:p>
-    <w:p>
-      <w:pPr>
-        <w:pStyle w:val="Titre2"/>
-      </w:pPr>
-      <w:bookmarkStart w:id="51" w:name="_Toc532179972"/>
-      <w:bookmarkStart w:id="52" w:name="_Toc165969658"/>
-      <w:bookmarkStart w:id="53" w:name="_Toc165295521"/>
-      <w:r>
-        <w:t>Journal de travail</w:t>
-      </w:r>
       <w:bookmarkEnd w:id="51"/>
       <w:bookmarkEnd w:id="52"/>
-      <w:bookmarkEnd w:id="53"/>
     </w:p>
     <w:p>
       <w:pPr>
@@ -5758,11 +5817,11 @@
       <w:pPr>
         <w:pStyle w:val="Titre2"/>
       </w:pPr>
-      <w:bookmarkStart w:id="54" w:name="_Toc165295522"/>
+      <w:bookmarkStart w:id="53" w:name="_Toc165295522"/>
       <w:r>
         <w:t>Webographie</w:t>
       </w:r>
-      <w:bookmarkEnd w:id="54"/>
+      <w:bookmarkEnd w:id="53"/>
     </w:p>
     <w:p>
       <w:pPr>
@@ -5788,11 +5847,11 @@
       <w:pPr>
         <w:pStyle w:val="Titre1"/>
       </w:pPr>
-      <w:bookmarkStart w:id="55" w:name="_Toc165295523"/>
+      <w:bookmarkStart w:id="54" w:name="_Toc165295523"/>
       <w:r>
         <w:t>Annexes</w:t>
       </w:r>
-      <w:bookmarkEnd w:id="55"/>
+      <w:bookmarkEnd w:id="54"/>
     </w:p>
     <w:p>
       <w:pPr>
@@ -5896,7 +5955,7 @@
 </file>
 
 <file path=word/endnotes.xml><?xml version="1.0" encoding="utf-8"?>
-<w:endnotes xmlns:wpc="http://schemas.microsoft.com/office/word/2010/wordprocessingCanvas" xmlns:cx="http://schemas.microsoft.com/office/drawing/2014/chartex" xmlns:cx1="http://schemas.microsoft.com/office/drawing/2015/9/8/chartex" xmlns:cx2="http://schemas.microsoft.com/office/drawing/2015/10/21/chartex" xmlns:cx3="http://schemas.microsoft.com/office/drawing/2016/5/9/chartex" xmlns:cx4="http://schemas.microsoft.com/office/drawing/2016/5/10/chartex" xmlns:cx5="http://schemas.microsoft.com/office/drawing/2016/5/11/chartex" xmlns:cx6="http://schemas.microsoft.com/office/drawing/2016/5/12/chartex" xmlns:cx7="http://schemas.microsoft.com/office/drawing/2016/5/13/chartex" xmlns:cx8="http://schemas.microsoft.com/office/drawing/2016/5/14/chartex" xmlns:mc="http://schemas.openxmlformats.org/markup-compatibility/2006" xmlns:aink="http://schemas.microsoft.com/office/drawing/2016/ink" xmlns:am3d="http://schemas.microsoft.com/office/drawing/2017/model3d" xmlns:o="urn:schemas-microsoft-com:office:office" xmlns:r="http://schemas.openxmlformats.org/officeDocument/2006/relationships" xmlns:m="http://schemas.openxmlformats.org/officeDocument/2006/math" xmlns:v="urn:schemas-microsoft-com:vml" xmlns:wp14="http://schemas.microsoft.com/office/word/2010/wordprocessingDrawing" xmlns:wp="http://schemas.openxmlformats.org/drawingml/2006/wordprocessingDrawing" xmlns:w10="urn:schemas-microsoft-com:office:word" xmlns:w="http://schemas.openxmlformats.org/wordprocessingml/2006/main" xmlns:w14="http://schemas.microsoft.com/office/word/2010/wordml" xmlns:w15="http://schemas.microsoft.com/office/word/2012/wordml" xmlns:w16cid="http://schemas.microsoft.com/office/word/2016/wordml/cid" xmlns:w16se="http://schemas.microsoft.com/office/word/2015/wordml/symex" xmlns:wpg="http://schemas.microsoft.com/office/word/2010/wordprocessingGroup" xmlns:wpi="http://schemas.microsoft.com/office/word/2010/wordprocessingInk" xmlns:wne="http://schemas.microsoft.com/office/word/2006/wordml" xmlns:wps="http://schemas.microsoft.com/office/word/2010/wordprocessingShape" mc:Ignorable="w14 w15 w16se w16cid wp14">
+<w:endnotes xmlns:wpc="http://schemas.microsoft.com/office/word/2010/wordprocessingCanvas" xmlns:cx="http://schemas.microsoft.com/office/drawing/2014/chartex" xmlns:cx1="http://schemas.microsoft.com/office/drawing/2015/9/8/chartex" xmlns:cx2="http://schemas.microsoft.com/office/drawing/2015/10/21/chartex" xmlns:cx3="http://schemas.microsoft.com/office/drawing/2016/5/9/chartex" xmlns:cx4="http://schemas.microsoft.com/office/drawing/2016/5/10/chartex" xmlns:cx5="http://schemas.microsoft.com/office/drawing/2016/5/11/chartex" xmlns:cx6="http://schemas.microsoft.com/office/drawing/2016/5/12/chartex" xmlns:cx7="http://schemas.microsoft.com/office/drawing/2016/5/13/chartex" xmlns:cx8="http://schemas.microsoft.com/office/drawing/2016/5/14/chartex" xmlns:mc="http://schemas.openxmlformats.org/markup-compatibility/2006" xmlns:aink="http://schemas.microsoft.com/office/drawing/2016/ink" xmlns:am3d="http://schemas.microsoft.com/office/drawing/2017/model3d" xmlns:o="urn:schemas-microsoft-com:office:office" xmlns:oel="http://schemas.microsoft.com/office/2019/extlst" xmlns:r="http://schemas.openxmlformats.org/officeDocument/2006/relationships" xmlns:m="http://schemas.openxmlformats.org/officeDocument/2006/math" xmlns:v="urn:schemas-microsoft-com:vml" xmlns:wp14="http://schemas.microsoft.com/office/word/2010/wordprocessingDrawing" xmlns:wp="http://schemas.openxmlformats.org/drawingml/2006/wordprocessingDrawing" xmlns:w10="urn:schemas-microsoft-com:office:word" xmlns:w="http://schemas.openxmlformats.org/wordprocessingml/2006/main" xmlns:w14="http://schemas.microsoft.com/office/word/2010/wordml" xmlns:w15="http://schemas.microsoft.com/office/word/2012/wordml" xmlns:w16cex="http://schemas.microsoft.com/office/word/2018/wordml/cex" xmlns:w16cid="http://schemas.microsoft.com/office/word/2016/wordml/cid" xmlns:w16="http://schemas.microsoft.com/office/word/2018/wordml" xmlns:w16sdtdh="http://schemas.microsoft.com/office/word/2020/wordml/sdtdatahash" xmlns:w16se="http://schemas.microsoft.com/office/word/2015/wordml/symex" xmlns:wpg="http://schemas.microsoft.com/office/word/2010/wordprocessingGroup" xmlns:wpi="http://schemas.microsoft.com/office/word/2010/wordprocessingInk" xmlns:wne="http://schemas.microsoft.com/office/word/2006/wordml" xmlns:wps="http://schemas.microsoft.com/office/word/2010/wordprocessingShape" mc:Ignorable="w14 w15 w16se w16cid w16 w16cex w16sdtdh wp14">
   <w:endnote w:type="separator" w:id="-1">
     <w:p>
       <w:r>
@@ -5915,7 +5974,7 @@
 </file>
 
 <file path=word/footer1.xml><?xml version="1.0" encoding="utf-8"?>
-<w:ftr xmlns:wpc="http://schemas.microsoft.com/office/word/2010/wordprocessingCanvas" xmlns:cx="http://schemas.microsoft.com/office/drawing/2014/chartex" xmlns:cx1="http://schemas.microsoft.com/office/drawing/2015/9/8/chartex" xmlns:cx2="http://schemas.microsoft.com/office/drawing/2015/10/21/chartex" xmlns:cx3="http://schemas.microsoft.com/office/drawing/2016/5/9/chartex" xmlns:cx4="http://schemas.microsoft.com/office/drawing/2016/5/10/chartex" xmlns:cx5="http://schemas.microsoft.com/office/drawing/2016/5/11/chartex" xmlns:cx6="http://schemas.microsoft.com/office/drawing/2016/5/12/chartex" xmlns:cx7="http://schemas.microsoft.com/office/drawing/2016/5/13/chartex" xmlns:cx8="http://schemas.microsoft.com/office/drawing/2016/5/14/chartex" xmlns:mc="http://schemas.openxmlformats.org/markup-compatibility/2006" xmlns:aink="http://schemas.microsoft.com/office/drawing/2016/ink" xmlns:am3d="http://schemas.microsoft.com/office/drawing/2017/model3d" xmlns:o="urn:schemas-microsoft-com:office:office" xmlns:r="http://schemas.openxmlformats.org/officeDocument/2006/relationships" xmlns:m="http://schemas.openxmlformats.org/officeDocument/2006/math" xmlns:v="urn:schemas-microsoft-com:vml" xmlns:wp14="http://schemas.microsoft.com/office/word/2010/wordprocessingDrawing" xmlns:wp="http://schemas.openxmlformats.org/drawingml/2006/wordprocessingDrawing" xmlns:w10="urn:schemas-microsoft-com:office:word" xmlns:w="http://schemas.openxmlformats.org/wordprocessingml/2006/main" xmlns:w14="http://schemas.microsoft.com/office/word/2010/wordml" xmlns:w15="http://schemas.microsoft.com/office/word/2012/wordml" xmlns:w16cid="http://schemas.microsoft.com/office/word/2016/wordml/cid" xmlns:w16se="http://schemas.microsoft.com/office/word/2015/wordml/symex" xmlns:wpg="http://schemas.microsoft.com/office/word/2010/wordprocessingGroup" xmlns:wpi="http://schemas.microsoft.com/office/word/2010/wordprocessingInk" xmlns:wne="http://schemas.microsoft.com/office/word/2006/wordml" xmlns:wps="http://schemas.microsoft.com/office/word/2010/wordprocessingShape" mc:Ignorable="w14 w15 w16se w16cid wp14">
+<w:ftr xmlns:wpc="http://schemas.microsoft.com/office/word/2010/wordprocessingCanvas" xmlns:cx="http://schemas.microsoft.com/office/drawing/2014/chartex" xmlns:cx1="http://schemas.microsoft.com/office/drawing/2015/9/8/chartex" xmlns:cx2="http://schemas.microsoft.com/office/drawing/2015/10/21/chartex" xmlns:cx3="http://schemas.microsoft.com/office/drawing/2016/5/9/chartex" xmlns:cx4="http://schemas.microsoft.com/office/drawing/2016/5/10/chartex" xmlns:cx5="http://schemas.microsoft.com/office/drawing/2016/5/11/chartex" xmlns:cx6="http://schemas.microsoft.com/office/drawing/2016/5/12/chartex" xmlns:cx7="http://schemas.microsoft.com/office/drawing/2016/5/13/chartex" xmlns:cx8="http://schemas.microsoft.com/office/drawing/2016/5/14/chartex" xmlns:mc="http://schemas.openxmlformats.org/markup-compatibility/2006" xmlns:aink="http://schemas.microsoft.com/office/drawing/2016/ink" xmlns:am3d="http://schemas.microsoft.com/office/drawing/2017/model3d" xmlns:o="urn:schemas-microsoft-com:office:office" xmlns:oel="http://schemas.microsoft.com/office/2019/extlst" xmlns:r="http://schemas.openxmlformats.org/officeDocument/2006/relationships" xmlns:m="http://schemas.openxmlformats.org/officeDocument/2006/math" xmlns:v="urn:schemas-microsoft-com:vml" xmlns:wp14="http://schemas.microsoft.com/office/word/2010/wordprocessingDrawing" xmlns:wp="http://schemas.openxmlformats.org/drawingml/2006/wordprocessingDrawing" xmlns:w10="urn:schemas-microsoft-com:office:word" xmlns:w="http://schemas.openxmlformats.org/wordprocessingml/2006/main" xmlns:w14="http://schemas.microsoft.com/office/word/2010/wordml" xmlns:w15="http://schemas.microsoft.com/office/word/2012/wordml" xmlns:w16cex="http://schemas.microsoft.com/office/word/2018/wordml/cex" xmlns:w16cid="http://schemas.microsoft.com/office/word/2016/wordml/cid" xmlns:w16="http://schemas.microsoft.com/office/word/2018/wordml" xmlns:w16sdtdh="http://schemas.microsoft.com/office/word/2020/wordml/sdtdatahash" xmlns:w16se="http://schemas.microsoft.com/office/word/2015/wordml/symex" xmlns:wpg="http://schemas.microsoft.com/office/word/2010/wordprocessingGroup" xmlns:wpi="http://schemas.microsoft.com/office/word/2010/wordprocessingInk" xmlns:wne="http://schemas.microsoft.com/office/word/2006/wordml" xmlns:wps="http://schemas.microsoft.com/office/word/2010/wordprocessingShape" mc:Ignorable="w14 w15 w16se w16cid w16 w16cex w16sdtdh wp14">
   <w:tbl>
     <w:tblPr>
       <w:tblStyle w:val="Grilledutableau"/>
@@ -6106,7 +6165,7 @@
             <w:rPr>
               <w:noProof/>
             </w:rPr>
-            <w:t>Alexandre Samuel King</w:t>
+            <w:t>Alex</w:t>
           </w:r>
           <w:r>
             <w:rPr>
@@ -6121,7 +6180,7 @@
               <w:rPr>
                 <w:noProof/>
               </w:rPr>
-              <w:t>Alexandre Samuel King</w:t>
+              <w:t>Alex</w:t>
             </w:r>
           </w:fldSimple>
         </w:p>
@@ -6294,7 +6353,7 @@
               <w:noProof/>
               <w:szCs w:val="16"/>
             </w:rPr>
-            <w:t>04.09.2009 15:21</w:t>
+            <w:t>01.05.2024 16:44</w:t>
           </w:r>
           <w:r>
             <w:rPr>
@@ -6346,7 +6405,7 @@
                 <w:noProof/>
                 <w:szCs w:val="16"/>
               </w:rPr>
-              <w:t>2</w:t>
+              <w:t>19</w:t>
             </w:r>
           </w:fldSimple>
           <w:r>
@@ -6383,7 +6442,7 @@
               <w:noProof/>
               <w:szCs w:val="16"/>
             </w:rPr>
-            <w:t>29.04.2024 18:36</w:t>
+            <w:t>01.05.2024 16:45</w:t>
           </w:r>
           <w:r>
             <w:rPr>
@@ -6442,7 +6501,7 @@
 </file>
 
 <file path=word/footnotes.xml><?xml version="1.0" encoding="utf-8"?>
-<w:footnotes xmlns:wpc="http://schemas.microsoft.com/office/word/2010/wordprocessingCanvas" xmlns:cx="http://schemas.microsoft.com/office/drawing/2014/chartex" xmlns:cx1="http://schemas.microsoft.com/office/drawing/2015/9/8/chartex" xmlns:cx2="http://schemas.microsoft.com/office/drawing/2015/10/21/chartex" xmlns:cx3="http://schemas.microsoft.com/office/drawing/2016/5/9/chartex" xmlns:cx4="http://schemas.microsoft.com/office/drawing/2016/5/10/chartex" xmlns:cx5="http://schemas.microsoft.com/office/drawing/2016/5/11/chartex" xmlns:cx6="http://schemas.microsoft.com/office/drawing/2016/5/12/chartex" xmlns:cx7="http://schemas.microsoft.com/office/drawing/2016/5/13/chartex" xmlns:cx8="http://schemas.microsoft.com/office/drawing/2016/5/14/chartex" xmlns:mc="http://schemas.openxmlformats.org/markup-compatibility/2006" xmlns:aink="http://schemas.microsoft.com/office/drawing/2016/ink" xmlns:am3d="http://schemas.microsoft.com/office/drawing/2017/model3d" xmlns:o="urn:schemas-microsoft-com:office:office" xmlns:r="http://schemas.openxmlformats.org/officeDocument/2006/relationships" xmlns:m="http://schemas.openxmlformats.org/officeDocument/2006/math" xmlns:v="urn:schemas-microsoft-com:vml" xmlns:wp14="http://schemas.microsoft.com/office/word/2010/wordprocessingDrawing" xmlns:wp="http://schemas.openxmlformats.org/drawingml/2006/wordprocessingDrawing" xmlns:w10="urn:schemas-microsoft-com:office:word" xmlns:w="http://schemas.openxmlformats.org/wordprocessingml/2006/main" xmlns:w14="http://schemas.microsoft.com/office/word/2010/wordml" xmlns:w15="http://schemas.microsoft.com/office/word/2012/wordml" xmlns:w16cid="http://schemas.microsoft.com/office/word/2016/wordml/cid" xmlns:w16se="http://schemas.microsoft.com/office/word/2015/wordml/symex" xmlns:wpg="http://schemas.microsoft.com/office/word/2010/wordprocessingGroup" xmlns:wpi="http://schemas.microsoft.com/office/word/2010/wordprocessingInk" xmlns:wne="http://schemas.microsoft.com/office/word/2006/wordml" xmlns:wps="http://schemas.microsoft.com/office/word/2010/wordprocessingShape" mc:Ignorable="w14 w15 w16se w16cid wp14">
+<w:footnotes xmlns:wpc="http://schemas.microsoft.com/office/word/2010/wordprocessingCanvas" xmlns:cx="http://schemas.microsoft.com/office/drawing/2014/chartex" xmlns:cx1="http://schemas.microsoft.com/office/drawing/2015/9/8/chartex" xmlns:cx2="http://schemas.microsoft.com/office/drawing/2015/10/21/chartex" xmlns:cx3="http://schemas.microsoft.com/office/drawing/2016/5/9/chartex" xmlns:cx4="http://schemas.microsoft.com/office/drawing/2016/5/10/chartex" xmlns:cx5="http://schemas.microsoft.com/office/drawing/2016/5/11/chartex" xmlns:cx6="http://schemas.microsoft.com/office/drawing/2016/5/12/chartex" xmlns:cx7="http://schemas.microsoft.com/office/drawing/2016/5/13/chartex" xmlns:cx8="http://schemas.microsoft.com/office/drawing/2016/5/14/chartex" xmlns:mc="http://schemas.openxmlformats.org/markup-compatibility/2006" xmlns:aink="http://schemas.microsoft.com/office/drawing/2016/ink" xmlns:am3d="http://schemas.microsoft.com/office/drawing/2017/model3d" xmlns:o="urn:schemas-microsoft-com:office:office" xmlns:oel="http://schemas.microsoft.com/office/2019/extlst" xmlns:r="http://schemas.openxmlformats.org/officeDocument/2006/relationships" xmlns:m="http://schemas.openxmlformats.org/officeDocument/2006/math" xmlns:v="urn:schemas-microsoft-com:vml" xmlns:wp14="http://schemas.microsoft.com/office/word/2010/wordprocessingDrawing" xmlns:wp="http://schemas.openxmlformats.org/drawingml/2006/wordprocessingDrawing" xmlns:w10="urn:schemas-microsoft-com:office:word" xmlns:w="http://schemas.openxmlformats.org/wordprocessingml/2006/main" xmlns:w14="http://schemas.microsoft.com/office/word/2010/wordml" xmlns:w15="http://schemas.microsoft.com/office/word/2012/wordml" xmlns:w16cex="http://schemas.microsoft.com/office/word/2018/wordml/cex" xmlns:w16cid="http://schemas.microsoft.com/office/word/2016/wordml/cid" xmlns:w16="http://schemas.microsoft.com/office/word/2018/wordml" xmlns:w16sdtdh="http://schemas.microsoft.com/office/word/2020/wordml/sdtdatahash" xmlns:w16se="http://schemas.microsoft.com/office/word/2015/wordml/symex" xmlns:wpg="http://schemas.microsoft.com/office/word/2010/wordprocessingGroup" xmlns:wpi="http://schemas.microsoft.com/office/word/2010/wordprocessingInk" xmlns:wne="http://schemas.microsoft.com/office/word/2006/wordml" xmlns:wps="http://schemas.microsoft.com/office/word/2010/wordprocessingShape" mc:Ignorable="w14 w15 w16se w16cid w16 w16cex w16sdtdh wp14">
   <w:footnote w:type="separator" w:id="-1">
     <w:p>
       <w:r>
@@ -6461,7 +6520,7 @@
 </file>
 
 <file path=word/header1.xml><?xml version="1.0" encoding="utf-8"?>
-<w:hdr xmlns:wpc="http://schemas.microsoft.com/office/word/2010/wordprocessingCanvas" xmlns:cx="http://schemas.microsoft.com/office/drawing/2014/chartex" xmlns:cx1="http://schemas.microsoft.com/office/drawing/2015/9/8/chartex" xmlns:cx2="http://schemas.microsoft.com/office/drawing/2015/10/21/chartex" xmlns:cx3="http://schemas.microsoft.com/office/drawing/2016/5/9/chartex" xmlns:cx4="http://schemas.microsoft.com/office/drawing/2016/5/10/chartex" xmlns:cx5="http://schemas.microsoft.com/office/drawing/2016/5/11/chartex" xmlns:cx6="http://schemas.microsoft.com/office/drawing/2016/5/12/chartex" xmlns:cx7="http://schemas.microsoft.com/office/drawing/2016/5/13/chartex" xmlns:cx8="http://schemas.microsoft.com/office/drawing/2016/5/14/chartex" xmlns:mc="http://schemas.openxmlformats.org/markup-compatibility/2006" xmlns:aink="http://schemas.microsoft.com/office/drawing/2016/ink" xmlns:am3d="http://schemas.microsoft.com/office/drawing/2017/model3d" xmlns:o="urn:schemas-microsoft-com:office:office" xmlns:r="http://schemas.openxmlformats.org/officeDocument/2006/relationships" xmlns:m="http://schemas.openxmlformats.org/officeDocument/2006/math" xmlns:v="urn:schemas-microsoft-com:vml" xmlns:wp14="http://schemas.microsoft.com/office/word/2010/wordprocessingDrawing" xmlns:wp="http://schemas.openxmlformats.org/drawingml/2006/wordprocessingDrawing" xmlns:w10="urn:schemas-microsoft-com:office:word" xmlns:w="http://schemas.openxmlformats.org/wordprocessingml/2006/main" xmlns:w14="http://schemas.microsoft.com/office/word/2010/wordml" xmlns:w15="http://schemas.microsoft.com/office/word/2012/wordml" xmlns:w16cid="http://schemas.microsoft.com/office/word/2016/wordml/cid" xmlns:w16se="http://schemas.microsoft.com/office/word/2015/wordml/symex" xmlns:wpg="http://schemas.microsoft.com/office/word/2010/wordprocessingGroup" xmlns:wpi="http://schemas.microsoft.com/office/word/2010/wordprocessingInk" xmlns:wne="http://schemas.microsoft.com/office/word/2006/wordml" xmlns:wps="http://schemas.microsoft.com/office/word/2010/wordprocessingShape" mc:Ignorable="w14 w15 w16se w16cid wp14">
+<w:hdr xmlns:wpc="http://schemas.microsoft.com/office/word/2010/wordprocessingCanvas" xmlns:cx="http://schemas.microsoft.com/office/drawing/2014/chartex" xmlns:cx1="http://schemas.microsoft.com/office/drawing/2015/9/8/chartex" xmlns:cx2="http://schemas.microsoft.com/office/drawing/2015/10/21/chartex" xmlns:cx3="http://schemas.microsoft.com/office/drawing/2016/5/9/chartex" xmlns:cx4="http://schemas.microsoft.com/office/drawing/2016/5/10/chartex" xmlns:cx5="http://schemas.microsoft.com/office/drawing/2016/5/11/chartex" xmlns:cx6="http://schemas.microsoft.com/office/drawing/2016/5/12/chartex" xmlns:cx7="http://schemas.microsoft.com/office/drawing/2016/5/13/chartex" xmlns:cx8="http://schemas.microsoft.com/office/drawing/2016/5/14/chartex" xmlns:mc="http://schemas.openxmlformats.org/markup-compatibility/2006" xmlns:aink="http://schemas.microsoft.com/office/drawing/2016/ink" xmlns:am3d="http://schemas.microsoft.com/office/drawing/2017/model3d" xmlns:o="urn:schemas-microsoft-com:office:office" xmlns:oel="http://schemas.microsoft.com/office/2019/extlst" xmlns:r="http://schemas.openxmlformats.org/officeDocument/2006/relationships" xmlns:m="http://schemas.openxmlformats.org/officeDocument/2006/math" xmlns:v="urn:schemas-microsoft-com:vml" xmlns:wp14="http://schemas.microsoft.com/office/word/2010/wordprocessingDrawing" xmlns:wp="http://schemas.openxmlformats.org/drawingml/2006/wordprocessingDrawing" xmlns:w10="urn:schemas-microsoft-com:office:word" xmlns:w="http://schemas.openxmlformats.org/wordprocessingml/2006/main" xmlns:w14="http://schemas.microsoft.com/office/word/2010/wordml" xmlns:w15="http://schemas.microsoft.com/office/word/2012/wordml" xmlns:w16cex="http://schemas.microsoft.com/office/word/2018/wordml/cex" xmlns:w16cid="http://schemas.microsoft.com/office/word/2016/wordml/cid" xmlns:w16="http://schemas.microsoft.com/office/word/2018/wordml" xmlns:w16sdtdh="http://schemas.microsoft.com/office/word/2020/wordml/sdtdatahash" xmlns:w16se="http://schemas.microsoft.com/office/word/2015/wordml/symex" xmlns:wpg="http://schemas.microsoft.com/office/word/2010/wordprocessingGroup" xmlns:wpi="http://schemas.microsoft.com/office/word/2010/wordprocessingInk" xmlns:wne="http://schemas.microsoft.com/office/word/2006/wordml" xmlns:wps="http://schemas.microsoft.com/office/word/2010/wordprocessingShape" mc:Ignorable="w14 w15 w16se w16cid w16 w16cex w16sdtdh wp14">
   <w:tbl>
     <w:tblPr>
       <w:tblStyle w:val="Grilledutableau"/>
@@ -6476,9 +6535,9 @@
       <w:tblLook w:val="01E0" w:firstRow="1" w:lastRow="1" w:firstColumn="1" w:lastColumn="1" w:noHBand="0" w:noVBand="0"/>
     </w:tblPr>
     <w:tblGrid>
-      <w:gridCol w:w="2390"/>
-      <w:gridCol w:w="4411"/>
-      <w:gridCol w:w="2269"/>
+      <w:gridCol w:w="2402"/>
+      <w:gridCol w:w="4400"/>
+      <w:gridCol w:w="2268"/>
     </w:tblGrid>
     <w:tr>
       <w:trPr>
@@ -6579,7 +6638,7 @@
 </file>
 
 <file path=word/numbering.xml><?xml version="1.0" encoding="utf-8"?>
-<w:numbering xmlns:wpc="http://schemas.microsoft.com/office/word/2010/wordprocessingCanvas" xmlns:cx="http://schemas.microsoft.com/office/drawing/2014/chartex" xmlns:cx1="http://schemas.microsoft.com/office/drawing/2015/9/8/chartex" xmlns:cx2="http://schemas.microsoft.com/office/drawing/2015/10/21/chartex" xmlns:cx3="http://schemas.microsoft.com/office/drawing/2016/5/9/chartex" xmlns:cx4="http://schemas.microsoft.com/office/drawing/2016/5/10/chartex" xmlns:cx5="http://schemas.microsoft.com/office/drawing/2016/5/11/chartex" xmlns:cx6="http://schemas.microsoft.com/office/drawing/2016/5/12/chartex" xmlns:cx7="http://schemas.microsoft.com/office/drawing/2016/5/13/chartex" xmlns:cx8="http://schemas.microsoft.com/office/drawing/2016/5/14/chartex" xmlns:mc="http://schemas.openxmlformats.org/markup-compatibility/2006" xmlns:aink="http://schemas.microsoft.com/office/drawing/2016/ink" xmlns:am3d="http://schemas.microsoft.com/office/drawing/2017/model3d" xmlns:o="urn:schemas-microsoft-com:office:office" xmlns:r="http://schemas.openxmlformats.org/officeDocument/2006/relationships" xmlns:m="http://schemas.openxmlformats.org/officeDocument/2006/math" xmlns:v="urn:schemas-microsoft-com:vml" xmlns:wp14="http://schemas.microsoft.com/office/word/2010/wordprocessingDrawing" xmlns:wp="http://schemas.openxmlformats.org/drawingml/2006/wordprocessingDrawing" xmlns:w10="urn:schemas-microsoft-com:office:word" xmlns:w="http://schemas.openxmlformats.org/wordprocessingml/2006/main" xmlns:w14="http://schemas.microsoft.com/office/word/2010/wordml" xmlns:w15="http://schemas.microsoft.com/office/word/2012/wordml" xmlns:w16cid="http://schemas.microsoft.com/office/word/2016/wordml/cid" xmlns:w16se="http://schemas.microsoft.com/office/word/2015/wordml/symex" xmlns:wpg="http://schemas.microsoft.com/office/word/2010/wordprocessingGroup" xmlns:wpi="http://schemas.microsoft.com/office/word/2010/wordprocessingInk" xmlns:wne="http://schemas.microsoft.com/office/word/2006/wordml" xmlns:wps="http://schemas.microsoft.com/office/word/2010/wordprocessingShape" mc:Ignorable="w14 w15 w16se w16cid wp14">
+<w:numbering xmlns:wpc="http://schemas.microsoft.com/office/word/2010/wordprocessingCanvas" xmlns:cx="http://schemas.microsoft.com/office/drawing/2014/chartex" xmlns:cx1="http://schemas.microsoft.com/office/drawing/2015/9/8/chartex" xmlns:cx2="http://schemas.microsoft.com/office/drawing/2015/10/21/chartex" xmlns:cx3="http://schemas.microsoft.com/office/drawing/2016/5/9/chartex" xmlns:cx4="http://schemas.microsoft.com/office/drawing/2016/5/10/chartex" xmlns:cx5="http://schemas.microsoft.com/office/drawing/2016/5/11/chartex" xmlns:cx6="http://schemas.microsoft.com/office/drawing/2016/5/12/chartex" xmlns:cx7="http://schemas.microsoft.com/office/drawing/2016/5/13/chartex" xmlns:cx8="http://schemas.microsoft.com/office/drawing/2016/5/14/chartex" xmlns:mc="http://schemas.openxmlformats.org/markup-compatibility/2006" xmlns:aink="http://schemas.microsoft.com/office/drawing/2016/ink" xmlns:am3d="http://schemas.microsoft.com/office/drawing/2017/model3d" xmlns:o="urn:schemas-microsoft-com:office:office" xmlns:oel="http://schemas.microsoft.com/office/2019/extlst" xmlns:r="http://schemas.openxmlformats.org/officeDocument/2006/relationships" xmlns:m="http://schemas.openxmlformats.org/officeDocument/2006/math" xmlns:v="urn:schemas-microsoft-com:vml" xmlns:wp14="http://schemas.microsoft.com/office/word/2010/wordprocessingDrawing" xmlns:wp="http://schemas.openxmlformats.org/drawingml/2006/wordprocessingDrawing" xmlns:w10="urn:schemas-microsoft-com:office:word" xmlns:w="http://schemas.openxmlformats.org/wordprocessingml/2006/main" xmlns:w14="http://schemas.microsoft.com/office/word/2010/wordml" xmlns:w15="http://schemas.microsoft.com/office/word/2012/wordml" xmlns:w16cex="http://schemas.microsoft.com/office/word/2018/wordml/cex" xmlns:w16cid="http://schemas.microsoft.com/office/word/2016/wordml/cid" xmlns:w16="http://schemas.microsoft.com/office/word/2018/wordml" xmlns:w16sdtdh="http://schemas.microsoft.com/office/word/2020/wordml/sdtdatahash" xmlns:w16se="http://schemas.microsoft.com/office/word/2015/wordml/symex" xmlns:wpg="http://schemas.microsoft.com/office/word/2010/wordprocessingGroup" xmlns:wpi="http://schemas.microsoft.com/office/word/2010/wordprocessingInk" xmlns:wne="http://schemas.microsoft.com/office/word/2006/wordml" xmlns:wps="http://schemas.microsoft.com/office/word/2010/wordprocessingShape" mc:Ignorable="w14 w15 w16se w16cid w16 w16cex w16sdtdh wp14">
   <w:numPicBullet w:numPicBulletId="0">
     <w:pict>
       <v:shapetype id="_x0000_t75" coordsize="21600,21600" o:spt="75" o:preferrelative="t" path="m@4@5l@4@11@9@11@9@5xe" filled="f" stroked="f">
@@ -6601,7 +6660,7 @@
         <v:path o:extrusionok="f" gradientshapeok="t" o:connecttype="rect"/>
         <o:lock v:ext="edit" aspectratio="t"/>
       </v:shapetype>
-      <v:shape id="_x0000_i1028" type="#_x0000_t75" style="width:11.25pt;height:11.25pt" o:bullet="t">
+      <v:shape id="_x0000_i1041" type="#_x0000_t75" style="width:10.9pt;height:10.9pt" o:bullet="t">
         <v:imagedata r:id="rId1" o:title="BD10263_"/>
       </v:shape>
     </w:pict>
@@ -10301,151 +10360,151 @@
       </w:rPr>
     </w:lvl>
   </w:abstractNum>
-  <w:num w:numId="1">
+  <w:num w:numId="1" w16cid:durableId="1308827083">
     <w:abstractNumId w:val="11"/>
   </w:num>
-  <w:num w:numId="2">
+  <w:num w:numId="2" w16cid:durableId="1453524212">
     <w:abstractNumId w:val="19"/>
   </w:num>
-  <w:num w:numId="3">
+  <w:num w:numId="3" w16cid:durableId="458844082">
     <w:abstractNumId w:val="15"/>
   </w:num>
-  <w:num w:numId="4">
+  <w:num w:numId="4" w16cid:durableId="382564590">
     <w:abstractNumId w:val="36"/>
   </w:num>
-  <w:num w:numId="5">
+  <w:num w:numId="5" w16cid:durableId="140315529">
     <w:abstractNumId w:val="36"/>
   </w:num>
-  <w:num w:numId="6">
+  <w:num w:numId="6" w16cid:durableId="1308974635">
     <w:abstractNumId w:val="15"/>
   </w:num>
-  <w:num w:numId="7">
+  <w:num w:numId="7" w16cid:durableId="1464732379">
     <w:abstractNumId w:val="15"/>
   </w:num>
-  <w:num w:numId="8">
+  <w:num w:numId="8" w16cid:durableId="1489319200">
     <w:abstractNumId w:val="15"/>
   </w:num>
-  <w:num w:numId="9">
+  <w:num w:numId="9" w16cid:durableId="235097346">
     <w:abstractNumId w:val="15"/>
   </w:num>
-  <w:num w:numId="10">
+  <w:num w:numId="10" w16cid:durableId="984940871">
     <w:abstractNumId w:val="36"/>
   </w:num>
-  <w:num w:numId="11">
+  <w:num w:numId="11" w16cid:durableId="897134189">
     <w:abstractNumId w:val="15"/>
   </w:num>
-  <w:num w:numId="12">
+  <w:num w:numId="12" w16cid:durableId="322514462">
     <w:abstractNumId w:val="22"/>
   </w:num>
-  <w:num w:numId="13">
+  <w:num w:numId="13" w16cid:durableId="903874762">
     <w:abstractNumId w:val="21"/>
   </w:num>
-  <w:num w:numId="14">
+  <w:num w:numId="14" w16cid:durableId="812059168">
     <w:abstractNumId w:val="20"/>
   </w:num>
-  <w:num w:numId="15">
+  <w:num w:numId="15" w16cid:durableId="217013842">
     <w:abstractNumId w:val="17"/>
   </w:num>
-  <w:num w:numId="16">
+  <w:num w:numId="16" w16cid:durableId="1998417791">
     <w:abstractNumId w:val="33"/>
   </w:num>
-  <w:num w:numId="17">
+  <w:num w:numId="17" w16cid:durableId="1537738947">
     <w:abstractNumId w:val="27"/>
   </w:num>
-  <w:num w:numId="18">
+  <w:num w:numId="18" w16cid:durableId="1101529888">
     <w:abstractNumId w:val="41"/>
   </w:num>
-  <w:num w:numId="19">
+  <w:num w:numId="19" w16cid:durableId="1216506800">
     <w:abstractNumId w:val="39"/>
   </w:num>
-  <w:num w:numId="20">
+  <w:num w:numId="20" w16cid:durableId="1485119916">
     <w:abstractNumId w:val="10"/>
   </w:num>
-  <w:num w:numId="21">
+  <w:num w:numId="21" w16cid:durableId="188035594">
     <w:abstractNumId w:val="37"/>
   </w:num>
-  <w:num w:numId="22">
+  <w:num w:numId="22" w16cid:durableId="1627809279">
     <w:abstractNumId w:val="26"/>
   </w:num>
-  <w:num w:numId="23">
+  <w:num w:numId="23" w16cid:durableId="462307111">
     <w:abstractNumId w:val="24"/>
   </w:num>
-  <w:num w:numId="24">
+  <w:num w:numId="24" w16cid:durableId="2026010051">
     <w:abstractNumId w:val="13"/>
   </w:num>
-  <w:num w:numId="25">
+  <w:num w:numId="25" w16cid:durableId="1129275050">
     <w:abstractNumId w:val="18"/>
   </w:num>
-  <w:num w:numId="26">
+  <w:num w:numId="26" w16cid:durableId="1832521801">
     <w:abstractNumId w:val="12"/>
   </w:num>
-  <w:num w:numId="27">
+  <w:num w:numId="27" w16cid:durableId="1114712702">
     <w:abstractNumId w:val="32"/>
   </w:num>
-  <w:num w:numId="28">
+  <w:num w:numId="28" w16cid:durableId="723212646">
     <w:abstractNumId w:val="35"/>
   </w:num>
-  <w:num w:numId="29">
+  <w:num w:numId="29" w16cid:durableId="695425715">
     <w:abstractNumId w:val="29"/>
   </w:num>
-  <w:num w:numId="30">
+  <w:num w:numId="30" w16cid:durableId="1886408168">
     <w:abstractNumId w:val="31"/>
   </w:num>
-  <w:num w:numId="31">
+  <w:num w:numId="31" w16cid:durableId="1197698824">
     <w:abstractNumId w:val="38"/>
   </w:num>
-  <w:num w:numId="32">
+  <w:num w:numId="32" w16cid:durableId="51663879">
     <w:abstractNumId w:val="8"/>
   </w:num>
-  <w:num w:numId="33">
+  <w:num w:numId="33" w16cid:durableId="595673146">
     <w:abstractNumId w:val="3"/>
   </w:num>
-  <w:num w:numId="34">
+  <w:num w:numId="34" w16cid:durableId="1215308379">
     <w:abstractNumId w:val="2"/>
   </w:num>
-  <w:num w:numId="35">
+  <w:num w:numId="35" w16cid:durableId="1525629480">
     <w:abstractNumId w:val="1"/>
   </w:num>
-  <w:num w:numId="36">
+  <w:num w:numId="36" w16cid:durableId="637153631">
     <w:abstractNumId w:val="0"/>
   </w:num>
-  <w:num w:numId="37">
+  <w:num w:numId="37" w16cid:durableId="1575974660">
     <w:abstractNumId w:val="9"/>
   </w:num>
-  <w:num w:numId="38">
+  <w:num w:numId="38" w16cid:durableId="1520898777">
     <w:abstractNumId w:val="7"/>
   </w:num>
-  <w:num w:numId="39">
+  <w:num w:numId="39" w16cid:durableId="548078782">
     <w:abstractNumId w:val="6"/>
   </w:num>
-  <w:num w:numId="40">
+  <w:num w:numId="40" w16cid:durableId="566379654">
     <w:abstractNumId w:val="5"/>
   </w:num>
-  <w:num w:numId="41">
+  <w:num w:numId="41" w16cid:durableId="751852580">
     <w:abstractNumId w:val="4"/>
   </w:num>
-  <w:num w:numId="42">
+  <w:num w:numId="42" w16cid:durableId="948200105">
     <w:abstractNumId w:val="28"/>
   </w:num>
-  <w:num w:numId="43">
+  <w:num w:numId="43" w16cid:durableId="221718747">
     <w:abstractNumId w:val="25"/>
   </w:num>
-  <w:num w:numId="44">
+  <w:num w:numId="44" w16cid:durableId="1357073620">
     <w:abstractNumId w:val="40"/>
   </w:num>
-  <w:num w:numId="45">
+  <w:num w:numId="45" w16cid:durableId="29886404">
     <w:abstractNumId w:val="14"/>
   </w:num>
-  <w:num w:numId="46">
+  <w:num w:numId="46" w16cid:durableId="473957159">
     <w:abstractNumId w:val="23"/>
   </w:num>
-  <w:num w:numId="47">
+  <w:num w:numId="47" w16cid:durableId="2001039431">
     <w:abstractNumId w:val="34"/>
   </w:num>
-  <w:num w:numId="48">
+  <w:num w:numId="48" w16cid:durableId="786973602">
     <w:abstractNumId w:val="30"/>
   </w:num>
-  <w:num w:numId="49">
+  <w:num w:numId="49" w16cid:durableId="130103521">
     <w:abstractNumId w:val="16"/>
   </w:num>
   <w:numIdMacAtCleanup w:val="4"/>
@@ -10453,7 +10512,7 @@
 </file>
 
 <file path=word/styles.xml><?xml version="1.0" encoding="utf-8"?>
-<w:styles xmlns:mc="http://schemas.openxmlformats.org/markup-compatibility/2006" xmlns:r="http://schemas.openxmlformats.org/officeDocument/2006/relationships" xmlns:w="http://schemas.openxmlformats.org/wordprocessingml/2006/main" xmlns:w14="http://schemas.microsoft.com/office/word/2010/wordml" xmlns:w15="http://schemas.microsoft.com/office/word/2012/wordml" xmlns:w16cid="http://schemas.microsoft.com/office/word/2016/wordml/cid" xmlns:w16se="http://schemas.microsoft.com/office/word/2015/wordml/symex" mc:Ignorable="w14 w15 w16se w16cid">
+<w:styles xmlns:mc="http://schemas.openxmlformats.org/markup-compatibility/2006" xmlns:r="http://schemas.openxmlformats.org/officeDocument/2006/relationships" xmlns:w="http://schemas.openxmlformats.org/wordprocessingml/2006/main" xmlns:w14="http://schemas.microsoft.com/office/word/2010/wordml" xmlns:w15="http://schemas.microsoft.com/office/word/2012/wordml" xmlns:w16cex="http://schemas.microsoft.com/office/word/2018/wordml/cex" xmlns:w16cid="http://schemas.microsoft.com/office/word/2016/wordml/cid" xmlns:w16="http://schemas.microsoft.com/office/word/2018/wordml" xmlns:w16sdtdh="http://schemas.microsoft.com/office/word/2020/wordml/sdtdatahash" xmlns:w16se="http://schemas.microsoft.com/office/word/2015/wordml/symex" mc:Ignorable="w14 w15 w16se w16cid w16 w16cex w16sdtdh">
   <w:docDefaults>
     <w:rPrDefault>
       <w:rPr>
@@ -10463,7 +10522,7 @@
     </w:rPrDefault>
     <w:pPrDefault/>
   </w:docDefaults>
-  <w:latentStyles w:defLockedState="0" w:defUIPriority="0" w:defSemiHidden="0" w:defUnhideWhenUsed="0" w:defQFormat="0" w:count="375">
+  <w:latentStyles w:defLockedState="0" w:defUIPriority="0" w:defSemiHidden="0" w:defUnhideWhenUsed="0" w:defQFormat="0" w:count="376">
     <w:lsdException w:name="Normal" w:qFormat="1"/>
     <w:lsdException w:name="heading 1" w:qFormat="1"/>
     <w:lsdException w:name="heading 2" w:semiHidden="1" w:unhideWhenUsed="1" w:qFormat="1"/>
@@ -10830,6 +10889,7 @@
     <w:lsdException w:name="Smart Hyperlink" w:semiHidden="1" w:uiPriority="99" w:unhideWhenUsed="1"/>
     <w:lsdException w:name="Hashtag" w:semiHidden="1" w:uiPriority="99" w:unhideWhenUsed="1"/>
     <w:lsdException w:name="Unresolved Mention" w:semiHidden="1" w:uiPriority="99" w:unhideWhenUsed="1"/>
+    <w:lsdException w:name="Smart Link" w:semiHidden="1" w:uiPriority="99" w:unhideWhenUsed="1"/>
   </w:latentStyles>
   <w:style w:type="paragraph" w:default="1" w:styleId="Normal">
     <w:name w:val="Normal"/>

</xml_diff>

<commit_message>
Ajout de quelques notes dans le rapport
</commit_message>
<xml_diff>
--- a/00-Documentation/00-Rapport/X-CodeTris-Rapport-Alexandre King.docx
+++ b/00-Documentation/00-Rapport/X-CodeTris-Rapport-Alexandre King.docx
@@ -6,11 +6,9 @@
       <w:pPr>
         <w:pStyle w:val="Titre"/>
       </w:pPr>
-      <w:proofErr w:type="spellStart"/>
       <w:r>
         <w:t>CodeTris</w:t>
       </w:r>
-      <w:proofErr w:type="spellEnd"/>
     </w:p>
     <w:p>
       <w:pPr>
@@ -2716,13 +2714,8 @@
       <w:pPr>
         <w:pStyle w:val="Retraitcorpsdetexte"/>
       </w:pPr>
-      <w:proofErr w:type="spellStart"/>
-      <w:r>
-        <w:t>CodeTris</w:t>
-      </w:r>
-      <w:proofErr w:type="spellEnd"/>
-      <w:r>
-        <w:t> : Le bloc de la programmation</w:t>
+      <w:r>
+        <w:t>CodeTris : Le bloc de la programmation</w:t>
       </w:r>
       <w:r>
         <w:t xml:space="preserve"> </w:t>
@@ -2747,13 +2740,8 @@
       <w:pPr>
         <w:pStyle w:val="Retraitcorpsdetexte"/>
       </w:pPr>
-      <w:proofErr w:type="spellStart"/>
-      <w:r>
-        <w:t>CodeTris</w:t>
-      </w:r>
-      <w:proofErr w:type="spellEnd"/>
-      <w:r>
-        <w:t xml:space="preserve"> est un jeu éducatif qui intègre des questions de programmation dans le jeu d’arcade Tetris. </w:t>
+      <w:r>
+        <w:t xml:space="preserve">CodeTris est un jeu éducatif qui intègre des questions de programmation dans le jeu d’arcade Tetris. </w:t>
       </w:r>
     </w:p>
     <w:p>
@@ -3036,23 +3024,7 @@
         <w:pStyle w:val="Corpsdetexte"/>
       </w:pPr>
       <w:r>
-        <w:t xml:space="preserve">//donner les jours fériés et screen avec la </w:t>
-      </w:r>
-      <w:proofErr w:type="spellStart"/>
-      <w:r>
-        <w:t>planif</w:t>
-      </w:r>
-      <w:proofErr w:type="spellEnd"/>
-      <w:r>
-        <w:t xml:space="preserve"> initial (copie du </w:t>
-      </w:r>
-      <w:proofErr w:type="spellStart"/>
-      <w:r>
-        <w:t>excel</w:t>
-      </w:r>
-      <w:proofErr w:type="spellEnd"/>
-      <w:r>
-        <w:t xml:space="preserve"> et retirer la partie journal)</w:t>
+        <w:t>//donner les jours fériés et screen avec la planif initial (copie du excel et retirer la partie journal)</w:t>
       </w:r>
     </w:p>
     <w:p>
@@ -3270,15 +3242,7 @@
         <w:pStyle w:val="Retraitcorpsdetexte"/>
       </w:pPr>
       <w:r>
-        <w:t xml:space="preserve">DB (qu’est qui est mis en </w:t>
-      </w:r>
-      <w:proofErr w:type="spellStart"/>
-      <w:r>
-        <w:t>db</w:t>
-      </w:r>
-      <w:proofErr w:type="spellEnd"/>
-      <w:r>
-        <w:t>, pourquoi ?)</w:t>
+        <w:t>DB (qu’est qui est mis en db, pourquoi ?)</w:t>
       </w:r>
       <w:r>
         <w:t xml:space="preserve"> </w:t>
@@ -3286,21 +3250,16 @@
       <w:r>
         <w:t>(MCD, MLD, dictionnaires de données)</w:t>
       </w:r>
+      <w:r>
+        <w:t>(parler d’un fichier de logs)</w:t>
+      </w:r>
     </w:p>
     <w:p>
       <w:pPr>
         <w:pStyle w:val="Retraitcorpsdetexte"/>
       </w:pPr>
       <w:r>
-        <w:t xml:space="preserve">UML (classe, </w:t>
-      </w:r>
-      <w:proofErr w:type="spellStart"/>
-      <w:r>
-        <w:t>event</w:t>
-      </w:r>
-      <w:proofErr w:type="spellEnd"/>
-      <w:r>
-        <w:t>)</w:t>
+        <w:t>UML (classe, event)</w:t>
       </w:r>
     </w:p>
     <w:p>
@@ -3308,15 +3267,7 @@
         <w:pStyle w:val="Retraitcorpsdetexte"/>
       </w:pPr>
       <w:r>
-        <w:t>Éléments supplémentaires qui pourraient être ajoutés. Quels avantages cela aurait ? (</w:t>
-      </w:r>
-      <w:proofErr w:type="gramStart"/>
-      <w:r>
-        <w:t>menu</w:t>
-      </w:r>
-      <w:proofErr w:type="gramEnd"/>
-      <w:r>
-        <w:t xml:space="preserve"> pause, musiques)</w:t>
+        <w:t>Éléments supplémentaires qui pourraient être ajoutés. Quels avantages cela aurait ? (menu pause, musiques)</w:t>
       </w:r>
     </w:p>
     <w:p>
@@ -3337,15 +3288,7 @@
         <w:pStyle w:val="Retraitcorpsdetexte"/>
       </w:pPr>
       <w:r>
-        <w:t xml:space="preserve">Jeu (tableau 2 dimension pour la grille </w:t>
-      </w:r>
-      <w:proofErr w:type="spellStart"/>
-      <w:r>
-        <w:t>tetris</w:t>
-      </w:r>
-      <w:proofErr w:type="spellEnd"/>
-      <w:r>
-        <w:t>)</w:t>
+        <w:t>Jeu (tableau 2 dimension pour la grille tetris)</w:t>
       </w:r>
     </w:p>
     <w:p>
@@ -3447,15 +3390,7 @@
         </w:numPr>
       </w:pPr>
       <w:r>
-        <w:t xml:space="preserve">Schémas de navigation, schémas événementiels, </w:t>
-      </w:r>
-      <w:proofErr w:type="spellStart"/>
-      <w:r>
-        <w:t>structogramme</w:t>
-      </w:r>
-      <w:proofErr w:type="spellEnd"/>
-      <w:r>
-        <w:t xml:space="preserve">, </w:t>
+        <w:t xml:space="preserve">Schémas de navigation, schémas événementiels, structogramme, </w:t>
       </w:r>
       <w:r>
         <w:t>pseudocode</w:t>
@@ -4298,15 +4233,7 @@
               <w:jc w:val="left"/>
             </w:pPr>
             <w:r>
-              <w:t xml:space="preserve">Le </w:t>
-            </w:r>
-            <w:proofErr w:type="spellStart"/>
-            <w:r>
-              <w:t>game</w:t>
-            </w:r>
-            <w:proofErr w:type="spellEnd"/>
-            <w:r>
-              <w:t xml:space="preserve"> over s’active uniquement lorsqu’une pièce touche le haut de la zone. La partie est ensuite sauvegardée en DB</w:t>
+              <w:t>Le game over s’active uniquement lorsqu’une pièce touche le haut de la zone. La partie est ensuite sauvegardée en DB</w:t>
             </w:r>
           </w:p>
         </w:tc>
@@ -4432,15 +4359,7 @@
         <w:t xml:space="preserve"> interne au projet (développeur, CDP, expert)</w:t>
       </w:r>
       <w:r>
-        <w:t xml:space="preserve">, soit par une personne externe (camarade, famille, profs, </w:t>
-      </w:r>
-      <w:proofErr w:type="spellStart"/>
-      <w:r>
-        <w:t>ect</w:t>
-      </w:r>
-      <w:proofErr w:type="spellEnd"/>
-      <w:r>
-        <w:t>…), soit via un test unitaire.</w:t>
+        <w:t>, soit par une personne externe (camarade, famille, profs, ect…), soit via un test unitaire.</w:t>
       </w:r>
       <w:r>
         <w:t xml:space="preserve"> Le personne/outils ayant réalisé le test sera mentionné dans le tableau de résultat</w:t>
@@ -4496,21 +4415,8 @@
         <w:pStyle w:val="Retraitcorpsdetexte"/>
       </w:pPr>
       <w:r>
-        <w:t xml:space="preserve">//Expliquer mise en place de git avec </w:t>
-      </w:r>
-      <w:proofErr w:type="spellStart"/>
-      <w:r>
-        <w:t>visual</w:t>
-      </w:r>
-      <w:proofErr w:type="spellEnd"/>
-      <w:r>
-        <w:t xml:space="preserve"> studio, mise en place du projet, </w:t>
-      </w:r>
-      <w:proofErr w:type="spellStart"/>
-      <w:r>
-        <w:t>framework</w:t>
-      </w:r>
-      <w:proofErr w:type="spellEnd"/>
+        <w:t>//Expliquer mise en place de git avec visual studio, mise en place du projet, framework</w:t>
+      </w:r>
       <w:r>
         <w:t>, etc…</w:t>
       </w:r>
@@ -4528,15 +4434,7 @@
         <w:pStyle w:val="Retraitcorpsdetexte"/>
       </w:pPr>
       <w:r>
-        <w:t>Mise en place du git -&gt; projet VS2022 (</w:t>
-      </w:r>
-      <w:proofErr w:type="spellStart"/>
-      <w:r>
-        <w:t>framework</w:t>
-      </w:r>
-      <w:proofErr w:type="spellEnd"/>
-      <w:r>
-        <w:t xml:space="preserve">)-&gt;Classes-&gt;Code important -&gt;DB </w:t>
+        <w:t xml:space="preserve">Mise en place du git -&gt; projet VS2022 (framework)-&gt;Classes-&gt;Code important -&gt;DB </w:t>
       </w:r>
     </w:p>
     <w:p>
@@ -4959,15 +4857,7 @@
         <w:pStyle w:val="Retraitcorpsdetexte"/>
       </w:pPr>
       <w:r>
-        <w:t xml:space="preserve">Cette partie résumera les tests effectués et permettra d’effectuer un bilan </w:t>
-      </w:r>
-      <w:proofErr w:type="gramStart"/>
-      <w:r>
-        <w:t>de  ceux</w:t>
-      </w:r>
-      <w:proofErr w:type="gramEnd"/>
-      <w:r>
-        <w:t>-ci.</w:t>
+        <w:t>Cette partie résumera les tests effectués et permettra d’effectuer un bilan de  ceux-ci.</w:t>
       </w:r>
     </w:p>
     <w:p>
@@ -5466,13 +5356,8 @@
           <w:numId w:val="22"/>
         </w:numPr>
       </w:pPr>
-      <w:proofErr w:type="gramStart"/>
-      <w:r>
-        <w:t>raison</w:t>
-      </w:r>
-      <w:proofErr w:type="gramEnd"/>
-      <w:r>
-        <w:t>, décisions, etc.</w:t>
+      <w:r>
+        <w:t>raison, décisions, etc.</w:t>
       </w:r>
     </w:p>
     <w:p>
@@ -5484,13 +5369,8 @@
         </w:numPr>
       </w:pPr>
       <w:r>
-        <w:t xml:space="preserve">Liste des bugs répertoriés avec la date de découverte et leur </w:t>
-      </w:r>
-      <w:proofErr w:type="gramStart"/>
-      <w:r>
-        <w:t>état:</w:t>
-      </w:r>
-      <w:proofErr w:type="gramEnd"/>
+        <w:t>Liste des bugs répertoriés avec la date de découverte et leur état:</w:t>
+      </w:r>
     </w:p>
     <w:p>
       <w:pPr>
@@ -5596,15 +5476,7 @@
         <w:pStyle w:val="Retraitcorpsdetexte"/>
       </w:pPr>
       <w:r>
-        <w:t xml:space="preserve">//comparaison entre </w:t>
-      </w:r>
-      <w:proofErr w:type="spellStart"/>
-      <w:r>
-        <w:t>planif</w:t>
-      </w:r>
-      <w:proofErr w:type="spellEnd"/>
-      <w:r>
-        <w:t xml:space="preserve"> et réalité, expliquer les deltas importants </w:t>
+        <w:t xml:space="preserve">//comparaison entre planif et réalité, expliquer les deltas importants </w:t>
       </w:r>
     </w:p>
     <w:p>
@@ -5631,15 +5503,7 @@
         <w:t xml:space="preserve"> projet.</w:t>
       </w:r>
       <w:r>
-        <w:t xml:space="preserve"> Indiquer </w:t>
-      </w:r>
-      <w:proofErr w:type="gramStart"/>
-      <w:r>
-        <w:t>les différence</w:t>
-      </w:r>
-      <w:proofErr w:type="gramEnd"/>
-      <w:r>
-        <w:t xml:space="preserve"> entre les planifications initiales et détaillées avec le journal de travail.</w:t>
+        <w:t xml:space="preserve"> Indiquer les différence entre les planifications initiales et détaillées avec le journal de travail.</w:t>
       </w:r>
     </w:p>
     <w:p>
@@ -5663,16 +5527,11 @@
         </w:numPr>
       </w:pPr>
       <w:r>
-        <w:t xml:space="preserve">Si c’était à </w:t>
-      </w:r>
-      <w:proofErr w:type="gramStart"/>
-      <w:r>
-        <w:t>refaire</w:t>
+        <w:t>Si c’était à refaire</w:t>
       </w:r>
       <w:r>
         <w:t>:</w:t>
       </w:r>
-      <w:proofErr w:type="gramEnd"/>
     </w:p>
     <w:p>
       <w:pPr>
@@ -5858,15 +5717,7 @@
         <w:pStyle w:val="Corpsdetexte"/>
       </w:pPr>
       <w:r>
-        <w:t xml:space="preserve">//git hub (public), </w:t>
-      </w:r>
-      <w:proofErr w:type="gramStart"/>
-      <w:r>
-        <w:t>installeur ?,</w:t>
-      </w:r>
-      <w:proofErr w:type="gramEnd"/>
-      <w:r>
-        <w:t xml:space="preserve"> JRNLTRV, DB, doc utilisateur (mode d’emploi) ?, </w:t>
+        <w:t xml:space="preserve">//git hub (public), installeur ?, JRNLTRV, DB, doc utilisateur (mode d’emploi) ?, </w:t>
       </w:r>
     </w:p>
     <w:p>
@@ -6382,21 +6233,12 @@
               <w:szCs w:val="16"/>
             </w:rPr>
           </w:pPr>
-          <w:proofErr w:type="gramStart"/>
           <w:r>
             <w:rPr>
               <w:rFonts w:cs="Arial"/>
               <w:szCs w:val="16"/>
             </w:rPr>
-            <w:t>Version:</w:t>
-          </w:r>
-          <w:proofErr w:type="gramEnd"/>
-          <w:r>
-            <w:rPr>
-              <w:rFonts w:cs="Arial"/>
-              <w:szCs w:val="16"/>
-            </w:rPr>
-            <w:t xml:space="preserve"> </w:t>
+            <w:t xml:space="preserve">Version: </w:t>
           </w:r>
           <w:fldSimple w:instr=" REVNUM   \* MERGEFORMAT ">
             <w:r>
@@ -6442,7 +6284,7 @@
               <w:noProof/>
               <w:szCs w:val="16"/>
             </w:rPr>
-            <w:t>01.05.2024 16:45</w:t>
+            <w:t>02.05.2024 15:48</w:t>
           </w:r>
           <w:r>
             <w:rPr>
@@ -6660,7 +6502,7 @@
         <v:path o:extrusionok="f" gradientshapeok="t" o:connecttype="rect"/>
         <o:lock v:ext="edit" aspectratio="t"/>
       </v:shapetype>
-      <v:shape id="_x0000_i1041" type="#_x0000_t75" style="width:10.9pt;height:10.9pt" o:bullet="t">
+      <v:shape id="_x0000_i1033" type="#_x0000_t75" style="width:10.9pt;height:10.9pt" o:bullet="t">
         <v:imagedata r:id="rId1" o:title="BD10263_"/>
       </v:shape>
     </w:pict>
@@ -11917,6 +11759,27 @@
 </file>
 
 <file path=customXml/item1.xml><?xml version="1.0" encoding="utf-8"?>
+<b:Sources xmlns:b="http://schemas.openxmlformats.org/officeDocument/2006/bibliography" xmlns="http://schemas.openxmlformats.org/officeDocument/2006/bibliography" SelectedStyle="\APA.XSL" StyleName="APA"/>
+</file>
+
+<file path=customXml/item2.xml><?xml version="1.0" encoding="utf-8"?>
+<p:properties xmlns:p="http://schemas.microsoft.com/office/2006/metadata/properties" xmlns:xsi="http://www.w3.org/2001/XMLSchema-instance" xmlns:pc="http://schemas.microsoft.com/office/infopath/2007/PartnerControls">
+  <documentManagement>
+    <_activity xmlns="b00ac6d6-80cd-413d-830d-913bbb25803f" xsi:nil="true"/>
+  </documentManagement>
+</p:properties>
+</file>
+
+<file path=customXml/item3.xml><?xml version="1.0" encoding="utf-8"?>
+<?mso-contentType ?>
+<FormTemplates xmlns="http://schemas.microsoft.com/sharepoint/v3/contenttype/forms">
+  <Display>DocumentLibraryForm</Display>
+  <Edit>DocumentLibraryForm</Edit>
+  <New>DocumentLibraryForm</New>
+</FormTemplates>
+</file>
+
+<file path=customXml/item4.xml><?xml version="1.0" encoding="utf-8"?>
 <ct:contentTypeSchema xmlns:ct="http://schemas.microsoft.com/office/2006/metadata/contentType" xmlns:ma="http://schemas.microsoft.com/office/2006/metadata/properties/metaAttributes" ct:_="" ma:_="" ma:contentTypeName="Document" ma:contentTypeID="0x0101002111B0F6B9A4254395AB1DB111DB9386" ma:contentTypeVersion="16" ma:contentTypeDescription="Crée un document." ma:contentTypeScope="" ma:versionID="09bdf452d4301cec95ce97de505100ae">
   <xsd:schema xmlns:xsd="http://www.w3.org/2001/XMLSchema" xmlns:xs="http://www.w3.org/2001/XMLSchema" xmlns:p="http://schemas.microsoft.com/office/2006/metadata/properties" xmlns:ns3="ee80aa89-3e9c-4f48-b6f7-2e434b001f62" xmlns:ns4="b00ac6d6-80cd-413d-830d-913bbb25803f" targetNamespace="http://schemas.microsoft.com/office/2006/metadata/properties" ma:root="true" ma:fieldsID="c5f78522ea85349992b6274db4eb8b18" ns3:_="" ns4:_="">
     <xsd:import namespace="ee80aa89-3e9c-4f48-b6f7-2e434b001f62"/>
@@ -12157,28 +12020,33 @@
 </ct:contentTypeSchema>
 </file>
 
-<file path=customXml/item2.xml><?xml version="1.0" encoding="utf-8"?>
-<?mso-contentType ?>
-<FormTemplates xmlns="http://schemas.microsoft.com/sharepoint/v3/contenttype/forms">
-  <Display>DocumentLibraryForm</Display>
-  <Edit>DocumentLibraryForm</Edit>
-  <New>DocumentLibraryForm</New>
-</FormTemplates>
+<file path=customXml/itemProps1.xml><?xml version="1.0" encoding="utf-8"?>
+<ds:datastoreItem xmlns:ds="http://schemas.openxmlformats.org/officeDocument/2006/customXml" ds:itemID="{95C2AED2-8783-41FF-BCA9-C4BEB9A23F95}">
+  <ds:schemaRefs>
+    <ds:schemaRef ds:uri="http://schemas.openxmlformats.org/officeDocument/2006/bibliography"/>
+  </ds:schemaRefs>
+</ds:datastoreItem>
 </file>
 
-<file path=customXml/item3.xml><?xml version="1.0" encoding="utf-8"?>
-<p:properties xmlns:p="http://schemas.microsoft.com/office/2006/metadata/properties" xmlns:xsi="http://www.w3.org/2001/XMLSchema-instance" xmlns:pc="http://schemas.microsoft.com/office/infopath/2007/PartnerControls">
-  <documentManagement>
-    <_activity xmlns="b00ac6d6-80cd-413d-830d-913bbb25803f" xsi:nil="true"/>
-  </documentManagement>
-</p:properties>
+<file path=customXml/itemProps2.xml><?xml version="1.0" encoding="utf-8"?>
+<ds:datastoreItem xmlns:ds="http://schemas.openxmlformats.org/officeDocument/2006/customXml" ds:itemID="{4181FC95-92B5-446F-AE57-E4A44C8C450C}">
+  <ds:schemaRefs>
+    <ds:schemaRef ds:uri="http://schemas.microsoft.com/office/2006/metadata/properties"/>
+    <ds:schemaRef ds:uri="http://schemas.microsoft.com/office/infopath/2007/PartnerControls"/>
+    <ds:schemaRef ds:uri="b00ac6d6-80cd-413d-830d-913bbb25803f"/>
+  </ds:schemaRefs>
+</ds:datastoreItem>
 </file>
 
-<file path=customXml/item4.xml><?xml version="1.0" encoding="utf-8"?>
-<b:Sources xmlns:b="http://schemas.openxmlformats.org/officeDocument/2006/bibliography" xmlns="http://schemas.openxmlformats.org/officeDocument/2006/bibliography" SelectedStyle="\APA.XSL" StyleName="APA"/>
+<file path=customXml/itemProps3.xml><?xml version="1.0" encoding="utf-8"?>
+<ds:datastoreItem xmlns:ds="http://schemas.openxmlformats.org/officeDocument/2006/customXml" ds:itemID="{DF8E7934-3F3A-4F32-A7D4-1B248DBE707D}">
+  <ds:schemaRefs>
+    <ds:schemaRef ds:uri="http://schemas.microsoft.com/sharepoint/v3/contenttype/forms"/>
+  </ds:schemaRefs>
+</ds:datastoreItem>
 </file>
 
-<file path=customXml/itemProps1.xml><?xml version="1.0" encoding="utf-8"?>
+<file path=customXml/itemProps4.xml><?xml version="1.0" encoding="utf-8"?>
 <ds:datastoreItem xmlns:ds="http://schemas.openxmlformats.org/officeDocument/2006/customXml" ds:itemID="{980426F0-D20C-48DE-83ED-9DF73F3D619B}">
   <ds:schemaRefs>
     <ds:schemaRef ds:uri="http://schemas.microsoft.com/office/2006/metadata/contentType"/>
@@ -12195,30 +12063,4 @@
     <ds:schemaRef ds:uri="http://schemas.microsoft.com/internal/obd"/>
   </ds:schemaRefs>
 </ds:datastoreItem>
-</file>
-
-<file path=customXml/itemProps2.xml><?xml version="1.0" encoding="utf-8"?>
-<ds:datastoreItem xmlns:ds="http://schemas.openxmlformats.org/officeDocument/2006/customXml" ds:itemID="{DF8E7934-3F3A-4F32-A7D4-1B248DBE707D}">
-  <ds:schemaRefs>
-    <ds:schemaRef ds:uri="http://schemas.microsoft.com/sharepoint/v3/contenttype/forms"/>
-  </ds:schemaRefs>
-</ds:datastoreItem>
-</file>
-
-<file path=customXml/itemProps3.xml><?xml version="1.0" encoding="utf-8"?>
-<ds:datastoreItem xmlns:ds="http://schemas.openxmlformats.org/officeDocument/2006/customXml" ds:itemID="{4181FC95-92B5-446F-AE57-E4A44C8C450C}">
-  <ds:schemaRefs>
-    <ds:schemaRef ds:uri="http://schemas.microsoft.com/office/2006/metadata/properties"/>
-    <ds:schemaRef ds:uri="http://schemas.microsoft.com/office/infopath/2007/PartnerControls"/>
-    <ds:schemaRef ds:uri="b00ac6d6-80cd-413d-830d-913bbb25803f"/>
-  </ds:schemaRefs>
-</ds:datastoreItem>
-</file>
-
-<file path=customXml/itemProps4.xml><?xml version="1.0" encoding="utf-8"?>
-<ds:datastoreItem xmlns:ds="http://schemas.openxmlformats.org/officeDocument/2006/customXml" ds:itemID="{95C2AED2-8783-41FF-BCA9-C4BEB9A23F95}">
-  <ds:schemaRefs>
-    <ds:schemaRef ds:uri="http://schemas.openxmlformats.org/officeDocument/2006/bibliography"/>
-  </ds:schemaRefs>
-</ds:datastoreItem>
 </file>
</xml_diff>

<commit_message>
Rapport et journal à jour + documents envoyer aux experts le 03.05.2024
</commit_message>
<xml_diff>
--- a/00-Documentation/00-Rapport/X-CodeTris-Rapport-Alexandre King.docx
+++ b/00-Documentation/00-Rapport/X-CodeTris-Rapport-Alexandre King.docx
@@ -6,9 +6,11 @@
       <w:pPr>
         <w:pStyle w:val="Titre"/>
       </w:pPr>
+      <w:proofErr w:type="spellStart"/>
       <w:r>
         <w:t>CodeTris</w:t>
       </w:r>
+      <w:proofErr w:type="spellEnd"/>
     </w:p>
     <w:p>
       <w:pPr>
@@ -116,8 +118,13 @@
         <w:jc w:val="center"/>
       </w:pPr>
       <w:r>
-        <w:t>Aurélie Curchod</w:t>
-      </w:r>
+        <w:t xml:space="preserve">Aurélie </w:t>
+      </w:r>
+      <w:proofErr w:type="spellStart"/>
+      <w:r>
+        <w:t>Curchod</w:t>
+      </w:r>
+      <w:proofErr w:type="spellEnd"/>
     </w:p>
     <w:p>
       <w:pPr>
@@ -1387,7 +1394,7 @@
             <w:noProof/>
             <w:webHidden/>
           </w:rPr>
-          <w:t>5</w:t>
+          <w:t>6</w:t>
         </w:r>
         <w:r>
           <w:rPr>
@@ -1485,7 +1492,7 @@
             <w:noProof/>
             <w:webHidden/>
           </w:rPr>
-          <w:t>5</w:t>
+          <w:t>6</w:t>
         </w:r>
         <w:r>
           <w:rPr>
@@ -1579,7 +1586,7 @@
             <w:noProof/>
             <w:webHidden/>
           </w:rPr>
-          <w:t>5</w:t>
+          <w:t>6</w:t>
         </w:r>
         <w:r>
           <w:rPr>
@@ -1963,7 +1970,7 @@
             <w:noProof/>
             <w:webHidden/>
           </w:rPr>
-          <w:t>6</w:t>
+          <w:t>7</w:t>
         </w:r>
         <w:r>
           <w:rPr>
@@ -2057,7 +2064,7 @@
             <w:noProof/>
             <w:webHidden/>
           </w:rPr>
-          <w:t>6</w:t>
+          <w:t>7</w:t>
         </w:r>
         <w:r>
           <w:rPr>
@@ -2151,7 +2158,7 @@
             <w:noProof/>
             <w:webHidden/>
           </w:rPr>
-          <w:t>6</w:t>
+          <w:t>7</w:t>
         </w:r>
         <w:r>
           <w:rPr>
@@ -2673,7 +2680,10 @@
         <w:pStyle w:val="Corpsdetexte"/>
       </w:pPr>
       <w:r>
-        <w:t>//à voir si mettre ici ou plus loin</w:t>
+        <w:t>//</w:t>
+      </w:r>
+      <w:r>
+        <w:t>ICI</w:t>
       </w:r>
     </w:p>
     <w:p>
@@ -2714,8 +2724,13 @@
       <w:pPr>
         <w:pStyle w:val="Retraitcorpsdetexte"/>
       </w:pPr>
-      <w:r>
-        <w:t>CodeTris : Le bloc de la programmation</w:t>
+      <w:proofErr w:type="spellStart"/>
+      <w:r>
+        <w:t>CodeTris</w:t>
+      </w:r>
+      <w:proofErr w:type="spellEnd"/>
+      <w:r>
+        <w:t> : Le bloc de la programmation</w:t>
       </w:r>
       <w:r>
         <w:t xml:space="preserve"> </w:t>
@@ -2740,8 +2755,13 @@
       <w:pPr>
         <w:pStyle w:val="Retraitcorpsdetexte"/>
       </w:pPr>
-      <w:r>
-        <w:t xml:space="preserve">CodeTris est un jeu éducatif qui intègre des questions de programmation dans le jeu d’arcade Tetris. </w:t>
+      <w:proofErr w:type="spellStart"/>
+      <w:r>
+        <w:t>CodeTris</w:t>
+      </w:r>
+      <w:proofErr w:type="spellEnd"/>
+      <w:r>
+        <w:t xml:space="preserve"> est un jeu éducatif qui intègre des questions de programmation dans le jeu d’arcade Tetris. </w:t>
       </w:r>
     </w:p>
     <w:p>
@@ -3024,7 +3044,23 @@
         <w:pStyle w:val="Corpsdetexte"/>
       </w:pPr>
       <w:r>
-        <w:t>//donner les jours fériés et screen avec la planif initial (copie du excel et retirer la partie journal)</w:t>
+        <w:t xml:space="preserve">//donner les jours fériés et screen avec la </w:t>
+      </w:r>
+      <w:proofErr w:type="spellStart"/>
+      <w:r>
+        <w:t>planif</w:t>
+      </w:r>
+      <w:proofErr w:type="spellEnd"/>
+      <w:r>
+        <w:t xml:space="preserve"> initial (copie du </w:t>
+      </w:r>
+      <w:proofErr w:type="spellStart"/>
+      <w:r>
+        <w:t>excel</w:t>
+      </w:r>
+      <w:proofErr w:type="spellEnd"/>
+      <w:r>
+        <w:t xml:space="preserve"> et retirer la partie journal)</w:t>
       </w:r>
     </w:p>
     <w:p>
@@ -3032,6 +3068,7 @@
         <w:pStyle w:val="Corpsdetexte"/>
       </w:pPr>
       <w:r>
+        <w:lastRenderedPageBreak/>
         <w:t xml:space="preserve">//spécifiés que la date de fin est déplacée au jeudi 30 mai + modifications du planning </w:t>
       </w:r>
     </w:p>
@@ -3040,7 +3077,6 @@
         <w:pStyle w:val="Corpsdetexte"/>
       </w:pPr>
       <w:r>
-        <w:lastRenderedPageBreak/>
         <w:t>//Méthode d’organisation utilisée (6 pas)</w:t>
       </w:r>
     </w:p>
@@ -3242,16 +3278,32 @@
         <w:pStyle w:val="Retraitcorpsdetexte"/>
       </w:pPr>
       <w:r>
-        <w:t>DB (qu’est qui est mis en db, pourquoi ?)</w:t>
+        <w:t xml:space="preserve">DB (qu’est qui est mis en </w:t>
+      </w:r>
+      <w:proofErr w:type="spellStart"/>
+      <w:r>
+        <w:t>db</w:t>
+      </w:r>
+      <w:proofErr w:type="spellEnd"/>
+      <w:r>
+        <w:t>, pourquoi ?)</w:t>
       </w:r>
       <w:r>
         <w:t xml:space="preserve"> </w:t>
       </w:r>
       <w:r>
-        <w:t>(MCD, MLD, dictionnaires de données)</w:t>
-      </w:r>
-      <w:r>
-        <w:t>(parler d’un fichier de logs)</w:t>
+        <w:t xml:space="preserve">(MCD, MLD, dictionnaires de </w:t>
+      </w:r>
+      <w:proofErr w:type="gramStart"/>
+      <w:r>
+        <w:t>données)</w:t>
+      </w:r>
+      <w:r>
+        <w:t>(</w:t>
+      </w:r>
+      <w:proofErr w:type="gramEnd"/>
+      <w:r>
+        <w:t>parler d’un fichier de logs)</w:t>
       </w:r>
     </w:p>
     <w:p>
@@ -3259,7 +3311,15 @@
         <w:pStyle w:val="Retraitcorpsdetexte"/>
       </w:pPr>
       <w:r>
-        <w:t>UML (classe, event)</w:t>
+        <w:t xml:space="preserve">UML (classe, </w:t>
+      </w:r>
+      <w:proofErr w:type="spellStart"/>
+      <w:r>
+        <w:t>event</w:t>
+      </w:r>
+      <w:proofErr w:type="spellEnd"/>
+      <w:r>
+        <w:t>)</w:t>
       </w:r>
     </w:p>
     <w:p>
@@ -3267,7 +3327,15 @@
         <w:pStyle w:val="Retraitcorpsdetexte"/>
       </w:pPr>
       <w:r>
-        <w:t>Éléments supplémentaires qui pourraient être ajoutés. Quels avantages cela aurait ? (menu pause, musiques)</w:t>
+        <w:t>Éléments supplémentaires qui pourraient être ajoutés. Quels avantages cela aurait ? (</w:t>
+      </w:r>
+      <w:proofErr w:type="gramStart"/>
+      <w:r>
+        <w:t>menu</w:t>
+      </w:r>
+      <w:proofErr w:type="gramEnd"/>
+      <w:r>
+        <w:t xml:space="preserve"> pause, musiques)</w:t>
       </w:r>
     </w:p>
     <w:p>
@@ -3288,7 +3356,23 @@
         <w:pStyle w:val="Retraitcorpsdetexte"/>
       </w:pPr>
       <w:r>
-        <w:t>Jeu (tableau 2 dimension pour la grille tetris)</w:t>
+        <w:t xml:space="preserve">Jeu (tableau 2 dimension pour la grille </w:t>
+      </w:r>
+      <w:proofErr w:type="spellStart"/>
+      <w:r>
+        <w:t>tetris</w:t>
+      </w:r>
+      <w:proofErr w:type="spellEnd"/>
+      <w:r>
+        <w:t>)</w:t>
+      </w:r>
+    </w:p>
+    <w:p>
+      <w:pPr>
+        <w:pStyle w:val="Retraitcorpsdetexte"/>
+      </w:pPr>
+      <w:r>
+        <w:t xml:space="preserve">Gestion de la rotation, </w:t>
       </w:r>
     </w:p>
     <w:p>
@@ -3390,7 +3474,15 @@
         </w:numPr>
       </w:pPr>
       <w:r>
-        <w:t xml:space="preserve">Schémas de navigation, schémas événementiels, structogramme, </w:t>
+        <w:t xml:space="preserve">Schémas de navigation, schémas événementiels, </w:t>
+      </w:r>
+      <w:proofErr w:type="spellStart"/>
+      <w:r>
+        <w:t>structogramme</w:t>
+      </w:r>
+      <w:proofErr w:type="spellEnd"/>
+      <w:r>
+        <w:t xml:space="preserve">, </w:t>
       </w:r>
       <w:r>
         <w:t>pseudocode</w:t>
@@ -3734,7 +3826,11 @@
               <w:jc w:val="left"/>
             </w:pPr>
             <w:r>
-              <w:t>Le joueur peut se déplacer dans le menu ainsi que quitter le jeu via le menu principal</w:t>
+              <w:t xml:space="preserve">Le joueur peut se déplacer dans le </w:t>
+            </w:r>
+            <w:r>
+              <w:lastRenderedPageBreak/>
+              <w:t>menu ainsi que quitter le jeu via le menu principal</w:t>
             </w:r>
           </w:p>
         </w:tc>
@@ -3749,7 +3845,12 @@
               <w:jc w:val="left"/>
             </w:pPr>
             <w:r>
-              <w:t>Le joueur peut accéder à toutes les parties du menu et des sous-menus</w:t>
+              <w:lastRenderedPageBreak/>
+              <w:t xml:space="preserve">Le joueur peut accéder à toutes </w:t>
+            </w:r>
+            <w:r>
+              <w:lastRenderedPageBreak/>
+              <w:t>les parties du menu et des sous-menus</w:t>
             </w:r>
           </w:p>
         </w:tc>
@@ -3764,6 +3865,7 @@
               <w:jc w:val="center"/>
             </w:pPr>
             <w:r>
+              <w:lastRenderedPageBreak/>
               <w:t>4</w:t>
             </w:r>
           </w:p>
@@ -3784,7 +3886,6 @@
               <w:jc w:val="left"/>
             </w:pPr>
             <w:r>
-              <w:lastRenderedPageBreak/>
               <w:t>Options</w:t>
             </w:r>
           </w:p>
@@ -4233,7 +4334,15 @@
               <w:jc w:val="left"/>
             </w:pPr>
             <w:r>
-              <w:t>Le game over s’active uniquement lorsqu’une pièce touche le haut de la zone. La partie est ensuite sauvegardée en DB</w:t>
+              <w:t xml:space="preserve">Le </w:t>
+            </w:r>
+            <w:proofErr w:type="spellStart"/>
+            <w:r>
+              <w:t>game</w:t>
+            </w:r>
+            <w:proofErr w:type="spellEnd"/>
+            <w:r>
+              <w:t xml:space="preserve"> over s’active uniquement lorsqu’une pièce touche le haut de la zone. La partie est ensuite sauvegardée en DB</w:t>
             </w:r>
           </w:p>
         </w:tc>
@@ -4359,7 +4468,15 @@
         <w:t xml:space="preserve"> interne au projet (développeur, CDP, expert)</w:t>
       </w:r>
       <w:r>
-        <w:t>, soit par une personne externe (camarade, famille, profs, ect…), soit via un test unitaire.</w:t>
+        <w:t xml:space="preserve">, soit par une personne externe (camarade, famille, profs, </w:t>
+      </w:r>
+      <w:proofErr w:type="spellStart"/>
+      <w:r>
+        <w:t>ect</w:t>
+      </w:r>
+      <w:proofErr w:type="spellEnd"/>
+      <w:r>
+        <w:t>…), soit via un test unitaire.</w:t>
       </w:r>
       <w:r>
         <w:t xml:space="preserve"> Le personne/outils ayant réalisé le test sera mentionné dans le tableau de résultat</w:t>
@@ -4415,8 +4532,21 @@
         <w:pStyle w:val="Retraitcorpsdetexte"/>
       </w:pPr>
       <w:r>
-        <w:t>//Expliquer mise en place de git avec visual studio, mise en place du projet, framework</w:t>
-      </w:r>
+        <w:t xml:space="preserve">//Expliquer mise en place de git avec </w:t>
+      </w:r>
+      <w:proofErr w:type="spellStart"/>
+      <w:r>
+        <w:t>visual</w:t>
+      </w:r>
+      <w:proofErr w:type="spellEnd"/>
+      <w:r>
+        <w:t xml:space="preserve"> studio, mise en place du projet, </w:t>
+      </w:r>
+      <w:proofErr w:type="spellStart"/>
+      <w:r>
+        <w:t>framework</w:t>
+      </w:r>
+      <w:proofErr w:type="spellEnd"/>
       <w:r>
         <w:t>, etc…</w:t>
       </w:r>
@@ -4434,7 +4564,15 @@
         <w:pStyle w:val="Retraitcorpsdetexte"/>
       </w:pPr>
       <w:r>
-        <w:t xml:space="preserve">Mise en place du git -&gt; projet VS2022 (framework)-&gt;Classes-&gt;Code important -&gt;DB </w:t>
+        <w:t>Mise en place du git -&gt; projet VS2022 (</w:t>
+      </w:r>
+      <w:proofErr w:type="spellStart"/>
+      <w:r>
+        <w:t>framework</w:t>
+      </w:r>
+      <w:proofErr w:type="spellEnd"/>
+      <w:r>
+        <w:t xml:space="preserve">)-&gt;Classes-&gt;Code important -&gt;DB </w:t>
       </w:r>
     </w:p>
     <w:p>
@@ -4444,6 +4582,129 @@
       <w:r>
         <w:t>Se baser sur le git P_Appro2 pour ordre et éléments à voir</w:t>
       </w:r>
+    </w:p>
+    <w:p>
+      <w:pPr>
+        <w:pStyle w:val="Retraitcorpsdetexte"/>
+      </w:pPr>
+    </w:p>
+    <w:p>
+      <w:pPr>
+        <w:pStyle w:val="Retraitcorpsdetexte"/>
+      </w:pPr>
+      <w:r>
+        <w:t xml:space="preserve">Utilisation de thread finalement (pour les inputs utilisateur, limitation du nombre d’input par frame, Management visuel pour les </w:t>
+      </w:r>
+      <w:proofErr w:type="spellStart"/>
+      <w:r>
+        <w:t>tetriminos</w:t>
+      </w:r>
+      <w:proofErr w:type="spellEnd"/>
+      <w:r>
+        <w:t>)</w:t>
+      </w:r>
+    </w:p>
+    <w:p>
+      <w:pPr>
+        <w:pStyle w:val="Retraitcorpsdetexte"/>
+      </w:pPr>
+      <w:r>
+        <w:t>Musique dans le menu</w:t>
+      </w:r>
+      <w:r>
+        <w:t xml:space="preserve"> (justification de l’utilisation </w:t>
+      </w:r>
+      <w:proofErr w:type="gramStart"/>
+      <w:r>
+        <w:t>de .Framework</w:t>
+      </w:r>
+      <w:proofErr w:type="gramEnd"/>
+      <w:r>
+        <w:t xml:space="preserve"> (</w:t>
+      </w:r>
+      <w:proofErr w:type="spellStart"/>
+      <w:r>
+        <w:t>using</w:t>
+      </w:r>
+      <w:proofErr w:type="spellEnd"/>
+      <w:r>
+        <w:t xml:space="preserve"> </w:t>
+      </w:r>
+      <w:proofErr w:type="spellStart"/>
+      <w:r>
+        <w:t>System.Media</w:t>
+      </w:r>
+      <w:proofErr w:type="spellEnd"/>
+      <w:r>
+        <w:t>)</w:t>
+      </w:r>
+      <w:r>
+        <w:t>)</w:t>
+      </w:r>
+      <w:r>
+        <w:t xml:space="preserve">. </w:t>
+      </w:r>
+    </w:p>
+    <w:p>
+      <w:pPr>
+        <w:pStyle w:val="Retraitcorpsdetexte"/>
+      </w:pPr>
+      <w:r>
+        <w:t xml:space="preserve">Héritage sur les pièces (avec une méthode en </w:t>
+      </w:r>
+      <w:proofErr w:type="spellStart"/>
+      <w:r>
+        <w:t>virtual</w:t>
+      </w:r>
+      <w:proofErr w:type="spellEnd"/>
+      <w:r>
+        <w:t>/</w:t>
+      </w:r>
+      <w:proofErr w:type="spellStart"/>
+      <w:r>
+        <w:t>override</w:t>
+      </w:r>
+      <w:proofErr w:type="spellEnd"/>
+      <w:r>
+        <w:t>)</w:t>
+      </w:r>
+    </w:p>
+    <w:p>
+      <w:pPr>
+        <w:pStyle w:val="Retraitcorpsdetexte"/>
+      </w:pPr>
+      <w:r>
+        <w:t xml:space="preserve">Utilisation de classe </w:t>
+      </w:r>
+      <w:proofErr w:type="spellStart"/>
+      <w:r>
+        <w:t>Static</w:t>
+      </w:r>
+      <w:proofErr w:type="spellEnd"/>
+      <w:r>
+        <w:t xml:space="preserve"> (pourquoi pas singleton ? =&gt; perte de temps sur le projet pour des détails mineurs qui apportent peu. </w:t>
+      </w:r>
+      <w:proofErr w:type="gramStart"/>
+      <w:r>
+        <w:t>Aucuns problèmes liée</w:t>
+      </w:r>
+      <w:proofErr w:type="gramEnd"/>
+      <w:r>
+        <w:t xml:space="preserve"> à une multiple instance de certaines classe). Citer les classes non-</w:t>
+      </w:r>
+      <w:proofErr w:type="spellStart"/>
+      <w:r>
+        <w:t>static</w:t>
+      </w:r>
+      <w:proofErr w:type="spellEnd"/>
+      <w:r>
+        <w:t xml:space="preserve"> et pourquoi elles ne sont pas </w:t>
+      </w:r>
+      <w:proofErr w:type="spellStart"/>
+      <w:r>
+        <w:t>static</w:t>
+      </w:r>
+      <w:proofErr w:type="spellEnd"/>
     </w:p>
     <w:p>
       <w:pPr>
@@ -4718,6 +4979,9 @@
               <w:pStyle w:val="Retraitcorpsdetexte"/>
               <w:ind w:left="0"/>
             </w:pPr>
+            <w:r>
+              <w:t>Sons</w:t>
+            </w:r>
           </w:p>
         </w:tc>
         <w:tc>
@@ -4729,6 +4993,9 @@
               <w:pStyle w:val="Retraitcorpsdetexte"/>
               <w:ind w:left="0"/>
             </w:pPr>
+            <w:r>
+              <w:t>02.05.2024</w:t>
+            </w:r>
           </w:p>
         </w:tc>
         <w:tc>
@@ -4740,6 +5007,9 @@
               <w:pStyle w:val="Retraitcorpsdetexte"/>
               <w:ind w:left="0"/>
             </w:pPr>
+            <w:r>
+              <w:t>Ajout de musique dans le menu. Gestion de la musique (on/off) dans les options</w:t>
+            </w:r>
           </w:p>
         </w:tc>
       </w:tr>
@@ -4857,7 +5127,15 @@
         <w:pStyle w:val="Retraitcorpsdetexte"/>
       </w:pPr>
       <w:r>
-        <w:t>Cette partie résumera les tests effectués et permettra d’effectuer un bilan de  ceux-ci.</w:t>
+        <w:t xml:space="preserve">Cette partie résumera les tests effectués et permettra d’effectuer un bilan </w:t>
+      </w:r>
+      <w:proofErr w:type="gramStart"/>
+      <w:r>
+        <w:t>de  ceux</w:t>
+      </w:r>
+      <w:proofErr w:type="gramEnd"/>
+      <w:r>
+        <w:t>-ci.</w:t>
       </w:r>
     </w:p>
     <w:p>
@@ -5212,6 +5490,7 @@
               <w:jc w:val="left"/>
             </w:pPr>
             <w:r>
+              <w:lastRenderedPageBreak/>
               <w:t>DB</w:t>
             </w:r>
           </w:p>
@@ -5356,8 +5635,13 @@
           <w:numId w:val="22"/>
         </w:numPr>
       </w:pPr>
-      <w:r>
-        <w:t>raison, décisions, etc.</w:t>
+      <w:proofErr w:type="gramStart"/>
+      <w:r>
+        <w:t>raison</w:t>
+      </w:r>
+      <w:proofErr w:type="gramEnd"/>
+      <w:r>
+        <w:t>, décisions, etc.</w:t>
       </w:r>
     </w:p>
     <w:p>
@@ -5369,8 +5653,13 @@
         </w:numPr>
       </w:pPr>
       <w:r>
-        <w:t>Liste des bugs répertoriés avec la date de découverte et leur état:</w:t>
-      </w:r>
+        <w:t xml:space="preserve">Liste des bugs répertoriés avec la date de découverte et leur </w:t>
+      </w:r>
+      <w:proofErr w:type="gramStart"/>
+      <w:r>
+        <w:t>état:</w:t>
+      </w:r>
+      <w:proofErr w:type="gramEnd"/>
     </w:p>
     <w:p>
       <w:pPr>
@@ -5397,7 +5686,6 @@
       <w:bookmarkStart w:id="39" w:name="_Toc165969653"/>
       <w:bookmarkStart w:id="40" w:name="_Toc165295516"/>
       <w:r>
-        <w:lastRenderedPageBreak/>
         <w:t>Conclusion</w:t>
       </w:r>
       <w:bookmarkEnd w:id="39"/>
@@ -5476,7 +5764,15 @@
         <w:pStyle w:val="Retraitcorpsdetexte"/>
       </w:pPr>
       <w:r>
-        <w:t xml:space="preserve">//comparaison entre planif et réalité, expliquer les deltas importants </w:t>
+        <w:t xml:space="preserve">//comparaison entre </w:t>
+      </w:r>
+      <w:proofErr w:type="spellStart"/>
+      <w:r>
+        <w:t>planif</w:t>
+      </w:r>
+      <w:proofErr w:type="spellEnd"/>
+      <w:r>
+        <w:t xml:space="preserve"> et réalité, expliquer les deltas importants </w:t>
       </w:r>
     </w:p>
     <w:p>
@@ -5503,7 +5799,15 @@
         <w:t xml:space="preserve"> projet.</w:t>
       </w:r>
       <w:r>
-        <w:t xml:space="preserve"> Indiquer les différence entre les planifications initiales et détaillées avec le journal de travail.</w:t>
+        <w:t xml:space="preserve"> Indiquer </w:t>
+      </w:r>
+      <w:proofErr w:type="gramStart"/>
+      <w:r>
+        <w:t>les différence</w:t>
+      </w:r>
+      <w:proofErr w:type="gramEnd"/>
+      <w:r>
+        <w:t xml:space="preserve"> entre les planifications initiales et détaillées avec le journal de travail.</w:t>
       </w:r>
     </w:p>
     <w:p>
@@ -5527,11 +5831,16 @@
         </w:numPr>
       </w:pPr>
       <w:r>
-        <w:t>Si c’était à refaire</w:t>
+        <w:t xml:space="preserve">Si c’était à </w:t>
+      </w:r>
+      <w:proofErr w:type="gramStart"/>
+      <w:r>
+        <w:t>refaire</w:t>
       </w:r>
       <w:r>
         <w:t>:</w:t>
       </w:r>
+      <w:proofErr w:type="gramEnd"/>
     </w:p>
     <w:p>
       <w:pPr>
@@ -5598,8 +5907,13 @@
           <w:numId w:val="24"/>
         </w:numPr>
       </w:pPr>
-      <w:r>
-        <w:t>Suite à donner, améliorations souhaitables, …</w:t>
+      <w:proofErr w:type="gramStart"/>
+      <w:r>
+        <w:t>Suite à</w:t>
+      </w:r>
+      <w:proofErr w:type="gramEnd"/>
+      <w:r>
+        <w:t xml:space="preserve"> donner, améliorations souhaitables, …</w:t>
       </w:r>
     </w:p>
     <w:p>
@@ -5717,7 +6031,15 @@
         <w:pStyle w:val="Corpsdetexte"/>
       </w:pPr>
       <w:r>
-        <w:t xml:space="preserve">//git hub (public), installeur ?, JRNLTRV, DB, doc utilisateur (mode d’emploi) ?, </w:t>
+        <w:t xml:space="preserve">//git hub (public), </w:t>
+      </w:r>
+      <w:proofErr w:type="gramStart"/>
+      <w:r>
+        <w:t>installeur ?,</w:t>
+      </w:r>
+      <w:proofErr w:type="gramEnd"/>
+      <w:r>
+        <w:t xml:space="preserve"> JRNLTRV, DB, doc utilisateur (mode d’emploi) ?, </w:t>
       </w:r>
     </w:p>
     <w:p>
@@ -5728,8 +6050,13 @@
           <w:numId w:val="25"/>
         </w:numPr>
       </w:pPr>
-      <w:r>
-        <w:t>Listing du code source (partiel ou, plus rarement complet)</w:t>
+      <w:proofErr w:type="gramStart"/>
+      <w:r>
+        <w:t>Listing</w:t>
+      </w:r>
+      <w:proofErr w:type="gramEnd"/>
+      <w:r>
+        <w:t xml:space="preserve"> du code source (partiel ou, plus rarement complet)</w:t>
       </w:r>
     </w:p>
     <w:p>
@@ -6016,7 +6343,7 @@
             <w:rPr>
               <w:noProof/>
             </w:rPr>
-            <w:t>Alex</w:t>
+            <w:t>Alexandre Samuel King</w:t>
           </w:r>
           <w:r>
             <w:rPr>
@@ -6031,7 +6358,7 @@
               <w:rPr>
                 <w:noProof/>
               </w:rPr>
-              <w:t>Alex</w:t>
+              <w:t>Alexandre Samuel King</w:t>
             </w:r>
           </w:fldSimple>
         </w:p>
@@ -6204,7 +6531,7 @@
               <w:noProof/>
               <w:szCs w:val="16"/>
             </w:rPr>
-            <w:t>01.05.2024 16:44</w:t>
+            <w:t>03.05.2024 16:27</w:t>
           </w:r>
           <w:r>
             <w:rPr>
@@ -6233,12 +6560,21 @@
               <w:szCs w:val="16"/>
             </w:rPr>
           </w:pPr>
+          <w:proofErr w:type="gramStart"/>
           <w:r>
             <w:rPr>
               <w:rFonts w:cs="Arial"/>
               <w:szCs w:val="16"/>
             </w:rPr>
-            <w:t xml:space="preserve">Version: </w:t>
+            <w:t>Version:</w:t>
+          </w:r>
+          <w:proofErr w:type="gramEnd"/>
+          <w:r>
+            <w:rPr>
+              <w:rFonts w:cs="Arial"/>
+              <w:szCs w:val="16"/>
+            </w:rPr>
+            <w:t xml:space="preserve"> </w:t>
           </w:r>
           <w:fldSimple w:instr=" REVNUM   \* MERGEFORMAT ">
             <w:r>
@@ -6247,7 +6583,7 @@
                 <w:noProof/>
                 <w:szCs w:val="16"/>
               </w:rPr>
-              <w:t>19</w:t>
+              <w:t>25</w:t>
             </w:r>
           </w:fldSimple>
           <w:r>
@@ -6284,7 +6620,7 @@
               <w:noProof/>
               <w:szCs w:val="16"/>
             </w:rPr>
-            <w:t>02.05.2024 15:48</w:t>
+            <w:t>03.05.2024 16:26</w:t>
           </w:r>
           <w:r>
             <w:rPr>
@@ -6502,7 +6838,7 @@
         <v:path o:extrusionok="f" gradientshapeok="t" o:connecttype="rect"/>
         <o:lock v:ext="edit" aspectratio="t"/>
       </v:shapetype>
-      <v:shape id="_x0000_i1033" type="#_x0000_t75" style="width:10.9pt;height:10.9pt" o:bullet="t">
+      <v:shape id="_x0000_i1032" type="#_x0000_t75" style="width:10.9pt;height:10.9pt" o:bullet="t">
         <v:imagedata r:id="rId1" o:title="BD10263_"/>
       </v:shape>
     </w:pict>

</xml_diff>

<commit_message>
MAJ du journal de travail + ajout d'un screen dans le rapport
</commit_message>
<xml_diff>
--- a/00-Documentation/00-Rapport/X-CodeTris-Rapport-Alexandre King.docx
+++ b/00-Documentation/00-Rapport/X-CodeTris-Rapport-Alexandre King.docx
@@ -4616,7 +4616,13 @@
       </w:r>
       <w:proofErr w:type="gramStart"/>
       <w:r>
-        <w:t>de .Framework</w:t>
+        <w:t>de</w:t>
+      </w:r>
+      <w:r>
+        <w:t xml:space="preserve"> </w:t>
+      </w:r>
+      <w:r>
+        <w:t>.Framework</w:t>
       </w:r>
       <w:proofErr w:type="gramEnd"/>
       <w:r>
@@ -4684,11 +4690,9 @@
       <w:r>
         <w:t xml:space="preserve"> (pourquoi pas singleton ? =&gt; perte de temps sur le projet pour des détails mineurs qui apportent peu. </w:t>
       </w:r>
-      <w:proofErr w:type="gramStart"/>
-      <w:r>
-        <w:t>Aucuns problèmes liée</w:t>
-      </w:r>
-      <w:proofErr w:type="gramEnd"/>
+      <w:r>
+        <w:t>Aucuns problèmes liés</w:t>
+      </w:r>
       <w:r>
         <w:t xml:space="preserve"> à une multiple instance de certaines classe). Citer les classes non-</w:t>
       </w:r>
@@ -4703,6 +4707,74 @@
       <w:proofErr w:type="spellStart"/>
       <w:r>
         <w:t>static</w:t>
+      </w:r>
+      <w:proofErr w:type="spellEnd"/>
+    </w:p>
+    <w:p>
+      <w:pPr>
+        <w:pStyle w:val="Retraitcorpsdetexte"/>
+      </w:pPr>
+    </w:p>
+    <w:p>
+      <w:pPr>
+        <w:pStyle w:val="Retraitcorpsdetexte"/>
+      </w:pPr>
+    </w:p>
+    <w:p>
+      <w:pPr>
+        <w:pStyle w:val="Retraitcorpsdetexte"/>
+      </w:pPr>
+      <w:r>
+        <w:rPr>
+          <w:noProof/>
+        </w:rPr>
+        <w:drawing>
+          <wp:inline distT="0" distB="0" distL="0" distR="0" wp14:anchorId="18277F7C" wp14:editId="1BAFA4FE">
+            <wp:extent cx="5759450" cy="1518920"/>
+            <wp:effectExtent l="0" t="0" r="0" b="5080"/>
+            <wp:docPr id="3" name="Image 3"/>
+            <wp:cNvGraphicFramePr>
+              <a:graphicFrameLocks xmlns:a="http://schemas.openxmlformats.org/drawingml/2006/main" noChangeAspect="1"/>
+            </wp:cNvGraphicFramePr>
+            <a:graphic xmlns:a="http://schemas.openxmlformats.org/drawingml/2006/main">
+              <a:graphicData uri="http://schemas.openxmlformats.org/drawingml/2006/picture">
+                <pic:pic xmlns:pic="http://schemas.openxmlformats.org/drawingml/2006/picture">
+                  <pic:nvPicPr>
+                    <pic:cNvPr id="1" name=""/>
+                    <pic:cNvPicPr/>
+                  </pic:nvPicPr>
+                  <pic:blipFill>
+                    <a:blip r:embed="rId12"/>
+                    <a:stretch>
+                      <a:fillRect/>
+                    </a:stretch>
+                  </pic:blipFill>
+                  <pic:spPr>
+                    <a:xfrm>
+                      <a:off x="0" y="0"/>
+                      <a:ext cx="5759450" cy="1518920"/>
+                    </a:xfrm>
+                    <a:prstGeom prst="rect">
+                      <a:avLst/>
+                    </a:prstGeom>
+                  </pic:spPr>
+                </pic:pic>
+              </a:graphicData>
+            </a:graphic>
+          </wp:inline>
+        </w:drawing>
+      </w:r>
+    </w:p>
+    <w:p>
+      <w:pPr>
+        <w:pStyle w:val="Retraitcorpsdetexte"/>
+      </w:pPr>
+      <w:r>
+        <w:t xml:space="preserve">Image pour montre le pseudo code parfois fait en amont pour aider à la </w:t>
+      </w:r>
+      <w:proofErr w:type="spellStart"/>
+      <w:r>
+        <w:t>réfléxion</w:t>
       </w:r>
       <w:proofErr w:type="spellEnd"/>
     </w:p>
@@ -5100,6 +5172,7 @@
       <w:bookmarkStart w:id="34" w:name="_Toc165295514"/>
       <w:bookmarkEnd w:id="31"/>
       <w:r>
+        <w:lastRenderedPageBreak/>
         <w:t>Tests</w:t>
       </w:r>
       <w:bookmarkEnd w:id="32"/>
@@ -5490,7 +5563,6 @@
               <w:jc w:val="left"/>
             </w:pPr>
             <w:r>
-              <w:lastRenderedPageBreak/>
               <w:t>DB</w:t>
             </w:r>
           </w:p>
@@ -5992,6 +6064,7 @@
       </w:pPr>
       <w:bookmarkStart w:id="53" w:name="_Toc165295522"/>
       <w:r>
+        <w:lastRenderedPageBreak/>
         <w:t>Webographie</w:t>
       </w:r>
       <w:bookmarkEnd w:id="53"/>
@@ -6120,8 +6193,8 @@
       </w:r>
     </w:p>
     <w:sectPr>
-      <w:headerReference w:type="default" r:id="rId12"/>
-      <w:footerReference w:type="default" r:id="rId13"/>
+      <w:headerReference w:type="default" r:id="rId13"/>
+      <w:footerReference w:type="default" r:id="rId14"/>
       <w:pgSz w:w="11906" w:h="16838" w:code="9"/>
       <w:pgMar w:top="1418" w:right="1418" w:bottom="1418" w:left="1418" w:header="709" w:footer="709" w:gutter="0"/>
       <w:cols w:space="708"/>
@@ -6620,7 +6693,7 @@
               <w:noProof/>
               <w:szCs w:val="16"/>
             </w:rPr>
-            <w:t>03.05.2024 16:26</w:t>
+            <w:t>03.05.2024 16:27</w:t>
           </w:r>
           <w:r>
             <w:rPr>
@@ -6838,7 +6911,7 @@
         <v:path o:extrusionok="f" gradientshapeok="t" o:connecttype="rect"/>
         <o:lock v:ext="edit" aspectratio="t"/>
       </v:shapetype>
-      <v:shape id="_x0000_i1032" type="#_x0000_t75" style="width:10.9pt;height:10.9pt" o:bullet="t">
+      <v:shape id="_x0000_i1033" type="#_x0000_t75" style="width:10.9pt;height:10.9pt" o:bullet="t">
         <v:imagedata r:id="rId1" o:title="BD10263_"/>
       </v:shape>
     </w:pict>
@@ -12095,27 +12168,6 @@
 </file>
 
 <file path=customXml/item1.xml><?xml version="1.0" encoding="utf-8"?>
-<b:Sources xmlns:b="http://schemas.openxmlformats.org/officeDocument/2006/bibliography" xmlns="http://schemas.openxmlformats.org/officeDocument/2006/bibliography" SelectedStyle="\APA.XSL" StyleName="APA"/>
-</file>
-
-<file path=customXml/item2.xml><?xml version="1.0" encoding="utf-8"?>
-<p:properties xmlns:p="http://schemas.microsoft.com/office/2006/metadata/properties" xmlns:xsi="http://www.w3.org/2001/XMLSchema-instance" xmlns:pc="http://schemas.microsoft.com/office/infopath/2007/PartnerControls">
-  <documentManagement>
-    <_activity xmlns="b00ac6d6-80cd-413d-830d-913bbb25803f" xsi:nil="true"/>
-  </documentManagement>
-</p:properties>
-</file>
-
-<file path=customXml/item3.xml><?xml version="1.0" encoding="utf-8"?>
-<?mso-contentType ?>
-<FormTemplates xmlns="http://schemas.microsoft.com/sharepoint/v3/contenttype/forms">
-  <Display>DocumentLibraryForm</Display>
-  <Edit>DocumentLibraryForm</Edit>
-  <New>DocumentLibraryForm</New>
-</FormTemplates>
-</file>
-
-<file path=customXml/item4.xml><?xml version="1.0" encoding="utf-8"?>
 <ct:contentTypeSchema xmlns:ct="http://schemas.microsoft.com/office/2006/metadata/contentType" xmlns:ma="http://schemas.microsoft.com/office/2006/metadata/properties/metaAttributes" ct:_="" ma:_="" ma:contentTypeName="Document" ma:contentTypeID="0x0101002111B0F6B9A4254395AB1DB111DB9386" ma:contentTypeVersion="16" ma:contentTypeDescription="Crée un document." ma:contentTypeScope="" ma:versionID="09bdf452d4301cec95ce97de505100ae">
   <xsd:schema xmlns:xsd="http://www.w3.org/2001/XMLSchema" xmlns:xs="http://www.w3.org/2001/XMLSchema" xmlns:p="http://schemas.microsoft.com/office/2006/metadata/properties" xmlns:ns3="ee80aa89-3e9c-4f48-b6f7-2e434b001f62" xmlns:ns4="b00ac6d6-80cd-413d-830d-913bbb25803f" targetNamespace="http://schemas.microsoft.com/office/2006/metadata/properties" ma:root="true" ma:fieldsID="c5f78522ea85349992b6274db4eb8b18" ns3:_="" ns4:_="">
     <xsd:import namespace="ee80aa89-3e9c-4f48-b6f7-2e434b001f62"/>
@@ -12356,33 +12408,28 @@
 </ct:contentTypeSchema>
 </file>
 
-<file path=customXml/itemProps1.xml><?xml version="1.0" encoding="utf-8"?>
-<ds:datastoreItem xmlns:ds="http://schemas.openxmlformats.org/officeDocument/2006/customXml" ds:itemID="{95C2AED2-8783-41FF-BCA9-C4BEB9A23F95}">
-  <ds:schemaRefs>
-    <ds:schemaRef ds:uri="http://schemas.openxmlformats.org/officeDocument/2006/bibliography"/>
-  </ds:schemaRefs>
-</ds:datastoreItem>
+<file path=customXml/item2.xml><?xml version="1.0" encoding="utf-8"?>
+<?mso-contentType ?>
+<FormTemplates xmlns="http://schemas.microsoft.com/sharepoint/v3/contenttype/forms">
+  <Display>DocumentLibraryForm</Display>
+  <Edit>DocumentLibraryForm</Edit>
+  <New>DocumentLibraryForm</New>
+</FormTemplates>
 </file>
 
-<file path=customXml/itemProps2.xml><?xml version="1.0" encoding="utf-8"?>
-<ds:datastoreItem xmlns:ds="http://schemas.openxmlformats.org/officeDocument/2006/customXml" ds:itemID="{4181FC95-92B5-446F-AE57-E4A44C8C450C}">
-  <ds:schemaRefs>
-    <ds:schemaRef ds:uri="http://schemas.microsoft.com/office/2006/metadata/properties"/>
-    <ds:schemaRef ds:uri="http://schemas.microsoft.com/office/infopath/2007/PartnerControls"/>
-    <ds:schemaRef ds:uri="b00ac6d6-80cd-413d-830d-913bbb25803f"/>
-  </ds:schemaRefs>
-</ds:datastoreItem>
+<file path=customXml/item3.xml><?xml version="1.0" encoding="utf-8"?>
+<p:properties xmlns:p="http://schemas.microsoft.com/office/2006/metadata/properties" xmlns:xsi="http://www.w3.org/2001/XMLSchema-instance" xmlns:pc="http://schemas.microsoft.com/office/infopath/2007/PartnerControls">
+  <documentManagement>
+    <_activity xmlns="b00ac6d6-80cd-413d-830d-913bbb25803f" xsi:nil="true"/>
+  </documentManagement>
+</p:properties>
 </file>
 
-<file path=customXml/itemProps3.xml><?xml version="1.0" encoding="utf-8"?>
-<ds:datastoreItem xmlns:ds="http://schemas.openxmlformats.org/officeDocument/2006/customXml" ds:itemID="{DF8E7934-3F3A-4F32-A7D4-1B248DBE707D}">
-  <ds:schemaRefs>
-    <ds:schemaRef ds:uri="http://schemas.microsoft.com/sharepoint/v3/contenttype/forms"/>
-  </ds:schemaRefs>
-</ds:datastoreItem>
+<file path=customXml/item4.xml><?xml version="1.0" encoding="utf-8"?>
+<b:Sources xmlns:b="http://schemas.openxmlformats.org/officeDocument/2006/bibliography" xmlns="http://schemas.openxmlformats.org/officeDocument/2006/bibliography" SelectedStyle="\APA.XSL" StyleName="APA"/>
 </file>
 
-<file path=customXml/itemProps4.xml><?xml version="1.0" encoding="utf-8"?>
+<file path=customXml/itemProps1.xml><?xml version="1.0" encoding="utf-8"?>
 <ds:datastoreItem xmlns:ds="http://schemas.openxmlformats.org/officeDocument/2006/customXml" ds:itemID="{980426F0-D20C-48DE-83ED-9DF73F3D619B}">
   <ds:schemaRefs>
     <ds:schemaRef ds:uri="http://schemas.microsoft.com/office/2006/metadata/contentType"/>
@@ -12399,4 +12446,30 @@
     <ds:schemaRef ds:uri="http://schemas.microsoft.com/internal/obd"/>
   </ds:schemaRefs>
 </ds:datastoreItem>
+</file>
+
+<file path=customXml/itemProps2.xml><?xml version="1.0" encoding="utf-8"?>
+<ds:datastoreItem xmlns:ds="http://schemas.openxmlformats.org/officeDocument/2006/customXml" ds:itemID="{DF8E7934-3F3A-4F32-A7D4-1B248DBE707D}">
+  <ds:schemaRefs>
+    <ds:schemaRef ds:uri="http://schemas.microsoft.com/sharepoint/v3/contenttype/forms"/>
+  </ds:schemaRefs>
+</ds:datastoreItem>
+</file>
+
+<file path=customXml/itemProps3.xml><?xml version="1.0" encoding="utf-8"?>
+<ds:datastoreItem xmlns:ds="http://schemas.openxmlformats.org/officeDocument/2006/customXml" ds:itemID="{4181FC95-92B5-446F-AE57-E4A44C8C450C}">
+  <ds:schemaRefs>
+    <ds:schemaRef ds:uri="http://schemas.microsoft.com/office/2006/metadata/properties"/>
+    <ds:schemaRef ds:uri="http://schemas.microsoft.com/office/infopath/2007/PartnerControls"/>
+    <ds:schemaRef ds:uri="b00ac6d6-80cd-413d-830d-913bbb25803f"/>
+  </ds:schemaRefs>
+</ds:datastoreItem>
+</file>
+
+<file path=customXml/itemProps4.xml><?xml version="1.0" encoding="utf-8"?>
+<ds:datastoreItem xmlns:ds="http://schemas.openxmlformats.org/officeDocument/2006/customXml" ds:itemID="{95C2AED2-8783-41FF-BCA9-C4BEB9A23F95}">
+  <ds:schemaRefs>
+    <ds:schemaRef ds:uri="http://schemas.openxmlformats.org/officeDocument/2006/bibliography"/>
+  </ds:schemaRefs>
+</ds:datastoreItem>
 </file>
</xml_diff>

<commit_message>
Mise à jour rapport, avancement dans la partie Analyse et conception (Mise au propre) (PS : regarder dernier commit, bug git de VS2022)
</commit_message>
<xml_diff>
--- a/00-Documentation/00-Rapport/X-CodeTris-Rapport-Alexandre King.docx
+++ b/00-Documentation/00-Rapport/X-CodeTris-Rapport-Alexandre King.docx
@@ -4947,10 +4947,7 @@
         <w:t xml:space="preserve"> principal</w:t>
       </w:r>
       <w:r>
-        <w:t xml:space="preserve"> doit contenir les éléments suivants :</w:t>
-      </w:r>
-      <w:r>
-        <w:t xml:space="preserve"> </w:t>
+        <w:t xml:space="preserve"> doit contenir les éléments suivants : </w:t>
       </w:r>
     </w:p>
     <w:p>
@@ -5320,13 +5317,7 @@
         <w:ind w:left="1775"/>
       </w:pPr>
       <w:r>
-        <w:t>Le menu principal bénéficiera également d’éléments visuels ‘’décoratifs</w:t>
-      </w:r>
-      <w:r>
-        <w:t>‘’</w:t>
-      </w:r>
-      <w:r>
-        <w:t xml:space="preserve"> comme un titre en ascii et des Tetriminos géants</w:t>
+        <w:t>Le menu principal bénéficiera également d’éléments visuels ‘’décoratifs‘’ comme un titre en ascii et des Tetriminos géants</w:t>
       </w:r>
       <w:r>
         <w:t xml:space="preserve"> afin de directement reconnaitre le jeu au lancement</w:t>
@@ -7596,7 +7587,15 @@
         <w:pStyle w:val="Retraitcorpsdetexte"/>
       </w:pPr>
       <w:r>
-        <w:t>Cette partie résumera les tests effectués et permettra d’effectuer un bilan de  ceux-ci.</w:t>
+        <w:t xml:space="preserve">Cette partie résumera les tests effectués et permettra d’effectuer un bilan </w:t>
+      </w:r>
+      <w:proofErr w:type="gramStart"/>
+      <w:r>
+        <w:t>de  ceux</w:t>
+      </w:r>
+      <w:proofErr w:type="gramEnd"/>
+      <w:r>
+        <w:t>-ci.</w:t>
       </w:r>
     </w:p>
     <w:p>
@@ -8096,8 +8095,13 @@
           <w:numId w:val="22"/>
         </w:numPr>
       </w:pPr>
-      <w:r>
-        <w:t>raison, décisions, etc.</w:t>
+      <w:proofErr w:type="gramStart"/>
+      <w:r>
+        <w:t>raison</w:t>
+      </w:r>
+      <w:proofErr w:type="gramEnd"/>
+      <w:r>
+        <w:t>, décisions, etc.</w:t>
       </w:r>
     </w:p>
     <w:p>
@@ -8250,7 +8254,15 @@
         <w:t xml:space="preserve"> projet.</w:t>
       </w:r>
       <w:r>
-        <w:t xml:space="preserve"> Indiquer les différence entre les planifications initiales et détaillées avec le journal de travail.</w:t>
+        <w:t xml:space="preserve"> Indiquer </w:t>
+      </w:r>
+      <w:proofErr w:type="gramStart"/>
+      <w:r>
+        <w:t>les différence</w:t>
+      </w:r>
+      <w:proofErr w:type="gramEnd"/>
+      <w:r>
+        <w:t xml:space="preserve"> entre les planifications initiales et détaillées avec le journal de travail.</w:t>
       </w:r>
     </w:p>
     <w:p>
@@ -8345,8 +8357,13 @@
           <w:numId w:val="24"/>
         </w:numPr>
       </w:pPr>
-      <w:r>
-        <w:t>Suite à donner, améliorations souhaitables, …</w:t>
+      <w:proofErr w:type="gramStart"/>
+      <w:r>
+        <w:t>Suite à</w:t>
+      </w:r>
+      <w:proofErr w:type="gramEnd"/>
+      <w:r>
+        <w:t xml:space="preserve"> donner, améliorations souhaitables, …</w:t>
       </w:r>
     </w:p>
     <w:p>
@@ -8464,7 +8481,15 @@
         <w:pStyle w:val="Corpsdetexte"/>
       </w:pPr>
       <w:r>
-        <w:t xml:space="preserve">//git hub (public), installeur ?, JRNLTRV, DB, doc utilisateur (mode d’emploi) ?, </w:t>
+        <w:t xml:space="preserve">//git hub (public), </w:t>
+      </w:r>
+      <w:proofErr w:type="gramStart"/>
+      <w:r>
+        <w:t>installeur ?,</w:t>
+      </w:r>
+      <w:proofErr w:type="gramEnd"/>
+      <w:r>
+        <w:t xml:space="preserve"> JRNLTRV, DB, doc utilisateur (mode d’emploi) ?, </w:t>
       </w:r>
     </w:p>
     <w:p>
@@ -8475,8 +8500,13 @@
           <w:numId w:val="25"/>
         </w:numPr>
       </w:pPr>
-      <w:r>
-        <w:t>Listing du code source (partiel ou, plus rarement complet)</w:t>
+      <w:proofErr w:type="gramStart"/>
+      <w:r>
+        <w:t>Listing</w:t>
+      </w:r>
+      <w:proofErr w:type="gramEnd"/>
+      <w:r>
+        <w:t xml:space="preserve"> du code source (partiel ou, plus rarement complet)</w:t>
       </w:r>
     </w:p>
     <w:p>
@@ -9031,7 +9061,7 @@
               <w:noProof/>
               <w:szCs w:val="16"/>
             </w:rPr>
-            <w:t>08.05.2024 10:19</w:t>
+            <w:t>08.05.2024 13:55</w:t>
           </w:r>
           <w:r>
             <w:rPr>
@@ -9250,7 +9280,7 @@
         <v:path o:extrusionok="f" gradientshapeok="t" o:connecttype="rect"/>
         <o:lock v:ext="edit" aspectratio="t"/>
       </v:shapetype>
-      <v:shape id="_x0000_i1364" type="#_x0000_t75" style="width:11.25pt;height:11.25pt" o:bullet="t">
+      <v:shape id="_x0000_i1031" type="#_x0000_t75" style="width:11.25pt;height:11.25pt" o:bullet="t">
         <v:imagedata r:id="rId1" o:title="BD10263_"/>
       </v:shape>
     </w:pict>
@@ -15841,10 +15871,6 @@
 </file>
 
 <file path=customXml/item1.xml><?xml version="1.0" encoding="utf-8"?>
-<b:Sources xmlns:b="http://schemas.openxmlformats.org/officeDocument/2006/bibliography" xmlns="http://schemas.openxmlformats.org/officeDocument/2006/bibliography" SelectedStyle="\APA.XSL" StyleName="APA"/>
-</file>
-
-<file path=customXml/item2.xml><?xml version="1.0" encoding="utf-8"?>
 <p:properties xmlns:p="http://schemas.microsoft.com/office/2006/metadata/properties" xmlns:xsi="http://www.w3.org/2001/XMLSchema-instance" xmlns:pc="http://schemas.microsoft.com/office/infopath/2007/PartnerControls">
   <documentManagement>
     <_activity xmlns="b00ac6d6-80cd-413d-830d-913bbb25803f" xsi:nil="true"/>
@@ -15852,16 +15878,11 @@
 </p:properties>
 </file>
 
-<file path=customXml/item3.xml><?xml version="1.0" encoding="utf-8"?>
-<?mso-contentType ?>
-<FormTemplates xmlns="http://schemas.microsoft.com/sharepoint/v3/contenttype/forms">
-  <Display>DocumentLibraryForm</Display>
-  <Edit>DocumentLibraryForm</Edit>
-  <New>DocumentLibraryForm</New>
-</FormTemplates>
+<file path=customXml/item2.xml><?xml version="1.0" encoding="utf-8"?>
+<b:Sources xmlns:b="http://schemas.openxmlformats.org/officeDocument/2006/bibliography" xmlns="http://schemas.openxmlformats.org/officeDocument/2006/bibliography" SelectedStyle="\APA.XSL" StyleName="APA"/>
 </file>
 
-<file path=customXml/item4.xml><?xml version="1.0" encoding="utf-8"?>
+<file path=customXml/item3.xml><?xml version="1.0" encoding="utf-8"?>
 <ct:contentTypeSchema xmlns:ct="http://schemas.microsoft.com/office/2006/metadata/contentType" xmlns:ma="http://schemas.microsoft.com/office/2006/metadata/properties/metaAttributes" ct:_="" ma:_="" ma:contentTypeName="Document" ma:contentTypeID="0x0101002111B0F6B9A4254395AB1DB111DB9386" ma:contentTypeVersion="16" ma:contentTypeDescription="Crée un document." ma:contentTypeScope="" ma:versionID="09bdf452d4301cec95ce97de505100ae">
   <xsd:schema xmlns:xsd="http://www.w3.org/2001/XMLSchema" xmlns:xs="http://www.w3.org/2001/XMLSchema" xmlns:p="http://schemas.microsoft.com/office/2006/metadata/properties" xmlns:ns3="ee80aa89-3e9c-4f48-b6f7-2e434b001f62" xmlns:ns4="b00ac6d6-80cd-413d-830d-913bbb25803f" targetNamespace="http://schemas.microsoft.com/office/2006/metadata/properties" ma:root="true" ma:fieldsID="c5f78522ea85349992b6274db4eb8b18" ns3:_="" ns4:_="">
     <xsd:import namespace="ee80aa89-3e9c-4f48-b6f7-2e434b001f62"/>
@@ -16102,15 +16123,16 @@
 </ct:contentTypeSchema>
 </file>
 
-<file path=customXml/itemProps1.xml><?xml version="1.0" encoding="utf-8"?>
-<ds:datastoreItem xmlns:ds="http://schemas.openxmlformats.org/officeDocument/2006/customXml" ds:itemID="{95C2AED2-8783-41FF-BCA9-C4BEB9A23F95}">
-  <ds:schemaRefs>
-    <ds:schemaRef ds:uri="http://schemas.openxmlformats.org/officeDocument/2006/bibliography"/>
-  </ds:schemaRefs>
-</ds:datastoreItem>
+<file path=customXml/item4.xml><?xml version="1.0" encoding="utf-8"?>
+<?mso-contentType ?>
+<FormTemplates xmlns="http://schemas.microsoft.com/sharepoint/v3/contenttype/forms">
+  <Display>DocumentLibraryForm</Display>
+  <Edit>DocumentLibraryForm</Edit>
+  <New>DocumentLibraryForm</New>
+</FormTemplates>
 </file>
 
-<file path=customXml/itemProps2.xml><?xml version="1.0" encoding="utf-8"?>
+<file path=customXml/itemProps1.xml><?xml version="1.0" encoding="utf-8"?>
 <ds:datastoreItem xmlns:ds="http://schemas.openxmlformats.org/officeDocument/2006/customXml" ds:itemID="{4181FC95-92B5-446F-AE57-E4A44C8C450C}">
   <ds:schemaRefs>
     <ds:schemaRef ds:uri="http://schemas.microsoft.com/office/2006/metadata/properties"/>
@@ -16120,15 +16142,15 @@
 </ds:datastoreItem>
 </file>
 
-<file path=customXml/itemProps3.xml><?xml version="1.0" encoding="utf-8"?>
-<ds:datastoreItem xmlns:ds="http://schemas.openxmlformats.org/officeDocument/2006/customXml" ds:itemID="{DF8E7934-3F3A-4F32-A7D4-1B248DBE707D}">
+<file path=customXml/itemProps2.xml><?xml version="1.0" encoding="utf-8"?>
+<ds:datastoreItem xmlns:ds="http://schemas.openxmlformats.org/officeDocument/2006/customXml" ds:itemID="{95C2AED2-8783-41FF-BCA9-C4BEB9A23F95}">
   <ds:schemaRefs>
-    <ds:schemaRef ds:uri="http://schemas.microsoft.com/sharepoint/v3/contenttype/forms"/>
+    <ds:schemaRef ds:uri="http://schemas.openxmlformats.org/officeDocument/2006/bibliography"/>
   </ds:schemaRefs>
 </ds:datastoreItem>
 </file>
 
-<file path=customXml/itemProps4.xml><?xml version="1.0" encoding="utf-8"?>
+<file path=customXml/itemProps3.xml><?xml version="1.0" encoding="utf-8"?>
 <ds:datastoreItem xmlns:ds="http://schemas.openxmlformats.org/officeDocument/2006/customXml" ds:itemID="{980426F0-D20C-48DE-83ED-9DF73F3D619B}">
   <ds:schemaRefs>
     <ds:schemaRef ds:uri="http://schemas.microsoft.com/office/2006/metadata/contentType"/>
@@ -16145,4 +16167,12 @@
     <ds:schemaRef ds:uri="http://schemas.microsoft.com/internal/obd"/>
   </ds:schemaRefs>
 </ds:datastoreItem>
+</file>
+
+<file path=customXml/itemProps4.xml><?xml version="1.0" encoding="utf-8"?>
+<ds:datastoreItem xmlns:ds="http://schemas.openxmlformats.org/officeDocument/2006/customXml" ds:itemID="{DF8E7934-3F3A-4F32-A7D4-1B248DBE707D}">
+  <ds:schemaRefs>
+    <ds:schemaRef ds:uri="http://schemas.microsoft.com/sharepoint/v3/contenttype/forms"/>
+  </ds:schemaRefs>
+</ds:datastoreItem>
 </file>
</xml_diff>

<commit_message>
Correction de la suppresion des lignes (c'est désormais la bonne ligne qui se supprime et pas la dernière)
</commit_message>
<xml_diff>
--- a/00-Documentation/00-Rapport/X-CodeTris-Rapport-Alexandre King.docx
+++ b/00-Documentation/00-Rapport/X-CodeTris-Rapport-Alexandre King.docx
@@ -14,13 +14,9 @@
     </w:p>
     <w:p>
       <w:pPr>
+        <w:keepNext/>
         <w:spacing w:before="2400"/>
         <w:jc w:val="center"/>
-        <w:rPr>
-          <w:rFonts w:cs="Arial"/>
-          <w:sz w:val="22"/>
-          <w:szCs w:val="22"/>
-        </w:rPr>
       </w:pPr>
       <w:r>
         <w:rPr>
@@ -81,6 +77,43 @@
     </w:p>
     <w:p>
       <w:pPr>
+        <w:pStyle w:val="Lgende"/>
+        <w:jc w:val="center"/>
+        <w:rPr>
+          <w:rFonts w:cs="Arial"/>
+          <w:sz w:val="22"/>
+          <w:szCs w:val="22"/>
+        </w:rPr>
+      </w:pPr>
+      <w:bookmarkStart w:id="0" w:name="_Toc166480838"/>
+      <w:r>
+        <w:t xml:space="preserve">Figure </w:t>
+      </w:r>
+      <w:r>
+        <w:fldChar w:fldCharType="begin"/>
+      </w:r>
+      <w:r>
+        <w:instrText xml:space="preserve"> SEQ Figure \* ARABIC </w:instrText>
+      </w:r>
+      <w:r>
+        <w:fldChar w:fldCharType="separate"/>
+      </w:r>
+      <w:r>
+        <w:rPr>
+          <w:noProof/>
+        </w:rPr>
+        <w:t>1</w:t>
+      </w:r>
+      <w:r>
+        <w:fldChar w:fldCharType="end"/>
+      </w:r>
+      <w:r>
+        <w:t xml:space="preserve"> : Image représentant le projet</w:t>
+      </w:r>
+      <w:bookmarkEnd w:id="0"/>
+    </w:p>
+    <w:p>
+      <w:pPr>
         <w:spacing w:before="2000"/>
         <w:jc w:val="center"/>
       </w:pPr>
@@ -2667,12 +2700,15 @@
       <w:pPr>
         <w:pStyle w:val="Titre1"/>
       </w:pPr>
-      <w:bookmarkStart w:id="0" w:name="_Toc532179955"/>
-      <w:bookmarkStart w:id="1" w:name="_Toc165969637"/>
-      <w:bookmarkStart w:id="2" w:name="_Toc165295498"/>
+      <w:bookmarkStart w:id="1" w:name="_Toc532179955"/>
+      <w:bookmarkStart w:id="2" w:name="_Toc165969637"/>
+      <w:bookmarkStart w:id="3" w:name="_Toc165295498"/>
       <w:r>
         <w:lastRenderedPageBreak/>
-        <w:t>Résumer</w:t>
+        <w:t>Résum</w:t>
+      </w:r>
+      <w:r>
+        <w:t>é</w:t>
       </w:r>
     </w:p>
     <w:p>
@@ -2785,9 +2821,9 @@
         <w:lastRenderedPageBreak/>
         <w:t>Spécifications</w:t>
       </w:r>
-      <w:bookmarkEnd w:id="0"/>
       <w:bookmarkEnd w:id="1"/>
       <w:bookmarkEnd w:id="2"/>
+      <w:bookmarkEnd w:id="3"/>
     </w:p>
     <w:p>
       <w:pPr>
@@ -2798,9 +2834,9 @@
       <w:pPr>
         <w:pStyle w:val="Titre2"/>
       </w:pPr>
-      <w:bookmarkStart w:id="3" w:name="_Toc165295499"/>
-      <w:bookmarkStart w:id="4" w:name="_Toc532179969"/>
-      <w:bookmarkStart w:id="5" w:name="_Toc165969639"/>
+      <w:bookmarkStart w:id="4" w:name="_Toc165295499"/>
+      <w:bookmarkStart w:id="5" w:name="_Toc532179969"/>
+      <w:bookmarkStart w:id="6" w:name="_Toc165969639"/>
       <w:r>
         <w:t>T</w:t>
       </w:r>
@@ -2810,7 +2846,7 @@
       <w:r>
         <w:t>e</w:t>
       </w:r>
-      <w:bookmarkEnd w:id="3"/>
+      <w:bookmarkEnd w:id="4"/>
     </w:p>
     <w:p>
       <w:pPr>
@@ -2837,11 +2873,11 @@
       <w:pPr>
         <w:pStyle w:val="Titre2"/>
       </w:pPr>
-      <w:bookmarkStart w:id="6" w:name="_Toc165295500"/>
+      <w:bookmarkStart w:id="7" w:name="_Toc165295500"/>
       <w:r>
         <w:t>Description</w:t>
       </w:r>
-      <w:bookmarkEnd w:id="6"/>
+      <w:bookmarkEnd w:id="7"/>
     </w:p>
     <w:p>
       <w:pPr>
@@ -2891,11 +2927,11 @@
       <w:pPr>
         <w:pStyle w:val="Titre2"/>
       </w:pPr>
-      <w:bookmarkStart w:id="7" w:name="_Toc165295501"/>
+      <w:bookmarkStart w:id="8" w:name="_Toc165295501"/>
       <w:r>
         <w:t>Matériel et logiciels à disposition</w:t>
       </w:r>
-      <w:bookmarkEnd w:id="7"/>
+      <w:bookmarkEnd w:id="8"/>
     </w:p>
     <w:p>
       <w:pPr>
@@ -2955,11 +2991,11 @@
       <w:pPr>
         <w:pStyle w:val="Titre2"/>
       </w:pPr>
-      <w:bookmarkStart w:id="8" w:name="_Toc165295502"/>
+      <w:bookmarkStart w:id="9" w:name="_Toc165295502"/>
       <w:r>
         <w:t>Cahier des charges</w:t>
       </w:r>
-      <w:bookmarkEnd w:id="8"/>
+      <w:bookmarkEnd w:id="9"/>
     </w:p>
     <w:p>
       <w:pPr>
@@ -2973,11 +3009,11 @@
       <w:pPr>
         <w:pStyle w:val="Titre2"/>
       </w:pPr>
-      <w:bookmarkStart w:id="9" w:name="_Toc165295503"/>
+      <w:bookmarkStart w:id="10" w:name="_Toc165295503"/>
       <w:r>
         <w:t>Les points suivants seront évalués</w:t>
       </w:r>
-      <w:bookmarkEnd w:id="9"/>
+      <w:bookmarkEnd w:id="10"/>
     </w:p>
     <w:p>
       <w:pPr>
@@ -3058,11 +3094,11 @@
       <w:pPr>
         <w:pStyle w:val="Titre2"/>
       </w:pPr>
-      <w:bookmarkStart w:id="10" w:name="_Toc165295504"/>
+      <w:bookmarkStart w:id="11" w:name="_Toc165295504"/>
       <w:r>
         <w:t>Validation et conditions de réussite</w:t>
       </w:r>
-      <w:bookmarkEnd w:id="10"/>
+      <w:bookmarkEnd w:id="11"/>
     </w:p>
     <w:p>
       <w:pPr>
@@ -3104,16 +3140,16 @@
       <w:pPr>
         <w:pStyle w:val="Titre1"/>
       </w:pPr>
-      <w:bookmarkStart w:id="11" w:name="_Toc165295505"/>
+      <w:bookmarkStart w:id="12" w:name="_Toc165295505"/>
       <w:r>
         <w:t>Planification</w:t>
       </w:r>
-      <w:bookmarkEnd w:id="4"/>
       <w:bookmarkEnd w:id="5"/>
+      <w:bookmarkEnd w:id="6"/>
       <w:r>
         <w:t xml:space="preserve"> Initiale</w:t>
       </w:r>
-      <w:bookmarkEnd w:id="11"/>
+      <w:bookmarkEnd w:id="12"/>
     </w:p>
     <w:p>
       <w:pPr>
@@ -3490,443 +3526,16 @@
       <w:r>
         <w:t xml:space="preserve">Planification dans </w:t>
       </w:r>
-      <w:proofErr w:type="spellStart"/>
-      <w:r>
-        <w:t>excel</w:t>
-      </w:r>
-      <w:proofErr w:type="spellEnd"/>
+      <w:r>
+        <w:t>Excel</w:t>
+      </w:r>
     </w:p>
     <w:p>
       <w:pPr>
         <w:pStyle w:val="Retraitcorpsdetexte"/>
       </w:pPr>
       <w:r>
-        <w:t xml:space="preserve">Ici, la planification faite dans </w:t>
-      </w:r>
-      <w:proofErr w:type="spellStart"/>
-      <w:r>
-        <w:t>excel</w:t>
-      </w:r>
-      <w:proofErr w:type="spellEnd"/>
-      <w:r>
-        <w:t xml:space="preserve"> est affichée afin d’avoir une représentation visuelle.</w:t>
-      </w:r>
-    </w:p>
-    <w:p>
-      <w:pPr>
-        <w:pStyle w:val="Retraitcorpsdetexte"/>
-      </w:pPr>
-    </w:p>
-    <w:p>
-      <w:pPr>
-        <w:pStyle w:val="Retraitcorpsdetexte"/>
-      </w:pPr>
-      <w:r>
-        <w:rPr>
-          <w:noProof/>
-        </w:rPr>
-        <w:lastRenderedPageBreak/>
-        <mc:AlternateContent>
-          <mc:Choice Requires="wps">
-            <w:drawing>
-              <wp:anchor distT="45720" distB="45720" distL="114300" distR="114300" simplePos="0" relativeHeight="251659264" behindDoc="0" locked="0" layoutInCell="1" allowOverlap="1" wp14:anchorId="24D1F8B8" wp14:editId="4729E861">
-                <wp:simplePos x="0" y="0"/>
-                <wp:positionH relativeFrom="margin">
-                  <wp:align>right</wp:align>
-                </wp:positionH>
-                <wp:positionV relativeFrom="margin">
-                  <wp:align>center</wp:align>
-                </wp:positionV>
-                <wp:extent cx="1865120" cy="391625"/>
-                <wp:effectExtent l="0" t="6032" r="0" b="0"/>
-                <wp:wrapNone/>
-                <wp:docPr id="217" name="Zone de texte 2"/>
-                <wp:cNvGraphicFramePr>
-                  <a:graphicFrameLocks xmlns:a="http://schemas.openxmlformats.org/drawingml/2006/main"/>
-                </wp:cNvGraphicFramePr>
-                <a:graphic xmlns:a="http://schemas.openxmlformats.org/drawingml/2006/main">
-                  <a:graphicData uri="http://schemas.microsoft.com/office/word/2010/wordprocessingShape">
-                    <wps:wsp>
-                      <wps:cNvSpPr txBox="1">
-                        <a:spLocks noChangeArrowheads="1"/>
-                      </wps:cNvSpPr>
-                      <wps:spPr bwMode="auto">
-                        <a:xfrm rot="5400000">
-                          <a:off x="0" y="0"/>
-                          <a:ext cx="1865120" cy="391625"/>
-                        </a:xfrm>
-                        <a:prstGeom prst="rect">
-                          <a:avLst/>
-                        </a:prstGeom>
-                        <a:solidFill>
-                          <a:srgbClr val="FFFFFF"/>
-                        </a:solidFill>
-                        <a:ln w="9525">
-                          <a:noFill/>
-                          <a:miter lim="800000"/>
-                          <a:headEnd/>
-                          <a:tailEnd/>
-                        </a:ln>
-                      </wps:spPr>
-                      <wps:txbx>
-                        <w:txbxContent>
-                          <w:p>
-                            <w:pPr>
-                              <w:rPr>
-                                <w:sz w:val="32"/>
-                                <w:szCs w:val="32"/>
-                              </w:rPr>
-                            </w:pPr>
-                            <w:r>
-                              <w:rPr>
-                                <w:sz w:val="32"/>
-                                <w:szCs w:val="32"/>
-                              </w:rPr>
-                              <w:t>Séquence 1 à 5</w:t>
-                            </w:r>
-                          </w:p>
-                        </w:txbxContent>
-                      </wps:txbx>
-                      <wps:bodyPr rot="0" vert="horz" wrap="square" lIns="91440" tIns="45720" rIns="91440" bIns="45720" anchor="t" anchorCtr="0">
-                        <a:noAutofit/>
-                      </wps:bodyPr>
-                    </wps:wsp>
-                  </a:graphicData>
-                </a:graphic>
-                <wp14:sizeRelH relativeFrom="margin">
-                  <wp14:pctWidth>0</wp14:pctWidth>
-                </wp14:sizeRelH>
-                <wp14:sizeRelV relativeFrom="margin">
-                  <wp14:pctHeight>0</wp14:pctHeight>
-                </wp14:sizeRelV>
-              </wp:anchor>
-            </w:drawing>
-          </mc:Choice>
-          <mc:Fallback>
-            <w:pict>
-              <v:shapetype w14:anchorId="24D1F8B8" id="_x0000_t202" coordsize="21600,21600" o:spt="202" path="m,l,21600r21600,l21600,xe">
-                <v:stroke joinstyle="miter"/>
-                <v:path gradientshapeok="t" o:connecttype="rect"/>
-              </v:shapetype>
-              <v:shape id="Zone de texte 2" o:spid="_x0000_s1026" type="#_x0000_t202" style="position:absolute;left:0;text-align:left;margin-left:95.65pt;margin-top:0;width:146.85pt;height:30.85pt;rotation:90;z-index:251659264;visibility:visible;mso-wrap-style:square;mso-width-percent:0;mso-height-percent:0;mso-wrap-distance-left:9pt;mso-wrap-distance-top:3.6pt;mso-wrap-distance-right:9pt;mso-wrap-distance-bottom:3.6pt;mso-position-horizontal:right;mso-position-horizontal-relative:margin;mso-position-vertical:center;mso-position-vertical-relative:margin;mso-width-percent:0;mso-height-percent:0;mso-width-relative:margin;mso-height-relative:margin;v-text-anchor:top" o:gfxdata="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" stroked="f">
-                <v:textbox>
-                  <w:txbxContent>
-                    <w:p>
-                      <w:pPr>
-                        <w:rPr>
-                          <w:sz w:val="32"/>
-                          <w:szCs w:val="32"/>
-                        </w:rPr>
-                      </w:pPr>
-                      <w:r>
-                        <w:rPr>
-                          <w:sz w:val="32"/>
-                          <w:szCs w:val="32"/>
-                        </w:rPr>
-                        <w:t>Séquence 1 à 5</w:t>
-                      </w:r>
-                    </w:p>
-                  </w:txbxContent>
-                </v:textbox>
-                <w10:wrap anchorx="margin" anchory="margin"/>
-              </v:shape>
-            </w:pict>
-          </mc:Fallback>
-        </mc:AlternateContent>
-      </w:r>
-      <w:r>
-        <w:rPr>
-          <w:noProof/>
-        </w:rPr>
-        <w:drawing>
-          <wp:anchor distT="0" distB="0" distL="114300" distR="114300" simplePos="0" relativeHeight="251661312" behindDoc="0" locked="0" layoutInCell="1" allowOverlap="1" wp14:anchorId="1493901D" wp14:editId="69155A06">
-            <wp:simplePos x="0" y="0"/>
-            <wp:positionH relativeFrom="margin">
-              <wp:align>center</wp:align>
-            </wp:positionH>
-            <wp:positionV relativeFrom="paragraph">
-              <wp:posOffset>2378075</wp:posOffset>
-            </wp:positionV>
-            <wp:extent cx="8658225" cy="4010660"/>
-            <wp:effectExtent l="0" t="317" r="9207" b="9208"/>
-            <wp:wrapTopAndBottom/>
-            <wp:docPr id="4" name="Image 4"/>
-            <wp:cNvGraphicFramePr>
-              <a:graphicFrameLocks xmlns:a="http://schemas.openxmlformats.org/drawingml/2006/main" noChangeAspect="1"/>
-            </wp:cNvGraphicFramePr>
-            <a:graphic xmlns:a="http://schemas.openxmlformats.org/drawingml/2006/main">
-              <a:graphicData uri="http://schemas.openxmlformats.org/drawingml/2006/picture">
-                <pic:pic xmlns:pic="http://schemas.openxmlformats.org/drawingml/2006/picture">
-                  <pic:nvPicPr>
-                    <pic:cNvPr id="0" name="Picture 4"/>
-                    <pic:cNvPicPr>
-                      <a:picLocks noChangeAspect="1" noChangeArrowheads="1"/>
-                    </pic:cNvPicPr>
-                  </pic:nvPicPr>
-                  <pic:blipFill>
-                    <a:blip r:embed="rId12">
-                      <a:extLst>
-                        <a:ext uri="{28A0092B-C50C-407E-A947-70E740481C1C}">
-                          <a14:useLocalDpi xmlns:a14="http://schemas.microsoft.com/office/drawing/2010/main" val="0"/>
-                        </a:ext>
-                      </a:extLst>
-                    </a:blip>
-                    <a:srcRect/>
-                    <a:stretch>
-                      <a:fillRect/>
-                    </a:stretch>
-                  </pic:blipFill>
-                  <pic:spPr bwMode="auto">
-                    <a:xfrm rot="5400000">
-                      <a:off x="0" y="0"/>
-                      <a:ext cx="8658225" cy="4010660"/>
-                    </a:xfrm>
-                    <a:prstGeom prst="rect">
-                      <a:avLst/>
-                    </a:prstGeom>
-                    <a:noFill/>
-                    <a:ln>
-                      <a:noFill/>
-                    </a:ln>
-                  </pic:spPr>
-                </pic:pic>
-              </a:graphicData>
-            </a:graphic>
-          </wp:anchor>
-        </w:drawing>
-      </w:r>
-    </w:p>
-    <w:p>
-      <w:pPr>
-        <w:pStyle w:val="Retraitcorpsdetexte"/>
-      </w:pPr>
-      <w:r>
-        <w:rPr>
-          <w:noProof/>
-        </w:rPr>
-        <w:lastRenderedPageBreak/>
-        <mc:AlternateContent>
-          <mc:Choice Requires="wps">
-            <w:drawing>
-              <wp:anchor distT="45720" distB="45720" distL="114300" distR="114300" simplePos="0" relativeHeight="251663360" behindDoc="0" locked="0" layoutInCell="1" allowOverlap="1" wp14:anchorId="6F25E0C9" wp14:editId="1D38D9A5">
-                <wp:simplePos x="0" y="0"/>
-                <wp:positionH relativeFrom="margin">
-                  <wp:align>right</wp:align>
-                </wp:positionH>
-                <wp:positionV relativeFrom="margin">
-                  <wp:align>center</wp:align>
-                </wp:positionV>
-                <wp:extent cx="1865120" cy="391625"/>
-                <wp:effectExtent l="0" t="6032" r="0" b="0"/>
-                <wp:wrapNone/>
-                <wp:docPr id="6" name="Zone de texte 2"/>
-                <wp:cNvGraphicFramePr>
-                  <a:graphicFrameLocks xmlns:a="http://schemas.openxmlformats.org/drawingml/2006/main"/>
-                </wp:cNvGraphicFramePr>
-                <a:graphic xmlns:a="http://schemas.openxmlformats.org/drawingml/2006/main">
-                  <a:graphicData uri="http://schemas.microsoft.com/office/word/2010/wordprocessingShape">
-                    <wps:wsp>
-                      <wps:cNvSpPr txBox="1">
-                        <a:spLocks noChangeArrowheads="1"/>
-                      </wps:cNvSpPr>
-                      <wps:spPr bwMode="auto">
-                        <a:xfrm rot="5400000">
-                          <a:off x="0" y="0"/>
-                          <a:ext cx="1865120" cy="391625"/>
-                        </a:xfrm>
-                        <a:prstGeom prst="rect">
-                          <a:avLst/>
-                        </a:prstGeom>
-                        <a:solidFill>
-                          <a:srgbClr val="FFFFFF"/>
-                        </a:solidFill>
-                        <a:ln w="9525">
-                          <a:noFill/>
-                          <a:miter lim="800000"/>
-                          <a:headEnd/>
-                          <a:tailEnd/>
-                        </a:ln>
-                      </wps:spPr>
-                      <wps:txbx>
-                        <w:txbxContent>
-                          <w:p>
-                            <w:pPr>
-                              <w:rPr>
-                                <w:sz w:val="32"/>
-                                <w:szCs w:val="32"/>
-                              </w:rPr>
-                            </w:pPr>
-                            <w:r>
-                              <w:rPr>
-                                <w:sz w:val="32"/>
-                                <w:szCs w:val="32"/>
-                              </w:rPr>
-                              <w:t xml:space="preserve">Séquence </w:t>
-                            </w:r>
-                            <w:r>
-                              <w:rPr>
-                                <w:sz w:val="32"/>
-                                <w:szCs w:val="32"/>
-                              </w:rPr>
-                              <w:t xml:space="preserve">6 </w:t>
-                            </w:r>
-                            <w:r>
-                              <w:rPr>
-                                <w:sz w:val="32"/>
-                                <w:szCs w:val="32"/>
-                              </w:rPr>
-                              <w:t xml:space="preserve">à </w:t>
-                            </w:r>
-                            <w:r>
-                              <w:rPr>
-                                <w:sz w:val="32"/>
-                                <w:szCs w:val="32"/>
-                              </w:rPr>
-                              <w:t>11</w:t>
-                            </w:r>
-                          </w:p>
-                          <w:p>
-                            <w:pPr>
-                              <w:rPr>
-                                <w:sz w:val="32"/>
-                                <w:szCs w:val="32"/>
-                              </w:rPr>
-                            </w:pPr>
-                          </w:p>
-                        </w:txbxContent>
-                      </wps:txbx>
-                      <wps:bodyPr rot="0" vert="horz" wrap="square" lIns="91440" tIns="45720" rIns="91440" bIns="45720" anchor="t" anchorCtr="0">
-                        <a:noAutofit/>
-                      </wps:bodyPr>
-                    </wps:wsp>
-                  </a:graphicData>
-                </a:graphic>
-                <wp14:sizeRelH relativeFrom="margin">
-                  <wp14:pctWidth>0</wp14:pctWidth>
-                </wp14:sizeRelH>
-                <wp14:sizeRelV relativeFrom="margin">
-                  <wp14:pctHeight>0</wp14:pctHeight>
-                </wp14:sizeRelV>
-              </wp:anchor>
-            </w:drawing>
-          </mc:Choice>
-          <mc:Fallback>
-            <w:pict>
-              <v:shape w14:anchorId="6F25E0C9" id="_x0000_s1027" type="#_x0000_t202" style="position:absolute;left:0;text-align:left;margin-left:95.65pt;margin-top:0;width:146.85pt;height:30.85pt;rotation:90;z-index:251663360;visibility:visible;mso-wrap-style:square;mso-width-percent:0;mso-height-percent:0;mso-wrap-distance-left:9pt;mso-wrap-distance-top:3.6pt;mso-wrap-distance-right:9pt;mso-wrap-distance-bottom:3.6pt;mso-position-horizontal:right;mso-position-horizontal-relative:margin;mso-position-vertical:center;mso-position-vertical-relative:margin;mso-width-percent:0;mso-height-percent:0;mso-width-relative:margin;mso-height-relative:margin;v-text-anchor:top" o:gfxdata="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" stroked="f">
-                <v:textbox>
-                  <w:txbxContent>
-                    <w:p>
-                      <w:pPr>
-                        <w:rPr>
-                          <w:sz w:val="32"/>
-                          <w:szCs w:val="32"/>
-                        </w:rPr>
-                      </w:pPr>
-                      <w:r>
-                        <w:rPr>
-                          <w:sz w:val="32"/>
-                          <w:szCs w:val="32"/>
-                        </w:rPr>
-                        <w:t xml:space="preserve">Séquence </w:t>
-                      </w:r>
-                      <w:r>
-                        <w:rPr>
-                          <w:sz w:val="32"/>
-                          <w:szCs w:val="32"/>
-                        </w:rPr>
-                        <w:t xml:space="preserve">6 </w:t>
-                      </w:r>
-                      <w:r>
-                        <w:rPr>
-                          <w:sz w:val="32"/>
-                          <w:szCs w:val="32"/>
-                        </w:rPr>
-                        <w:t xml:space="preserve">à </w:t>
-                      </w:r>
-                      <w:r>
-                        <w:rPr>
-                          <w:sz w:val="32"/>
-                          <w:szCs w:val="32"/>
-                        </w:rPr>
-                        <w:t>11</w:t>
-                      </w:r>
-                    </w:p>
-                    <w:p>
-                      <w:pPr>
-                        <w:rPr>
-                          <w:sz w:val="32"/>
-                          <w:szCs w:val="32"/>
-                        </w:rPr>
-                      </w:pPr>
-                    </w:p>
-                  </w:txbxContent>
-                </v:textbox>
-                <w10:wrap anchorx="margin" anchory="margin"/>
-              </v:shape>
-            </w:pict>
-          </mc:Fallback>
-        </mc:AlternateContent>
-      </w:r>
-      <w:r>
-        <w:rPr>
-          <w:noProof/>
-        </w:rPr>
-        <w:drawing>
-          <wp:anchor distT="0" distB="0" distL="114300" distR="114300" simplePos="0" relativeHeight="251660288" behindDoc="0" locked="0" layoutInCell="1" allowOverlap="1" wp14:anchorId="1C15F775" wp14:editId="5DE5821E">
-            <wp:simplePos x="0" y="0"/>
-            <wp:positionH relativeFrom="margin">
-              <wp:align>center</wp:align>
-            </wp:positionH>
-            <wp:positionV relativeFrom="paragraph">
-              <wp:posOffset>2676525</wp:posOffset>
-            </wp:positionV>
-            <wp:extent cx="8395970" cy="3455670"/>
-            <wp:effectExtent l="0" t="6350" r="0" b="0"/>
-            <wp:wrapTopAndBottom/>
-            <wp:docPr id="5" name="Image 5"/>
-            <wp:cNvGraphicFramePr>
-              <a:graphicFrameLocks xmlns:a="http://schemas.openxmlformats.org/drawingml/2006/main" noChangeAspect="1"/>
-            </wp:cNvGraphicFramePr>
-            <a:graphic xmlns:a="http://schemas.openxmlformats.org/drawingml/2006/main">
-              <a:graphicData uri="http://schemas.openxmlformats.org/drawingml/2006/picture">
-                <pic:pic xmlns:pic="http://schemas.openxmlformats.org/drawingml/2006/picture">
-                  <pic:nvPicPr>
-                    <pic:cNvPr id="0" name="Picture 5"/>
-                    <pic:cNvPicPr>
-                      <a:picLocks noChangeAspect="1" noChangeArrowheads="1"/>
-                    </pic:cNvPicPr>
-                  </pic:nvPicPr>
-                  <pic:blipFill>
-                    <a:blip r:embed="rId13">
-                      <a:extLst>
-                        <a:ext uri="{28A0092B-C50C-407E-A947-70E740481C1C}">
-                          <a14:useLocalDpi xmlns:a14="http://schemas.microsoft.com/office/drawing/2010/main" val="0"/>
-                        </a:ext>
-                      </a:extLst>
-                    </a:blip>
-                    <a:srcRect/>
-                    <a:stretch>
-                      <a:fillRect/>
-                    </a:stretch>
-                  </pic:blipFill>
-                  <pic:spPr bwMode="auto">
-                    <a:xfrm rot="5400000">
-                      <a:off x="0" y="0"/>
-                      <a:ext cx="8395970" cy="3455670"/>
-                    </a:xfrm>
-                    <a:prstGeom prst="rect">
-                      <a:avLst/>
-                    </a:prstGeom>
-                    <a:noFill/>
-                    <a:ln>
-                      <a:noFill/>
-                    </a:ln>
-                  </pic:spPr>
-                </pic:pic>
-              </a:graphicData>
-            </a:graphic>
-          </wp:anchor>
-        </w:drawing>
+        <w:t>Pour des raisons de mise en page et de lisibilité, le diagramme de Gantt fait dans Excel se trouve dans les annexes.</w:t>
       </w:r>
     </w:p>
     <w:p>
@@ -3934,679 +3543,12 @@
         <w:pStyle w:val="Corpsdetexte"/>
         <w:ind w:left="0"/>
       </w:pPr>
-      <w:r>
-        <w:rPr>
-          <w:noProof/>
-        </w:rPr>
-        <w:lastRenderedPageBreak/>
-        <mc:AlternateContent>
-          <mc:Choice Requires="wps">
-            <w:drawing>
-              <wp:anchor distT="45720" distB="45720" distL="114300" distR="114300" simplePos="0" relativeHeight="251666432" behindDoc="0" locked="0" layoutInCell="1" allowOverlap="1" wp14:anchorId="705E33EF" wp14:editId="0D108814">
-                <wp:simplePos x="0" y="0"/>
-                <wp:positionH relativeFrom="margin">
-                  <wp:align>right</wp:align>
-                </wp:positionH>
-                <wp:positionV relativeFrom="margin">
-                  <wp:align>center</wp:align>
-                </wp:positionV>
-                <wp:extent cx="2088460" cy="391160"/>
-                <wp:effectExtent l="0" t="8890" r="0" b="0"/>
-                <wp:wrapNone/>
-                <wp:docPr id="8" name="Zone de texte 2"/>
-                <wp:cNvGraphicFramePr>
-                  <a:graphicFrameLocks xmlns:a="http://schemas.openxmlformats.org/drawingml/2006/main"/>
-                </wp:cNvGraphicFramePr>
-                <a:graphic xmlns:a="http://schemas.openxmlformats.org/drawingml/2006/main">
-                  <a:graphicData uri="http://schemas.microsoft.com/office/word/2010/wordprocessingShape">
-                    <wps:wsp>
-                      <wps:cNvSpPr txBox="1">
-                        <a:spLocks noChangeArrowheads="1"/>
-                      </wps:cNvSpPr>
-                      <wps:spPr bwMode="auto">
-                        <a:xfrm rot="5400000">
-                          <a:off x="0" y="0"/>
-                          <a:ext cx="2088460" cy="391160"/>
-                        </a:xfrm>
-                        <a:prstGeom prst="rect">
-                          <a:avLst/>
-                        </a:prstGeom>
-                        <a:solidFill>
-                          <a:srgbClr val="FFFFFF"/>
-                        </a:solidFill>
-                        <a:ln w="9525">
-                          <a:noFill/>
-                          <a:miter lim="800000"/>
-                          <a:headEnd/>
-                          <a:tailEnd/>
-                        </a:ln>
-                      </wps:spPr>
-                      <wps:txbx>
-                        <w:txbxContent>
-                          <w:p>
-                            <w:pPr>
-                              <w:rPr>
-                                <w:sz w:val="32"/>
-                                <w:szCs w:val="32"/>
-                              </w:rPr>
-                            </w:pPr>
-                            <w:r>
-                              <w:rPr>
-                                <w:sz w:val="32"/>
-                                <w:szCs w:val="32"/>
-                              </w:rPr>
-                              <w:t xml:space="preserve">Séquence </w:t>
-                            </w:r>
-                            <w:r>
-                              <w:rPr>
-                                <w:sz w:val="32"/>
-                                <w:szCs w:val="32"/>
-                              </w:rPr>
-                              <w:t>12</w:t>
-                            </w:r>
-                            <w:r>
-                              <w:rPr>
-                                <w:sz w:val="32"/>
-                                <w:szCs w:val="32"/>
-                              </w:rPr>
-                              <w:t xml:space="preserve"> à </w:t>
-                            </w:r>
-                            <w:r>
-                              <w:rPr>
-                                <w:sz w:val="32"/>
-                                <w:szCs w:val="32"/>
-                              </w:rPr>
-                              <w:t>17</w:t>
-                            </w:r>
-                          </w:p>
-                        </w:txbxContent>
-                      </wps:txbx>
-                      <wps:bodyPr rot="0" vert="horz" wrap="square" lIns="91440" tIns="45720" rIns="91440" bIns="45720" anchor="t" anchorCtr="0">
-                        <a:noAutofit/>
-                      </wps:bodyPr>
-                    </wps:wsp>
-                  </a:graphicData>
-                </a:graphic>
-                <wp14:sizeRelH relativeFrom="margin">
-                  <wp14:pctWidth>0</wp14:pctWidth>
-                </wp14:sizeRelH>
-                <wp14:sizeRelV relativeFrom="margin">
-                  <wp14:pctHeight>0</wp14:pctHeight>
-                </wp14:sizeRelV>
-              </wp:anchor>
-            </w:drawing>
-          </mc:Choice>
-          <mc:Fallback>
-            <w:pict>
-              <v:shape w14:anchorId="705E33EF" id="_x0000_s1028" type="#_x0000_t202" style="position:absolute;left:0;text-align:left;margin-left:113.25pt;margin-top:0;width:164.45pt;height:30.8pt;rotation:90;z-index:251666432;visibility:visible;mso-wrap-style:square;mso-width-percent:0;mso-height-percent:0;mso-wrap-distance-left:9pt;mso-wrap-distance-top:3.6pt;mso-wrap-distance-right:9pt;mso-wrap-distance-bottom:3.6pt;mso-position-horizontal:right;mso-position-horizontal-relative:margin;mso-position-vertical:center;mso-position-vertical-relative:margin;mso-width-percent:0;mso-height-percent:0;mso-width-relative:margin;mso-height-relative:margin;v-text-anchor:top" o:gfxdata="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" stroked="f">
-                <v:textbox>
-                  <w:txbxContent>
-                    <w:p>
-                      <w:pPr>
-                        <w:rPr>
-                          <w:sz w:val="32"/>
-                          <w:szCs w:val="32"/>
-                        </w:rPr>
-                      </w:pPr>
-                      <w:r>
-                        <w:rPr>
-                          <w:sz w:val="32"/>
-                          <w:szCs w:val="32"/>
-                        </w:rPr>
-                        <w:t xml:space="preserve">Séquence </w:t>
-                      </w:r>
-                      <w:r>
-                        <w:rPr>
-                          <w:sz w:val="32"/>
-                          <w:szCs w:val="32"/>
-                        </w:rPr>
-                        <w:t>12</w:t>
-                      </w:r>
-                      <w:r>
-                        <w:rPr>
-                          <w:sz w:val="32"/>
-                          <w:szCs w:val="32"/>
-                        </w:rPr>
-                        <w:t xml:space="preserve"> à </w:t>
-                      </w:r>
-                      <w:r>
-                        <w:rPr>
-                          <w:sz w:val="32"/>
-                          <w:szCs w:val="32"/>
-                        </w:rPr>
-                        <w:t>17</w:t>
-                      </w:r>
-                    </w:p>
-                  </w:txbxContent>
-                </v:textbox>
-                <w10:wrap anchorx="margin" anchory="margin"/>
-              </v:shape>
-            </w:pict>
-          </mc:Fallback>
-        </mc:AlternateContent>
-      </w:r>
-      <w:r>
-        <w:rPr>
-          <w:noProof/>
-        </w:rPr>
-        <w:drawing>
-          <wp:anchor distT="0" distB="0" distL="114300" distR="114300" simplePos="0" relativeHeight="251664384" behindDoc="0" locked="0" layoutInCell="1" allowOverlap="1" wp14:anchorId="197E3AD3" wp14:editId="4F206DAB">
-            <wp:simplePos x="0" y="0"/>
-            <wp:positionH relativeFrom="margin">
-              <wp:align>center</wp:align>
-            </wp:positionH>
-            <wp:positionV relativeFrom="paragraph">
-              <wp:posOffset>2571750</wp:posOffset>
-            </wp:positionV>
-            <wp:extent cx="8691880" cy="3553460"/>
-            <wp:effectExtent l="0" t="2540" r="0" b="0"/>
-            <wp:wrapTopAndBottom/>
-            <wp:docPr id="7" name="Image 7"/>
-            <wp:cNvGraphicFramePr>
-              <a:graphicFrameLocks xmlns:a="http://schemas.openxmlformats.org/drawingml/2006/main" noChangeAspect="1"/>
-            </wp:cNvGraphicFramePr>
-            <a:graphic xmlns:a="http://schemas.openxmlformats.org/drawingml/2006/main">
-              <a:graphicData uri="http://schemas.openxmlformats.org/drawingml/2006/picture">
-                <pic:pic xmlns:pic="http://schemas.openxmlformats.org/drawingml/2006/picture">
-                  <pic:nvPicPr>
-                    <pic:cNvPr id="0" name="Picture 7"/>
-                    <pic:cNvPicPr>
-                      <a:picLocks noChangeAspect="1" noChangeArrowheads="1"/>
-                    </pic:cNvPicPr>
-                  </pic:nvPicPr>
-                  <pic:blipFill>
-                    <a:blip r:embed="rId14">
-                      <a:extLst>
-                        <a:ext uri="{28A0092B-C50C-407E-A947-70E740481C1C}">
-                          <a14:useLocalDpi xmlns:a14="http://schemas.microsoft.com/office/drawing/2010/main" val="0"/>
-                        </a:ext>
-                      </a:extLst>
-                    </a:blip>
-                    <a:srcRect/>
-                    <a:stretch>
-                      <a:fillRect/>
-                    </a:stretch>
-                  </pic:blipFill>
-                  <pic:spPr bwMode="auto">
-                    <a:xfrm rot="5400000">
-                      <a:off x="0" y="0"/>
-                      <a:ext cx="8691880" cy="3553460"/>
-                    </a:xfrm>
-                    <a:prstGeom prst="rect">
-                      <a:avLst/>
-                    </a:prstGeom>
-                    <a:noFill/>
-                    <a:ln>
-                      <a:noFill/>
-                    </a:ln>
-                  </pic:spPr>
-                </pic:pic>
-              </a:graphicData>
-            </a:graphic>
-            <wp14:sizeRelH relativeFrom="margin">
-              <wp14:pctWidth>0</wp14:pctWidth>
-            </wp14:sizeRelH>
-            <wp14:sizeRelV relativeFrom="margin">
-              <wp14:pctHeight>0</wp14:pctHeight>
-            </wp14:sizeRelV>
-          </wp:anchor>
-        </w:drawing>
-      </w:r>
-    </w:p>
-    <w:p>
-      <w:pPr>
-        <w:pStyle w:val="Corpsdetexte"/>
-        <w:ind w:left="0"/>
-      </w:pPr>
-      <w:r>
-        <w:rPr>
-          <w:noProof/>
-        </w:rPr>
-        <w:lastRenderedPageBreak/>
-        <w:drawing>
-          <wp:anchor distT="0" distB="0" distL="114300" distR="114300" simplePos="0" relativeHeight="251667456" behindDoc="0" locked="0" layoutInCell="1" allowOverlap="1" wp14:anchorId="41868319" wp14:editId="5FA56095">
-            <wp:simplePos x="0" y="0"/>
-            <wp:positionH relativeFrom="margin">
-              <wp:align>center</wp:align>
-            </wp:positionH>
-            <wp:positionV relativeFrom="paragraph">
-              <wp:posOffset>2536190</wp:posOffset>
-            </wp:positionV>
-            <wp:extent cx="8498840" cy="3711575"/>
-            <wp:effectExtent l="0" t="6668" r="0" b="0"/>
-            <wp:wrapTopAndBottom/>
-            <wp:docPr id="9" name="Image 9"/>
-            <wp:cNvGraphicFramePr>
-              <a:graphicFrameLocks xmlns:a="http://schemas.openxmlformats.org/drawingml/2006/main" noChangeAspect="1"/>
-            </wp:cNvGraphicFramePr>
-            <a:graphic xmlns:a="http://schemas.openxmlformats.org/drawingml/2006/main">
-              <a:graphicData uri="http://schemas.openxmlformats.org/drawingml/2006/picture">
-                <pic:pic xmlns:pic="http://schemas.openxmlformats.org/drawingml/2006/picture">
-                  <pic:nvPicPr>
-                    <pic:cNvPr id="0" name="Picture 8"/>
-                    <pic:cNvPicPr>
-                      <a:picLocks noChangeAspect="1" noChangeArrowheads="1"/>
-                    </pic:cNvPicPr>
-                  </pic:nvPicPr>
-                  <pic:blipFill>
-                    <a:blip r:embed="rId15">
-                      <a:extLst>
-                        <a:ext uri="{28A0092B-C50C-407E-A947-70E740481C1C}">
-                          <a14:useLocalDpi xmlns:a14="http://schemas.microsoft.com/office/drawing/2010/main" val="0"/>
-                        </a:ext>
-                      </a:extLst>
-                    </a:blip>
-                    <a:srcRect/>
-                    <a:stretch>
-                      <a:fillRect/>
-                    </a:stretch>
-                  </pic:blipFill>
-                  <pic:spPr bwMode="auto">
-                    <a:xfrm rot="5400000">
-                      <a:off x="0" y="0"/>
-                      <a:ext cx="8498840" cy="3711575"/>
-                    </a:xfrm>
-                    <a:prstGeom prst="rect">
-                      <a:avLst/>
-                    </a:prstGeom>
-                    <a:noFill/>
-                    <a:ln>
-                      <a:noFill/>
-                    </a:ln>
-                  </pic:spPr>
-                </pic:pic>
-              </a:graphicData>
-            </a:graphic>
-            <wp14:sizeRelH relativeFrom="margin">
-              <wp14:pctWidth>0</wp14:pctWidth>
-            </wp14:sizeRelH>
-            <wp14:sizeRelV relativeFrom="margin">
-              <wp14:pctHeight>0</wp14:pctHeight>
-            </wp14:sizeRelV>
-          </wp:anchor>
-        </w:drawing>
-      </w:r>
-      <w:r>
-        <w:rPr>
-          <w:noProof/>
-        </w:rPr>
-        <mc:AlternateContent>
-          <mc:Choice Requires="wps">
-            <w:drawing>
-              <wp:anchor distT="45720" distB="45720" distL="114300" distR="114300" simplePos="0" relativeHeight="251669504" behindDoc="0" locked="0" layoutInCell="1" allowOverlap="1" wp14:anchorId="2569B51E" wp14:editId="7AB2048E">
-                <wp:simplePos x="0" y="0"/>
-                <wp:positionH relativeFrom="margin">
-                  <wp:align>right</wp:align>
-                </wp:positionH>
-                <wp:positionV relativeFrom="margin">
-                  <wp:align>center</wp:align>
-                </wp:positionV>
-                <wp:extent cx="2030600" cy="391625"/>
-                <wp:effectExtent l="318" t="0" r="8572" b="8573"/>
-                <wp:wrapNone/>
-                <wp:docPr id="10" name="Zone de texte 2"/>
-                <wp:cNvGraphicFramePr>
-                  <a:graphicFrameLocks xmlns:a="http://schemas.openxmlformats.org/drawingml/2006/main"/>
-                </wp:cNvGraphicFramePr>
-                <a:graphic xmlns:a="http://schemas.openxmlformats.org/drawingml/2006/main">
-                  <a:graphicData uri="http://schemas.microsoft.com/office/word/2010/wordprocessingShape">
-                    <wps:wsp>
-                      <wps:cNvSpPr txBox="1">
-                        <a:spLocks noChangeArrowheads="1"/>
-                      </wps:cNvSpPr>
-                      <wps:spPr bwMode="auto">
-                        <a:xfrm rot="5400000">
-                          <a:off x="0" y="0"/>
-                          <a:ext cx="2030600" cy="391625"/>
-                        </a:xfrm>
-                        <a:prstGeom prst="rect">
-                          <a:avLst/>
-                        </a:prstGeom>
-                        <a:solidFill>
-                          <a:srgbClr val="FFFFFF"/>
-                        </a:solidFill>
-                        <a:ln w="9525">
-                          <a:noFill/>
-                          <a:miter lim="800000"/>
-                          <a:headEnd/>
-                          <a:tailEnd/>
-                        </a:ln>
-                      </wps:spPr>
-                      <wps:txbx>
-                        <w:txbxContent>
-                          <w:p>
-                            <w:pPr>
-                              <w:rPr>
-                                <w:sz w:val="32"/>
-                                <w:szCs w:val="32"/>
-                              </w:rPr>
-                            </w:pPr>
-                            <w:r>
-                              <w:rPr>
-                                <w:sz w:val="32"/>
-                                <w:szCs w:val="32"/>
-                              </w:rPr>
-                              <w:t xml:space="preserve">Séquence </w:t>
-                            </w:r>
-                            <w:r>
-                              <w:rPr>
-                                <w:sz w:val="32"/>
-                                <w:szCs w:val="32"/>
-                              </w:rPr>
-                              <w:t>18</w:t>
-                            </w:r>
-                            <w:r>
-                              <w:rPr>
-                                <w:sz w:val="32"/>
-                                <w:szCs w:val="32"/>
-                              </w:rPr>
-                              <w:t xml:space="preserve"> à </w:t>
-                            </w:r>
-                            <w:r>
-                              <w:rPr>
-                                <w:sz w:val="32"/>
-                                <w:szCs w:val="32"/>
-                              </w:rPr>
-                              <w:t>23</w:t>
-                            </w:r>
-                          </w:p>
-                        </w:txbxContent>
-                      </wps:txbx>
-                      <wps:bodyPr rot="0" vert="horz" wrap="square" lIns="91440" tIns="45720" rIns="91440" bIns="45720" anchor="t" anchorCtr="0">
-                        <a:noAutofit/>
-                      </wps:bodyPr>
-                    </wps:wsp>
-                  </a:graphicData>
-                </a:graphic>
-                <wp14:sizeRelH relativeFrom="margin">
-                  <wp14:pctWidth>0</wp14:pctWidth>
-                </wp14:sizeRelH>
-                <wp14:sizeRelV relativeFrom="margin">
-                  <wp14:pctHeight>0</wp14:pctHeight>
-                </wp14:sizeRelV>
-              </wp:anchor>
-            </w:drawing>
-          </mc:Choice>
-          <mc:Fallback>
-            <w:pict>
-              <v:shape w14:anchorId="2569B51E" id="_x0000_s1029" type="#_x0000_t202" style="position:absolute;left:0;text-align:left;margin-left:108.7pt;margin-top:0;width:159.9pt;height:30.85pt;rotation:90;z-index:251669504;visibility:visible;mso-wrap-style:square;mso-width-percent:0;mso-height-percent:0;mso-wrap-distance-left:9pt;mso-wrap-distance-top:3.6pt;mso-wrap-distance-right:9pt;mso-wrap-distance-bottom:3.6pt;mso-position-horizontal:right;mso-position-horizontal-relative:margin;mso-position-vertical:center;mso-position-vertical-relative:margin;mso-width-percent:0;mso-height-percent:0;mso-width-relative:margin;mso-height-relative:margin;v-text-anchor:top" o:gfxdata="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" stroked="f">
-                <v:textbox>
-                  <w:txbxContent>
-                    <w:p>
-                      <w:pPr>
-                        <w:rPr>
-                          <w:sz w:val="32"/>
-                          <w:szCs w:val="32"/>
-                        </w:rPr>
-                      </w:pPr>
-                      <w:r>
-                        <w:rPr>
-                          <w:sz w:val="32"/>
-                          <w:szCs w:val="32"/>
-                        </w:rPr>
-                        <w:t xml:space="preserve">Séquence </w:t>
-                      </w:r>
-                      <w:r>
-                        <w:rPr>
-                          <w:sz w:val="32"/>
-                          <w:szCs w:val="32"/>
-                        </w:rPr>
-                        <w:t>18</w:t>
-                      </w:r>
-                      <w:r>
-                        <w:rPr>
-                          <w:sz w:val="32"/>
-                          <w:szCs w:val="32"/>
-                        </w:rPr>
-                        <w:t xml:space="preserve"> à </w:t>
-                      </w:r>
-                      <w:r>
-                        <w:rPr>
-                          <w:sz w:val="32"/>
-                          <w:szCs w:val="32"/>
-                        </w:rPr>
-                        <w:t>23</w:t>
-                      </w:r>
-                    </w:p>
-                  </w:txbxContent>
-                </v:textbox>
-                <w10:wrap anchorx="margin" anchory="margin"/>
-              </v:shape>
-            </w:pict>
-          </mc:Fallback>
-        </mc:AlternateContent>
-      </w:r>
-    </w:p>
-    <w:p>
-      <w:pPr>
-        <w:pStyle w:val="Corpsdetexte"/>
-        <w:ind w:left="0"/>
-      </w:pPr>
-      <w:r>
-        <w:rPr>
-          <w:noProof/>
-        </w:rPr>
-        <w:lastRenderedPageBreak/>
-        <mc:AlternateContent>
-          <mc:Choice Requires="wps">
-            <w:drawing>
-              <wp:anchor distT="45720" distB="45720" distL="114300" distR="114300" simplePos="0" relativeHeight="251672576" behindDoc="0" locked="0" layoutInCell="1" allowOverlap="1" wp14:anchorId="4C7CE1CA" wp14:editId="7916B0BC">
-                <wp:simplePos x="0" y="0"/>
-                <wp:positionH relativeFrom="margin">
-                  <wp:align>right</wp:align>
-                </wp:positionH>
-                <wp:positionV relativeFrom="margin">
-                  <wp:align>center</wp:align>
-                </wp:positionV>
-                <wp:extent cx="2044248" cy="391625"/>
-                <wp:effectExtent l="7303" t="0" r="1587" b="1588"/>
-                <wp:wrapNone/>
-                <wp:docPr id="12" name="Zone de texte 2"/>
-                <wp:cNvGraphicFramePr>
-                  <a:graphicFrameLocks xmlns:a="http://schemas.openxmlformats.org/drawingml/2006/main"/>
-                </wp:cNvGraphicFramePr>
-                <a:graphic xmlns:a="http://schemas.openxmlformats.org/drawingml/2006/main">
-                  <a:graphicData uri="http://schemas.microsoft.com/office/word/2010/wordprocessingShape">
-                    <wps:wsp>
-                      <wps:cNvSpPr txBox="1">
-                        <a:spLocks noChangeArrowheads="1"/>
-                      </wps:cNvSpPr>
-                      <wps:spPr bwMode="auto">
-                        <a:xfrm rot="5400000">
-                          <a:off x="0" y="0"/>
-                          <a:ext cx="2044248" cy="391625"/>
-                        </a:xfrm>
-                        <a:prstGeom prst="rect">
-                          <a:avLst/>
-                        </a:prstGeom>
-                        <a:solidFill>
-                          <a:srgbClr val="FFFFFF"/>
-                        </a:solidFill>
-                        <a:ln w="9525">
-                          <a:noFill/>
-                          <a:miter lim="800000"/>
-                          <a:headEnd/>
-                          <a:tailEnd/>
-                        </a:ln>
-                      </wps:spPr>
-                      <wps:txbx>
-                        <w:txbxContent>
-                          <w:p>
-                            <w:pPr>
-                              <w:rPr>
-                                <w:sz w:val="32"/>
-                                <w:szCs w:val="32"/>
-                              </w:rPr>
-                            </w:pPr>
-                            <w:r>
-                              <w:rPr>
-                                <w:sz w:val="32"/>
-                                <w:szCs w:val="32"/>
-                              </w:rPr>
-                              <w:t xml:space="preserve">Séquence </w:t>
-                            </w:r>
-                            <w:r>
-                              <w:rPr>
-                                <w:sz w:val="32"/>
-                                <w:szCs w:val="32"/>
-                              </w:rPr>
-                              <w:t>24</w:t>
-                            </w:r>
-                            <w:r>
-                              <w:rPr>
-                                <w:sz w:val="32"/>
-                                <w:szCs w:val="32"/>
-                              </w:rPr>
-                              <w:t xml:space="preserve"> à </w:t>
-                            </w:r>
-                            <w:r>
-                              <w:rPr>
-                                <w:sz w:val="32"/>
-                                <w:szCs w:val="32"/>
-                              </w:rPr>
-                              <w:t>27</w:t>
-                            </w:r>
-                          </w:p>
-                        </w:txbxContent>
-                      </wps:txbx>
-                      <wps:bodyPr rot="0" vert="horz" wrap="square" lIns="91440" tIns="45720" rIns="91440" bIns="45720" anchor="t" anchorCtr="0">
-                        <a:noAutofit/>
-                      </wps:bodyPr>
-                    </wps:wsp>
-                  </a:graphicData>
-                </a:graphic>
-                <wp14:sizeRelH relativeFrom="margin">
-                  <wp14:pctWidth>0</wp14:pctWidth>
-                </wp14:sizeRelH>
-                <wp14:sizeRelV relativeFrom="margin">
-                  <wp14:pctHeight>0</wp14:pctHeight>
-                </wp14:sizeRelV>
-              </wp:anchor>
-            </w:drawing>
-          </mc:Choice>
-          <mc:Fallback>
-            <w:pict>
-              <v:shape w14:anchorId="4C7CE1CA" id="_x0000_s1030" type="#_x0000_t202" style="position:absolute;left:0;text-align:left;margin-left:109.75pt;margin-top:0;width:160.95pt;height:30.85pt;rotation:90;z-index:251672576;visibility:visible;mso-wrap-style:square;mso-width-percent:0;mso-height-percent:0;mso-wrap-distance-left:9pt;mso-wrap-distance-top:3.6pt;mso-wrap-distance-right:9pt;mso-wrap-distance-bottom:3.6pt;mso-position-horizontal:right;mso-position-horizontal-relative:margin;mso-position-vertical:center;mso-position-vertical-relative:margin;mso-width-percent:0;mso-height-percent:0;mso-width-relative:margin;mso-height-relative:margin;v-text-anchor:top" o:gfxdata="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" stroked="f">
-                <v:textbox>
-                  <w:txbxContent>
-                    <w:p>
-                      <w:pPr>
-                        <w:rPr>
-                          <w:sz w:val="32"/>
-                          <w:szCs w:val="32"/>
-                        </w:rPr>
-                      </w:pPr>
-                      <w:r>
-                        <w:rPr>
-                          <w:sz w:val="32"/>
-                          <w:szCs w:val="32"/>
-                        </w:rPr>
-                        <w:t xml:space="preserve">Séquence </w:t>
-                      </w:r>
-                      <w:r>
-                        <w:rPr>
-                          <w:sz w:val="32"/>
-                          <w:szCs w:val="32"/>
-                        </w:rPr>
-                        <w:t>24</w:t>
-                      </w:r>
-                      <w:r>
-                        <w:rPr>
-                          <w:sz w:val="32"/>
-                          <w:szCs w:val="32"/>
-                        </w:rPr>
-                        <w:t xml:space="preserve"> à </w:t>
-                      </w:r>
-                      <w:r>
-                        <w:rPr>
-                          <w:sz w:val="32"/>
-                          <w:szCs w:val="32"/>
-                        </w:rPr>
-                        <w:t>27</w:t>
-                      </w:r>
-                    </w:p>
-                  </w:txbxContent>
-                </v:textbox>
-                <w10:wrap anchorx="margin" anchory="margin"/>
-              </v:shape>
-            </w:pict>
-          </mc:Fallback>
-        </mc:AlternateContent>
-      </w:r>
-      <w:r>
-        <w:rPr>
-          <w:noProof/>
-        </w:rPr>
-        <w:drawing>
-          <wp:anchor distT="0" distB="0" distL="114300" distR="114300" simplePos="0" relativeHeight="251670528" behindDoc="0" locked="0" layoutInCell="1" allowOverlap="1" wp14:anchorId="30DBECF8" wp14:editId="3BF9CF54">
-            <wp:simplePos x="0" y="0"/>
-            <wp:positionH relativeFrom="margin">
-              <wp:align>center</wp:align>
-            </wp:positionH>
-            <wp:positionV relativeFrom="paragraph">
-              <wp:posOffset>2363470</wp:posOffset>
-            </wp:positionV>
-            <wp:extent cx="8442325" cy="4058285"/>
-            <wp:effectExtent l="1270" t="0" r="0" b="0"/>
-            <wp:wrapTopAndBottom/>
-            <wp:docPr id="11" name="Image 11"/>
-            <wp:cNvGraphicFramePr>
-              <a:graphicFrameLocks xmlns:a="http://schemas.openxmlformats.org/drawingml/2006/main" noChangeAspect="1"/>
-            </wp:cNvGraphicFramePr>
-            <a:graphic xmlns:a="http://schemas.openxmlformats.org/drawingml/2006/main">
-              <a:graphicData uri="http://schemas.openxmlformats.org/drawingml/2006/picture">
-                <pic:pic xmlns:pic="http://schemas.openxmlformats.org/drawingml/2006/picture">
-                  <pic:nvPicPr>
-                    <pic:cNvPr id="0" name="Picture 9"/>
-                    <pic:cNvPicPr>
-                      <a:picLocks noChangeAspect="1" noChangeArrowheads="1"/>
-                    </pic:cNvPicPr>
-                  </pic:nvPicPr>
-                  <pic:blipFill>
-                    <a:blip r:embed="rId16">
-                      <a:extLst>
-                        <a:ext uri="{28A0092B-C50C-407E-A947-70E740481C1C}">
-                          <a14:useLocalDpi xmlns:a14="http://schemas.microsoft.com/office/drawing/2010/main" val="0"/>
-                        </a:ext>
-                      </a:extLst>
-                    </a:blip>
-                    <a:srcRect/>
-                    <a:stretch>
-                      <a:fillRect/>
-                    </a:stretch>
-                  </pic:blipFill>
-                  <pic:spPr bwMode="auto">
-                    <a:xfrm rot="5400000">
-                      <a:off x="0" y="0"/>
-                      <a:ext cx="8442325" cy="4058285"/>
-                    </a:xfrm>
-                    <a:prstGeom prst="rect">
-                      <a:avLst/>
-                    </a:prstGeom>
-                    <a:noFill/>
-                    <a:ln>
-                      <a:noFill/>
-                    </a:ln>
-                  </pic:spPr>
-                </pic:pic>
-              </a:graphicData>
-            </a:graphic>
-            <wp14:sizeRelH relativeFrom="margin">
-              <wp14:pctWidth>0</wp14:pctWidth>
-            </wp14:sizeRelH>
-            <wp14:sizeRelV relativeFrom="margin">
-              <wp14:pctHeight>0</wp14:pctHeight>
-            </wp14:sizeRelV>
-          </wp:anchor>
-        </w:drawing>
-      </w:r>
     </w:p>
     <w:p>
       <w:pPr>
         <w:pStyle w:val="Titre2"/>
       </w:pPr>
       <w:r>
-        <w:lastRenderedPageBreak/>
         <w:t>Méthode de gestion de projet utilisée</w:t>
       </w:r>
     </w:p>
@@ -4708,9 +3650,9 @@
       <w:pPr>
         <w:pStyle w:val="Titre2"/>
       </w:pPr>
-      <w:bookmarkStart w:id="12" w:name="_Toc532179957"/>
-      <w:bookmarkStart w:id="13" w:name="_Toc165969641"/>
-      <w:bookmarkStart w:id="14" w:name="_Toc165295506"/>
+      <w:bookmarkStart w:id="13" w:name="_Toc532179957"/>
+      <w:bookmarkStart w:id="14" w:name="_Toc165969641"/>
+      <w:bookmarkStart w:id="15" w:name="_Toc165295506"/>
       <w:r>
         <w:t xml:space="preserve">Modification de la planification </w:t>
       </w:r>
@@ -4735,19 +3677,19 @@
       <w:r>
         <w:t>Analyse</w:t>
       </w:r>
-      <w:bookmarkEnd w:id="12"/>
       <w:bookmarkEnd w:id="13"/>
       <w:bookmarkEnd w:id="14"/>
+      <w:bookmarkEnd w:id="15"/>
     </w:p>
     <w:p>
       <w:pPr>
         <w:pStyle w:val="Titre2"/>
       </w:pPr>
-      <w:bookmarkStart w:id="15" w:name="_Toc165295507"/>
+      <w:bookmarkStart w:id="16" w:name="_Toc165295507"/>
       <w:r>
         <w:t>Opportunités</w:t>
       </w:r>
-      <w:bookmarkEnd w:id="15"/>
+      <w:bookmarkEnd w:id="16"/>
     </w:p>
     <w:p>
       <w:pPr>
@@ -4795,6 +3737,7 @@
         <w:pStyle w:val="Titre2"/>
       </w:pPr>
       <w:r>
+        <w:lastRenderedPageBreak/>
         <w:t>Objectif</w:t>
       </w:r>
     </w:p>
@@ -4818,18 +3761,18 @@
       <w:pPr>
         <w:pStyle w:val="Titre2"/>
       </w:pPr>
-      <w:bookmarkStart w:id="16" w:name="_Toc532179959"/>
-      <w:bookmarkStart w:id="17" w:name="_Toc165969643"/>
-      <w:bookmarkStart w:id="18" w:name="_Toc165295508"/>
+      <w:bookmarkStart w:id="17" w:name="_Toc532179959"/>
+      <w:bookmarkStart w:id="18" w:name="_Toc165969643"/>
+      <w:bookmarkStart w:id="19" w:name="_Toc165295508"/>
       <w:r>
         <w:t>Document d’analyse</w:t>
       </w:r>
-      <w:bookmarkEnd w:id="16"/>
       <w:bookmarkEnd w:id="17"/>
+      <w:bookmarkEnd w:id="18"/>
       <w:r>
         <w:t xml:space="preserve"> et conception</w:t>
       </w:r>
-      <w:bookmarkEnd w:id="18"/>
+      <w:bookmarkEnd w:id="19"/>
     </w:p>
     <w:p>
       <w:pPr>
@@ -4929,7 +3872,6 @@
         <w:pStyle w:val="Titre4"/>
       </w:pPr>
       <w:r>
-        <w:lastRenderedPageBreak/>
         <w:t>Menu</w:t>
       </w:r>
       <w:r>
@@ -5185,6 +4127,7 @@
           </w:tcPr>
           <w:p>
             <w:r>
+              <w:lastRenderedPageBreak/>
               <w:t>Touches</w:t>
             </w:r>
           </w:p>
@@ -5447,6 +4390,7 @@
         <w:ind w:left="1814"/>
       </w:pPr>
       <w:r>
+        <w:lastRenderedPageBreak/>
         <w:t>Lorsque le joueur atteint le haut du niveau avec un tetriminos, la partie s’arrête déclenchant le ‘’</w:t>
       </w:r>
       <w:proofErr w:type="spellStart"/>
@@ -5643,7 +4587,6 @@
         </w:numPr>
       </w:pPr>
       <w:r>
-        <w:lastRenderedPageBreak/>
         <w:t>En jeu, une zone dédiée montre le prochain tetriminos</w:t>
       </w:r>
     </w:p>
@@ -5933,6 +4876,7 @@
         </w:numPr>
       </w:pPr>
       <w:r>
+        <w:lastRenderedPageBreak/>
         <w:t>Modèle conceptuel des données, modèles logique des données.</w:t>
       </w:r>
     </w:p>
@@ -5940,15 +4884,15 @@
       <w:pPr>
         <w:pStyle w:val="Titre2"/>
       </w:pPr>
-      <w:bookmarkStart w:id="19" w:name="_Toc532179967"/>
-      <w:bookmarkStart w:id="20" w:name="_Toc165969651"/>
-      <w:bookmarkStart w:id="21" w:name="_Toc165295509"/>
+      <w:bookmarkStart w:id="20" w:name="_Toc532179967"/>
+      <w:bookmarkStart w:id="21" w:name="_Toc165969651"/>
+      <w:bookmarkStart w:id="22" w:name="_Toc165295509"/>
       <w:r>
         <w:t>Conception des tests</w:t>
       </w:r>
-      <w:bookmarkEnd w:id="19"/>
       <w:bookmarkEnd w:id="20"/>
       <w:bookmarkEnd w:id="21"/>
+      <w:bookmarkEnd w:id="22"/>
     </w:p>
     <w:p>
       <w:pPr>
@@ -6466,11 +5410,7 @@
               <w:jc w:val="left"/>
             </w:pPr>
             <w:r>
-              <w:t xml:space="preserve">Le joueur doit pouvoir déplacer les pièces horizontalement, les </w:t>
-            </w:r>
-            <w:r>
-              <w:lastRenderedPageBreak/>
-              <w:t>faire pivoter, et accélérer leur descente</w:t>
+              <w:t>Le joueur doit pouvoir déplacer les pièces horizontalement, les faire pivoter, et accélérer leur descente</w:t>
             </w:r>
           </w:p>
         </w:tc>
@@ -6485,12 +5425,7 @@
               <w:jc w:val="left"/>
             </w:pPr>
             <w:r>
-              <w:lastRenderedPageBreak/>
-              <w:t xml:space="preserve">Le joueur peut utiliser les touches choisies dans le </w:t>
-            </w:r>
-            <w:r>
-              <w:lastRenderedPageBreak/>
-              <w:t>menu « options » pour effectuer les différentes actions</w:t>
+              <w:t>Le joueur peut utiliser les touches choisies dans le menu « options » pour effectuer les différentes actions</w:t>
             </w:r>
           </w:p>
         </w:tc>
@@ -6505,7 +5440,6 @@
               <w:jc w:val="center"/>
             </w:pPr>
             <w:r>
-              <w:lastRenderedPageBreak/>
               <w:t>5</w:t>
             </w:r>
           </w:p>
@@ -6807,7 +5741,11 @@
               <w:jc w:val="left"/>
             </w:pPr>
             <w:r>
-              <w:t>La connexion avec la DB est faite correctement. Des informations doivent pouvoir être récupérées et insérées</w:t>
+              <w:t xml:space="preserve">La connexion avec la DB est faite correctement. Des </w:t>
+            </w:r>
+            <w:r>
+              <w:lastRenderedPageBreak/>
+              <w:t>informations doivent pouvoir être récupérées et insérées</w:t>
             </w:r>
           </w:p>
         </w:tc>
@@ -6822,7 +5760,12 @@
               <w:jc w:val="left"/>
             </w:pPr>
             <w:r>
-              <w:t>Les informations sont correctement récupérées et insérées. Un fichier de log est prévu en cas de problème</w:t>
+              <w:lastRenderedPageBreak/>
+              <w:t xml:space="preserve">Les informations sont correctement récupérées et </w:t>
+            </w:r>
+            <w:r>
+              <w:lastRenderedPageBreak/>
+              <w:t>insérées. Un fichier de log est prévu en cas de problème</w:t>
             </w:r>
           </w:p>
         </w:tc>
@@ -6837,6 +5780,7 @@
               <w:jc w:val="center"/>
             </w:pPr>
             <w:r>
+              <w:lastRenderedPageBreak/>
               <w:t>4</w:t>
             </w:r>
           </w:p>
@@ -6894,38 +5838,38 @@
         </w:numPr>
         <w:ind w:left="1134"/>
       </w:pPr>
-      <w:bookmarkStart w:id="22" w:name="_Toc165295510"/>
-      <w:bookmarkStart w:id="23" w:name="_Toc532179961"/>
+      <w:bookmarkStart w:id="23" w:name="_Toc165295510"/>
+      <w:bookmarkStart w:id="24" w:name="_Toc532179961"/>
     </w:p>
     <w:p>
       <w:pPr>
         <w:pStyle w:val="Titre1"/>
       </w:pPr>
-      <w:bookmarkStart w:id="24" w:name="_Toc532179964"/>
-      <w:bookmarkStart w:id="25" w:name="_Toc165969648"/>
-      <w:bookmarkStart w:id="26" w:name="_Toc165295511"/>
-      <w:bookmarkEnd w:id="22"/>
+      <w:bookmarkStart w:id="25" w:name="_Toc532179964"/>
+      <w:bookmarkStart w:id="26" w:name="_Toc165969648"/>
+      <w:bookmarkStart w:id="27" w:name="_Toc165295511"/>
       <w:bookmarkEnd w:id="23"/>
+      <w:bookmarkEnd w:id="24"/>
       <w:r>
         <w:t>Réalisation</w:t>
       </w:r>
-      <w:bookmarkEnd w:id="24"/>
       <w:bookmarkEnd w:id="25"/>
       <w:bookmarkEnd w:id="26"/>
+      <w:bookmarkEnd w:id="27"/>
     </w:p>
     <w:p>
       <w:pPr>
         <w:pStyle w:val="Titre2"/>
       </w:pPr>
-      <w:bookmarkStart w:id="27" w:name="_Toc532179965"/>
-      <w:bookmarkStart w:id="28" w:name="_Toc165969649"/>
-      <w:bookmarkStart w:id="29" w:name="_Toc165295512"/>
+      <w:bookmarkStart w:id="28" w:name="_Toc532179965"/>
+      <w:bookmarkStart w:id="29" w:name="_Toc165969649"/>
+      <w:bookmarkStart w:id="30" w:name="_Toc165295512"/>
       <w:r>
         <w:t>Dossier de Réalisation</w:t>
       </w:r>
-      <w:bookmarkEnd w:id="27"/>
       <w:bookmarkEnd w:id="28"/>
       <w:bookmarkEnd w:id="29"/>
+      <w:bookmarkEnd w:id="30"/>
     </w:p>
     <w:p>
       <w:pPr>
@@ -7067,7 +6011,6 @@
         <w:pStyle w:val="Retraitcorpsdetexte"/>
       </w:pPr>
       <w:r>
-        <w:lastRenderedPageBreak/>
         <w:t xml:space="preserve">Utilisation de classe </w:t>
       </w:r>
       <w:proofErr w:type="spellStart"/>
@@ -7111,60 +6054,222 @@
     <w:p>
       <w:pPr>
         <w:pStyle w:val="Retraitcorpsdetexte"/>
+      </w:pPr>
+    </w:p>
+    <w:p>
+      <w:pPr>
+        <w:pStyle w:val="Retraitcorpsdetexte"/>
+      </w:pPr>
+      <w:r>
+        <w:t xml:space="preserve">Image pour montre le pseudo code parfois fait en amont pour aider à la </w:t>
+      </w:r>
+      <w:r>
+        <w:t>réflexion</w:t>
+      </w:r>
+    </w:p>
+    <w:p>
+      <w:pPr>
+        <w:pStyle w:val="Retraitcorpsdetexte"/>
+      </w:pPr>
+    </w:p>
+    <w:p>
+      <w:pPr>
+        <w:pStyle w:val="Retraitcorpsdetexte"/>
+      </w:pPr>
+    </w:p>
+    <w:p>
+      <w:pPr>
+        <w:pStyle w:val="Retraitcorpsdetexte"/>
+        <w:ind w:left="708"/>
       </w:pPr>
       <w:r>
         <w:rPr>
           <w:noProof/>
         </w:rPr>
-        <w:drawing>
-          <wp:inline distT="0" distB="0" distL="0" distR="0" wp14:anchorId="18277F7C" wp14:editId="1BAFA4FE">
-            <wp:extent cx="5759450" cy="1518920"/>
-            <wp:effectExtent l="0" t="0" r="0" b="5080"/>
-            <wp:docPr id="3" name="Image 3"/>
-            <wp:cNvGraphicFramePr>
-              <a:graphicFrameLocks xmlns:a="http://schemas.openxmlformats.org/drawingml/2006/main" noChangeAspect="1"/>
-            </wp:cNvGraphicFramePr>
-            <a:graphic xmlns:a="http://schemas.openxmlformats.org/drawingml/2006/main">
-              <a:graphicData uri="http://schemas.openxmlformats.org/drawingml/2006/picture">
-                <pic:pic xmlns:pic="http://schemas.openxmlformats.org/drawingml/2006/picture">
-                  <pic:nvPicPr>
-                    <pic:cNvPr id="1" name=""/>
-                    <pic:cNvPicPr/>
-                  </pic:nvPicPr>
-                  <pic:blipFill>
-                    <a:blip r:embed="rId17"/>
-                    <a:stretch>
-                      <a:fillRect/>
-                    </a:stretch>
-                  </pic:blipFill>
-                  <pic:spPr>
-                    <a:xfrm>
-                      <a:off x="0" y="0"/>
-                      <a:ext cx="5759450" cy="1518920"/>
-                    </a:xfrm>
-                    <a:prstGeom prst="rect">
-                      <a:avLst/>
-                    </a:prstGeom>
-                  </pic:spPr>
-                </pic:pic>
-              </a:graphicData>
-            </a:graphic>
-          </wp:inline>
-        </w:drawing>
+        <mc:AlternateContent>
+          <mc:Choice Requires="wpg">
+            <w:drawing>
+              <wp:inline distT="0" distB="0" distL="0" distR="0" wp14:anchorId="4826F107" wp14:editId="56797B80">
+                <wp:extent cx="5759450" cy="1838960"/>
+                <wp:effectExtent l="0" t="0" r="0" b="8890"/>
+                <wp:docPr id="14" name="Groupe 14"/>
+                <wp:cNvGraphicFramePr/>
+                <a:graphic xmlns:a="http://schemas.openxmlformats.org/drawingml/2006/main">
+                  <a:graphicData uri="http://schemas.microsoft.com/office/word/2010/wordprocessingGroup">
+                    <wpg:wgp>
+                      <wpg:cNvGrpSpPr/>
+                      <wpg:grpSpPr>
+                        <a:xfrm>
+                          <a:off x="0" y="0"/>
+                          <a:ext cx="5759450" cy="1838960"/>
+                          <a:chOff x="0" y="0"/>
+                          <a:chExt cx="5759450" cy="1838960"/>
+                        </a:xfrm>
+                      </wpg:grpSpPr>
+                      <pic:pic xmlns:pic="http://schemas.openxmlformats.org/drawingml/2006/picture">
+                        <pic:nvPicPr>
+                          <pic:cNvPr id="3" name="Image 3"/>
+                          <pic:cNvPicPr>
+                            <a:picLocks noChangeAspect="1"/>
+                          </pic:cNvPicPr>
+                        </pic:nvPicPr>
+                        <pic:blipFill>
+                          <a:blip r:embed="rId12">
+                            <a:extLst>
+                              <a:ext uri="{28A0092B-C50C-407E-A947-70E740481C1C}">
+                                <a14:useLocalDpi xmlns:a14="http://schemas.microsoft.com/office/drawing/2010/main" val="0"/>
+                              </a:ext>
+                            </a:extLst>
+                          </a:blip>
+                          <a:stretch>
+                            <a:fillRect/>
+                          </a:stretch>
+                        </pic:blipFill>
+                        <pic:spPr>
+                          <a:xfrm>
+                            <a:off x="0" y="0"/>
+                            <a:ext cx="5759450" cy="1518920"/>
+                          </a:xfrm>
+                          <a:prstGeom prst="rect">
+                            <a:avLst/>
+                          </a:prstGeom>
+                        </pic:spPr>
+                      </pic:pic>
+                      <wps:wsp>
+                        <wps:cNvPr id="13" name="Zone de texte 13"/>
+                        <wps:cNvSpPr txBox="1"/>
+                        <wps:spPr>
+                          <a:xfrm>
+                            <a:off x="0" y="1571625"/>
+                            <a:ext cx="5759450" cy="267335"/>
+                          </a:xfrm>
+                          <a:prstGeom prst="rect">
+                            <a:avLst/>
+                          </a:prstGeom>
+                          <a:solidFill>
+                            <a:prstClr val="white"/>
+                          </a:solidFill>
+                          <a:ln>
+                            <a:noFill/>
+                          </a:ln>
+                        </wps:spPr>
+                        <wps:txbx>
+                          <w:txbxContent>
+                            <w:p>
+                              <w:pPr>
+                                <w:pStyle w:val="Lgende"/>
+                                <w:rPr>
+                                  <w:noProof/>
+                                  <w:sz w:val="20"/>
+                                  <w:szCs w:val="20"/>
+                                </w:rPr>
+                              </w:pPr>
+                              <w:bookmarkStart w:id="31" w:name="_Toc166480839"/>
+                              <w:r>
+                                <w:t xml:space="preserve">Figure </w:t>
+                              </w:r>
+                              <w:r>
+                                <w:fldChar w:fldCharType="begin"/>
+                              </w:r>
+                              <w:r>
+                                <w:instrText xml:space="preserve"> SEQ Figure \* ARABIC </w:instrText>
+                              </w:r>
+                              <w:r>
+                                <w:fldChar w:fldCharType="separate"/>
+                              </w:r>
+                              <w:r>
+                                <w:rPr>
+                                  <w:noProof/>
+                                </w:rPr>
+                                <w:t>2</w:t>
+                              </w:r>
+                              <w:r>
+                                <w:fldChar w:fldCharType="end"/>
+                              </w:r>
+                              <w:r>
+                                <w:t xml:space="preserve"> : Exemple de pseudo code fait avant de commencer certaines fonctionnalités</w:t>
+                              </w:r>
+                              <w:bookmarkEnd w:id="31"/>
+                            </w:p>
+                          </w:txbxContent>
+                        </wps:txbx>
+                        <wps:bodyPr rot="0" spcFirstLastPara="0" vertOverflow="overflow" horzOverflow="overflow" vert="horz" wrap="square" lIns="0" tIns="0" rIns="0" bIns="0" numCol="1" spcCol="0" rtlCol="0" fromWordArt="0" anchor="t" anchorCtr="0" forceAA="0" compatLnSpc="1">
+                          <a:prstTxWarp prst="textNoShape">
+                            <a:avLst/>
+                          </a:prstTxWarp>
+                          <a:spAutoFit/>
+                        </wps:bodyPr>
+                      </wps:wsp>
+                    </wpg:wgp>
+                  </a:graphicData>
+                </a:graphic>
+              </wp:inline>
+            </w:drawing>
+          </mc:Choice>
+          <mc:Fallback>
+            <w:pict>
+              <v:group w14:anchorId="4826F107" id="Groupe 14" o:spid="_x0000_s1026" style="width:453.5pt;height:144.8pt;mso-position-horizontal-relative:char;mso-position-vertical-relative:line" coordsize="57594,18389" o:gfxdata="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">
+                <v:shape id="Image 3" o:spid="_x0000_s1027" type="#_x0000_t75" style="position:absolute;width:57594;height:15189;visibility:visible;mso-wrap-style:square" o:gfxdata="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">
+                  <v:imagedata r:id="rId13" o:title=""/>
+                </v:shape>
+                <v:shapetype id="_x0000_t202" coordsize="21600,21600" o:spt="202" path="m,l,21600r21600,l21600,xe">
+                  <v:stroke joinstyle="miter"/>
+                  <v:path gradientshapeok="t" o:connecttype="rect"/>
+                </v:shapetype>
+                <v:shape id="Zone de texte 13" o:spid="_x0000_s1028" type="#_x0000_t202" style="position:absolute;top:15716;width:57594;height:2673;visibility:visible;mso-wrap-style:square;v-text-anchor:top" o:gfxdata="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" stroked="f">
+                  <v:textbox style="mso-fit-shape-to-text:t" inset="0,0,0,0">
+                    <w:txbxContent>
+                      <w:p>
+                        <w:pPr>
+                          <w:pStyle w:val="Lgende"/>
+                          <w:rPr>
+                            <w:noProof/>
+                            <w:sz w:val="20"/>
+                            <w:szCs w:val="20"/>
+                          </w:rPr>
+                        </w:pPr>
+                        <w:bookmarkStart w:id="32" w:name="_Toc166480839"/>
+                        <w:r>
+                          <w:t xml:space="preserve">Figure </w:t>
+                        </w:r>
+                        <w:r>
+                          <w:fldChar w:fldCharType="begin"/>
+                        </w:r>
+                        <w:r>
+                          <w:instrText xml:space="preserve"> SEQ Figure \* ARABIC </w:instrText>
+                        </w:r>
+                        <w:r>
+                          <w:fldChar w:fldCharType="separate"/>
+                        </w:r>
+                        <w:r>
+                          <w:rPr>
+                            <w:noProof/>
+                          </w:rPr>
+                          <w:t>2</w:t>
+                        </w:r>
+                        <w:r>
+                          <w:fldChar w:fldCharType="end"/>
+                        </w:r>
+                        <w:r>
+                          <w:t xml:space="preserve"> : Exemple de pseudo code fait avant de commencer certaines fonctionnalités</w:t>
+                        </w:r>
+                        <w:bookmarkEnd w:id="32"/>
+                      </w:p>
+                    </w:txbxContent>
+                  </v:textbox>
+                </v:shape>
+                <w10:anchorlock/>
+              </v:group>
+            </w:pict>
+          </mc:Fallback>
+        </mc:AlternateContent>
       </w:r>
     </w:p>
     <w:p>
       <w:pPr>
         <w:pStyle w:val="Retraitcorpsdetexte"/>
-      </w:pPr>
-      <w:r>
-        <w:t xml:space="preserve">Image pour montre le pseudo code parfois fait en amont pour aider à la </w:t>
-      </w:r>
-      <w:proofErr w:type="spellStart"/>
-      <w:r>
-        <w:t>réfléxion</w:t>
-      </w:r>
-      <w:proofErr w:type="spellEnd"/>
+        <w:ind w:left="708"/>
+      </w:pPr>
     </w:p>
     <w:p>
       <w:pPr>
@@ -7277,6 +6382,7 @@
         </w:numPr>
       </w:pPr>
       <w:r>
+        <w:lastRenderedPageBreak/>
         <w:t>Modèle physique d’une base de données.</w:t>
       </w:r>
     </w:p>
@@ -7323,11 +6429,11 @@
       <w:pPr>
         <w:pStyle w:val="Titre2"/>
       </w:pPr>
-      <w:bookmarkStart w:id="30" w:name="_Toc165295513"/>
+      <w:bookmarkStart w:id="33" w:name="_Toc165295513"/>
       <w:r>
         <w:t>Points supplémentaires</w:t>
       </w:r>
-      <w:bookmarkEnd w:id="30"/>
+      <w:bookmarkEnd w:id="33"/>
     </w:p>
     <w:p>
       <w:pPr>
@@ -7554,33 +6660,33 @@
       <w:pPr>
         <w:pStyle w:val="Titre1"/>
       </w:pPr>
-      <w:bookmarkStart w:id="31" w:name="_Tests"/>
-      <w:bookmarkStart w:id="32" w:name="_Toc532179966"/>
-      <w:bookmarkStart w:id="33" w:name="_Toc165969650"/>
-      <w:bookmarkStart w:id="34" w:name="_Toc165295514"/>
-      <w:bookmarkEnd w:id="31"/>
+      <w:bookmarkStart w:id="34" w:name="_Tests"/>
+      <w:bookmarkStart w:id="35" w:name="_Toc532179966"/>
+      <w:bookmarkStart w:id="36" w:name="_Toc165969650"/>
+      <w:bookmarkStart w:id="37" w:name="_Toc165295514"/>
+      <w:bookmarkEnd w:id="34"/>
       <w:r>
         <w:t>Tests</w:t>
-      </w:r>
-      <w:bookmarkEnd w:id="32"/>
-      <w:bookmarkEnd w:id="33"/>
-      <w:bookmarkEnd w:id="34"/>
-    </w:p>
-    <w:p>
-      <w:pPr>
-        <w:pStyle w:val="Titre2"/>
-      </w:pPr>
-      <w:bookmarkStart w:id="35" w:name="_Toc532179968"/>
-      <w:bookmarkStart w:id="36" w:name="_Toc165969652"/>
-      <w:bookmarkStart w:id="37" w:name="_Ref308525868"/>
-      <w:bookmarkStart w:id="38" w:name="_Toc165295515"/>
-      <w:r>
-        <w:t>Dossier des tests</w:t>
       </w:r>
       <w:bookmarkEnd w:id="35"/>
       <w:bookmarkEnd w:id="36"/>
       <w:bookmarkEnd w:id="37"/>
+    </w:p>
+    <w:p>
+      <w:pPr>
+        <w:pStyle w:val="Titre2"/>
+      </w:pPr>
+      <w:bookmarkStart w:id="38" w:name="_Toc532179968"/>
+      <w:bookmarkStart w:id="39" w:name="_Toc165969652"/>
+      <w:bookmarkStart w:id="40" w:name="_Ref308525868"/>
+      <w:bookmarkStart w:id="41" w:name="_Toc165295515"/>
+      <w:r>
+        <w:t>Dossier des tests</w:t>
+      </w:r>
       <w:bookmarkEnd w:id="38"/>
+      <w:bookmarkEnd w:id="39"/>
+      <w:bookmarkEnd w:id="40"/>
+      <w:bookmarkEnd w:id="41"/>
     </w:p>
     <w:p>
       <w:pPr>
@@ -8056,7 +7162,6 @@
         </w:numPr>
       </w:pPr>
       <w:r>
-        <w:lastRenderedPageBreak/>
         <w:t>On dresse le bilan des t</w:t>
       </w:r>
       <w:r>
@@ -8138,28 +7243,28 @@
       <w:pPr>
         <w:pStyle w:val="Titre1"/>
       </w:pPr>
-      <w:bookmarkStart w:id="39" w:name="_Toc165969653"/>
-      <w:bookmarkStart w:id="40" w:name="_Toc165295516"/>
+      <w:bookmarkStart w:id="42" w:name="_Toc165969653"/>
+      <w:bookmarkStart w:id="43" w:name="_Toc165295516"/>
       <w:r>
         <w:t>Conclusion</w:t>
       </w:r>
-      <w:bookmarkEnd w:id="39"/>
-      <w:bookmarkEnd w:id="40"/>
+      <w:bookmarkEnd w:id="42"/>
+      <w:bookmarkEnd w:id="43"/>
     </w:p>
     <w:p>
       <w:pPr>
         <w:pStyle w:val="Titre2"/>
       </w:pPr>
-      <w:bookmarkStart w:id="41" w:name="_Toc165969654"/>
-      <w:bookmarkStart w:id="42" w:name="_Toc165295517"/>
+      <w:bookmarkStart w:id="44" w:name="_Toc165969654"/>
+      <w:bookmarkStart w:id="45" w:name="_Toc165295517"/>
       <w:r>
         <w:t xml:space="preserve">Bilan des </w:t>
       </w:r>
-      <w:bookmarkEnd w:id="41"/>
+      <w:bookmarkEnd w:id="44"/>
       <w:r>
         <w:t>fonctionnalités demandées</w:t>
       </w:r>
-      <w:bookmarkEnd w:id="42"/>
+      <w:bookmarkEnd w:id="45"/>
     </w:p>
     <w:p>
       <w:pPr>
@@ -8206,13 +7311,13 @@
       <w:pPr>
         <w:pStyle w:val="Titre2"/>
       </w:pPr>
-      <w:bookmarkStart w:id="43" w:name="_Toc165969655"/>
-      <w:bookmarkStart w:id="44" w:name="_Toc165295518"/>
+      <w:bookmarkStart w:id="46" w:name="_Toc165969655"/>
+      <w:bookmarkStart w:id="47" w:name="_Toc165295518"/>
       <w:r>
         <w:t>Bilan de la planification</w:t>
       </w:r>
-      <w:bookmarkEnd w:id="43"/>
-      <w:bookmarkEnd w:id="44"/>
+      <w:bookmarkEnd w:id="46"/>
+      <w:bookmarkEnd w:id="47"/>
     </w:p>
     <w:p>
       <w:pPr>
@@ -8239,6 +7344,7 @@
         </w:numPr>
       </w:pPr>
       <w:r>
+        <w:lastRenderedPageBreak/>
         <w:t xml:space="preserve">Distinguer </w:t>
       </w:r>
       <w:r>
@@ -8269,13 +7375,13 @@
       <w:pPr>
         <w:pStyle w:val="Titre2"/>
       </w:pPr>
-      <w:bookmarkStart w:id="45" w:name="_Toc165969656"/>
-      <w:bookmarkStart w:id="46" w:name="_Toc165295519"/>
+      <w:bookmarkStart w:id="48" w:name="_Toc165969656"/>
+      <w:bookmarkStart w:id="49" w:name="_Toc165295519"/>
       <w:r>
         <w:t>Bilan personnel</w:t>
       </w:r>
-      <w:bookmarkEnd w:id="45"/>
-      <w:bookmarkEnd w:id="46"/>
+      <w:bookmarkEnd w:id="48"/>
+      <w:bookmarkEnd w:id="49"/>
     </w:p>
     <w:p>
       <w:pPr>
@@ -8382,29 +7488,202 @@
       <w:pPr>
         <w:pStyle w:val="Titre1"/>
       </w:pPr>
-      <w:bookmarkStart w:id="47" w:name="_Toc532179971"/>
-      <w:bookmarkStart w:id="48" w:name="_Toc165969657"/>
-      <w:bookmarkStart w:id="49" w:name="_Toc165295520"/>
+      <w:bookmarkStart w:id="50" w:name="_Toc532179971"/>
+      <w:bookmarkStart w:id="51" w:name="_Toc165969657"/>
+      <w:bookmarkStart w:id="52" w:name="_Toc165295520"/>
       <w:r>
         <w:t>Divers</w:t>
-      </w:r>
-      <w:bookmarkEnd w:id="47"/>
-      <w:bookmarkEnd w:id="48"/>
-      <w:bookmarkEnd w:id="49"/>
-    </w:p>
-    <w:p>
-      <w:pPr>
-        <w:pStyle w:val="Titre2"/>
-      </w:pPr>
-      <w:bookmarkStart w:id="50" w:name="_Toc532179972"/>
-      <w:bookmarkStart w:id="51" w:name="_Toc165969658"/>
-      <w:bookmarkStart w:id="52" w:name="_Toc165295521"/>
-      <w:r>
-        <w:t>Journal de travail</w:t>
       </w:r>
       <w:bookmarkEnd w:id="50"/>
       <w:bookmarkEnd w:id="51"/>
       <w:bookmarkEnd w:id="52"/>
+    </w:p>
+    <w:p>
+      <w:pPr>
+        <w:pStyle w:val="Titre2"/>
+      </w:pPr>
+      <w:r>
+        <w:t>Table des illustrations</w:t>
+      </w:r>
+    </w:p>
+    <w:p>
+      <w:pPr>
+        <w:pStyle w:val="Tabledesillustrations"/>
+        <w:tabs>
+          <w:tab w:val="right" w:leader="dot" w:pos="9060"/>
+        </w:tabs>
+        <w:spacing w:before="240" w:line="360" w:lineRule="auto"/>
+        <w:jc w:val="center"/>
+        <w:rPr>
+          <w:noProof/>
+        </w:rPr>
+      </w:pPr>
+      <w:r>
+        <w:fldChar w:fldCharType="begin"/>
+      </w:r>
+      <w:r>
+        <w:instrText xml:space="preserve"> TOC \h \z \c "Figure" </w:instrText>
+      </w:r>
+      <w:r>
+        <w:fldChar w:fldCharType="separate"/>
+      </w:r>
+      <w:hyperlink w:anchor="_Toc166480838" w:history="1">
+        <w:r>
+          <w:rPr>
+            <w:rStyle w:val="Lienhypertexte"/>
+            <w:noProof/>
+          </w:rPr>
+          <w:t>Figure 1 : Image représentant le projet</w:t>
+        </w:r>
+        <w:r>
+          <w:rPr>
+            <w:noProof/>
+            <w:webHidden/>
+          </w:rPr>
+          <w:tab/>
+        </w:r>
+        <w:r>
+          <w:rPr>
+            <w:noProof/>
+            <w:webHidden/>
+          </w:rPr>
+          <w:fldChar w:fldCharType="begin"/>
+        </w:r>
+        <w:r>
+          <w:rPr>
+            <w:noProof/>
+            <w:webHidden/>
+          </w:rPr>
+          <w:instrText xml:space="preserve"> PAGEREF _Toc166480838 \h </w:instrText>
+        </w:r>
+        <w:r>
+          <w:rPr>
+            <w:noProof/>
+            <w:webHidden/>
+          </w:rPr>
+        </w:r>
+        <w:r>
+          <w:rPr>
+            <w:noProof/>
+            <w:webHidden/>
+          </w:rPr>
+          <w:fldChar w:fldCharType="separate"/>
+        </w:r>
+        <w:r>
+          <w:rPr>
+            <w:noProof/>
+            <w:webHidden/>
+          </w:rPr>
+          <w:t>1</w:t>
+        </w:r>
+        <w:r>
+          <w:rPr>
+            <w:noProof/>
+            <w:webHidden/>
+          </w:rPr>
+          <w:fldChar w:fldCharType="end"/>
+        </w:r>
+      </w:hyperlink>
+    </w:p>
+    <w:p>
+      <w:pPr>
+        <w:pStyle w:val="Tabledesillustrations"/>
+        <w:tabs>
+          <w:tab w:val="right" w:leader="dot" w:pos="9060"/>
+        </w:tabs>
+        <w:rPr>
+          <w:noProof/>
+        </w:rPr>
+      </w:pPr>
+      <w:hyperlink r:id="rId14" w:anchor="_Toc166480839" w:history="1">
+        <w:r>
+          <w:rPr>
+            <w:rStyle w:val="Lienhypertexte"/>
+            <w:noProof/>
+          </w:rPr>
+          <w:t>Figure 2 : Exemple de pseudo code fait avant de commencer certaines fonctionnalités</w:t>
+        </w:r>
+        <w:r>
+          <w:rPr>
+            <w:noProof/>
+            <w:webHidden/>
+          </w:rPr>
+          <w:tab/>
+        </w:r>
+        <w:r>
+          <w:rPr>
+            <w:noProof/>
+            <w:webHidden/>
+          </w:rPr>
+          <w:fldChar w:fldCharType="begin"/>
+        </w:r>
+        <w:r>
+          <w:rPr>
+            <w:noProof/>
+            <w:webHidden/>
+          </w:rPr>
+          <w:instrText xml:space="preserve"> PAGEREF _Toc166480839 \h </w:instrText>
+        </w:r>
+        <w:r>
+          <w:rPr>
+            <w:noProof/>
+            <w:webHidden/>
+          </w:rPr>
+        </w:r>
+        <w:r>
+          <w:rPr>
+            <w:noProof/>
+            <w:webHidden/>
+          </w:rPr>
+          <w:fldChar w:fldCharType="separate"/>
+        </w:r>
+        <w:r>
+          <w:rPr>
+            <w:noProof/>
+            <w:webHidden/>
+          </w:rPr>
+          <w:t>10</w:t>
+        </w:r>
+        <w:r>
+          <w:rPr>
+            <w:noProof/>
+            <w:webHidden/>
+          </w:rPr>
+          <w:fldChar w:fldCharType="end"/>
+        </w:r>
+      </w:hyperlink>
+    </w:p>
+    <w:p>
+      <w:pPr>
+        <w:pStyle w:val="Retraitcorpsdetexte"/>
+      </w:pPr>
+      <w:r>
+        <w:fldChar w:fldCharType="end"/>
+      </w:r>
+    </w:p>
+    <w:p>
+      <w:pPr>
+        <w:pStyle w:val="Titre2"/>
+      </w:pPr>
+      <w:bookmarkStart w:id="53" w:name="_Toc532179972"/>
+      <w:bookmarkStart w:id="54" w:name="_Toc165969658"/>
+      <w:bookmarkStart w:id="55" w:name="_Toc165295521"/>
+      <w:r>
+        <w:t>Journal de travail</w:t>
+      </w:r>
+      <w:bookmarkEnd w:id="53"/>
+      <w:bookmarkEnd w:id="54"/>
+      <w:bookmarkEnd w:id="55"/>
+    </w:p>
+    <w:p>
+      <w:pPr>
+        <w:pStyle w:val="Titre2"/>
+        <w:numPr>
+          <w:ilvl w:val="0"/>
+          <w:numId w:val="0"/>
+        </w:numPr>
+        <w:ind w:left="1134"/>
+      </w:pPr>
     </w:p>
     <w:p>
       <w:pPr>
@@ -8440,11 +7719,11 @@
       <w:pPr>
         <w:pStyle w:val="Titre2"/>
       </w:pPr>
-      <w:bookmarkStart w:id="53" w:name="_Toc165295522"/>
+      <w:bookmarkStart w:id="56" w:name="_Toc165295522"/>
       <w:r>
         <w:t>Webographie</w:t>
       </w:r>
-      <w:bookmarkEnd w:id="53"/>
+      <w:bookmarkEnd w:id="56"/>
     </w:p>
     <w:p>
       <w:pPr>
@@ -8470,11 +7749,11 @@
       <w:pPr>
         <w:pStyle w:val="Titre1"/>
       </w:pPr>
-      <w:bookmarkStart w:id="54" w:name="_Toc165295523"/>
+      <w:bookmarkStart w:id="57" w:name="_Toc165295523"/>
       <w:r>
         <w:t>Annexes</w:t>
       </w:r>
-      <w:bookmarkEnd w:id="54"/>
+      <w:bookmarkEnd w:id="57"/>
     </w:p>
     <w:p>
       <w:pPr>
@@ -8570,8 +7849,8 @@
       </w:r>
     </w:p>
     <w:sectPr>
-      <w:headerReference w:type="default" r:id="rId18"/>
-      <w:footerReference w:type="default" r:id="rId19"/>
+      <w:headerReference w:type="default" r:id="rId15"/>
+      <w:footerReference w:type="default" r:id="rId16"/>
       <w:pgSz w:w="11906" w:h="16838" w:code="9"/>
       <w:pgMar w:top="1418" w:right="1418" w:bottom="1418" w:left="1418" w:header="709" w:footer="709" w:gutter="0"/>
       <w:cols w:space="708"/>
@@ -8618,9 +7897,9 @@
       <w:tblLook w:val="01E0" w:firstRow="1" w:lastRow="1" w:firstColumn="1" w:lastColumn="1" w:noHBand="0" w:noVBand="0"/>
     </w:tblPr>
     <w:tblGrid>
-      <w:gridCol w:w="3441"/>
-      <w:gridCol w:w="2605"/>
-      <w:gridCol w:w="3024"/>
+      <w:gridCol w:w="3434"/>
+      <w:gridCol w:w="2609"/>
+      <w:gridCol w:w="3027"/>
     </w:tblGrid>
     <w:tr>
       <w:trPr>
@@ -8645,6 +7924,13 @@
               <w:szCs w:val="16"/>
             </w:rPr>
             <w:t> :</w:t>
+          </w:r>
+          <w:r>
+            <w:rPr>
+              <w:rFonts w:cs="Arial"/>
+              <w:szCs w:val="16"/>
+            </w:rPr>
+            <w:t xml:space="preserve"> </w:t>
           </w:r>
           <w:fldSimple w:instr=" AUTHOR   \* MERGEFORMAT ">
             <w:r>
@@ -9061,7 +8347,7 @@
               <w:noProof/>
               <w:szCs w:val="16"/>
             </w:rPr>
-            <w:t>08.05.2024 13:55</w:t>
+            <w:t>08.05.2024 15:34</w:t>
           </w:r>
           <w:r>
             <w:rPr>
@@ -9280,7 +8566,7 @@
         <v:path o:extrusionok="f" gradientshapeok="t" o:connecttype="rect"/>
         <o:lock v:ext="edit" aspectratio="t"/>
       </v:shapetype>
-      <v:shape id="_x0000_i1031" type="#_x0000_t75" style="width:11.25pt;height:11.25pt" o:bullet="t">
+      <v:shape id="_x0000_i1067" type="#_x0000_t75" style="width:11.25pt;height:11.25pt" o:bullet="t">
         <v:imagedata r:id="rId1" o:title="BD10263_"/>
       </v:shape>
     </w:pict>
@@ -11337,7 +10623,7 @@
   <w:abstractNum w:abstractNumId="27" w15:restartNumberingAfterBreak="0">
     <w:nsid w:val="2A8F67FD"/>
     <w:multiLevelType w:val="multilevel"/>
-    <w:tmpl w:val="154EC80E"/>
+    <w:tmpl w:val="355A201E"/>
     <w:lvl w:ilvl="0">
       <w:start w:val="1"/>
       <w:numFmt w:val="decimal"/>
@@ -14456,6 +13742,36 @@
   <w:num w:numId="61" w16cid:durableId="1736394576">
     <w:abstractNumId w:val="23"/>
   </w:num>
+  <w:num w:numId="62" w16cid:durableId="1866599114">
+    <w:abstractNumId w:val="27"/>
+    <w:lvlOverride w:ilvl="0">
+      <w:startOverride w:val="1"/>
+    </w:lvlOverride>
+    <w:lvlOverride w:ilvl="1">
+      <w:startOverride w:val="1"/>
+    </w:lvlOverride>
+    <w:lvlOverride w:ilvl="2">
+      <w:startOverride w:val="1"/>
+    </w:lvlOverride>
+    <w:lvlOverride w:ilvl="3">
+      <w:startOverride w:val="1"/>
+    </w:lvlOverride>
+    <w:lvlOverride w:ilvl="4">
+      <w:startOverride w:val="1"/>
+    </w:lvlOverride>
+    <w:lvlOverride w:ilvl="5">
+      <w:startOverride w:val="1"/>
+    </w:lvlOverride>
+    <w:lvlOverride w:ilvl="6">
+      <w:startOverride w:val="1"/>
+    </w:lvlOverride>
+    <w:lvlOverride w:ilvl="7">
+      <w:startOverride w:val="1"/>
+    </w:lvlOverride>
+    <w:lvlOverride w:ilvl="8">
+      <w:startOverride w:val="1"/>
+    </w:lvlOverride>
+  </w:num>
   <w:numIdMacAtCleanup w:val="4"/>
 </w:numbering>
 </file>
@@ -14507,7 +13823,7 @@
     <w:lsdException w:name="footer" w:semiHidden="1" w:unhideWhenUsed="1"/>
     <w:lsdException w:name="index heading" w:semiHidden="1" w:unhideWhenUsed="1"/>
     <w:lsdException w:name="caption" w:semiHidden="1" w:unhideWhenUsed="1" w:qFormat="1"/>
-    <w:lsdException w:name="table of figures" w:semiHidden="1" w:unhideWhenUsed="1"/>
+    <w:lsdException w:name="table of figures" w:semiHidden="1" w:uiPriority="99" w:unhideWhenUsed="1"/>
     <w:lsdException w:name="envelope address" w:semiHidden="1" w:unhideWhenUsed="1"/>
     <w:lsdException w:name="envelope return" w:semiHidden="1" w:unhideWhenUsed="1"/>
     <w:lsdException w:name="footnote reference" w:semiHidden="1" w:unhideWhenUsed="1"/>
@@ -14875,9 +14191,10 @@
     <w:name w:val="heading 2"/>
     <w:basedOn w:val="Normal"/>
     <w:next w:val="Retraitcorpsdetexte"/>
+    <w:link w:val="Titre2Car"/>
     <w:autoRedefine/>
     <w:qFormat/>
-    <w:rsid w:val="00AA4393"/>
+    <w:rsid w:val="003A38E7"/>
     <w:pPr>
       <w:keepNext/>
       <w:numPr>
@@ -15581,6 +14898,46 @@
       <w:contextualSpacing/>
     </w:pPr>
   </w:style>
+  <w:style w:type="paragraph" w:styleId="Lgende">
+    <w:name w:val="caption"/>
+    <w:basedOn w:val="Normal"/>
+    <w:next w:val="Normal"/>
+    <w:unhideWhenUsed/>
+    <w:qFormat/>
+    <w:rsid w:val="000365D5"/>
+    <w:pPr>
+      <w:spacing w:after="200"/>
+    </w:pPr>
+    <w:rPr>
+      <w:i/>
+      <w:iCs/>
+      <w:color w:val="1F497D" w:themeColor="text2"/>
+      <w:sz w:val="18"/>
+      <w:szCs w:val="18"/>
+    </w:rPr>
+  </w:style>
+  <w:style w:type="character" w:customStyle="1" w:styleId="Titre2Car">
+    <w:name w:val="Titre 2 Car"/>
+    <w:basedOn w:val="Policepardfaut"/>
+    <w:link w:val="Titre2"/>
+    <w:rsid w:val="003A38E7"/>
+    <w:rPr>
+      <w:rFonts w:asciiTheme="majorHAnsi" w:hAnsiTheme="majorHAnsi" w:cs="Arial"/>
+      <w:b/>
+      <w:bCs/>
+      <w:iCs/>
+      <w:sz w:val="28"/>
+      <w:szCs w:val="28"/>
+    </w:rPr>
+  </w:style>
+  <w:style w:type="paragraph" w:styleId="Tabledesillustrations">
+    <w:name w:val="table of figures"/>
+    <w:basedOn w:val="Normal"/>
+    <w:next w:val="Normal"/>
+    <w:uiPriority w:val="99"/>
+    <w:unhideWhenUsed/>
+    <w:rsid w:val="003A38E7"/>
+  </w:style>
 </w:styles>
 </file>
 
@@ -15871,6 +15228,10 @@
 </file>
 
 <file path=customXml/item1.xml><?xml version="1.0" encoding="utf-8"?>
+<b:Sources xmlns:b="http://schemas.openxmlformats.org/officeDocument/2006/bibliography" xmlns="http://schemas.openxmlformats.org/officeDocument/2006/bibliography" SelectedStyle="\APA.XSL" StyleName="APA"/>
+</file>
+
+<file path=customXml/item2.xml><?xml version="1.0" encoding="utf-8"?>
 <p:properties xmlns:p="http://schemas.microsoft.com/office/2006/metadata/properties" xmlns:xsi="http://www.w3.org/2001/XMLSchema-instance" xmlns:pc="http://schemas.microsoft.com/office/infopath/2007/PartnerControls">
   <documentManagement>
     <_activity xmlns="b00ac6d6-80cd-413d-830d-913bbb25803f" xsi:nil="true"/>
@@ -15878,11 +15239,16 @@
 </p:properties>
 </file>
 
-<file path=customXml/item2.xml><?xml version="1.0" encoding="utf-8"?>
-<b:Sources xmlns:b="http://schemas.openxmlformats.org/officeDocument/2006/bibliography" xmlns="http://schemas.openxmlformats.org/officeDocument/2006/bibliography" SelectedStyle="\APA.XSL" StyleName="APA"/>
+<file path=customXml/item3.xml><?xml version="1.0" encoding="utf-8"?>
+<?mso-contentType ?>
+<FormTemplates xmlns="http://schemas.microsoft.com/sharepoint/v3/contenttype/forms">
+  <Display>DocumentLibraryForm</Display>
+  <Edit>DocumentLibraryForm</Edit>
+  <New>DocumentLibraryForm</New>
+</FormTemplates>
 </file>
 
-<file path=customXml/item3.xml><?xml version="1.0" encoding="utf-8"?>
+<file path=customXml/item4.xml><?xml version="1.0" encoding="utf-8"?>
 <ct:contentTypeSchema xmlns:ct="http://schemas.microsoft.com/office/2006/metadata/contentType" xmlns:ma="http://schemas.microsoft.com/office/2006/metadata/properties/metaAttributes" ct:_="" ma:_="" ma:contentTypeName="Document" ma:contentTypeID="0x0101002111B0F6B9A4254395AB1DB111DB9386" ma:contentTypeVersion="16" ma:contentTypeDescription="Crée un document." ma:contentTypeScope="" ma:versionID="09bdf452d4301cec95ce97de505100ae">
   <xsd:schema xmlns:xsd="http://www.w3.org/2001/XMLSchema" xmlns:xs="http://www.w3.org/2001/XMLSchema" xmlns:p="http://schemas.microsoft.com/office/2006/metadata/properties" xmlns:ns3="ee80aa89-3e9c-4f48-b6f7-2e434b001f62" xmlns:ns4="b00ac6d6-80cd-413d-830d-913bbb25803f" targetNamespace="http://schemas.microsoft.com/office/2006/metadata/properties" ma:root="true" ma:fieldsID="c5f78522ea85349992b6274db4eb8b18" ns3:_="" ns4:_="">
     <xsd:import namespace="ee80aa89-3e9c-4f48-b6f7-2e434b001f62"/>
@@ -16123,16 +15489,15 @@
 </ct:contentTypeSchema>
 </file>
 
-<file path=customXml/item4.xml><?xml version="1.0" encoding="utf-8"?>
-<?mso-contentType ?>
-<FormTemplates xmlns="http://schemas.microsoft.com/sharepoint/v3/contenttype/forms">
-  <Display>DocumentLibraryForm</Display>
-  <Edit>DocumentLibraryForm</Edit>
-  <New>DocumentLibraryForm</New>
-</FormTemplates>
+<file path=customXml/itemProps1.xml><?xml version="1.0" encoding="utf-8"?>
+<ds:datastoreItem xmlns:ds="http://schemas.openxmlformats.org/officeDocument/2006/customXml" ds:itemID="{95C2AED2-8783-41FF-BCA9-C4BEB9A23F95}">
+  <ds:schemaRefs>
+    <ds:schemaRef ds:uri="http://schemas.openxmlformats.org/officeDocument/2006/bibliography"/>
+  </ds:schemaRefs>
+</ds:datastoreItem>
 </file>
 
-<file path=customXml/itemProps1.xml><?xml version="1.0" encoding="utf-8"?>
+<file path=customXml/itemProps2.xml><?xml version="1.0" encoding="utf-8"?>
 <ds:datastoreItem xmlns:ds="http://schemas.openxmlformats.org/officeDocument/2006/customXml" ds:itemID="{4181FC95-92B5-446F-AE57-E4A44C8C450C}">
   <ds:schemaRefs>
     <ds:schemaRef ds:uri="http://schemas.microsoft.com/office/2006/metadata/properties"/>
@@ -16142,15 +15507,15 @@
 </ds:datastoreItem>
 </file>
 
-<file path=customXml/itemProps2.xml><?xml version="1.0" encoding="utf-8"?>
-<ds:datastoreItem xmlns:ds="http://schemas.openxmlformats.org/officeDocument/2006/customXml" ds:itemID="{95C2AED2-8783-41FF-BCA9-C4BEB9A23F95}">
+<file path=customXml/itemProps3.xml><?xml version="1.0" encoding="utf-8"?>
+<ds:datastoreItem xmlns:ds="http://schemas.openxmlformats.org/officeDocument/2006/customXml" ds:itemID="{DF8E7934-3F3A-4F32-A7D4-1B248DBE707D}">
   <ds:schemaRefs>
-    <ds:schemaRef ds:uri="http://schemas.openxmlformats.org/officeDocument/2006/bibliography"/>
+    <ds:schemaRef ds:uri="http://schemas.microsoft.com/sharepoint/v3/contenttype/forms"/>
   </ds:schemaRefs>
 </ds:datastoreItem>
 </file>
 
-<file path=customXml/itemProps3.xml><?xml version="1.0" encoding="utf-8"?>
+<file path=customXml/itemProps4.xml><?xml version="1.0" encoding="utf-8"?>
 <ds:datastoreItem xmlns:ds="http://schemas.openxmlformats.org/officeDocument/2006/customXml" ds:itemID="{980426F0-D20C-48DE-83ED-9DF73F3D619B}">
   <ds:schemaRefs>
     <ds:schemaRef ds:uri="http://schemas.microsoft.com/office/2006/metadata/contentType"/>
@@ -16167,12 +15532,4 @@
     <ds:schemaRef ds:uri="http://schemas.microsoft.com/internal/obd"/>
   </ds:schemaRefs>
 </ds:datastoreItem>
-</file>
-
-<file path=customXml/itemProps4.xml><?xml version="1.0" encoding="utf-8"?>
-<ds:datastoreItem xmlns:ds="http://schemas.openxmlformats.org/officeDocument/2006/customXml" ds:itemID="{DF8E7934-3F3A-4F32-A7D4-1B248DBE707D}">
-  <ds:schemaRefs>
-    <ds:schemaRef ds:uri="http://schemas.microsoft.com/sharepoint/v3/contenttype/forms"/>
-  </ds:schemaRefs>
-</ds:datastoreItem>
 </file>
</xml_diff>

<commit_message>
Maj du journal et du rapport
</commit_message>
<xml_diff>
--- a/00-Documentation/00-Rapport/X-CodeTris-Rapport-Alexandre King.docx
+++ b/00-Documentation/00-Rapport/X-CodeTris-Rapport-Alexandre King.docx
@@ -89,24 +89,14 @@
       <w:r>
         <w:t xml:space="preserve">Figure </w:t>
       </w:r>
-      <w:r>
-        <w:fldChar w:fldCharType="begin"/>
-      </w:r>
-      <w:r>
-        <w:instrText xml:space="preserve"> SEQ Figure \* ARABIC </w:instrText>
-      </w:r>
-      <w:r>
-        <w:fldChar w:fldCharType="separate"/>
-      </w:r>
-      <w:r>
-        <w:rPr>
-          <w:noProof/>
-        </w:rPr>
-        <w:t>1</w:t>
-      </w:r>
-      <w:r>
-        <w:fldChar w:fldCharType="end"/>
-      </w:r>
+      <w:fldSimple w:instr=" SEQ Figure \* ARABIC ">
+        <w:r>
+          <w:rPr>
+            <w:noProof/>
+          </w:rPr>
+          <w:t>1</w:t>
+        </w:r>
+      </w:fldSimple>
       <w:r>
         <w:t xml:space="preserve"> : Image représentant le projet</w:t>
       </w:r>
@@ -6050,6 +6040,25 @@
       <w:pPr>
         <w:pStyle w:val="Retraitcorpsdetexte"/>
       </w:pPr>
+      <w:r>
+        <w:t>Parler des classes</w:t>
+      </w:r>
+    </w:p>
+    <w:p>
+      <w:pPr>
+        <w:pStyle w:val="Retraitcorpsdetexte"/>
+      </w:pPr>
+      <w:r>
+        <w:t>Gestion de la suppression des lignes</w:t>
+      </w:r>
+    </w:p>
+    <w:p>
+      <w:pPr>
+        <w:pStyle w:val="Retraitcorpsdetexte"/>
+      </w:pPr>
+      <w:r>
+        <w:t>Parler un peu des problèmes survenus au cours du projet (et comment ils ont été résolus ou bien quel autre chemin a été pris)</w:t>
+      </w:r>
     </w:p>
     <w:p>
       <w:pPr>
@@ -6168,24 +6177,14 @@
                               <w:r>
                                 <w:t xml:space="preserve">Figure </w:t>
                               </w:r>
-                              <w:r>
-                                <w:fldChar w:fldCharType="begin"/>
-                              </w:r>
-                              <w:r>
-                                <w:instrText xml:space="preserve"> SEQ Figure \* ARABIC </w:instrText>
-                              </w:r>
-                              <w:r>
-                                <w:fldChar w:fldCharType="separate"/>
-                              </w:r>
-                              <w:r>
-                                <w:rPr>
-                                  <w:noProof/>
-                                </w:rPr>
-                                <w:t>2</w:t>
-                              </w:r>
-                              <w:r>
-                                <w:fldChar w:fldCharType="end"/>
-                              </w:r>
+                              <w:fldSimple w:instr=" SEQ Figure \* ARABIC ">
+                                <w:r>
+                                  <w:rPr>
+                                    <w:noProof/>
+                                  </w:rPr>
+                                  <w:t>2</w:t>
+                                </w:r>
+                              </w:fldSimple>
                               <w:r>
                                 <w:t xml:space="preserve"> : Exemple de pseudo code fait avant de commencer certaines fonctionnalités</w:t>
                               </w:r>
@@ -6232,24 +6231,14 @@
                         <w:r>
                           <w:t xml:space="preserve">Figure </w:t>
                         </w:r>
-                        <w:r>
-                          <w:fldChar w:fldCharType="begin"/>
-                        </w:r>
-                        <w:r>
-                          <w:instrText xml:space="preserve"> SEQ Figure \* ARABIC </w:instrText>
-                        </w:r>
-                        <w:r>
-                          <w:fldChar w:fldCharType="separate"/>
-                        </w:r>
-                        <w:r>
-                          <w:rPr>
-                            <w:noProof/>
-                          </w:rPr>
-                          <w:t>2</w:t>
-                        </w:r>
-                        <w:r>
-                          <w:fldChar w:fldCharType="end"/>
-                        </w:r>
+                        <w:fldSimple w:instr=" SEQ Figure \* ARABIC ">
+                          <w:r>
+                            <w:rPr>
+                              <w:noProof/>
+                            </w:rPr>
+                            <w:t>2</w:t>
+                          </w:r>
+                        </w:fldSimple>
                         <w:r>
                           <w:t xml:space="preserve"> : Exemple de pseudo code fait avant de commencer certaines fonctionnalités</w:t>
                         </w:r>
@@ -6298,6 +6287,7 @@
         </w:numPr>
       </w:pPr>
       <w:r>
+        <w:lastRenderedPageBreak/>
         <w:t xml:space="preserve">Pour chaque </w:t>
       </w:r>
       <w:r>
@@ -6382,7 +6372,6 @@
         </w:numPr>
       </w:pPr>
       <w:r>
-        <w:lastRenderedPageBreak/>
         <w:t>Modèle physique d’une base de données.</w:t>
       </w:r>
     </w:p>
@@ -6434,6 +6423,20 @@
         <w:t>Points supplémentaires</w:t>
       </w:r>
       <w:bookmarkEnd w:id="33"/>
+    </w:p>
+    <w:p>
+      <w:pPr>
+        <w:pStyle w:val="Retraitcorpsdetexte"/>
+      </w:pPr>
+      <w:r>
+        <w:t xml:space="preserve">Cette partie présentera les ajouts supplémentaires fait au jeu ainsi </w:t>
+      </w:r>
+      <w:r>
+        <w:t>qu’une éventuelle description détaillée</w:t>
+      </w:r>
+      <w:r>
+        <w:t xml:space="preserve"> de la manière utilisée</w:t>
+      </w:r>
     </w:p>
     <w:p>
       <w:pPr>
@@ -6589,6 +6592,14 @@
               <w:pStyle w:val="Retraitcorpsdetexte"/>
               <w:ind w:left="0"/>
             </w:pPr>
+            <w:r>
+              <w:t xml:space="preserve">Prévisualisation du prochain </w:t>
+            </w:r>
+            <w:proofErr w:type="spellStart"/>
+            <w:r>
+              <w:t>tetriminos</w:t>
+            </w:r>
+            <w:proofErr w:type="spellEnd"/>
           </w:p>
         </w:tc>
         <w:tc>
@@ -6600,6 +6611,9 @@
               <w:pStyle w:val="Retraitcorpsdetexte"/>
               <w:ind w:left="0"/>
             </w:pPr>
+            <w:r>
+              <w:t>15.05.2024</w:t>
+            </w:r>
           </w:p>
         </w:tc>
         <w:tc>
@@ -6611,13 +6625,340 @@
               <w:pStyle w:val="Retraitcorpsdetexte"/>
               <w:ind w:left="0"/>
             </w:pPr>
+            <w:r>
+              <w:t xml:space="preserve">Désormais, on peut voir quel </w:t>
+            </w:r>
+            <w:proofErr w:type="spellStart"/>
+            <w:r>
+              <w:t>tetriminos</w:t>
+            </w:r>
+            <w:proofErr w:type="spellEnd"/>
+            <w:r>
+              <w:t xml:space="preserve"> viendra une fois celui en jeu posé.</w:t>
+            </w:r>
           </w:p>
         </w:tc>
       </w:tr>
     </w:tbl>
     <w:p>
       <w:pPr>
-        <w:pStyle w:val="Retraitcorpsdetexte"/>
+        <w:pStyle w:val="Titre3"/>
+      </w:pPr>
+      <w:r>
+        <w:t xml:space="preserve">Prévisualisation du prochain </w:t>
+      </w:r>
+      <w:proofErr w:type="spellStart"/>
+      <w:r>
+        <w:t>tetriminos</w:t>
+      </w:r>
+      <w:proofErr w:type="spellEnd"/>
+    </w:p>
+    <w:p>
+      <w:pPr>
+        <w:pStyle w:val="Retraitcorpsdetexte3"/>
+      </w:pPr>
+      <w:r>
+        <w:t xml:space="preserve">Afin d’aider le joueur, on peut lui montrer quel </w:t>
+      </w:r>
+      <w:proofErr w:type="spellStart"/>
+      <w:r>
+        <w:t>tetriminos</w:t>
+      </w:r>
+      <w:proofErr w:type="spellEnd"/>
+      <w:r>
+        <w:t xml:space="preserve"> lui sera donné une fois le </w:t>
+      </w:r>
+      <w:proofErr w:type="spellStart"/>
+      <w:r>
+        <w:t>tetriminos</w:t>
+      </w:r>
+      <w:proofErr w:type="spellEnd"/>
+      <w:r>
+        <w:t xml:space="preserve"> actuel posé. </w:t>
+      </w:r>
+    </w:p>
+    <w:p>
+      <w:pPr>
+        <w:pStyle w:val="Retraitcorpsdetexte3"/>
+      </w:pPr>
+      <w:r>
+        <w:rPr>
+          <w:noProof/>
+        </w:rPr>
+        <mc:AlternateContent>
+          <mc:Choice Requires="wpg">
+            <w:drawing>
+              <wp:anchor distT="0" distB="0" distL="114300" distR="114300" simplePos="0" relativeHeight="251658240" behindDoc="0" locked="0" layoutInCell="1" allowOverlap="1" wp14:anchorId="5726B75A" wp14:editId="00AD3FF9">
+                <wp:simplePos x="0" y="0"/>
+                <wp:positionH relativeFrom="column">
+                  <wp:posOffset>129153</wp:posOffset>
+                </wp:positionH>
+                <wp:positionV relativeFrom="paragraph">
+                  <wp:posOffset>1274997</wp:posOffset>
+                </wp:positionV>
+                <wp:extent cx="5759450" cy="2573020"/>
+                <wp:effectExtent l="0" t="0" r="0" b="0"/>
+                <wp:wrapTopAndBottom/>
+                <wp:docPr id="6" name="Groupe 6"/>
+                <wp:cNvGraphicFramePr/>
+                <a:graphic xmlns:a="http://schemas.openxmlformats.org/drawingml/2006/main">
+                  <a:graphicData uri="http://schemas.microsoft.com/office/word/2010/wordprocessingGroup">
+                    <wpg:wgp>
+                      <wpg:cNvGrpSpPr/>
+                      <wpg:grpSpPr>
+                        <a:xfrm>
+                          <a:off x="0" y="0"/>
+                          <a:ext cx="5759450" cy="2573020"/>
+                          <a:chOff x="0" y="0"/>
+                          <a:chExt cx="5759450" cy="2573020"/>
+                        </a:xfrm>
+                      </wpg:grpSpPr>
+                      <pic:pic xmlns:pic="http://schemas.openxmlformats.org/drawingml/2006/picture">
+                        <pic:nvPicPr>
+                          <pic:cNvPr id="4" name="Image 4"/>
+                          <pic:cNvPicPr>
+                            <a:picLocks noChangeAspect="1"/>
+                          </pic:cNvPicPr>
+                        </pic:nvPicPr>
+                        <pic:blipFill>
+                          <a:blip r:embed="rId14">
+                            <a:extLst>
+                              <a:ext uri="{28A0092B-C50C-407E-A947-70E740481C1C}">
+                                <a14:useLocalDpi xmlns:a14="http://schemas.microsoft.com/office/drawing/2010/main" val="0"/>
+                              </a:ext>
+                            </a:extLst>
+                          </a:blip>
+                          <a:stretch>
+                            <a:fillRect/>
+                          </a:stretch>
+                        </pic:blipFill>
+                        <pic:spPr>
+                          <a:xfrm>
+                            <a:off x="0" y="0"/>
+                            <a:ext cx="5759450" cy="2248535"/>
+                          </a:xfrm>
+                          <a:prstGeom prst="rect">
+                            <a:avLst/>
+                          </a:prstGeom>
+                        </pic:spPr>
+                      </pic:pic>
+                      <wps:wsp>
+                        <wps:cNvPr id="5" name="Zone de texte 5"/>
+                        <wps:cNvSpPr txBox="1"/>
+                        <wps:spPr>
+                          <a:xfrm>
+                            <a:off x="0" y="2305685"/>
+                            <a:ext cx="5759450" cy="267335"/>
+                          </a:xfrm>
+                          <a:prstGeom prst="rect">
+                            <a:avLst/>
+                          </a:prstGeom>
+                          <a:solidFill>
+                            <a:prstClr val="white"/>
+                          </a:solidFill>
+                          <a:ln>
+                            <a:noFill/>
+                          </a:ln>
+                        </wps:spPr>
+                        <wps:txbx>
+                          <w:txbxContent>
+                            <w:p>
+                              <w:pPr>
+                                <w:pStyle w:val="Lgende"/>
+                                <w:rPr>
+                                  <w:noProof/>
+                                  <w:sz w:val="20"/>
+                                  <w:szCs w:val="16"/>
+                                </w:rPr>
+                              </w:pPr>
+                              <w:r>
+                                <w:t xml:space="preserve">Figure </w:t>
+                              </w:r>
+                              <w:fldSimple w:instr=" SEQ Figure \* ARABIC ">
+                                <w:r>
+                                  <w:rPr>
+                                    <w:noProof/>
+                                  </w:rPr>
+                                  <w:t>3</w:t>
+                                </w:r>
+                              </w:fldSimple>
+                              <w:r>
+                                <w:t xml:space="preserve"> : Zone de prévisualisation</w:t>
+                              </w:r>
+                            </w:p>
+                          </w:txbxContent>
+                        </wps:txbx>
+                        <wps:bodyPr rot="0" spcFirstLastPara="0" vertOverflow="overflow" horzOverflow="overflow" vert="horz" wrap="square" lIns="0" tIns="0" rIns="0" bIns="0" numCol="1" spcCol="0" rtlCol="0" fromWordArt="0" anchor="t" anchorCtr="0" forceAA="0" compatLnSpc="1">
+                          <a:prstTxWarp prst="textNoShape">
+                            <a:avLst/>
+                          </a:prstTxWarp>
+                          <a:spAutoFit/>
+                        </wps:bodyPr>
+                      </wps:wsp>
+                    </wpg:wgp>
+                  </a:graphicData>
+                </a:graphic>
+              </wp:anchor>
+            </w:drawing>
+          </mc:Choice>
+          <mc:Fallback>
+            <w:pict>
+              <v:group w14:anchorId="5726B75A" id="Groupe 6" o:spid="_x0000_s1029" style="position:absolute;left:0;text-align:left;margin-left:10.15pt;margin-top:100.4pt;width:453.5pt;height:202.6pt;z-index:251658240;mso-position-horizontal-relative:text;mso-position-vertical-relative:text" coordsize="57594,25730" o:gfxdata="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">
+                <v:shape id="Image 4" o:spid="_x0000_s1030" type="#_x0000_t75" style="position:absolute;width:57594;height:22485;visibility:visible;mso-wrap-style:square" o:gfxdata="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">
+                  <v:imagedata r:id="rId15" o:title=""/>
+                </v:shape>
+                <v:shape id="Zone de texte 5" o:spid="_x0000_s1031" type="#_x0000_t202" style="position:absolute;top:23056;width:57594;height:2674;visibility:visible;mso-wrap-style:square;v-text-anchor:top" o:gfxdata="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" stroked="f">
+                  <v:textbox style="mso-fit-shape-to-text:t" inset="0,0,0,0">
+                    <w:txbxContent>
+                      <w:p>
+                        <w:pPr>
+                          <w:pStyle w:val="Lgende"/>
+                          <w:rPr>
+                            <w:noProof/>
+                            <w:sz w:val="20"/>
+                            <w:szCs w:val="16"/>
+                          </w:rPr>
+                        </w:pPr>
+                        <w:r>
+                          <w:t xml:space="preserve">Figure </w:t>
+                        </w:r>
+                        <w:fldSimple w:instr=" SEQ Figure \* ARABIC ">
+                          <w:r>
+                            <w:rPr>
+                              <w:noProof/>
+                            </w:rPr>
+                            <w:t>3</w:t>
+                          </w:r>
+                        </w:fldSimple>
+                        <w:r>
+                          <w:t xml:space="preserve"> : Zone de prévisualisation</w:t>
+                        </w:r>
+                      </w:p>
+                    </w:txbxContent>
+                  </v:textbox>
+                </v:shape>
+                <w10:wrap type="topAndBottom"/>
+              </v:group>
+            </w:pict>
+          </mc:Fallback>
+        </mc:AlternateContent>
+      </w:r>
+      <w:r>
+        <w:t xml:space="preserve">Pour cela, dans le </w:t>
+      </w:r>
+      <w:proofErr w:type="spellStart"/>
+      <w:r>
+        <w:t>TetrminosManager</w:t>
+      </w:r>
+      <w:proofErr w:type="spellEnd"/>
+      <w:r>
+        <w:t xml:space="preserve">, une deuxième variable de type </w:t>
+      </w:r>
+      <w:proofErr w:type="spellStart"/>
+      <w:r>
+        <w:t>Tetriminos</w:t>
+      </w:r>
+      <w:proofErr w:type="spellEnd"/>
+      <w:r>
+        <w:t xml:space="preserve"> a été créée (</w:t>
+      </w:r>
+      <w:proofErr w:type="spellStart"/>
+      <w:r>
+        <w:t>nextTetriminos</w:t>
+      </w:r>
+      <w:proofErr w:type="spellEnd"/>
+      <w:r>
+        <w:t xml:space="preserve">). Lorsqu’un new </w:t>
+      </w:r>
+      <w:proofErr w:type="spellStart"/>
+      <w:r>
+        <w:t>tetriminos</w:t>
+      </w:r>
+      <w:proofErr w:type="spellEnd"/>
+      <w:r>
+        <w:t xml:space="preserve"> est demandé, le </w:t>
+      </w:r>
+      <w:proofErr w:type="spellStart"/>
+      <w:r>
+        <w:t>tetrminos</w:t>
+      </w:r>
+      <w:proofErr w:type="spellEnd"/>
+      <w:r>
+        <w:t xml:space="preserve"> actuel devient celui prévu au préalable et </w:t>
+      </w:r>
+      <w:proofErr w:type="spellStart"/>
+      <w:r>
+        <w:t>nextTetriminos</w:t>
+      </w:r>
+      <w:proofErr w:type="spellEnd"/>
+      <w:r>
+        <w:t xml:space="preserve"> est redéfini via un </w:t>
+      </w:r>
+      <w:proofErr w:type="spellStart"/>
+      <w:r>
+        <w:t>random</w:t>
+      </w:r>
+      <w:proofErr w:type="spellEnd"/>
+      <w:r>
+        <w:t xml:space="preserve">. Pour éviter tout problème au lancement du jeu (dû au fait qu’il n’y pas de </w:t>
+      </w:r>
+      <w:proofErr w:type="spellStart"/>
+      <w:r>
+        <w:t>tetriminos</w:t>
+      </w:r>
+      <w:proofErr w:type="spellEnd"/>
+      <w:r>
+        <w:t xml:space="preserve"> défini pour la prévisualisation au début)</w:t>
+      </w:r>
+      <w:r>
+        <w:t xml:space="preserve"> le programme vérifie que </w:t>
+      </w:r>
+      <w:proofErr w:type="spellStart"/>
+      <w:r>
+        <w:t>nextTetriminos</w:t>
+      </w:r>
+      <w:proofErr w:type="spellEnd"/>
+      <w:r>
+        <w:t xml:space="preserve"> n’est pas </w:t>
+      </w:r>
+      <w:proofErr w:type="spellStart"/>
+      <w:r>
+        <w:t>null</w:t>
+      </w:r>
+      <w:proofErr w:type="spellEnd"/>
+      <w:r>
+        <w:t>. Concernant l’affichage</w:t>
+      </w:r>
+      <w:r>
+        <w:t xml:space="preserve"> du </w:t>
+      </w:r>
+      <w:proofErr w:type="spellStart"/>
+      <w:r>
+        <w:t>tetriminos</w:t>
+      </w:r>
+      <w:proofErr w:type="spellEnd"/>
+      <w:r>
+        <w:t xml:space="preserve"> (visuellement)</w:t>
+      </w:r>
+      <w:r>
+        <w:t>, une zone dédiée a été ajoutée à côté de la zone de jeu.</w:t>
+      </w:r>
+    </w:p>
+    <w:p>
+      <w:pPr>
+        <w:pStyle w:val="Retraitcorpsdetexte3"/>
+      </w:pPr>
+    </w:p>
+    <w:p>
+      <w:pPr>
+        <w:pStyle w:val="Informations"/>
+        <w:ind w:left="2160"/>
+      </w:pPr>
+    </w:p>
+    <w:p>
+      <w:pPr>
+        <w:pStyle w:val="Informations"/>
+        <w:ind w:left="2160"/>
       </w:pPr>
     </w:p>
     <w:p>
@@ -6666,6 +7007,7 @@
       <w:bookmarkStart w:id="37" w:name="_Toc165295514"/>
       <w:bookmarkEnd w:id="34"/>
       <w:r>
+        <w:lastRenderedPageBreak/>
         <w:t>Tests</w:t>
       </w:r>
       <w:bookmarkEnd w:id="35"/>
@@ -6695,11 +7037,9 @@
       <w:r>
         <w:t xml:space="preserve">Cette partie résumera les tests effectués et permettra d’effectuer un bilan </w:t>
       </w:r>
-      <w:proofErr w:type="gramStart"/>
-      <w:r>
-        <w:t>de  ceux</w:t>
-      </w:r>
-      <w:proofErr w:type="gramEnd"/>
+      <w:r>
+        <w:t>de ceux</w:t>
+      </w:r>
       <w:r>
         <w:t>-ci.</w:t>
       </w:r>
@@ -6897,7 +7237,166 @@
               <w:jc w:val="left"/>
             </w:pPr>
             <w:r>
-              <w:t>Action dans le jeu</w:t>
+              <w:t>Options</w:t>
+            </w:r>
+          </w:p>
+        </w:tc>
+        <w:tc>
+          <w:tcPr>
+            <w:tcW w:w="2268" w:type="dxa"/>
+          </w:tcPr>
+          <w:p>
+            <w:pPr>
+              <w:pStyle w:val="Retraitcorpsdetexte"/>
+              <w:ind w:left="0"/>
+              <w:jc w:val="center"/>
+            </w:pPr>
+          </w:p>
+        </w:tc>
+        <w:tc>
+          <w:tcPr>
+            <w:tcW w:w="1559" w:type="dxa"/>
+          </w:tcPr>
+          <w:p>
+            <w:pPr>
+              <w:pStyle w:val="Retraitcorpsdetexte"/>
+              <w:ind w:left="0"/>
+              <w:jc w:val="center"/>
+            </w:pPr>
+          </w:p>
+        </w:tc>
+        <w:tc>
+          <w:tcPr>
+            <w:tcW w:w="2828" w:type="dxa"/>
+          </w:tcPr>
+          <w:p>
+            <w:pPr>
+              <w:pStyle w:val="Retraitcorpsdetexte"/>
+              <w:ind w:left="0"/>
+              <w:jc w:val="left"/>
+            </w:pPr>
+          </w:p>
+        </w:tc>
+      </w:tr>
+      <w:tr>
+        <w:tc>
+          <w:tcPr>
+            <w:tcW w:w="2410" w:type="dxa"/>
+          </w:tcPr>
+          <w:p>
+            <w:pPr>
+              <w:pStyle w:val="Retraitcorpsdetexte"/>
+              <w:ind w:left="0"/>
+              <w:jc w:val="left"/>
+            </w:pPr>
+            <w:r>
+              <w:t>Pseudo</w:t>
+            </w:r>
+          </w:p>
+        </w:tc>
+        <w:tc>
+          <w:tcPr>
+            <w:tcW w:w="2268" w:type="dxa"/>
+          </w:tcPr>
+          <w:p>
+            <w:pPr>
+              <w:pStyle w:val="Retraitcorpsdetexte"/>
+              <w:ind w:left="0"/>
+              <w:jc w:val="center"/>
+            </w:pPr>
+          </w:p>
+        </w:tc>
+        <w:tc>
+          <w:tcPr>
+            <w:tcW w:w="1559" w:type="dxa"/>
+          </w:tcPr>
+          <w:p>
+            <w:pPr>
+              <w:pStyle w:val="Retraitcorpsdetexte"/>
+              <w:ind w:left="0"/>
+              <w:jc w:val="center"/>
+            </w:pPr>
+          </w:p>
+        </w:tc>
+        <w:tc>
+          <w:tcPr>
+            <w:tcW w:w="2828" w:type="dxa"/>
+          </w:tcPr>
+          <w:p>
+            <w:pPr>
+              <w:pStyle w:val="Retraitcorpsdetexte"/>
+              <w:ind w:left="0"/>
+              <w:jc w:val="left"/>
+            </w:pPr>
+          </w:p>
+        </w:tc>
+      </w:tr>
+      <w:tr>
+        <w:tc>
+          <w:tcPr>
+            <w:tcW w:w="2410" w:type="dxa"/>
+          </w:tcPr>
+          <w:p>
+            <w:pPr>
+              <w:pStyle w:val="Retraitcorpsdetexte"/>
+              <w:ind w:left="0"/>
+              <w:jc w:val="left"/>
+            </w:pPr>
+            <w:r>
+              <w:t>Déplacement des pièces</w:t>
+            </w:r>
+          </w:p>
+        </w:tc>
+        <w:tc>
+          <w:tcPr>
+            <w:tcW w:w="2268" w:type="dxa"/>
+          </w:tcPr>
+          <w:p>
+            <w:pPr>
+              <w:pStyle w:val="Retraitcorpsdetexte"/>
+              <w:ind w:left="0"/>
+              <w:jc w:val="center"/>
+            </w:pPr>
+          </w:p>
+        </w:tc>
+        <w:tc>
+          <w:tcPr>
+            <w:tcW w:w="1559" w:type="dxa"/>
+          </w:tcPr>
+          <w:p>
+            <w:pPr>
+              <w:pStyle w:val="Retraitcorpsdetexte"/>
+              <w:ind w:left="0"/>
+              <w:jc w:val="center"/>
+            </w:pPr>
+          </w:p>
+        </w:tc>
+        <w:tc>
+          <w:tcPr>
+            <w:tcW w:w="2828" w:type="dxa"/>
+          </w:tcPr>
+          <w:p>
+            <w:pPr>
+              <w:pStyle w:val="Retraitcorpsdetexte"/>
+              <w:ind w:left="0"/>
+              <w:jc w:val="left"/>
+            </w:pPr>
+          </w:p>
+        </w:tc>
+      </w:tr>
+      <w:tr>
+        <w:tc>
+          <w:tcPr>
+            <w:tcW w:w="2410" w:type="dxa"/>
+          </w:tcPr>
+          <w:p>
+            <w:pPr>
+              <w:pStyle w:val="Retraitcorpsdetexte"/>
+              <w:ind w:left="0"/>
+              <w:jc w:val="left"/>
+            </w:pPr>
+            <w:r>
+              <w:t>Questions</w:t>
             </w:r>
           </w:p>
         </w:tc>
@@ -7097,56 +7596,6 @@
           </w:p>
         </w:tc>
       </w:tr>
-      <w:tr>
-        <w:tc>
-          <w:tcPr>
-            <w:tcW w:w="2410" w:type="dxa"/>
-          </w:tcPr>
-          <w:p>
-            <w:pPr>
-              <w:pStyle w:val="Retraitcorpsdetexte"/>
-              <w:ind w:left="0"/>
-              <w:jc w:val="left"/>
-            </w:pPr>
-          </w:p>
-        </w:tc>
-        <w:tc>
-          <w:tcPr>
-            <w:tcW w:w="2268" w:type="dxa"/>
-          </w:tcPr>
-          <w:p>
-            <w:pPr>
-              <w:pStyle w:val="Retraitcorpsdetexte"/>
-              <w:ind w:left="0"/>
-              <w:jc w:val="center"/>
-            </w:pPr>
-          </w:p>
-        </w:tc>
-        <w:tc>
-          <w:tcPr>
-            <w:tcW w:w="1559" w:type="dxa"/>
-          </w:tcPr>
-          <w:p>
-            <w:pPr>
-              <w:pStyle w:val="Retraitcorpsdetexte"/>
-              <w:ind w:left="0"/>
-              <w:jc w:val="center"/>
-            </w:pPr>
-          </w:p>
-        </w:tc>
-        <w:tc>
-          <w:tcPr>
-            <w:tcW w:w="2828" w:type="dxa"/>
-          </w:tcPr>
-          <w:p>
-            <w:pPr>
-              <w:pStyle w:val="Retraitcorpsdetexte"/>
-              <w:ind w:left="0"/>
-              <w:jc w:val="left"/>
-            </w:pPr>
-          </w:p>
-        </w:tc>
-      </w:tr>
     </w:tbl>
     <w:p>
       <w:pPr>
@@ -7344,7 +7793,6 @@
         </w:numPr>
       </w:pPr>
       <w:r>
-        <w:lastRenderedPageBreak/>
         <w:t xml:space="preserve">Distinguer </w:t>
       </w:r>
       <w:r>
@@ -7492,6 +7940,7 @@
       <w:bookmarkStart w:id="51" w:name="_Toc165969657"/>
       <w:bookmarkStart w:id="52" w:name="_Toc165295520"/>
       <w:r>
+        <w:lastRenderedPageBreak/>
         <w:t>Divers</w:t>
       </w:r>
       <w:bookmarkEnd w:id="50"/>
@@ -7595,7 +8044,7 @@
           <w:noProof/>
         </w:rPr>
       </w:pPr>
-      <w:hyperlink r:id="rId14" w:anchor="_Toc166480839" w:history="1">
+      <w:hyperlink r:id="rId16" w:anchor="_Toc166480839" w:history="1">
         <w:r>
           <w:rPr>
             <w:rStyle w:val="Lienhypertexte"/>
@@ -7849,8 +8298,8 @@
       </w:r>
     </w:p>
     <w:sectPr>
-      <w:headerReference w:type="default" r:id="rId15"/>
-      <w:footerReference w:type="default" r:id="rId16"/>
+      <w:headerReference w:type="default" r:id="rId17"/>
+      <w:footerReference w:type="default" r:id="rId18"/>
       <w:pgSz w:w="11906" w:h="16838" w:code="9"/>
       <w:pgMar w:top="1418" w:right="1418" w:bottom="1418" w:left="1418" w:header="709" w:footer="709" w:gutter="0"/>
       <w:cols w:space="708"/>
@@ -8347,7 +8796,7 @@
               <w:noProof/>
               <w:szCs w:val="16"/>
             </w:rPr>
-            <w:t>08.05.2024 15:34</w:t>
+            <w:t>13.05.2024 09:51</w:t>
           </w:r>
           <w:r>
             <w:rPr>
@@ -8566,7 +9015,7 @@
         <v:path o:extrusionok="f" gradientshapeok="t" o:connecttype="rect"/>
         <o:lock v:ext="edit" aspectratio="t"/>
       </v:shapetype>
-      <v:shape id="_x0000_i1067" type="#_x0000_t75" style="width:11.25pt;height:11.25pt" o:bullet="t">
+      <v:shape id="_x0000_i1048" type="#_x0000_t75" style="width:11.25pt;height:11.25pt" o:bullet="t">
         <v:imagedata r:id="rId1" o:title="BD10263_"/>
       </v:shape>
     </w:pict>
@@ -15228,10 +15677,6 @@
 </file>
 
 <file path=customXml/item1.xml><?xml version="1.0" encoding="utf-8"?>
-<b:Sources xmlns:b="http://schemas.openxmlformats.org/officeDocument/2006/bibliography" xmlns="http://schemas.openxmlformats.org/officeDocument/2006/bibliography" SelectedStyle="\APA.XSL" StyleName="APA"/>
-</file>
-
-<file path=customXml/item2.xml><?xml version="1.0" encoding="utf-8"?>
 <p:properties xmlns:p="http://schemas.microsoft.com/office/2006/metadata/properties" xmlns:xsi="http://www.w3.org/2001/XMLSchema-instance" xmlns:pc="http://schemas.microsoft.com/office/infopath/2007/PartnerControls">
   <documentManagement>
     <_activity xmlns="b00ac6d6-80cd-413d-830d-913bbb25803f" xsi:nil="true"/>
@@ -15239,16 +15684,11 @@
 </p:properties>
 </file>
 
-<file path=customXml/item3.xml><?xml version="1.0" encoding="utf-8"?>
-<?mso-contentType ?>
-<FormTemplates xmlns="http://schemas.microsoft.com/sharepoint/v3/contenttype/forms">
-  <Display>DocumentLibraryForm</Display>
-  <Edit>DocumentLibraryForm</Edit>
-  <New>DocumentLibraryForm</New>
-</FormTemplates>
+<file path=customXml/item2.xml><?xml version="1.0" encoding="utf-8"?>
+<b:Sources xmlns:b="http://schemas.openxmlformats.org/officeDocument/2006/bibliography" xmlns="http://schemas.openxmlformats.org/officeDocument/2006/bibliography" SelectedStyle="\APA.XSL" StyleName="APA"/>
 </file>
 
-<file path=customXml/item4.xml><?xml version="1.0" encoding="utf-8"?>
+<file path=customXml/item3.xml><?xml version="1.0" encoding="utf-8"?>
 <ct:contentTypeSchema xmlns:ct="http://schemas.microsoft.com/office/2006/metadata/contentType" xmlns:ma="http://schemas.microsoft.com/office/2006/metadata/properties/metaAttributes" ct:_="" ma:_="" ma:contentTypeName="Document" ma:contentTypeID="0x0101002111B0F6B9A4254395AB1DB111DB9386" ma:contentTypeVersion="16" ma:contentTypeDescription="Crée un document." ma:contentTypeScope="" ma:versionID="09bdf452d4301cec95ce97de505100ae">
   <xsd:schema xmlns:xsd="http://www.w3.org/2001/XMLSchema" xmlns:xs="http://www.w3.org/2001/XMLSchema" xmlns:p="http://schemas.microsoft.com/office/2006/metadata/properties" xmlns:ns3="ee80aa89-3e9c-4f48-b6f7-2e434b001f62" xmlns:ns4="b00ac6d6-80cd-413d-830d-913bbb25803f" targetNamespace="http://schemas.microsoft.com/office/2006/metadata/properties" ma:root="true" ma:fieldsID="c5f78522ea85349992b6274db4eb8b18" ns3:_="" ns4:_="">
     <xsd:import namespace="ee80aa89-3e9c-4f48-b6f7-2e434b001f62"/>
@@ -15489,15 +15929,16 @@
 </ct:contentTypeSchema>
 </file>
 
-<file path=customXml/itemProps1.xml><?xml version="1.0" encoding="utf-8"?>
-<ds:datastoreItem xmlns:ds="http://schemas.openxmlformats.org/officeDocument/2006/customXml" ds:itemID="{95C2AED2-8783-41FF-BCA9-C4BEB9A23F95}">
-  <ds:schemaRefs>
-    <ds:schemaRef ds:uri="http://schemas.openxmlformats.org/officeDocument/2006/bibliography"/>
-  </ds:schemaRefs>
-</ds:datastoreItem>
+<file path=customXml/item4.xml><?xml version="1.0" encoding="utf-8"?>
+<?mso-contentType ?>
+<FormTemplates xmlns="http://schemas.microsoft.com/sharepoint/v3/contenttype/forms">
+  <Display>DocumentLibraryForm</Display>
+  <Edit>DocumentLibraryForm</Edit>
+  <New>DocumentLibraryForm</New>
+</FormTemplates>
 </file>
 
-<file path=customXml/itemProps2.xml><?xml version="1.0" encoding="utf-8"?>
+<file path=customXml/itemProps1.xml><?xml version="1.0" encoding="utf-8"?>
 <ds:datastoreItem xmlns:ds="http://schemas.openxmlformats.org/officeDocument/2006/customXml" ds:itemID="{4181FC95-92B5-446F-AE57-E4A44C8C450C}">
   <ds:schemaRefs>
     <ds:schemaRef ds:uri="http://schemas.microsoft.com/office/2006/metadata/properties"/>
@@ -15507,15 +15948,15 @@
 </ds:datastoreItem>
 </file>
 
-<file path=customXml/itemProps3.xml><?xml version="1.0" encoding="utf-8"?>
-<ds:datastoreItem xmlns:ds="http://schemas.openxmlformats.org/officeDocument/2006/customXml" ds:itemID="{DF8E7934-3F3A-4F32-A7D4-1B248DBE707D}">
+<file path=customXml/itemProps2.xml><?xml version="1.0" encoding="utf-8"?>
+<ds:datastoreItem xmlns:ds="http://schemas.openxmlformats.org/officeDocument/2006/customXml" ds:itemID="{95C2AED2-8783-41FF-BCA9-C4BEB9A23F95}">
   <ds:schemaRefs>
-    <ds:schemaRef ds:uri="http://schemas.microsoft.com/sharepoint/v3/contenttype/forms"/>
+    <ds:schemaRef ds:uri="http://schemas.openxmlformats.org/officeDocument/2006/bibliography"/>
   </ds:schemaRefs>
 </ds:datastoreItem>
 </file>
 
-<file path=customXml/itemProps4.xml><?xml version="1.0" encoding="utf-8"?>
+<file path=customXml/itemProps3.xml><?xml version="1.0" encoding="utf-8"?>
 <ds:datastoreItem xmlns:ds="http://schemas.openxmlformats.org/officeDocument/2006/customXml" ds:itemID="{980426F0-D20C-48DE-83ED-9DF73F3D619B}">
   <ds:schemaRefs>
     <ds:schemaRef ds:uri="http://schemas.microsoft.com/office/2006/metadata/contentType"/>
@@ -15532,4 +15973,12 @@
     <ds:schemaRef ds:uri="http://schemas.microsoft.com/internal/obd"/>
   </ds:schemaRefs>
 </ds:datastoreItem>
+</file>
+
+<file path=customXml/itemProps4.xml><?xml version="1.0" encoding="utf-8"?>
+<ds:datastoreItem xmlns:ds="http://schemas.openxmlformats.org/officeDocument/2006/customXml" ds:itemID="{DF8E7934-3F3A-4F32-A7D4-1B248DBE707D}">
+  <ds:schemaRefs>
+    <ds:schemaRef ds:uri="http://schemas.microsoft.com/sharepoint/v3/contenttype/forms"/>
+  </ds:schemaRefs>
+</ds:datastoreItem>
 </file>
</xml_diff>

<commit_message>
Création de la structure pour la partie réalisation + ajout de ce qui va être dit
</commit_message>
<xml_diff>
--- a/00-Documentation/00-Rapport/X-CodeTris-Rapport-Alexandre King.docx
+++ b/00-Documentation/00-Rapport/X-CodeTris-Rapport-Alexandre King.docx
@@ -5875,6 +5875,18 @@
       </w:r>
       <w:r>
         <w:t xml:space="preserve"> lorsque l’on est en jeu</w:t>
+      </w:r>
+    </w:p>
+    <w:p>
+      <w:pPr>
+        <w:pStyle w:val="Paragraphedeliste"/>
+        <w:numPr>
+          <w:ilvl w:val="0"/>
+          <w:numId w:val="17"/>
+        </w:numPr>
+      </w:pPr>
+      <w:r>
+        <w:t xml:space="preserve">La forme des pièces </w:t>
       </w:r>
     </w:p>
     <w:p>
@@ -6036,32 +6048,16 @@
                               <w:r>
                                 <w:t xml:space="preserve">Figure </w:t>
                               </w:r>
+                              <w:fldSimple w:instr=" SEQ Figure \* ARABIC ">
+                                <w:r>
+                                  <w:rPr>
+                                    <w:noProof/>
+                                  </w:rPr>
+                                  <w:t>2</w:t>
+                                </w:r>
+                              </w:fldSimple>
                               <w:r>
-                                <w:fldChar w:fldCharType="begin"/>
-                              </w:r>
-                              <w:r>
-                                <w:instrText xml:space="preserve"> SEQ Figure \* ARABIC </w:instrText>
-                              </w:r>
-                              <w:r>
-                                <w:fldChar w:fldCharType="separate"/>
-                              </w:r>
-                              <w:r>
-                                <w:rPr>
-                                  <w:noProof/>
-                                </w:rPr>
-                                <w:t>2</w:t>
-                              </w:r>
-                              <w:r>
-                                <w:fldChar w:fldCharType="end"/>
-                              </w:r>
-                              <w:r>
-                                <w:t xml:space="preserve"> : Maquette du </w:t>
-                              </w:r>
-                              <w:r>
-                                <w:t>m</w:t>
-                              </w:r>
-                              <w:r>
-                                <w:t>enu principal</w:t>
+                                <w:t xml:space="preserve"> : Maquette du menu principal</w:t>
                               </w:r>
                             </w:p>
                           </w:txbxContent>
@@ -6104,32 +6100,16 @@
                         <w:r>
                           <w:t xml:space="preserve">Figure </w:t>
                         </w:r>
+                        <w:fldSimple w:instr=" SEQ Figure \* ARABIC ">
+                          <w:r>
+                            <w:rPr>
+                              <w:noProof/>
+                            </w:rPr>
+                            <w:t>2</w:t>
+                          </w:r>
+                        </w:fldSimple>
                         <w:r>
-                          <w:fldChar w:fldCharType="begin"/>
-                        </w:r>
-                        <w:r>
-                          <w:instrText xml:space="preserve"> SEQ Figure \* ARABIC </w:instrText>
-                        </w:r>
-                        <w:r>
-                          <w:fldChar w:fldCharType="separate"/>
-                        </w:r>
-                        <w:r>
-                          <w:rPr>
-                            <w:noProof/>
-                          </w:rPr>
-                          <w:t>2</w:t>
-                        </w:r>
-                        <w:r>
-                          <w:fldChar w:fldCharType="end"/>
-                        </w:r>
-                        <w:r>
-                          <w:t xml:space="preserve"> : Maquette du </w:t>
-                        </w:r>
-                        <w:r>
-                          <w:t>m</w:t>
-                        </w:r>
-                        <w:r>
-                          <w:t>enu principal</w:t>
+                          <w:t xml:space="preserve"> : Maquette du menu principal</w:t>
                         </w:r>
                       </w:p>
                     </w:txbxContent>
@@ -6241,24 +6221,14 @@
                               <w:r>
                                 <w:t xml:space="preserve">Figure </w:t>
                               </w:r>
-                              <w:r>
-                                <w:fldChar w:fldCharType="begin"/>
-                              </w:r>
-                              <w:r>
-                                <w:instrText xml:space="preserve"> SEQ Figure \* ARABIC </w:instrText>
-                              </w:r>
-                              <w:r>
-                                <w:fldChar w:fldCharType="separate"/>
-                              </w:r>
-                              <w:r>
-                                <w:rPr>
-                                  <w:noProof/>
-                                </w:rPr>
-                                <w:t>3</w:t>
-                              </w:r>
-                              <w:r>
-                                <w:fldChar w:fldCharType="end"/>
-                              </w:r>
+                              <w:fldSimple w:instr=" SEQ Figure \* ARABIC ">
+                                <w:r>
+                                  <w:rPr>
+                                    <w:noProof/>
+                                  </w:rPr>
+                                  <w:t>3</w:t>
+                                </w:r>
+                              </w:fldSimple>
                               <w:r>
                                 <w:t xml:space="preserve"> : Maquette des autres menus</w:t>
                               </w:r>
@@ -6299,24 +6269,14 @@
                         <w:r>
                           <w:t xml:space="preserve">Figure </w:t>
                         </w:r>
-                        <w:r>
-                          <w:fldChar w:fldCharType="begin"/>
-                        </w:r>
-                        <w:r>
-                          <w:instrText xml:space="preserve"> SEQ Figure \* ARABIC </w:instrText>
-                        </w:r>
-                        <w:r>
-                          <w:fldChar w:fldCharType="separate"/>
-                        </w:r>
-                        <w:r>
-                          <w:rPr>
-                            <w:noProof/>
-                          </w:rPr>
-                          <w:t>3</w:t>
-                        </w:r>
-                        <w:r>
-                          <w:fldChar w:fldCharType="end"/>
-                        </w:r>
+                        <w:fldSimple w:instr=" SEQ Figure \* ARABIC ">
+                          <w:r>
+                            <w:rPr>
+                              <w:noProof/>
+                            </w:rPr>
+                            <w:t>3</w:t>
+                          </w:r>
+                        </w:fldSimple>
                         <w:r>
                           <w:t xml:space="preserve"> : Maquette des autres menus</w:t>
                         </w:r>
@@ -6360,7 +6320,19 @@
         <w:ind w:left="1814"/>
       </w:pPr>
       <w:r>
-        <w:t>Une boucle Do While combiné avec un Console.ReadKey() permettra de récupérer l’input du joueur à chaque boucle et d’agir en conséquence. Le joueur ne pourra ne que se déplacer avec les flèches et la touche ENTER. En cas d’une autre entrée, il faudra gérer pour éviter que le programme fasse autre chose.</w:t>
+        <w:t>Une boucle Do While combiné</w:t>
+      </w:r>
+      <w:r>
+        <w:t>e</w:t>
+      </w:r>
+      <w:r>
+        <w:t xml:space="preserve"> avec un Console.ReadKey() permettra de récupérer l’input du joueur à chaque boucle et d’agir en conséquence. Le joueur ne pourra que se déplacer avec les flèches et la touche ENTER. En cas d’une autre entrée, il faudra </w:t>
+      </w:r>
+      <w:r>
+        <w:t xml:space="preserve">la </w:t>
+      </w:r>
+      <w:r>
+        <w:t>gérer pour éviter que le programme fasse autre chose.</w:t>
       </w:r>
     </w:p>
     <w:p>
@@ -6404,7 +6376,7 @@
         <mc:AlternateContent>
           <mc:Choice Requires="wpg">
             <w:drawing>
-              <wp:inline distT="0" distB="0" distL="0" distR="0" wp14:anchorId="163541CC" wp14:editId="2E79E70D">
+              <wp:inline distT="0" distB="0" distL="0" distR="0" wp14:anchorId="163541CC" wp14:editId="5F57EA66">
                 <wp:extent cx="4794250" cy="3018155"/>
                 <wp:effectExtent l="0" t="0" r="6350" b="0"/>
                 <wp:docPr id="17" name="Groupe 17"/>
@@ -6487,24 +6459,14 @@
                               <w:r>
                                 <w:t xml:space="preserve">Figure </w:t>
                               </w:r>
-                              <w:r>
-                                <w:fldChar w:fldCharType="begin"/>
-                              </w:r>
-                              <w:r>
-                                <w:instrText xml:space="preserve"> SEQ Figure \* ARABIC </w:instrText>
-                              </w:r>
-                              <w:r>
-                                <w:fldChar w:fldCharType="separate"/>
-                              </w:r>
-                              <w:r>
-                                <w:rPr>
-                                  <w:noProof/>
-                                </w:rPr>
-                                <w:t>4</w:t>
-                              </w:r>
-                              <w:r>
-                                <w:fldChar w:fldCharType="end"/>
-                              </w:r>
+                              <w:fldSimple w:instr=" SEQ Figure \* ARABIC ">
+                                <w:r>
+                                  <w:rPr>
+                                    <w:noProof/>
+                                  </w:rPr>
+                                  <w:t>4</w:t>
+                                </w:r>
+                              </w:fldSimple>
                               <w:r>
                                 <w:t xml:space="preserve"> : Maquette du jeu</w:t>
                               </w:r>
@@ -6545,24 +6507,14 @@
                         <w:r>
                           <w:t xml:space="preserve">Figure </w:t>
                         </w:r>
-                        <w:r>
-                          <w:fldChar w:fldCharType="begin"/>
-                        </w:r>
-                        <w:r>
-                          <w:instrText xml:space="preserve"> SEQ Figure \* ARABIC </w:instrText>
-                        </w:r>
-                        <w:r>
-                          <w:fldChar w:fldCharType="separate"/>
-                        </w:r>
-                        <w:r>
-                          <w:rPr>
-                            <w:noProof/>
-                          </w:rPr>
-                          <w:t>4</w:t>
-                        </w:r>
-                        <w:r>
-                          <w:fldChar w:fldCharType="end"/>
-                        </w:r>
+                        <w:fldSimple w:instr=" SEQ Figure \* ARABIC ">
+                          <w:r>
+                            <w:rPr>
+                              <w:noProof/>
+                            </w:rPr>
+                            <w:t>4</w:t>
+                          </w:r>
+                        </w:fldSimple>
                         <w:r>
                           <w:t xml:space="preserve"> : Maquette du jeu</w:t>
                         </w:r>
@@ -6644,7 +6596,19 @@
         <w:ind w:left="1814"/>
       </w:pPr>
       <w:r>
-        <w:t xml:space="preserve">À chaque fois qu’un tetriminos se fige, on vérifiera si une ligne est complète ou non. Si oui, une question sera posée au joueur. Pour éviter que la même question passe en boucle, il faudra utiliser 2 listes. Une avec les questions possibles et une autre avec celles utilisées. Une fois qu’une question a été posée, elle est retirée de la liste des questions possibles et ajoutée à celle des questions utilisées. Une la liste de questions possibles vide, on le rerempli et vide celle des questions utilisées. </w:t>
+        <w:t xml:space="preserve">À chaque fois qu’un tetriminos se fige, on vérifiera si une ligne est complète ou non. Si oui, une question sera posée au joueur. Pour éviter que la même question passe en boucle, il faudra utiliser 2 listes. Une avec les questions possibles et une autre avec celles utilisées. Une fois qu’une question a été posée, elle est retirée de la liste des questions possibles et ajoutée à celle des questions utilisées. Une </w:t>
+      </w:r>
+      <w:r>
+        <w:t xml:space="preserve">fois </w:t>
+      </w:r>
+      <w:r>
+        <w:t>la liste de questions possibles vide, on l</w:t>
+      </w:r>
+      <w:r>
+        <w:t>a</w:t>
+      </w:r>
+      <w:r>
+        <w:t xml:space="preserve"> rerempli et vide celle des questions utilisées. </w:t>
       </w:r>
     </w:p>
     <w:p>
@@ -6670,7 +6634,13 @@
         <w:ind w:left="1814"/>
       </w:pPr>
       <w:r>
-        <w:t xml:space="preserve">L’utilisation de thread ne parait pas nécessaire. Il sera possible d’exécuter le code de manière séquentielle. Cela aidera également pour l’optimisation du programme. </w:t>
+        <w:t xml:space="preserve">L’utilisation de thread ne </w:t>
+      </w:r>
+      <w:r>
+        <w:t xml:space="preserve">sera </w:t>
+      </w:r>
+      <w:r>
+        <w:t xml:space="preserve">pas nécessaire. Il sera possible d’exécuter le code de manière séquentielle. Cela aidera également pour l’optimisation du programme. </w:t>
       </w:r>
     </w:p>
     <w:p>
@@ -6818,24 +6788,14 @@
                               <w:r>
                                 <w:t xml:space="preserve">Figure </w:t>
                               </w:r>
-                              <w:r>
-                                <w:fldChar w:fldCharType="begin"/>
-                              </w:r>
-                              <w:r>
-                                <w:instrText xml:space="preserve"> SEQ Figure \* ARABIC </w:instrText>
-                              </w:r>
-                              <w:r>
-                                <w:fldChar w:fldCharType="separate"/>
-                              </w:r>
-                              <w:r>
-                                <w:rPr>
-                                  <w:noProof/>
-                                </w:rPr>
-                                <w:t>5</w:t>
-                              </w:r>
-                              <w:r>
-                                <w:fldChar w:fldCharType="end"/>
-                              </w:r>
+                              <w:fldSimple w:instr=" SEQ Figure \* ARABIC ">
+                                <w:r>
+                                  <w:rPr>
+                                    <w:noProof/>
+                                  </w:rPr>
+                                  <w:t>5</w:t>
+                                </w:r>
+                              </w:fldSimple>
                               <w:r>
                                 <w:t xml:space="preserve"> : MCD de la DB</w:t>
                               </w:r>
@@ -6876,24 +6836,14 @@
                         <w:r>
                           <w:t xml:space="preserve">Figure </w:t>
                         </w:r>
-                        <w:r>
-                          <w:fldChar w:fldCharType="begin"/>
-                        </w:r>
-                        <w:r>
-                          <w:instrText xml:space="preserve"> SEQ Figure \* ARABIC </w:instrText>
-                        </w:r>
-                        <w:r>
-                          <w:fldChar w:fldCharType="separate"/>
-                        </w:r>
-                        <w:r>
-                          <w:rPr>
-                            <w:noProof/>
-                          </w:rPr>
-                          <w:t>5</w:t>
-                        </w:r>
-                        <w:r>
-                          <w:fldChar w:fldCharType="end"/>
-                        </w:r>
+                        <w:fldSimple w:instr=" SEQ Figure \* ARABIC ">
+                          <w:r>
+                            <w:rPr>
+                              <w:noProof/>
+                            </w:rPr>
+                            <w:t>5</w:t>
+                          </w:r>
+                        </w:fldSimple>
                         <w:r>
                           <w:t xml:space="preserve"> : MCD de la DB</w:t>
                         </w:r>
@@ -6998,24 +6948,14 @@
                               <w:r>
                                 <w:t xml:space="preserve">Figure </w:t>
                               </w:r>
-                              <w:r>
-                                <w:fldChar w:fldCharType="begin"/>
-                              </w:r>
-                              <w:r>
-                                <w:instrText xml:space="preserve"> SEQ Figure \* ARABIC </w:instrText>
-                              </w:r>
-                              <w:r>
-                                <w:fldChar w:fldCharType="separate"/>
-                              </w:r>
-                              <w:r>
-                                <w:rPr>
-                                  <w:noProof/>
-                                </w:rPr>
-                                <w:t>6</w:t>
-                              </w:r>
-                              <w:r>
-                                <w:fldChar w:fldCharType="end"/>
-                              </w:r>
+                              <w:fldSimple w:instr=" SEQ Figure \* ARABIC ">
+                                <w:r>
+                                  <w:rPr>
+                                    <w:noProof/>
+                                  </w:rPr>
+                                  <w:t>6</w:t>
+                                </w:r>
+                              </w:fldSimple>
                               <w:r>
                                 <w:t xml:space="preserve"> : MLD de la DB</w:t>
                               </w:r>
@@ -7056,24 +6996,14 @@
                         <w:r>
                           <w:t xml:space="preserve">Figure </w:t>
                         </w:r>
-                        <w:r>
-                          <w:fldChar w:fldCharType="begin"/>
-                        </w:r>
-                        <w:r>
-                          <w:instrText xml:space="preserve"> SEQ Figure \* ARABIC </w:instrText>
-                        </w:r>
-                        <w:r>
-                          <w:fldChar w:fldCharType="separate"/>
-                        </w:r>
-                        <w:r>
-                          <w:rPr>
-                            <w:noProof/>
-                          </w:rPr>
-                          <w:t>6</w:t>
-                        </w:r>
-                        <w:r>
-                          <w:fldChar w:fldCharType="end"/>
-                        </w:r>
+                        <w:fldSimple w:instr=" SEQ Figure \* ARABIC ">
+                          <w:r>
+                            <w:rPr>
+                              <w:noProof/>
+                            </w:rPr>
+                            <w:t>6</w:t>
+                          </w:r>
+                        </w:fldSimple>
                         <w:r>
                           <w:t xml:space="preserve"> : MLD de la DB</w:t>
                         </w:r>
@@ -7381,13 +7311,7 @@
         <w:ind w:left="1814"/>
       </w:pPr>
       <w:r>
-        <w:t>La table t_</w:t>
-      </w:r>
-      <w:r>
-        <w:t>difficulty</w:t>
-      </w:r>
-      <w:r>
-        <w:t xml:space="preserve"> contient les colonnes suivantes :</w:t>
+        <w:t>La table t_difficulty contient les colonnes suivantes :</w:t>
       </w:r>
     </w:p>
     <w:tbl>
@@ -7663,13 +7587,7 @@
         <w:ind w:left="1814"/>
       </w:pPr>
       <w:r>
-        <w:t>La table t_</w:t>
-      </w:r>
-      <w:r>
-        <w:t>question</w:t>
-      </w:r>
-      <w:r>
-        <w:t xml:space="preserve"> contient les colonnes suivantes :</w:t>
+        <w:t>La table t_question contient les colonnes suivantes :</w:t>
       </w:r>
     </w:p>
     <w:tbl>
@@ -8039,13 +7957,7 @@
         <w:ind w:left="1814"/>
       </w:pPr>
       <w:r>
-        <w:t>La table t_</w:t>
-      </w:r>
-      <w:r>
-        <w:t>game</w:t>
-      </w:r>
-      <w:r>
-        <w:t xml:space="preserve"> contient les colonnes suivantes :</w:t>
+        <w:t>La table t_game contient les colonnes suivantes :</w:t>
       </w:r>
     </w:p>
     <w:tbl>
@@ -8405,7 +8317,13 @@
         <w:ind w:left="1814"/>
       </w:pPr>
       <w:r>
-        <w:t>Une fois la DB créée, des scripts seront créés afin de pouvoir refaire la DB sur un autre serveur.</w:t>
+        <w:t xml:space="preserve">Une fois la DB créée, des scripts seront </w:t>
+      </w:r>
+      <w:r>
+        <w:t>exportés</w:t>
+      </w:r>
+      <w:r>
+        <w:t xml:space="preserve"> afin de pouvoir refaire la DB sur un autre serveur.</w:t>
       </w:r>
     </w:p>
     <w:p>
@@ -8418,7 +8336,7 @@
         <w:ind w:left="1814"/>
       </w:pPr>
       <w:r>
-        <w:t xml:space="preserve">Étant donné qu’il y a une base de données, il faudra inclure un fichier de log et la gestion d’erreurs dans le programme. En cas de problème avec la DB, les programme crashera. C’est pourquoi l’utilisation d’un fichier de logs est nécessaire pour résoudre ces erreurs ou empêcher le programme de crash lors de son utilisation. </w:t>
+        <w:t xml:space="preserve">Étant donné qu’il y a une base de données, il faudra inclure un fichier de log et la gestion d’erreurs dans le programme. En cas de problème avec la DB, le programme crashera. C’est pourquoi l’utilisation d’un fichier de logs est nécessaire pour résoudre ces erreurs ou empêcher le programme de crash lors de son utilisation. </w:t>
       </w:r>
       <w:r>
         <w:t xml:space="preserve">Il faudra donc une gestion de documents extérieur au projet (ExternalManager) pour écrire dans le fichier. </w:t>
@@ -8455,7 +8373,19 @@
         <w:ind w:left="1814"/>
       </w:pPr>
       <w:r>
-        <w:t>Une fois la base de données en place dans le code, une fonction sera créée par commande SQL. Voici une liste des commandes que l’on peut déjà prévoir :</w:t>
+        <w:t xml:space="preserve">Une fois la base de données </w:t>
+      </w:r>
+      <w:r>
+        <w:t xml:space="preserve">est </w:t>
+      </w:r>
+      <w:r>
+        <w:t>en place dans le code, une fonction sera créée par commande SQL. Voici une liste des commandes que l’on peut déjà prévoir </w:t>
+      </w:r>
+      <w:r>
+        <w:t>(les nomspeuvent changer)</w:t>
+      </w:r>
+      <w:r>
+        <w:t>:</w:t>
       </w:r>
     </w:p>
     <w:tbl>
@@ -8746,7 +8676,10 @@
         </w:numPr>
       </w:pPr>
       <w:r>
-        <w:t>Classe parent pour les tetriminos et une classe enfant par tetriminos</w:t>
+        <w:t>Une c</w:t>
+      </w:r>
+      <w:r>
+        <w:t>lasse parent pour les tetriminos et une classe enfant par tetriminos</w:t>
       </w:r>
     </w:p>
     <w:p/>
@@ -8787,7 +8720,13 @@
         <w:ind w:left="1814"/>
       </w:pPr>
       <w:r>
-        <w:t>Un diagramme d’activité a également été et est disponible en annexe.</w:t>
+        <w:t>Un diagramme d’activité a également été</w:t>
+      </w:r>
+      <w:r>
+        <w:t xml:space="preserve"> fait</w:t>
+      </w:r>
+      <w:r>
+        <w:t xml:space="preserve"> et est disponible en annexe.</w:t>
       </w:r>
     </w:p>
     <w:p/>
@@ -9394,7 +9333,11 @@
               <w:jc w:val="left"/>
             </w:pPr>
             <w:r>
-              <w:t>Le pseudo défini par le joueur est unique. Lors du premier lancement du jeu, il le défini</w:t>
+              <w:t xml:space="preserve">Le pseudo défini par le joueur est unique. Lors du </w:t>
+            </w:r>
+            <w:r>
+              <w:lastRenderedPageBreak/>
+              <w:t>premier lancement du jeu, il le défini</w:t>
             </w:r>
           </w:p>
         </w:tc>
@@ -9409,6 +9352,7 @@
               <w:jc w:val="center"/>
             </w:pPr>
             <w:r>
+              <w:lastRenderedPageBreak/>
               <w:t>3</w:t>
             </w:r>
           </w:p>
@@ -9429,7 +9373,6 @@
               <w:jc w:val="left"/>
             </w:pPr>
             <w:r>
-              <w:lastRenderedPageBreak/>
               <w:t>Déplacement des pièces</w:t>
             </w:r>
           </w:p>
@@ -9898,10 +9841,15 @@
         <w:pStyle w:val="Retraitcorpsdetexte"/>
       </w:pPr>
       <w:r>
-        <w:t>//Expliquer mise en place de git avec visual studio, mise en place du projet, framework</w:t>
-      </w:r>
-      <w:r>
-        <w:t>, etc…</w:t>
+        <w:t xml:space="preserve">Cette partie abordera le déroulement du projet et la manière dont il a été réalisé. </w:t>
+      </w:r>
+    </w:p>
+    <w:p>
+      <w:pPr>
+        <w:pStyle w:val="Titre3"/>
+      </w:pPr>
+      <w:r>
+        <w:t>Mise en place du Github</w:t>
       </w:r>
     </w:p>
     <w:p>
@@ -9909,7 +9857,21 @@
         <w:pStyle w:val="Retraitcorpsdetexte"/>
       </w:pPr>
       <w:r>
-        <w:t>Qu’est qui a finalement été fait en comparaison avec la conception</w:t>
+        <w:t>//Mise en place du Git (décrire problème (avec screens si possible)</w:t>
+      </w:r>
+    </w:p>
+    <w:p>
+      <w:pPr>
+        <w:pStyle w:val="Retraitcorpsdetexte3"/>
+      </w:pPr>
+    </w:p>
+    <w:p>
+      <w:pPr>
+        <w:pStyle w:val="Titre3"/>
+      </w:pPr>
+      <w:r>
+        <w:lastRenderedPageBreak/>
+        <w:t>Mise en place de Visual Studio 2022</w:t>
       </w:r>
     </w:p>
     <w:p>
@@ -9917,7 +9879,20 @@
         <w:pStyle w:val="Retraitcorpsdetexte"/>
       </w:pPr>
       <w:r>
-        <w:t xml:space="preserve">Mise en place du git -&gt; projet VS2022 (framework)-&gt;Classes-&gt;Code important -&gt;DB </w:t>
+        <w:t>//Mise en place du projet VSCode (Framework, liaison avec le git)</w:t>
+      </w:r>
+    </w:p>
+    <w:p>
+      <w:pPr>
+        <w:pStyle w:val="Retraitcorpsdetexte3"/>
+      </w:pPr>
+    </w:p>
+    <w:p>
+      <w:pPr>
+        <w:pStyle w:val="Titre3"/>
+      </w:pPr>
+      <w:r>
+        <w:t>Planif ( ?)</w:t>
       </w:r>
     </w:p>
     <w:p>
@@ -9925,20 +9900,49 @@
         <w:pStyle w:val="Retraitcorpsdetexte"/>
       </w:pPr>
       <w:r>
-        <w:t>Se baser sur le git P_Appro2 pour ordre et éléments à voir</w:t>
+        <w:t>//Parler de la planif</w:t>
+      </w:r>
+    </w:p>
+    <w:p>
+      <w:pPr>
+        <w:pStyle w:val="Retraitcorpsdetexte3"/>
+      </w:pPr>
+    </w:p>
+    <w:p>
+      <w:pPr>
+        <w:pStyle w:val="Titre3"/>
+      </w:pPr>
+      <w:r>
+        <w:t>Maquettes ( ?)</w:t>
       </w:r>
     </w:p>
     <w:p>
       <w:pPr>
         <w:pStyle w:val="Retraitcorpsdetexte"/>
       </w:pPr>
+      <w:r>
+        <w:t>//parler des maquettes (à quoi j’ai pensé en les faisant)</w:t>
+      </w:r>
+    </w:p>
+    <w:p>
+      <w:pPr>
+        <w:pStyle w:val="Retraitcorpsdetexte3"/>
+      </w:pPr>
+    </w:p>
+    <w:p>
+      <w:pPr>
+        <w:pStyle w:val="Titre3"/>
+      </w:pPr>
+      <w:r>
+        <w:t>Mise en place de la base de données (MPD)</w:t>
+      </w:r>
     </w:p>
     <w:p>
       <w:pPr>
         <w:pStyle w:val="Retraitcorpsdetexte"/>
       </w:pPr>
       <w:r>
-        <w:t>Utilisation de thread finalement (pour les inputs utilisateur, limitation du nombre d’input par frame, Management visuel pour les tetriminos)</w:t>
+        <w:t>//Parler de la DB (MPD, PHPMyAdmin, Uwamp) (Création d’un admin (éviter root, root) Admin123, Admin!123)</w:t>
       </w:r>
     </w:p>
     <w:p>
@@ -9946,26 +9950,7 @@
         <w:pStyle w:val="Retraitcorpsdetexte"/>
       </w:pPr>
       <w:r>
-        <w:lastRenderedPageBreak/>
-        <w:t>Musique dans le menu</w:t>
-      </w:r>
-      <w:r>
-        <w:t xml:space="preserve"> (justification de l’utilisation de</w:t>
-      </w:r>
-      <w:r>
-        <w:t xml:space="preserve"> </w:t>
-      </w:r>
-      <w:r>
-        <w:t>.Framework</w:t>
-      </w:r>
-      <w:r>
-        <w:t xml:space="preserve"> (using System.Media)</w:t>
-      </w:r>
-      <w:r>
-        <w:t>)</w:t>
-      </w:r>
-      <w:r>
-        <w:t xml:space="preserve">. </w:t>
+        <w:t>//Insert dans la DB</w:t>
       </w:r>
     </w:p>
     <w:p>
@@ -9973,7 +9958,20 @@
         <w:pStyle w:val="Retraitcorpsdetexte"/>
       </w:pPr>
       <w:r>
-        <w:t>Héritage sur les pièces (avec une méthode en virtual/override)</w:t>
+        <w:t>//Création des questions</w:t>
+      </w:r>
+    </w:p>
+    <w:p>
+      <w:pPr>
+        <w:pStyle w:val="Retraitcorpsdetexte3"/>
+      </w:pPr>
+    </w:p>
+    <w:p>
+      <w:pPr>
+        <w:pStyle w:val="Titre3"/>
+      </w:pPr>
+      <w:r>
+        <w:t>Premières étapes</w:t>
       </w:r>
     </w:p>
     <w:p>
@@ -9981,26 +9979,23 @@
         <w:pStyle w:val="Retraitcorpsdetexte"/>
       </w:pPr>
       <w:r>
-        <w:t xml:space="preserve">Utilisation de classe Static (pourquoi pas singleton ? =&gt; perte de temps sur le projet pour des détails mineurs qui apportent peu. </w:t>
-      </w:r>
-      <w:r>
-        <w:t>Aucuns problèmes liés</w:t>
-      </w:r>
-      <w:r>
-        <w:t xml:space="preserve"> à une multiple instance de certaines classe). Citer les classes non-static et pourquoi elles ne sont pas static</w:t>
+        <w:t>//Program.cs</w:t>
       </w:r>
     </w:p>
     <w:p>
       <w:pPr>
         <w:pStyle w:val="Retraitcorpsdetexte"/>
       </w:pPr>
+      <w:r>
+        <w:t>//MenuManager</w:t>
+      </w:r>
     </w:p>
     <w:p>
       <w:pPr>
         <w:pStyle w:val="Retraitcorpsdetexte"/>
       </w:pPr>
       <w:r>
-        <w:t>Parler des classes</w:t>
+        <w:t>//Game Manager</w:t>
       </w:r>
     </w:p>
     <w:p>
@@ -10008,7 +10003,7 @@
         <w:pStyle w:val="Retraitcorpsdetexte"/>
       </w:pPr>
       <w:r>
-        <w:t>Gestion de la suppression des lignes</w:t>
+        <w:t>//Classe externe (Stackoverflow)</w:t>
       </w:r>
     </w:p>
     <w:p>
@@ -10016,157 +10011,49 @@
         <w:pStyle w:val="Retraitcorpsdetexte"/>
       </w:pPr>
       <w:r>
-        <w:t>Parler un peu des problèmes survenus au cours du projet (et comment ils ont été résolus ou bien quel autre chemin a été pris)</w:t>
+        <w:t>// En gros, parler du fait que les manager ont été mis en place</w:t>
+      </w:r>
+    </w:p>
+    <w:p>
+      <w:pPr>
+        <w:pStyle w:val="Titre3"/>
+      </w:pPr>
+      <w:r>
+        <w:t>Organisation dans le code</w:t>
+      </w:r>
+    </w:p>
+    <w:p>
+      <w:pPr>
+        <w:pStyle w:val="Retraitcorpsdetexte3"/>
+      </w:pPr>
+      <w:r>
+        <w:t>//dossiers</w:t>
+      </w:r>
+    </w:p>
+    <w:p>
+      <w:pPr>
+        <w:pStyle w:val="Retraitcorpsdetexte3"/>
+      </w:pPr>
+      <w:r>
+        <w:t>//pseudo code</w:t>
       </w:r>
     </w:p>
     <w:p>
       <w:pPr>
         <w:pStyle w:val="Retraitcorpsdetexte"/>
       </w:pPr>
-    </w:p>
-    <w:p>
-      <w:pPr>
-        <w:pStyle w:val="Retraitcorpsdetexte"/>
-      </w:pPr>
-      <w:r>
-        <w:t xml:space="preserve">Image pour montre le pseudo code parfois fait en amont pour aider à la </w:t>
-      </w:r>
-      <w:r>
-        <w:t>réflexion</w:t>
-      </w:r>
-    </w:p>
-    <w:p>
-      <w:pPr>
-        <w:pStyle w:val="Retraitcorpsdetexte"/>
-      </w:pPr>
-    </w:p>
-    <w:p>
-      <w:pPr>
-        <w:ind w:left="1814"/>
-      </w:pPr>
-      <w:r>
-        <w:t>Gestion de la fenetre (console, resize)</w:t>
-      </w:r>
-    </w:p>
-    <w:p>
-      <w:pPr>
-        <w:ind w:left="1814"/>
-      </w:pPr>
-      <w:r>
-        <w:t>Timing (temps du thread sleep)</w:t>
-      </w:r>
-    </w:p>
-    <w:p>
-      <w:pPr>
-        <w:ind w:left="1814"/>
-      </w:pPr>
-      <w:r>
-        <w:t>Reset du jeu</w:t>
-      </w:r>
-    </w:p>
-    <w:p>
-      <w:pPr>
-        <w:ind w:left="1814"/>
-      </w:pPr>
-      <w:r>
-        <w:t>Boucle principale du jeu</w:t>
-      </w:r>
-    </w:p>
-    <w:p>
-      <w:pPr>
-        <w:ind w:left="1814"/>
-      </w:pPr>
-      <w:r>
-        <w:t>Boucles secondaires</w:t>
-      </w:r>
-    </w:p>
-    <w:p>
-      <w:pPr>
-        <w:ind w:left="1814"/>
-      </w:pPr>
-      <w:r>
-        <w:t>Interface</w:t>
-      </w:r>
-    </w:p>
-    <w:p>
-      <w:pPr>
-        <w:ind w:left="1814"/>
-      </w:pPr>
-      <w:r>
-        <w:t>Score</w:t>
-      </w:r>
-    </w:p>
-    <w:p>
-      <w:pPr>
-        <w:ind w:left="1814"/>
-      </w:pPr>
-      <w:r>
-        <w:t>Gestion des options choisies par le user</w:t>
-      </w:r>
-    </w:p>
-    <w:p>
-      <w:pPr>
-        <w:ind w:left="1814"/>
-      </w:pPr>
-      <w:r>
-        <w:t>Classe à prévoir</w:t>
-      </w:r>
-    </w:p>
-    <w:p>
-      <w:pPr>
-        <w:ind w:left="1814"/>
-      </w:pPr>
-      <w:r>
-        <w:t>Diagramme UML (annexe) mais préciser</w:t>
-      </w:r>
-    </w:p>
-    <w:p>
-      <w:pPr>
-        <w:ind w:left="1814"/>
-      </w:pPr>
-      <w:r>
-        <w:t>Cursor.visible</w:t>
-      </w:r>
-    </w:p>
-    <w:p/>
-    <w:p>
-      <w:pPr>
-        <w:pStyle w:val="Retraitcorpsdetexte"/>
-      </w:pPr>
-      <w:r>
-        <w:t>Jeu (tableau 2 dimension pour la grille tetris)</w:t>
-      </w:r>
-    </w:p>
-    <w:p>
-      <w:pPr>
-        <w:pStyle w:val="Retraitcorpsdetexte"/>
-      </w:pPr>
-      <w:r>
-        <w:t xml:space="preserve">Gestion de la rotation, </w:t>
-      </w:r>
-    </w:p>
-    <w:p>
-      <w:pPr>
-        <w:pStyle w:val="Retraitcorpsdetexte"/>
-      </w:pPr>
-      <w:r>
-        <w:t>Pas de thread (aide pour l’optimisation)</w:t>
-      </w:r>
-    </w:p>
-    <w:p>
-      <w:pPr>
-        <w:pStyle w:val="Retraitcorpsdetexte"/>
-      </w:pPr>
-    </w:p>
-    <w:p>
-      <w:pPr>
-        <w:pStyle w:val="Retraitcorpsdetexte"/>
-      </w:pPr>
-    </w:p>
-    <w:p>
-      <w:pPr>
-        <w:pStyle w:val="Retraitcorpsdetexte"/>
-        <w:ind w:left="708"/>
+      <w:r>
+        <w:t>Image pour montre le pseudo code parfois fait en amont pour aider à la réflexion</w:t>
+      </w:r>
+    </w:p>
+    <w:p>
+      <w:pPr>
+        <w:pStyle w:val="Retraitcorpsdetexte3"/>
+      </w:pPr>
+    </w:p>
+    <w:p>
+      <w:pPr>
+        <w:pStyle w:val="Retraitcorpsdetexte3"/>
       </w:pPr>
       <w:r>
         <w:rPr>
@@ -10175,9 +10062,9 @@
         <mc:AlternateContent>
           <mc:Choice Requires="wpg">
             <w:drawing>
-              <wp:inline distT="0" distB="0" distL="0" distR="0" wp14:anchorId="4826F107" wp14:editId="56797B80">
-                <wp:extent cx="5759450" cy="1838960"/>
-                <wp:effectExtent l="0" t="0" r="0" b="8890"/>
+              <wp:inline distT="0" distB="0" distL="0" distR="0" wp14:anchorId="461CB875" wp14:editId="50176D7F">
+                <wp:extent cx="4858246" cy="1510748"/>
+                <wp:effectExtent l="0" t="0" r="0" b="0"/>
                 <wp:docPr id="14" name="Groupe 14"/>
                 <wp:cNvGraphicFramePr/>
                 <a:graphic xmlns:a="http://schemas.openxmlformats.org/drawingml/2006/main">
@@ -10187,7 +10074,7 @@
                       <wpg:grpSpPr>
                         <a:xfrm>
                           <a:off x="0" y="0"/>
-                          <a:ext cx="5759450" cy="1838960"/>
+                          <a:ext cx="4858246" cy="1510748"/>
                           <a:chOff x="0" y="0"/>
                           <a:chExt cx="5759450" cy="1838960"/>
                         </a:xfrm>
@@ -10254,14 +10141,27 @@
                               <w:r>
                                 <w:t xml:space="preserve">Figure </w:t>
                               </w:r>
-                              <w:fldSimple w:instr=" SEQ Figure \* ARABIC ">
-                                <w:r>
-                                  <w:rPr>
-                                    <w:noProof/>
-                                  </w:rPr>
-                                  <w:t>7</w:t>
-                                </w:r>
-                              </w:fldSimple>
+                              <w:r>
+                                <w:fldChar w:fldCharType="begin"/>
+                              </w:r>
+                              <w:r>
+                                <w:instrText xml:space="preserve"> SEQ Figure \* ARABIC </w:instrText>
+                              </w:r>
+                              <w:r>
+                                <w:fldChar w:fldCharType="separate"/>
+                              </w:r>
+                              <w:r>
+                                <w:rPr>
+                                  <w:noProof/>
+                                </w:rPr>
+                                <w:t>7</w:t>
+                              </w:r>
+                              <w:r>
+                                <w:rPr>
+                                  <w:noProof/>
+                                </w:rPr>
+                                <w:fldChar w:fldCharType="end"/>
+                              </w:r>
                               <w:r>
                                 <w:t xml:space="preserve"> : Exemple de pseudo code fait avant de commencer certaines fonctionnalités</w:t>
                               </w:r>
@@ -10273,7 +10173,7 @@
                           <a:prstTxWarp prst="textNoShape">
                             <a:avLst/>
                           </a:prstTxWarp>
-                          <a:spAutoFit/>
+                          <a:noAutofit/>
                         </wps:bodyPr>
                       </wps:wsp>
                     </wpg:wgp>
@@ -10284,12 +10184,12 @@
           </mc:Choice>
           <mc:Fallback>
             <w:pict>
-              <v:group w14:anchorId="4826F107" id="Groupe 14" o:spid="_x0000_s1041" style="width:453.5pt;height:144.8pt;mso-position-horizontal-relative:char;mso-position-vertical-relative:line" coordsize="57594,18389" o:gfxdata="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">
+              <v:group w14:anchorId="461CB875" id="Groupe 14" o:spid="_x0000_s1041" style="width:382.55pt;height:118.95pt;mso-position-horizontal-relative:char;mso-position-vertical-relative:line" coordsize="57594,18389" o:gfxdata="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">
                 <v:shape id="Image 3" o:spid="_x0000_s1042" type="#_x0000_t75" style="position:absolute;width:57594;height:15189;visibility:visible;mso-wrap-style:square" o:gfxdata="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">
                   <v:imagedata r:id="rId23" o:title=""/>
                 </v:shape>
-                <v:shape id="Zone de texte 13" o:spid="_x0000_s1043" type="#_x0000_t202" style="position:absolute;top:15716;width:57594;height:2673;visibility:visible;mso-wrap-style:square;v-text-anchor:top" o:gfxdata="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" stroked="f">
-                  <v:textbox style="mso-fit-shape-to-text:t" inset="0,0,0,0">
+                <v:shape id="Zone de texte 13" o:spid="_x0000_s1043" type="#_x0000_t202" style="position:absolute;top:15716;width:57594;height:2673;visibility:visible;mso-wrap-style:square;v-text-anchor:top" o:gfxdata="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" stroked="f">
+                  <v:textbox inset="0,0,0,0">
                     <w:txbxContent>
                       <w:p>
                         <w:pPr>
@@ -10304,14 +10204,27 @@
                         <w:r>
                           <w:t xml:space="preserve">Figure </w:t>
                         </w:r>
-                        <w:fldSimple w:instr=" SEQ Figure \* ARABIC ">
-                          <w:r>
-                            <w:rPr>
-                              <w:noProof/>
-                            </w:rPr>
-                            <w:t>7</w:t>
-                          </w:r>
-                        </w:fldSimple>
+                        <w:r>
+                          <w:fldChar w:fldCharType="begin"/>
+                        </w:r>
+                        <w:r>
+                          <w:instrText xml:space="preserve"> SEQ Figure \* ARABIC </w:instrText>
+                        </w:r>
+                        <w:r>
+                          <w:fldChar w:fldCharType="separate"/>
+                        </w:r>
+                        <w:r>
+                          <w:rPr>
+                            <w:noProof/>
+                          </w:rPr>
+                          <w:t>7</w:t>
+                        </w:r>
+                        <w:r>
+                          <w:rPr>
+                            <w:noProof/>
+                          </w:rPr>
+                          <w:fldChar w:fldCharType="end"/>
+                        </w:r>
                         <w:r>
                           <w:t xml:space="preserve"> : Exemple de pseudo code fait avant de commencer certaines fonctionnalités</w:t>
                         </w:r>
@@ -10329,6 +10242,728 @@
     </w:p>
     <w:p>
       <w:pPr>
+        <w:pStyle w:val="Titre3"/>
+      </w:pPr>
+      <w:r>
+        <w:t>Gestion de la base de données dans le programme</w:t>
+      </w:r>
+    </w:p>
+    <w:p>
+      <w:pPr>
+        <w:pStyle w:val="Retraitcorpsdetexte"/>
+      </w:pPr>
+      <w:r>
+        <w:t>//External et Database</w:t>
+      </w:r>
+    </w:p>
+    <w:p>
+      <w:pPr>
+        <w:pStyle w:val="Retraitcorpsdetexte"/>
+      </w:pPr>
+      <w:r>
+        <w:t>//Mise en place de la gestion de logs (Error + Info)</w:t>
+      </w:r>
+    </w:p>
+    <w:p>
+      <w:pPr>
+        <w:pStyle w:val="Retraitcorpsdetexte"/>
+      </w:pPr>
+      <w:r>
+        <w:t>//Try Catch DB</w:t>
+      </w:r>
+    </w:p>
+    <w:p>
+      <w:pPr>
+        <w:pStyle w:val="Retraitcorpsdetexte3"/>
+      </w:pPr>
+    </w:p>
+    <w:p>
+      <w:pPr>
+        <w:pStyle w:val="Titre3"/>
+      </w:pPr>
+      <w:r>
+        <w:lastRenderedPageBreak/>
+        <w:t>Gestion des éléments externes</w:t>
+      </w:r>
+    </w:p>
+    <w:p>
+      <w:pPr>
+        <w:pStyle w:val="Retraitcorpsdetexte"/>
+      </w:pPr>
+      <w:r>
+        <w:t>//External et Database</w:t>
+      </w:r>
+    </w:p>
+    <w:p>
+      <w:pPr>
+        <w:pStyle w:val="Retraitcorpsdetexte"/>
+      </w:pPr>
+      <w:r>
+        <w:t>//Récup du config.ini via le external</w:t>
+      </w:r>
+    </w:p>
+    <w:p>
+      <w:pPr>
+        <w:pStyle w:val="Retraitcorpsdetexte"/>
+      </w:pPr>
+    </w:p>
+    <w:p>
+      <w:pPr>
+        <w:pStyle w:val="Retraitcorpsdetexte3"/>
+      </w:pPr>
+    </w:p>
+    <w:p>
+      <w:pPr>
+        <w:pStyle w:val="Titre3"/>
+      </w:pPr>
+      <w:r>
+        <w:t>Fonctionnement des menus</w:t>
+      </w:r>
+    </w:p>
+    <w:p>
+      <w:pPr>
+        <w:pStyle w:val="Retraitcorpsdetexte"/>
+      </w:pPr>
+      <w:r>
+        <w:t>//Menu gestion des premiers trucs (menu principal, déplacements, quitter, revenir en arrière, etc... (processus d’ajout de menu et fonctionnement de ceux-ci))</w:t>
+      </w:r>
+    </w:p>
+    <w:p>
+      <w:pPr>
+        <w:pStyle w:val="Retraitcorpsdetexte"/>
+      </w:pPr>
+    </w:p>
+    <w:p>
+      <w:pPr>
+        <w:pStyle w:val="Retraitcorpsdetexte"/>
+      </w:pPr>
+      <w:r>
+        <w:t>//Menu des scores (sous-menu avec difficultés, comment c’est gérer etc…)</w:t>
+      </w:r>
+    </w:p>
+    <w:p>
+      <w:pPr>
+        <w:pStyle w:val="Retraitcorpsdetexte"/>
+      </w:pPr>
+      <w:r>
+        <w:t>//Menu principal, Visual Manager</w:t>
+      </w:r>
+    </w:p>
+    <w:p>
+      <w:pPr>
+        <w:pStyle w:val="Retraitcorpsdetexte"/>
+      </w:pPr>
+    </w:p>
+    <w:p>
+      <w:pPr>
+        <w:pStyle w:val="Retraitcorpsdetexte"/>
+      </w:pPr>
+    </w:p>
+    <w:p>
+      <w:pPr>
+        <w:pStyle w:val="Titre3"/>
+      </w:pPr>
+      <w:r>
+        <w:t xml:space="preserve"> Gestion du jeu</w:t>
+      </w:r>
+    </w:p>
+    <w:p>
+      <w:pPr>
+        <w:pStyle w:val="Titre4"/>
+      </w:pPr>
+      <w:r>
+        <w:t>Création de la zone de jeu</w:t>
+      </w:r>
+    </w:p>
+    <w:p>
+      <w:pPr>
+        <w:pStyle w:val="Retraitcorpsdetexte"/>
+      </w:pPr>
+      <w:r>
+        <w:t>//Création de la zone de jeu</w:t>
+      </w:r>
+    </w:p>
+    <w:p/>
+    <w:p>
+      <w:pPr>
+        <w:pStyle w:val="Titre4"/>
+      </w:pPr>
+      <w:r>
+        <w:t>Création et gestion des tetriminos</w:t>
+      </w:r>
+    </w:p>
+    <w:p>
+      <w:pPr>
+        <w:pStyle w:val="Retraitcorpsdetexte"/>
+      </w:pPr>
+      <w:r>
+        <w:t>//Création des pièces (Tetriminos manager (juste le carré au début)</w:t>
+      </w:r>
+    </w:p>
+    <w:p>
+      <w:pPr>
+        <w:pStyle w:val="Retraitcorpsdetexte"/>
+      </w:pPr>
+      <w:r>
+        <w:t>//Réécriture du code pour la gestion du déplacement des pièces, listes d’instructions, Update</w:t>
+      </w:r>
+    </w:p>
+    <w:p>
+      <w:pPr>
+        <w:pStyle w:val="Retraitcorpsdetexte"/>
+      </w:pPr>
+      <w:r>
+        <w:t>//Héritage sur les tetriminos, classe parent/enfant. Protected, virtual, override</w:t>
+      </w:r>
+    </w:p>
+    <w:p/>
+    <w:p>
+      <w:pPr>
+        <w:pStyle w:val="Titre4"/>
+      </w:pPr>
+      <w:r>
+        <w:t>Déplacement des tetriminos</w:t>
+      </w:r>
+    </w:p>
+    <w:p>
+      <w:pPr>
+        <w:pStyle w:val="Retraitcorpsdetexte"/>
+      </w:pPr>
+      <w:r>
+        <w:t>//Déplacement des pièces vers le bas</w:t>
+      </w:r>
+    </w:p>
+    <w:p>
+      <w:pPr>
+        <w:pStyle w:val="Titre4"/>
+      </w:pPr>
+      <w:r>
+        <w:t>Rotation des tetriminos</w:t>
+      </w:r>
+    </w:p>
+    <w:p>
+      <w:pPr>
+        <w:pStyle w:val="Retraitcorpsdetexte"/>
+      </w:pPr>
+      <w:r>
+        <w:t>//Rotation des pièces (dessin de chaque states, modifications du tableau boolean , (parler des !! pour faire un espace/décalage sur certaine pièce)</w:t>
+      </w:r>
+    </w:p>
+    <w:p/>
+    <w:p>
+      <w:pPr>
+        <w:pStyle w:val="Titre4"/>
+      </w:pPr>
+      <w:r>
+        <w:t>Inputs utilisateur</w:t>
+      </w:r>
+    </w:p>
+    <w:p>
+      <w:pPr>
+        <w:pStyle w:val="Retraitcorpsdetexte"/>
+      </w:pPr>
+      <w:r>
+        <w:t>//Gestion des touches (Ajout de thread finalement sinon le joueur doit attendre que la pièce descende pour bouger) (dire comment pour gérer selon le choix dans les options)(touche espace)</w:t>
+      </w:r>
+    </w:p>
+    <w:p>
+      <w:pPr>
+        <w:pStyle w:val="Titre3"/>
+      </w:pPr>
+      <w:r>
+        <w:t xml:space="preserve"> Boucle principale du jeu</w:t>
+      </w:r>
+    </w:p>
+    <w:p>
+      <w:pPr>
+        <w:pStyle w:val="Retraitcorpsdetexte"/>
+      </w:pPr>
+      <w:r>
+        <w:t>//Thread.Sleep boucle principal avec gestion de frame (inspiré de unity)</w:t>
+      </w:r>
+    </w:p>
+    <w:p>
+      <w:pPr>
+        <w:pStyle w:val="Retraitcorpsdetexte"/>
+      </w:pPr>
+      <w:r>
+        <w:t>//Adaptement de la vitesse du frame timing</w:t>
+      </w:r>
+    </w:p>
+    <w:p>
+      <w:pPr>
+        <w:pStyle w:val="Retraitcorpsdetexte3"/>
+      </w:pPr>
+    </w:p>
+    <w:p>
+      <w:pPr>
+        <w:pStyle w:val="Titre3"/>
+      </w:pPr>
+      <w:r>
+        <w:t xml:space="preserve"> Boucles secondaires</w:t>
+      </w:r>
+    </w:p>
+    <w:p>
+      <w:pPr>
+        <w:pStyle w:val="Retraitcorpsdetexte3"/>
+      </w:pPr>
+      <w:r>
+        <w:t>//Boucle du program.cs (dire qu’en soit, on se trouve dans cette boucle à la base et qu’on n’en sort jamais</w:t>
+      </w:r>
+    </w:p>
+    <w:p>
+      <w:pPr>
+        <w:pStyle w:val="Retraitcorpsdetexte3"/>
+      </w:pPr>
+      <w:r>
+        <w:t>//Boucle Manage Player Input</w:t>
+      </w:r>
+    </w:p>
+    <w:p>
+      <w:pPr>
+        <w:pStyle w:val="Retraitcorpsdetexte3"/>
+      </w:pPr>
+      <w:r>
+        <w:lastRenderedPageBreak/>
+        <w:t>//Boucle Manage tetriminios (liste instructions)</w:t>
+      </w:r>
+    </w:p>
+    <w:p>
+      <w:pPr>
+        <w:pStyle w:val="Titre3"/>
+      </w:pPr>
+      <w:r>
+        <w:t xml:space="preserve"> Collisions des pièces</w:t>
+      </w:r>
+    </w:p>
+    <w:p>
+      <w:pPr>
+        <w:pStyle w:val="Retraitcorpsdetexte"/>
+      </w:pPr>
+      <w:r>
+        <w:t>//Collisions (grille de 4x4 pour les pièces en boolean, puis comparaison avec la grille de jeu principale)(opti, dire que si on détécte 4 true alors on break (parce que max 4 « pixel » par pièces)</w:t>
+      </w:r>
+    </w:p>
+    <w:p>
+      <w:pPr>
+        <w:pStyle w:val="Retraitcorpsdetexte"/>
+      </w:pPr>
+      <w:r>
+        <w:t>//Aide de CDP sur collisions, bien détaillés la logique derrière</w:t>
+      </w:r>
+    </w:p>
+    <w:p>
+      <w:pPr>
+        <w:pStyle w:val="Retraitcorpsdetexte"/>
+      </w:pPr>
+      <w:r>
+        <w:t>//Correction du bug ou les pièces passent aux travers (agrandissement de la grille en back et définition à 3 (bloquée))</w:t>
+      </w:r>
+    </w:p>
+    <w:p>
+      <w:pPr>
+        <w:pStyle w:val="Retraitcorpsdetexte"/>
+      </w:pPr>
+    </w:p>
+    <w:p>
+      <w:pPr>
+        <w:pStyle w:val="Titre3"/>
+      </w:pPr>
+      <w:r>
+        <w:t xml:space="preserve"> Complétion des lignes</w:t>
+      </w:r>
+    </w:p>
+    <w:p>
+      <w:pPr>
+        <w:pStyle w:val="Retraitcorpsdetexte"/>
+      </w:pPr>
+      <w:r>
+        <w:t>//Complétion des lignes, 2</w:t>
+      </w:r>
+      <w:r>
+        <w:rPr>
+          <w:vertAlign w:val="superscript"/>
+        </w:rPr>
+        <w:t>ème</w:t>
+      </w:r>
+      <w:r>
+        <w:t xml:space="preserve"> tableau avec les couleurs, réécriture du code pour la gestion de cette partie, vérifier que les lignes se supprime correctement (même si deux lignes sont espacées mais complétées en même temps)</w:t>
+      </w:r>
+    </w:p>
+    <w:p>
+      <w:pPr>
+        <w:pStyle w:val="Retraitcorpsdetexte3"/>
+      </w:pPr>
+    </w:p>
+    <w:p>
+      <w:pPr>
+        <w:pStyle w:val="Titre3"/>
+      </w:pPr>
+      <w:r>
+        <w:t xml:space="preserve"> Blocages des lignes</w:t>
+      </w:r>
+    </w:p>
+    <w:p>
+      <w:pPr>
+        <w:pStyle w:val="Retraitcorpsdetexte3"/>
+      </w:pPr>
+    </w:p>
+    <w:p>
+      <w:pPr>
+        <w:pStyle w:val="Titre3"/>
+      </w:pPr>
+      <w:r>
+        <w:t xml:space="preserve"> Gestion des questions</w:t>
+      </w:r>
+    </w:p>
+    <w:p>
+      <w:pPr>
+        <w:pStyle w:val="Titre4"/>
+      </w:pPr>
+      <w:r>
+        <w:t>Affichage des questions</w:t>
+      </w:r>
+    </w:p>
+    <w:p>
+      <w:pPr>
+        <w:pStyle w:val="Retraitcorpsdetexte"/>
+      </w:pPr>
+      <w:r>
+        <w:t>//Affichage des question, Questions Manager + classe question</w:t>
+      </w:r>
+    </w:p>
+    <w:p>
+      <w:pPr>
+        <w:pStyle w:val="Retraitcorpsdetexte"/>
+      </w:pPr>
+      <w:r>
+        <w:t>//parler ici des listes des questions usées et des questions possibles</w:t>
+      </w:r>
+    </w:p>
+    <w:p>
+      <w:pPr>
+        <w:pStyle w:val="Retraitcorpsdetexte"/>
+      </w:pPr>
+      <w:r>
+        <w:t>//Parler de la gestion de la taille des questions et réponses</w:t>
+      </w:r>
+    </w:p>
+    <w:p>
+      <w:pPr>
+        <w:pStyle w:val="Retraitcorpsdetexte"/>
+      </w:pPr>
+    </w:p>
+    <w:p/>
+    <w:p>
+      <w:pPr>
+        <w:pStyle w:val="Titre4"/>
+      </w:pPr>
+      <w:r>
+        <w:t>Mise en pause du jeu</w:t>
+      </w:r>
+    </w:p>
+    <w:p>
+      <w:pPr>
+        <w:pStyle w:val="Retraitcorpsdetexte"/>
+      </w:pPr>
+      <w:r>
+        <w:t>//Mise en pause du jeu (arret des threads, boolean, problème avec les valeurs qui faisait quitter l’application (car fin de la boucle dans program.cs))(optimisation pour pas avoir des threads arreté qui prennent de la mémoire)</w:t>
+      </w:r>
+    </w:p>
+    <w:p>
+      <w:pPr>
+        <w:pStyle w:val="Titre4"/>
+      </w:pPr>
+      <w:r>
+        <w:t>Inputs utilisateur (pour sa réponse)</w:t>
+      </w:r>
+    </w:p>
+    <w:p>
+      <w:pPr>
+        <w:pStyle w:val="Retraitcorpsdetexte"/>
+      </w:pPr>
+      <w:r>
+        <w:t xml:space="preserve">//gestion de la réponse </w:t>
+      </w:r>
+    </w:p>
+    <w:p>
+      <w:pPr>
+        <w:pStyle w:val="Titre4"/>
+      </w:pPr>
+      <w:r>
+        <w:t>Vérification de la réponse</w:t>
+      </w:r>
+    </w:p>
+    <w:p>
+      <w:pPr>
+        <w:pStyle w:val="Retraitcorpsdetexte"/>
+      </w:pPr>
+      <w:r>
+        <w:t>//Parler de la méthode de permission d’erreurs</w:t>
+      </w:r>
+    </w:p>
+    <w:p>
+      <w:pPr>
+        <w:pStyle w:val="Retraitcorpsdetexte"/>
+      </w:pPr>
+      <w:r>
+        <w:t>//Affichage de la bonne réponse</w:t>
+      </w:r>
+    </w:p>
+    <w:p>
+      <w:pPr>
+        <w:pStyle w:val="Retraitcorpsdetexte"/>
+      </w:pPr>
+      <w:r>
+        <w:t xml:space="preserve">//Appel de la méthode de suppression si ok (une fois que toutes les questions ont été répondues) </w:t>
+      </w:r>
+    </w:p>
+    <w:p>
+      <w:pPr>
+        <w:pStyle w:val="Retraitcorpsdetexte"/>
+      </w:pPr>
+      <w:r>
+        <w:t>//Appel de la méthode de blocage (comment c’est bloqué)</w:t>
+      </w:r>
+    </w:p>
+    <w:p/>
+    <w:p>
+      <w:pPr>
+        <w:pStyle w:val="Titre4"/>
+      </w:pPr>
+      <w:r>
+        <w:t>Aparté sur le score</w:t>
+      </w:r>
+    </w:p>
+    <w:p>
+      <w:pPr>
+        <w:pStyle w:val="Retraitcorpsdetexte"/>
+      </w:pPr>
+      <w:r>
+        <w:t>Ce sous-chapitre n’est pas celui qui décrira en profondeur la gestion du score, néanmoins, il reste important d’abordé le score au vu du fait que celui-ci est lié aux questions.</w:t>
+      </w:r>
+    </w:p>
+    <w:p>
+      <w:pPr>
+        <w:pStyle w:val="Retraitcorpsdetexte"/>
+      </w:pPr>
+      <w:r>
+        <w:t>//Ajout du score, comment c’est gérer en plus en fonction du nombre de ligne</w:t>
+      </w:r>
+    </w:p>
+    <w:p/>
+    <w:p>
+      <w:pPr>
+        <w:pStyle w:val="Titre3"/>
+      </w:pPr>
+      <w:r>
+        <w:lastRenderedPageBreak/>
+        <w:t xml:space="preserve"> Suppression et blocage des lignes</w:t>
+      </w:r>
+    </w:p>
+    <w:p>
+      <w:pPr>
+        <w:pStyle w:val="Retraitcorpsdetexte"/>
+      </w:pPr>
+      <w:r>
+        <w:t xml:space="preserve">//Gestion du blocage et de la suppression (ne dois pas supprimer </w:t>
+      </w:r>
+      <w:r>
+        <w:t>une ligne bloquée</w:t>
+      </w:r>
+      <w:r>
+        <w:t>)</w:t>
+      </w:r>
+    </w:p>
+    <w:p>
+      <w:pPr>
+        <w:pStyle w:val="Retraitcorpsdetexte"/>
+      </w:pPr>
+      <w:r>
+        <w:t>//optimisation pour le visuel (supprime tout en back puis réécrit 1 seule fois)</w:t>
+      </w:r>
+    </w:p>
+    <w:p>
+      <w:pPr>
+        <w:pStyle w:val="Retraitcorpsdetexte3"/>
+      </w:pPr>
+    </w:p>
+    <w:p>
+      <w:pPr>
+        <w:pStyle w:val="Titre3"/>
+      </w:pPr>
+      <w:r>
+        <w:t xml:space="preserve"> Game Over</w:t>
+      </w:r>
+    </w:p>
+    <w:p>
+      <w:pPr>
+        <w:pStyle w:val="Retraitcorpsdetexte"/>
+      </w:pPr>
+      <w:r>
+        <w:t>//Game over</w:t>
+      </w:r>
+    </w:p>
+    <w:p>
+      <w:pPr>
+        <w:pStyle w:val="Retraitcorpsdetexte"/>
+      </w:pPr>
+      <w:r>
+        <w:t>//Variables à modifié</w:t>
+      </w:r>
+    </w:p>
+    <w:p>
+      <w:pPr>
+        <w:pStyle w:val="Retraitcorpsdetexte"/>
+      </w:pPr>
+      <w:r>
+        <w:t>//Appel de l’écran de fin (+ profité du visual manager pour le visuel)</w:t>
+      </w:r>
+    </w:p>
+    <w:p>
+      <w:pPr>
+        <w:pStyle w:val="Retraitcorpsdetexte"/>
+      </w:pPr>
+      <w:r>
+        <w:t>//Mise en DB de la partie</w:t>
+      </w:r>
+    </w:p>
+    <w:p>
+      <w:pPr>
+        <w:pStyle w:val="Retraitcorpsdetexte3"/>
+      </w:pPr>
+    </w:p>
+    <w:p>
+      <w:pPr>
+        <w:pStyle w:val="Titre3"/>
+      </w:pPr>
+      <w:r>
+        <w:t xml:space="preserve"> Reset de la partie</w:t>
+      </w:r>
+    </w:p>
+    <w:p>
+      <w:pPr>
+        <w:pStyle w:val="Retraitcorpsdetexte"/>
+      </w:pPr>
+      <w:r>
+        <w:t>//Reset</w:t>
+      </w:r>
+    </w:p>
+    <w:p>
+      <w:pPr>
+        <w:pStyle w:val="Retraitcorpsdetexte3"/>
+      </w:pPr>
+    </w:p>
+    <w:p>
+      <w:pPr>
+        <w:pStyle w:val="Titre3"/>
+      </w:pPr>
+      <w:r>
+        <w:t xml:space="preserve"> Petites optimisations </w:t>
+      </w:r>
+    </w:p>
+    <w:p>
+      <w:pPr>
+        <w:pStyle w:val="Retraitcorpsdetexte3"/>
+      </w:pPr>
+      <w:r>
+        <w:t>//Gestion des timeout de la DB + si la DB n’est pas accessible</w:t>
+      </w:r>
+    </w:p>
+    <w:p/>
+    <w:p>
+      <w:pPr>
+        <w:pStyle w:val="Titre3"/>
+      </w:pPr>
+      <w:r>
+        <w:t xml:space="preserve"> Problèmes rencontrés</w:t>
+      </w:r>
+    </w:p>
+    <w:p>
+      <w:pPr>
+        <w:pStyle w:val="Retraitcorpsdetexte3"/>
+      </w:pPr>
+      <w:r>
+        <w:t>//parler des différents problèmes et de comment ils ont été résolus</w:t>
+      </w:r>
+    </w:p>
+    <w:p>
+      <w:pPr>
+        <w:pStyle w:val="Titre3"/>
+      </w:pPr>
+      <w:r>
+        <w:t xml:space="preserve"> </w:t>
+      </w:r>
+      <w:r>
+        <w:t>Résumé des classes</w:t>
+      </w:r>
+    </w:p>
+    <w:p>
+      <w:pPr>
+        <w:pStyle w:val="Retraitcorpsdetexte"/>
+      </w:pPr>
+      <w:r>
+        <w:t>//résumer des classes finales</w:t>
+      </w:r>
+      <w:r>
+        <w:t xml:space="preserve"> (tableau avec nom, description, statique/non-statique)</w:t>
+      </w:r>
+    </w:p>
+    <w:p>
+      <w:pPr>
+        <w:pStyle w:val="Retraitcorpsdetexte3"/>
+      </w:pPr>
+    </w:p>
+    <w:p>
+      <w:pPr>
+        <w:pStyle w:val="Retraitcorpsdetexte"/>
+      </w:pPr>
+    </w:p>
+    <w:p>
+      <w:pPr>
+        <w:pStyle w:val="Retraitcorpsdetexte"/>
+      </w:pPr>
+      <w:r>
+        <w:t>Qu’est qui a finalement été fait en comparaison avec la conception</w:t>
+      </w:r>
+    </w:p>
+    <w:p>
+      <w:pPr>
+        <w:pStyle w:val="Retraitcorpsdetexte"/>
+      </w:pPr>
+      <w:r>
+        <w:t xml:space="preserve">Utilisation de classe Static (pourquoi pas singleton ? =&gt; perte de temps sur le projet pour des détails mineurs qui apportent peu. </w:t>
+      </w:r>
+      <w:r>
+        <w:t>Aucuns problèmes liés</w:t>
+      </w:r>
+      <w:r>
+        <w:t xml:space="preserve"> à une multiple instance de certaines classe). Citer les classes non-static et pourquoi elles ne sont pas static</w:t>
+      </w:r>
+    </w:p>
+    <w:p>
+      <w:pPr>
+        <w:pStyle w:val="Retraitcorpsdetexte"/>
+      </w:pPr>
+    </w:p>
+    <w:p>
+      <w:pPr>
+        <w:pStyle w:val="Retraitcorpsdetexte"/>
+      </w:pPr>
+    </w:p>
+    <w:p>
+      <w:pPr>
+        <w:pStyle w:val="Retraitcorpsdetexte"/>
+      </w:pPr>
+    </w:p>
+    <w:p>
+      <w:pPr>
+        <w:pStyle w:val="Retraitcorpsdetexte"/>
+        <w:ind w:left="708"/>
+      </w:pPr>
+    </w:p>
+    <w:p>
+      <w:pPr>
         <w:pStyle w:val="Retraitcorpsdetexte"/>
         <w:ind w:left="708"/>
       </w:pPr>
@@ -10492,7 +11127,6 @@
       </w:pPr>
       <w:bookmarkStart w:id="41" w:name="_Toc166839956"/>
       <w:r>
-        <w:lastRenderedPageBreak/>
         <w:t>Points supplémentaires</w:t>
       </w:r>
       <w:bookmarkEnd w:id="41"/>
@@ -10694,7 +11328,51 @@
               <w:ind w:left="0"/>
             </w:pPr>
             <w:r>
-              <w:t>Désormais, on peut voir quel tetriminos viendra une fois celui en jeu posé.</w:t>
+              <w:t>Désormais, on peut voir quel tetriminos viendra une fois celui en jeu posé</w:t>
+            </w:r>
+          </w:p>
+        </w:tc>
+      </w:tr>
+      <w:tr>
+        <w:tc>
+          <w:tcPr>
+            <w:tcW w:w="3119" w:type="dxa"/>
+          </w:tcPr>
+          <w:p>
+            <w:pPr>
+              <w:pStyle w:val="Retraitcorpsdetexte"/>
+              <w:ind w:left="0"/>
+            </w:pPr>
+            <w:r>
+              <w:t>Possibilité de quitter le jeu</w:t>
+            </w:r>
+          </w:p>
+        </w:tc>
+        <w:tc>
+          <w:tcPr>
+            <w:tcW w:w="1843" w:type="dxa"/>
+          </w:tcPr>
+          <w:p>
+            <w:pPr>
+              <w:pStyle w:val="Retraitcorpsdetexte"/>
+              <w:ind w:left="0"/>
+            </w:pPr>
+            <w:r>
+              <w:t>22.05.2024</w:t>
+            </w:r>
+          </w:p>
+        </w:tc>
+        <w:tc>
+          <w:tcPr>
+            <w:tcW w:w="4110" w:type="dxa"/>
+          </w:tcPr>
+          <w:p>
+            <w:pPr>
+              <w:pStyle w:val="Retraitcorpsdetexte"/>
+              <w:ind w:left="0"/>
+            </w:pPr>
+            <w:r>
+              <w:t>Le joueur peut quitter le jeu pour revenir au menu principal à tout instants</w:t>
             </w:r>
           </w:p>
         </w:tc>
@@ -10705,6 +11383,91 @@
         <w:pStyle w:val="Titre3"/>
       </w:pPr>
       <w:bookmarkStart w:id="42" w:name="_Toc166839957"/>
+      <w:r>
+        <w:t>Ajouts supplémentaires</w:t>
+      </w:r>
+    </w:p>
+    <w:p>
+      <w:pPr>
+        <w:pStyle w:val="Titre4"/>
+      </w:pPr>
+      <w:r>
+        <w:t>Musiques et sons</w:t>
+      </w:r>
+    </w:p>
+    <w:p>
+      <w:pPr>
+        <w:pStyle w:val="Retraitcorpsdetexte"/>
+      </w:pPr>
+      <w:r>
+        <w:t>//SoundManager (premier ajout non demandé)</w:t>
+      </w:r>
+    </w:p>
+    <w:p>
+      <w:pPr>
+        <w:pStyle w:val="Retraitcorpsdetexte"/>
+      </w:pPr>
+      <w:r>
+        <w:t>//Gestion des différentes musiques ( ?)</w:t>
+      </w:r>
+    </w:p>
+    <w:p/>
+    <w:p>
+      <w:pPr>
+        <w:pStyle w:val="Titre4"/>
+      </w:pPr>
+      <w:r>
+        <w:t>Visualisation de la prochaine pièce</w:t>
+      </w:r>
+    </w:p>
+    <w:p>
+      <w:pPr>
+        <w:pStyle w:val="Retraitcorpsdetexte"/>
+      </w:pPr>
+      <w:r>
+        <w:t>//Améliorations dans le jeu (prochaine pièce, expliquer comment fait)</w:t>
+      </w:r>
+    </w:p>
+    <w:p>
+      <w:pPr>
+        <w:pStyle w:val="Titre4"/>
+      </w:pPr>
+      <w:r>
+        <w:t>Menu pause (simplifé)</w:t>
+      </w:r>
+    </w:p>
+    <w:p>
+      <w:pPr>
+        <w:pStyle w:val="Retraitcorpsdetexte"/>
+      </w:pPr>
+      <w:r>
+        <w:t>//Touche escape pour quitter (fonctionne à chaque instant, parler de ça (dire qu’un thread aurait pu être fait juste pour la touche mais pas opti))</w:t>
+      </w:r>
+    </w:p>
+    <w:p>
+      <w:pPr>
+        <w:pStyle w:val="Titre3"/>
+        <w:numPr>
+          <w:ilvl w:val="0"/>
+          <w:numId w:val="0"/>
+        </w:numPr>
+        <w:ind w:left="1814"/>
+      </w:pPr>
+    </w:p>
+    <w:p>
+      <w:pPr>
+        <w:pStyle w:val="Titre3"/>
+        <w:numPr>
+          <w:ilvl w:val="0"/>
+          <w:numId w:val="0"/>
+        </w:numPr>
+        <w:ind w:left="1814"/>
+      </w:pPr>
+    </w:p>
+    <w:p>
+      <w:pPr>
+        <w:pStyle w:val="Titre3"/>
+      </w:pPr>
       <w:r>
         <w:t>Prévisualisation du prochain tetriminos</w:t>
       </w:r>
@@ -10888,7 +11651,11 @@
         <w:t>Pour cela, dans le TetrminosManager, une deuxième variable de type Tetriminos a été créée (nextTetriminos). Lorsqu’un new tetriminos est demandé, le tetrminos actuel devient celui prévu au préalable et nextTetriminos est redéfini via un random. Pour éviter tout problème au lancement du jeu (dû au fait qu’il n’y pas de tetriminos défini pour la prévisualisation au début)</w:t>
       </w:r>
       <w:r>
-        <w:t xml:space="preserve"> le programme vérifie que nextTetriminos n’est pas null</w:t>
+        <w:t xml:space="preserve"> le programme vérifie que </w:t>
+      </w:r>
+      <w:r>
+        <w:lastRenderedPageBreak/>
+        <w:t>nextTetriminos n’est pas null</w:t>
       </w:r>
       <w:r>
         <w:t>. Concernant l’affichage</w:t>
@@ -10999,7 +11766,6 @@
         <w:pStyle w:val="Titre4"/>
       </w:pPr>
       <w:r>
-        <w:lastRenderedPageBreak/>
         <w:t>Menu</w:t>
       </w:r>
     </w:p>
@@ -11175,7 +11941,13 @@
         </w:numPr>
       </w:pPr>
       <w:r>
-        <w:t>Il reste le même tant qu’il n’est pas modifié dans le param.txt</w:t>
+        <w:t>Il reste le même</w:t>
+      </w:r>
+      <w:r>
+        <w:t>,</w:t>
+      </w:r>
+      <w:r>
+        <w:t xml:space="preserve"> tant qu’il n’est pas modifié dans le param.txt</w:t>
       </w:r>
     </w:p>
     <w:p>
@@ -11317,6 +12089,7 @@
         </w:numPr>
       </w:pPr>
       <w:r>
+        <w:lastRenderedPageBreak/>
         <w:t>Elle est du bon niveau de difficulté (voir DB)</w:t>
       </w:r>
     </w:p>
@@ -11453,7 +12226,6 @@
         </w:numPr>
       </w:pPr>
       <w:r>
-        <w:lastRenderedPageBreak/>
         <w:t>Faire un Game over</w:t>
       </w:r>
     </w:p>
@@ -11897,7 +12669,11 @@
               <w:jc w:val="left"/>
             </w:pPr>
             <w:r>
-              <w:t>Il est possible de parcourir tout le menu et de de revenir en arrière. Le sous-menu « score » est plus lent si la DB n’est pas accessible mais reste fonctionnel.</w:t>
+              <w:t xml:space="preserve">Il est possible de parcourir tout le menu et de de revenir en arrière. Le sous-menu « score » est plus lent si la DB n’est pas </w:t>
+            </w:r>
+            <w:r>
+              <w:lastRenderedPageBreak/>
+              <w:t>accessible mais reste fonctionnel.</w:t>
             </w:r>
           </w:p>
         </w:tc>
@@ -11914,6 +12690,7 @@
               <w:jc w:val="left"/>
             </w:pPr>
             <w:r>
+              <w:lastRenderedPageBreak/>
               <w:t>Options</w:t>
             </w:r>
           </w:p>
@@ -12089,11 +12866,7 @@
               <w:jc w:val="left"/>
             </w:pPr>
             <w:r>
-              <w:t xml:space="preserve">Les pièces peuvent être déplacées </w:t>
-            </w:r>
-            <w:r>
-              <w:lastRenderedPageBreak/>
-              <w:t>horizontalement et vers le bas (touche du bas ou espace pour faire descendre directement). Elles ne sortent pas de la zone de jeu. Elles peuvent également tourner (il reste un bug si la pièce est tout en bas, elle sort de la zone si on la tourne, le jeu ne crash pas)</w:t>
+              <w:t>Les pièces peuvent être déplacées horizontalement et vers le bas (touche du bas ou espace pour faire descendre directement). Elles ne sortent pas de la zone de jeu. Elles peuvent également tourner (il reste un bug si la pièce est tout en bas, elle sort de la zone si on la tourne, le jeu ne crash pas)</w:t>
             </w:r>
           </w:p>
         </w:tc>
@@ -12110,7 +12883,6 @@
               <w:jc w:val="left"/>
             </w:pPr>
             <w:r>
-              <w:lastRenderedPageBreak/>
               <w:t>Questions</w:t>
             </w:r>
           </w:p>
@@ -12342,7 +13114,11 @@
               <w:jc w:val="left"/>
             </w:pPr>
             <w:r>
-              <w:t>Les informations sont bien récupérées depuis la DB. Les parties sont enregistrées en DB. En cas d’erreur avec celle-ci, le jeu ne crash pas et l’erreur est notée dans un fichier de log</w:t>
+              <w:t xml:space="preserve">Les informations sont bien récupérées depuis la DB. Les parties sont </w:t>
+            </w:r>
+            <w:r>
+              <w:lastRenderedPageBreak/>
+              <w:t>enregistrées en DB. En cas d’erreur avec celle-ci, le jeu ne crash pas et l’erreur est notée dans un fichier de log</w:t>
             </w:r>
             <w:r>
               <w:t>.</w:t>
@@ -12445,7 +13221,6 @@
       <w:bookmarkStart w:id="53" w:name="_Toc165969653"/>
       <w:bookmarkStart w:id="54" w:name="_Toc166839962"/>
       <w:r>
-        <w:lastRenderedPageBreak/>
         <w:t>Conclusion</w:t>
       </w:r>
       <w:bookmarkEnd w:id="53"/>
@@ -12560,6 +13335,30 @@
       </w:pPr>
       <w:bookmarkStart w:id="59" w:name="_Toc165969656"/>
       <w:bookmarkStart w:id="60" w:name="_Toc166839965"/>
+      <w:r>
+        <w:t>Analyse post-projet</w:t>
+      </w:r>
+    </w:p>
+    <w:p>
+      <w:pPr>
+        <w:pStyle w:val="Retraitcorpsdetexte"/>
+      </w:pPr>
+      <w:r>
+        <w:t>//faire une analyse après la création du programme. Comparée la conception(+analyse) et la réalisation et parlé un peu des problèmes (à nouveau) majeurs</w:t>
+      </w:r>
+    </w:p>
+    <w:p>
+      <w:pPr>
+        <w:pStyle w:val="Retraitcorpsdetexte"/>
+      </w:pPr>
+      <w:r>
+        <w:t>//</w:t>
+      </w:r>
+    </w:p>
+    <w:p>
+      <w:pPr>
+        <w:pStyle w:val="Titre2"/>
+      </w:pPr>
       <w:r>
         <w:t>Bilan personnel</w:t>
       </w:r>
@@ -12849,6 +13648,7 @@
       <w:bookmarkStart w:id="66" w:name="_Toc165969658"/>
       <w:bookmarkStart w:id="67" w:name="_Toc166839968"/>
       <w:r>
+        <w:lastRenderedPageBreak/>
         <w:t>Journal de travail</w:t>
       </w:r>
       <w:bookmarkEnd w:id="65"/>
@@ -12940,7 +13740,10 @@
         <w:pStyle w:val="Corpsdetexte"/>
       </w:pPr>
       <w:r>
-        <w:t xml:space="preserve">//git hub (public), installeur ?, JRNLTRV, DB, doc utilisateur (mode d’emploi) ?, </w:t>
+        <w:t xml:space="preserve">//git hub (public), JRNLTRV, DB, doc utilisateur (mode d’emploi) ?, </w:t>
+      </w:r>
+      <w:r>
+        <w:t xml:space="preserve">Glossaire, GANTT de la planif (en A3 ?), CDC, </w:t>
       </w:r>
     </w:p>
     <w:p>
@@ -13477,7 +14280,7 @@
                 <w:noProof/>
                 <w:szCs w:val="16"/>
               </w:rPr>
-              <w:t>62</w:t>
+              <w:t>79</w:t>
             </w:r>
           </w:fldSimple>
           <w:r>
@@ -13514,7 +14317,7 @@
               <w:noProof/>
               <w:szCs w:val="16"/>
             </w:rPr>
-            <w:t>17.05.2024 16:32</w:t>
+            <w:t>22.05.2024 16:33</w:t>
           </w:r>
           <w:r>
             <w:rPr>
@@ -13733,7 +14536,7 @@
         <v:path o:extrusionok="f" gradientshapeok="t" o:connecttype="rect"/>
         <o:lock v:ext="edit" aspectratio="t"/>
       </v:shapetype>
-      <v:shape id="_x0000_i1128" type="#_x0000_t75" style="width:11.25pt;height:11.25pt" o:bullet="t">
+      <v:shape id="_x0000_i1180" type="#_x0000_t75" style="width:11.25pt;height:11.25pt" o:bullet="t">
         <v:imagedata r:id="rId1" o:title="BD10263_"/>
       </v:shape>
     </w:pict>
@@ -17360,6 +18163,7 @@
     <w:name w:val="heading 3"/>
     <w:basedOn w:val="Normal"/>
     <w:next w:val="Retraitcorpsdetexte3"/>
+    <w:link w:val="Titre3Car"/>
     <w:qFormat/>
     <w:rsid w:val="00AA4393"/>
     <w:pPr>
@@ -17385,11 +18189,14 @@
     <w:next w:val="Normal"/>
     <w:link w:val="Titre4Car"/>
     <w:qFormat/>
-    <w:rsid w:val="00C474EF"/>
+    <w:rsid w:val="00E939AC"/>
     <w:pPr>
       <w:numPr>
         <w:ilvl w:val="3"/>
       </w:numPr>
+      <w:tabs>
+        <w:tab w:val="num" w:pos="567"/>
+      </w:tabs>
       <w:ind w:left="2280"/>
       <w:outlineLvl w:val="3"/>
     </w:pPr>
@@ -18085,7 +18892,20 @@
     <w:name w:val="Titre 4 Car"/>
     <w:basedOn w:val="Policepardfaut"/>
     <w:link w:val="Titre4"/>
-    <w:rsid w:val="00D917DD"/>
+    <w:rsid w:val="00E939AC"/>
+    <w:rPr>
+      <w:rFonts w:asciiTheme="majorHAnsi" w:hAnsiTheme="majorHAnsi" w:cs="Arial"/>
+      <w:bCs/>
+      <w:i/>
+      <w:sz w:val="24"/>
+      <w:szCs w:val="26"/>
+    </w:rPr>
+  </w:style>
+  <w:style w:type="character" w:customStyle="1" w:styleId="Titre3Car">
+    <w:name w:val="Titre 3 Car"/>
+    <w:basedOn w:val="Policepardfaut"/>
+    <w:link w:val="Titre3"/>
+    <w:rsid w:val="002A5A2D"/>
     <w:rPr>
       <w:rFonts w:asciiTheme="majorHAnsi" w:hAnsiTheme="majorHAnsi" w:cs="Arial"/>
       <w:bCs/>
@@ -18384,14 +19204,6 @@
 </file>
 
 <file path=customXml/item1.xml><?xml version="1.0" encoding="utf-8"?>
-<p:properties xmlns:p="http://schemas.microsoft.com/office/2006/metadata/properties" xmlns:xsi="http://www.w3.org/2001/XMLSchema-instance" xmlns:pc="http://schemas.microsoft.com/office/infopath/2007/PartnerControls">
-  <documentManagement>
-    <_activity xmlns="b00ac6d6-80cd-413d-830d-913bbb25803f" xsi:nil="true"/>
-  </documentManagement>
-</p:properties>
-</file>
-
-<file path=customXml/item2.xml><?xml version="1.0" encoding="utf-8"?>
 <?mso-contentType ?>
 <FormTemplates xmlns="http://schemas.microsoft.com/sharepoint/v3/contenttype/forms">
   <Display>DocumentLibraryForm</Display>
@@ -18400,7 +19212,19 @@
 </FormTemplates>
 </file>
 
+<file path=customXml/item2.xml><?xml version="1.0" encoding="utf-8"?>
+<p:properties xmlns:p="http://schemas.microsoft.com/office/2006/metadata/properties" xmlns:xsi="http://www.w3.org/2001/XMLSchema-instance" xmlns:pc="http://schemas.microsoft.com/office/infopath/2007/PartnerControls">
+  <documentManagement>
+    <_activity xmlns="b00ac6d6-80cd-413d-830d-913bbb25803f" xsi:nil="true"/>
+  </documentManagement>
+</p:properties>
+</file>
+
 <file path=customXml/item3.xml><?xml version="1.0" encoding="utf-8"?>
+<b:Sources xmlns:b="http://schemas.openxmlformats.org/officeDocument/2006/bibliography" xmlns="http://schemas.openxmlformats.org/officeDocument/2006/bibliography" SelectedStyle="\APA.XSL" StyleName="APA"/>
+</file>
+
+<file path=customXml/item4.xml><?xml version="1.0" encoding="utf-8"?>
 <ct:contentTypeSchema xmlns:ct="http://schemas.microsoft.com/office/2006/metadata/contentType" xmlns:ma="http://schemas.microsoft.com/office/2006/metadata/properties/metaAttributes" ct:_="" ma:_="" ma:contentTypeName="Document" ma:contentTypeID="0x0101002111B0F6B9A4254395AB1DB111DB9386" ma:contentTypeVersion="16" ma:contentTypeDescription="Crée un document." ma:contentTypeScope="" ma:versionID="09bdf452d4301cec95ce97de505100ae">
   <xsd:schema xmlns:xsd="http://www.w3.org/2001/XMLSchema" xmlns:xs="http://www.w3.org/2001/XMLSchema" xmlns:p="http://schemas.microsoft.com/office/2006/metadata/properties" xmlns:ns3="ee80aa89-3e9c-4f48-b6f7-2e434b001f62" xmlns:ns4="b00ac6d6-80cd-413d-830d-913bbb25803f" targetNamespace="http://schemas.microsoft.com/office/2006/metadata/properties" ma:root="true" ma:fieldsID="c5f78522ea85349992b6274db4eb8b18" ns3:_="" ns4:_="">
     <xsd:import namespace="ee80aa89-3e9c-4f48-b6f7-2e434b001f62"/>
@@ -18641,11 +19465,15 @@
 </ct:contentTypeSchema>
 </file>
 
-<file path=customXml/item4.xml><?xml version="1.0" encoding="utf-8"?>
-<b:Sources xmlns:b="http://schemas.openxmlformats.org/officeDocument/2006/bibliography" xmlns="http://schemas.openxmlformats.org/officeDocument/2006/bibliography" SelectedStyle="\APA.XSL" StyleName="APA"/>
+<file path=customXml/itemProps1.xml><?xml version="1.0" encoding="utf-8"?>
+<ds:datastoreItem xmlns:ds="http://schemas.openxmlformats.org/officeDocument/2006/customXml" ds:itemID="{DF8E7934-3F3A-4F32-A7D4-1B248DBE707D}">
+  <ds:schemaRefs>
+    <ds:schemaRef ds:uri="http://schemas.microsoft.com/sharepoint/v3/contenttype/forms"/>
+  </ds:schemaRefs>
+</ds:datastoreItem>
 </file>
 
-<file path=customXml/itemProps1.xml><?xml version="1.0" encoding="utf-8"?>
+<file path=customXml/itemProps2.xml><?xml version="1.0" encoding="utf-8"?>
 <ds:datastoreItem xmlns:ds="http://schemas.openxmlformats.org/officeDocument/2006/customXml" ds:itemID="{4181FC95-92B5-446F-AE57-E4A44C8C450C}">
   <ds:schemaRefs>
     <ds:schemaRef ds:uri="http://schemas.microsoft.com/office/2006/metadata/properties"/>
@@ -18655,15 +19483,15 @@
 </ds:datastoreItem>
 </file>
 
-<file path=customXml/itemProps2.xml><?xml version="1.0" encoding="utf-8"?>
-<ds:datastoreItem xmlns:ds="http://schemas.openxmlformats.org/officeDocument/2006/customXml" ds:itemID="{DF8E7934-3F3A-4F32-A7D4-1B248DBE707D}">
+<file path=customXml/itemProps3.xml><?xml version="1.0" encoding="utf-8"?>
+<ds:datastoreItem xmlns:ds="http://schemas.openxmlformats.org/officeDocument/2006/customXml" ds:itemID="{95C2AED2-8783-41FF-BCA9-C4BEB9A23F95}">
   <ds:schemaRefs>
-    <ds:schemaRef ds:uri="http://schemas.microsoft.com/sharepoint/v3/contenttype/forms"/>
+    <ds:schemaRef ds:uri="http://schemas.openxmlformats.org/officeDocument/2006/bibliography"/>
   </ds:schemaRefs>
 </ds:datastoreItem>
 </file>
 
-<file path=customXml/itemProps3.xml><?xml version="1.0" encoding="utf-8"?>
+<file path=customXml/itemProps4.xml><?xml version="1.0" encoding="utf-8"?>
 <ds:datastoreItem xmlns:ds="http://schemas.openxmlformats.org/officeDocument/2006/customXml" ds:itemID="{980426F0-D20C-48DE-83ED-9DF73F3D619B}">
   <ds:schemaRefs>
     <ds:schemaRef ds:uri="http://schemas.microsoft.com/office/2006/metadata/contentType"/>
@@ -18680,12 +19508,4 @@
     <ds:schemaRef ds:uri="http://schemas.microsoft.com/internal/obd"/>
   </ds:schemaRefs>
 </ds:datastoreItem>
-</file>
-
-<file path=customXml/itemProps4.xml><?xml version="1.0" encoding="utf-8"?>
-<ds:datastoreItem xmlns:ds="http://schemas.openxmlformats.org/officeDocument/2006/customXml" ds:itemID="{95C2AED2-8783-41FF-BCA9-C4BEB9A23F95}">
-  <ds:schemaRefs>
-    <ds:schemaRef ds:uri="http://schemas.openxmlformats.org/officeDocument/2006/bibliography"/>
-  </ds:schemaRefs>
-</ds:datastoreItem>
 </file>
</xml_diff>